<commit_message>
DOCS: Updated IEEE Doc Intro
</commit_message>
<xml_diff>
--- a/docs/IEEE_Docs.docx
+++ b/docs/IEEE_Docs.docx
@@ -14,32 +14,19 @@
         <w:rPr>
           <w:kern w:val="48"/>
         </w:rPr>
-        <w:t>Paper Title</w:t>
+        <w:t xml:space="preserve">LopezMOSS: An </w:t>
       </w:r>
       <w:r>
         <w:rPr>
           <w:kern w:val="48"/>
         </w:rPr>
-        <w:t>*</w:t>
+        <w:t>I</w:t>
       </w:r>
       <w:r>
         <w:rPr>
           <w:kern w:val="48"/>
         </w:rPr>
-        <w:t xml:space="preserve"> (use style: </w:t>
-      </w:r>
-      <w:r>
-        <w:rPr>
-          <w:iCs/>
-          <w:kern w:val="48"/>
-        </w:rPr>
-        <w:t>paper title</w:t>
-      </w:r>
-      <w:r>
-        <w:rPr>
-          <w:kern w:val="48"/>
-        </w:rPr>
-        <w:t>)</w:t>
+        <w:t>mplementation of Measure of Software Similarity Algorithms</w:t>
       </w:r>
     </w:p>
     <w:p>
@@ -123,7 +110,13 @@
           <w:szCs w:val="18"/>
         </w:rPr>
         <w:br/>
-        <w:t xml:space="preserve">line 2: </w:t>
+      </w:r>
+      <w:r>
+        <w:rPr>
+          <w:sz w:val="18"/>
+          <w:szCs w:val="18"/>
+        </w:rPr>
+        <w:t>De La Salle University</w:t>
       </w:r>
       <w:r>
         <w:rPr>
@@ -131,102 +124,28 @@
           <w:sz w:val="18"/>
           <w:szCs w:val="18"/>
         </w:rPr>
-        <w:t xml:space="preserve">dept. name of organization </w:t>
-      </w:r>
-      <w:r>
-        <w:rPr>
-          <w:i/>
+        <w:br/>
+      </w:r>
+      <w:r>
+        <w:rPr>
           <w:sz w:val="18"/>
           <w:szCs w:val="18"/>
         </w:rPr>
-        <w:br/>
-      </w:r>
-      <w:r>
-        <w:rPr>
-          <w:i/>
+        <w:t>Bataan, Philippines</w:t>
+      </w:r>
+      <w:r>
+        <w:rPr>
           <w:sz w:val="18"/>
           <w:szCs w:val="18"/>
         </w:rPr>
-        <w:t xml:space="preserve">(of </w:t>
-      </w:r>
-      <w:r>
-        <w:rPr>
-          <w:i/>
-          <w:iCs/>
+        <w:br/>
+      </w:r>
+      <w:r>
+        <w:rPr>
           <w:sz w:val="18"/>
           <w:szCs w:val="18"/>
         </w:rPr>
-        <w:t>Affiliation</w:t>
-      </w:r>
-      <w:r>
-        <w:rPr>
-          <w:i/>
-          <w:sz w:val="18"/>
-          <w:szCs w:val="18"/>
-        </w:rPr>
-        <w:t>)</w:t>
-      </w:r>
-      <w:r>
-        <w:rPr>
-          <w:sz w:val="18"/>
-          <w:szCs w:val="18"/>
-        </w:rPr>
-        <w:br/>
-        <w:t xml:space="preserve">line 3: </w:t>
-      </w:r>
-      <w:r>
-        <w:rPr>
-          <w:i/>
-          <w:sz w:val="18"/>
-          <w:szCs w:val="18"/>
-        </w:rPr>
-        <w:t xml:space="preserve">name of organization </w:t>
-      </w:r>
-      <w:r>
-        <w:rPr>
-          <w:i/>
-          <w:sz w:val="18"/>
-          <w:szCs w:val="18"/>
-        </w:rPr>
-        <w:br/>
-      </w:r>
-      <w:r>
-        <w:rPr>
-          <w:i/>
-          <w:sz w:val="18"/>
-          <w:szCs w:val="18"/>
-        </w:rPr>
-        <w:t>(of Affiliation)</w:t>
-      </w:r>
-      <w:r>
-        <w:rPr>
-          <w:i/>
-          <w:sz w:val="18"/>
-          <w:szCs w:val="18"/>
-        </w:rPr>
-        <w:br/>
-      </w:r>
-      <w:r>
-        <w:rPr>
-          <w:sz w:val="18"/>
-          <w:szCs w:val="18"/>
-        </w:rPr>
-        <w:t>line 4: City, Country</w:t>
-      </w:r>
-      <w:r>
-        <w:rPr>
-          <w:sz w:val="18"/>
-          <w:szCs w:val="18"/>
-        </w:rPr>
-        <w:br/>
-        <w:t>line 5: email address</w:t>
-      </w:r>
-      <w:r>
-        <w:rPr>
-          <w:sz w:val="18"/>
-          <w:szCs w:val="18"/>
-        </w:rPr>
-        <w:t xml:space="preserve"> or ORCID</w:t>
+        <w:t>emil_lopez@dlsu.edu.ph</w:t>
       </w:r>
     </w:p>
     <w:p>
@@ -234,176 +153,6 @@
         <w:pStyle w:val="Author"/>
         <w:spacing w:before="5pt" w:beforeAutospacing="1"/>
       </w:pPr>
-      <w:r>
-        <w:rPr>
-          <w:sz w:val="18"/>
-          <w:szCs w:val="18"/>
-        </w:rPr>
-        <w:t>li</w:t>
-      </w:r>
-      <w:r>
-        <w:rPr>
-          <w:sz w:val="18"/>
-          <w:szCs w:val="18"/>
-        </w:rPr>
-        <w:t xml:space="preserve">ne 1: </w:t>
-      </w:r>
-      <w:r>
-        <w:rPr>
-          <w:sz w:val="18"/>
-          <w:szCs w:val="18"/>
-        </w:rPr>
-        <w:t>5</w:t>
-      </w:r>
-      <w:r>
-        <w:rPr>
-          <w:sz w:val="18"/>
-          <w:szCs w:val="18"/>
-          <w:vertAlign w:val="superscript"/>
-        </w:rPr>
-        <w:t>th</w:t>
-      </w:r>
-      <w:r>
-        <w:rPr>
-          <w:sz w:val="18"/>
-          <w:szCs w:val="18"/>
-        </w:rPr>
-        <w:t xml:space="preserve"> Given Name Surname</w:t>
-      </w:r>
-      <w:r>
-        <w:rPr>
-          <w:sz w:val="18"/>
-          <w:szCs w:val="18"/>
-        </w:rPr>
-        <w:br/>
-        <w:t xml:space="preserve">line 2: </w:t>
-      </w:r>
-      <w:r>
-        <w:rPr>
-          <w:i/>
-          <w:sz w:val="18"/>
-          <w:szCs w:val="18"/>
-        </w:rPr>
-        <w:t xml:space="preserve">dept. name of organization </w:t>
-      </w:r>
-      <w:r>
-        <w:rPr>
-          <w:i/>
-          <w:sz w:val="18"/>
-          <w:szCs w:val="18"/>
-        </w:rPr>
-        <w:br/>
-      </w:r>
-      <w:r>
-        <w:rPr>
-          <w:i/>
-          <w:sz w:val="18"/>
-          <w:szCs w:val="18"/>
-        </w:rPr>
-        <w:t xml:space="preserve">(of </w:t>
-      </w:r>
-      <w:r>
-        <w:rPr>
-          <w:i/>
-          <w:iCs/>
-          <w:sz w:val="18"/>
-          <w:szCs w:val="18"/>
-        </w:rPr>
-        <w:t>Affiliation</w:t>
-      </w:r>
-      <w:r>
-        <w:rPr>
-          <w:i/>
-          <w:sz w:val="18"/>
-          <w:szCs w:val="18"/>
-        </w:rPr>
-        <w:t>)</w:t>
-      </w:r>
-      <w:r>
-        <w:rPr>
-          <w:sz w:val="18"/>
-          <w:szCs w:val="18"/>
-        </w:rPr>
-        <w:br/>
-        <w:t xml:space="preserve">line 3: </w:t>
-      </w:r>
-      <w:r>
-        <w:rPr>
-          <w:i/>
-          <w:sz w:val="18"/>
-          <w:szCs w:val="18"/>
-        </w:rPr>
-        <w:t xml:space="preserve">name of organization </w:t>
-      </w:r>
-      <w:r>
-        <w:rPr>
-          <w:i/>
-          <w:sz w:val="18"/>
-          <w:szCs w:val="18"/>
-        </w:rPr>
-        <w:br/>
-      </w:r>
-      <w:r>
-        <w:rPr>
-          <w:i/>
-          <w:sz w:val="18"/>
-          <w:szCs w:val="18"/>
-        </w:rPr>
-        <w:t xml:space="preserve">(of </w:t>
-      </w:r>
-      <w:r>
-        <w:rPr>
-          <w:i/>
-          <w:sz w:val="18"/>
-          <w:szCs w:val="18"/>
-        </w:rPr>
-        <w:t>A</w:t>
-      </w:r>
-      <w:r>
-        <w:rPr>
-          <w:i/>
-          <w:sz w:val="18"/>
-          <w:szCs w:val="18"/>
-        </w:rPr>
-        <w:t>ffiliation)</w:t>
-      </w:r>
-      <w:r>
-        <w:rPr>
-          <w:i/>
-          <w:sz w:val="18"/>
-          <w:szCs w:val="18"/>
-        </w:rPr>
-        <w:br/>
-      </w:r>
-      <w:r>
-        <w:rPr>
-          <w:sz w:val="18"/>
-          <w:szCs w:val="18"/>
-        </w:rPr>
-        <w:t>line 4: City, Country</w:t>
-      </w:r>
-      <w:r>
-        <w:rPr>
-          <w:sz w:val="18"/>
-          <w:szCs w:val="18"/>
-        </w:rPr>
-        <w:br/>
-        <w:t>line 5: email address</w:t>
-      </w:r>
-      <w:r>
-        <w:rPr>
-          <w:sz w:val="18"/>
-          <w:szCs w:val="18"/>
-        </w:rPr>
-        <w:t xml:space="preserve"> </w:t>
-      </w:r>
-      <w:r>
-        <w:rPr>
-          <w:sz w:val="18"/>
-          <w:szCs w:val="18"/>
-        </w:rPr>
-        <w:t xml:space="preserve"> or ORCID</w:t>
-      </w:r>
       <w:r>
         <w:rPr>
           <w:sz w:val="18"/>
@@ -699,826 +448,391 @@
         <w:pStyle w:val="Heading1"/>
       </w:pPr>
       <w:r>
-        <w:t>Introduction (</w:t>
-      </w:r>
-      <w:r>
-        <w:rPr>
-          <w:rFonts w:eastAsia="MS Mincho"/>
-          <w:i/>
-        </w:rPr>
-        <w:t>Heading 1</w:t>
-      </w:r>
-      <w:r>
-        <w:t>)</w:t>
-      </w:r>
-    </w:p>
-    <w:p>
-      <w:pPr>
-        <w:pStyle w:val="BodyText"/>
-      </w:pPr>
-      <w:r>
-        <w:t xml:space="preserve">This template, </w:t>
-      </w:r>
-      <w:r>
-        <w:t>modified</w:t>
-      </w:r>
-      <w:r>
-        <w:t xml:space="preserve"> in MS Word 200</w:t>
-      </w:r>
-      <w:r>
-        <w:rPr>
-          <w:lang w:val="en-US"/>
-        </w:rPr>
-        <w:t>7</w:t>
-      </w:r>
-      <w:r>
-        <w:t xml:space="preserve"> and saved as </w:t>
-      </w:r>
-      <w:r>
-        <w:rPr>
-          <w:lang w:val="en-US"/>
-        </w:rPr>
-        <w:t xml:space="preserve">a </w:t>
-      </w:r>
-      <w:r>
-        <w:t>“Word 97-200</w:t>
-      </w:r>
-      <w:r>
-        <w:t>3</w:t>
+        <w:t>Introduction</w:t>
+      </w:r>
+    </w:p>
+    <w:p>
+      <w:pPr>
+        <w:ind w:firstLine="14.20pt"/>
+        <w:jc w:val="both"/>
+      </w:pPr>
+      <w:r>
+        <w:t xml:space="preserve">Plagiarism is an age-old problem in intellectual property </w:t>
+      </w:r>
+      <w:r>
+        <w:t>law</w:t>
+      </w:r>
+      <w:r>
+        <w:t xml:space="preserve">. However, the speed of data transfer and the rise of the Web has made it easier to do the act and has made detection much harder. </w:t>
+      </w:r>
+      <w:r>
+        <w:t xml:space="preserve">Furthermore, adjuging someone of commiting the act turns out to be very complicated and can lead the overseer and lawyers in a legal grey area, where it is unsure whether the act violates the law. It is important to examine its definition first to attempt to solve the problem. According to a paper, actions that fall under plagiarism include: (1) turning in someone else’s work, (2) copying someone’s idea without giving credit, (3) not putting quotation marks, and (4) changing words only without changing the structure of the sentence </w:t>
+      </w:r>
+      <w:sdt>
+        <w:sdtPr>
+          <w:id w:val="-441153156"/>
+          <w:citation/>
+        </w:sdtPr>
+        <w:sdtContent>
+          <w:r>
+            <w:fldChar w:fldCharType="begin"/>
+          </w:r>
+          <w:r>
+            <w:rPr>
+              <w:lang w:val="en-PH"/>
+            </w:rPr>
+            <w:instrText xml:space="preserve"> CITATION Mau06 \l</w:instrText>
+          </w:r>
+          <w:r>
+            <w:rPr>
+              <w:lang w:val="en-PH"/>
+            </w:rPr>
+            <w:instrText xml:space="preserve"> en-PH </w:instrText>
+          </w:r>
+          <w:r>
+            <w:fldChar w:fldCharType="separate"/>
+          </w:r>
+          <w:r>
+            <w:rPr>
+              <w:noProof/>
+              <w:lang w:val="en-PH"/>
+            </w:rPr>
+            <w:t>[1]</w:t>
+          </w:r>
+          <w:r>
+            <w:fldChar w:fldCharType="end"/>
+          </w:r>
+        </w:sdtContent>
+      </w:sdt>
+      <w:r>
+        <w:t>.</w:t>
+      </w:r>
+    </w:p>
+    <w:p>
+      <w:pPr>
+        <w:ind w:firstLine="14.20pt"/>
+        <w:jc w:val="both"/>
+      </w:pPr>
+      <w:r>
+        <w:t xml:space="preserve">In educational institutions, software assignments are usually subject to this form of malpractice and so it threatens the integrity of the educational process. </w:t>
+      </w:r>
+      <w:proofErr w:type="gramStart"/>
+      <w:r>
+        <w:t>In particular, it</w:t>
+      </w:r>
+      <w:proofErr w:type="gramEnd"/>
+      <w:r>
+        <w:t xml:space="preserve"> is subject to the first and second definitions stated above. However, given the number of students each professor must handle, and the large amount of effort required to perform ad hoc comparisons between them, there is a need for a tool that </w:t>
+      </w:r>
+      <w:r>
+        <w:t>reliably detects</w:t>
+      </w:r>
+      <w:r>
+        <w:t xml:space="preserve"> plagiarism</w:t>
       </w:r>
       <w:r>
         <w:t xml:space="preserve"> </w:t>
       </w:r>
       <w:r>
-        <w:rPr>
-          <w:lang w:val="en-US"/>
-        </w:rPr>
-        <w:t>Document</w:t>
-      </w:r>
-      <w:r>
-        <w:t>” for the PC, provides authors with most of the formatting specifications needed for preparing electronic versions of their papers. All standard paper components have been specified for three reasons: (1) ease of use when formatting individual papers, (2) automatic compliance to electronic requirements that facilitate the concurrent or later production of electronic products, and (3) conformity of style throughout a conference proceedings. Margins, column widths, line spacing, and type styles are built-in; examples of the type styles are provided throughout this document and are identified in italic type, within parentheses, following the example. Some components, such as multi-leveled equations, graphics, and tables are not prescribed, although the various table text styles are provided. The formatter will need to create these components, incorporating the applicable criteria that follow.</w:t>
-      </w:r>
-    </w:p>
-    <w:p>
-      <w:pPr>
-        <w:pStyle w:val="Heading1"/>
-      </w:pPr>
-      <w:r>
-        <w:t>Ease of Use</w:t>
-      </w:r>
-    </w:p>
-    <w:p>
-      <w:pPr>
-        <w:pStyle w:val="Heading2"/>
-      </w:pPr>
-      <w:r>
-        <w:t xml:space="preserve">Selecting a </w:t>
-      </w:r>
-      <w:r>
-        <w:t>Template</w:t>
-      </w:r>
-      <w:r>
-        <w:t xml:space="preserve"> (Heading 2)</w:t>
-      </w:r>
-    </w:p>
-    <w:p>
-      <w:pPr>
-        <w:pStyle w:val="BodyText"/>
-      </w:pPr>
-      <w:r>
-        <w:t xml:space="preserve">First, confirm that you have the correct template for your paper size. This template has been tailored for output on the </w:t>
-      </w:r>
-      <w:r>
-        <w:rPr>
-          <w:lang w:val="en-US"/>
-        </w:rPr>
-        <w:t>A4</w:t>
-      </w:r>
-      <w:r>
-        <w:t xml:space="preserve"> paper size. If you are using </w:t>
-      </w:r>
-      <w:r>
-        <w:rPr>
-          <w:lang w:val="en-US"/>
-        </w:rPr>
-        <w:t>US letter</w:t>
-      </w:r>
-      <w:r>
-        <w:t>-sized paper, please close this</w:t>
-      </w:r>
-      <w:r>
-        <w:t xml:space="preserve"> file and download the </w:t>
-      </w:r>
-      <w:r>
-        <w:rPr>
-          <w:lang w:val="en-US"/>
-        </w:rPr>
-        <w:t xml:space="preserve">Microsoft Word, Letter </w:t>
-      </w:r>
-      <w:r>
-        <w:t>file</w:t>
-      </w:r>
+        <w:t>and</w:t>
+      </w:r>
+      <w:r>
+        <w:t xml:space="preserve"> can look past obsfucation, reordering, refactoring and other methods of deception</w:t>
+      </w:r>
+      <w:r>
+        <w:t xml:space="preserve"> </w:t>
+      </w:r>
+      <w:sdt>
+        <w:sdtPr>
+          <w:id w:val="-132873008"/>
+          <w:citation/>
+        </w:sdtPr>
+        <w:sdtContent>
+          <w:r>
+            <w:fldChar w:fldCharType="begin"/>
+          </w:r>
+          <w:r>
+            <w:rPr>
+              <w:lang w:val="en-PH"/>
+            </w:rPr>
+            <w:instrText xml:space="preserve"> CITATION Bow \l</w:instrText>
+          </w:r>
+          <w:r>
+            <w:rPr>
+              <w:lang w:val="en-PH"/>
+            </w:rPr>
+            <w:instrText xml:space="preserve"> en-PH </w:instrText>
+          </w:r>
+          <w:r>
+            <w:fldChar w:fldCharType="separate"/>
+          </w:r>
+          <w:r>
+            <w:rPr>
+              <w:noProof/>
+              <w:lang w:val="en-PH"/>
+            </w:rPr>
+            <w:t>[2]</w:t>
+          </w:r>
+          <w:r>
+            <w:fldChar w:fldCharType="end"/>
+          </w:r>
+        </w:sdtContent>
+      </w:sdt>
       <w:r>
         <w:t>.</w:t>
       </w:r>
     </w:p>
     <w:p>
       <w:pPr>
-        <w:pStyle w:val="Heading2"/>
-      </w:pPr>
-      <w:r>
-        <w:t>Maintaining the Integrity of the Specifications</w:t>
-      </w:r>
-    </w:p>
-    <w:p>
-      <w:pPr>
-        <w:pStyle w:val="BodyText"/>
-      </w:pPr>
-      <w:r>
-        <w:t xml:space="preserve">The template is used to format your paper and style the text. All margins, column widths, line spaces, and text fonts are prescribed; please do not alter them. You may note peculiarities. For example, the head margin in this template measures proportionately more than is customary. This measurement and others are deliberate, using specifications that anticipate your paper as one part of the entire proceedings, </w:t>
-      </w:r>
-      <w:r>
-        <w:t>and not as an independent document. Please do not revise any of the current designations.</w:t>
-      </w:r>
-    </w:p>
-    <w:p>
-      <w:pPr>
-        <w:pStyle w:val="Heading1"/>
-      </w:pPr>
-      <w:r>
-        <w:t xml:space="preserve">Prepare Your Paper </w:t>
-      </w:r>
-      <w:r>
-        <w:t>Before</w:t>
-      </w:r>
-      <w:r>
-        <w:t xml:space="preserve"> Styling</w:t>
-      </w:r>
-    </w:p>
-    <w:p>
-      <w:pPr>
-        <w:pStyle w:val="BodyText"/>
-        <w:rPr>
-          <w:lang w:val="en-US"/>
-        </w:rPr>
-      </w:pPr>
-      <w:r>
-        <w:t>Before</w:t>
-      </w:r>
-      <w:r>
-        <w:t xml:space="preserve"> you begin to format your paper, first write and save the content as a separate text file. </w:t>
-      </w:r>
-      <w:r>
-        <w:rPr>
-          <w:lang w:val="en-US"/>
-        </w:rPr>
-        <w:t>Complete all content and organizational editing before formatting. Please note sections A-D below for more information on proofreading, spelling and grammar.</w:t>
-      </w:r>
-    </w:p>
-    <w:p>
-      <w:pPr>
-        <w:pStyle w:val="BodyText"/>
-      </w:pPr>
-      <w:r>
-        <w:t>Keep your text and graphic files separate until after the text has been formatted and styled. Do not use hard tabs, and limit use of hard returns to only one return at the end of a paragraph. Do not add any kind of pagination anywhere in the paper. Do not number text heads-the template will do that for you.</w:t>
-      </w:r>
-    </w:p>
-    <w:p>
-      <w:pPr>
-        <w:pStyle w:val="Heading2"/>
-      </w:pPr>
-      <w:r>
-        <w:t>Abbreviations</w:t>
-      </w:r>
-      <w:r>
-        <w:t xml:space="preserve"> and Acronyms</w:t>
-      </w:r>
-    </w:p>
-    <w:p>
-      <w:pPr>
-        <w:pStyle w:val="BodyText"/>
-      </w:pPr>
-      <w:r>
-        <w:t>Define abbreviations and acronyms the first time they are used in the text, even after they have been defined in the abstract. Abbreviations such as IEEE, SI, MKS, CGS, sc, dc, and rms do not have to be defined. Do not use abbreviations in the title or heads unless they are unavoidable.</w:t>
-      </w:r>
-    </w:p>
-    <w:p>
-      <w:pPr>
-        <w:pStyle w:val="Heading2"/>
-      </w:pPr>
-      <w:r>
-        <w:t>Units</w:t>
-      </w:r>
-    </w:p>
-    <w:p>
-      <w:pPr>
-        <w:pStyle w:val="bulletlist"/>
-      </w:pPr>
-      <w:r>
-        <w:t xml:space="preserve">Use </w:t>
-      </w:r>
-      <w:r>
-        <w:t>either</w:t>
-      </w:r>
-      <w:r>
-        <w:t xml:space="preserve"> SI (MKS) or CGS as primary units. (SI units are encouraged.) English units may be used as secondary units (in parentheses). An exception would be the use of English units as identifiers in trade, such as “3.5-inch disk drive”.</w:t>
-      </w:r>
-    </w:p>
-    <w:p>
-      <w:pPr>
-        <w:pStyle w:val="bulletlist"/>
-      </w:pPr>
-      <w:r>
-        <w:t>Avoid combining SI and CGS units, such as current in amperes and magnetic field in oersteds. This often leads to confusion because equations do not balance dimensionally. If you must use mixed units, clearly state the units for each quantity that you use in an equation.</w:t>
-      </w:r>
-    </w:p>
-    <w:p>
-      <w:pPr>
-        <w:pStyle w:val="bulletlist"/>
-      </w:pPr>
-      <w:r>
-        <w:t>Do not mix complete spellings and abbreviations of units: “Wb/m2” or “webers per square meter”, not “webers/m2”.  Spell out units when they appear in text: “. . . a few henries”, not “. . . a few H”.</w:t>
-      </w:r>
-    </w:p>
-    <w:p>
-      <w:pPr>
-        <w:pStyle w:val="sponsors"/>
-        <w:framePr w:wrap="auto" w:vAnchor="page" w:hAnchor="page" w:x="45.90pt" w:y="756.05pt"/>
-        <w:ind w:firstLine="14.45pt"/>
-      </w:pPr>
-      <w:r>
-        <w:t>Identif</w:t>
-      </w:r>
-      <w:r>
-        <w:t xml:space="preserve">y applicable </w:t>
-      </w:r>
-      <w:r>
-        <w:t>funding agency</w:t>
-      </w:r>
-      <w:r>
-        <w:t xml:space="preserve"> here. </w:t>
-      </w:r>
-      <w:r>
-        <w:rPr>
-          <w:iCs/>
-        </w:rPr>
-        <w:t>If none, delete this text box</w:t>
-      </w:r>
-      <w:r>
-        <w:rPr>
-          <w:iCs/>
-        </w:rPr>
-        <w:t>.</w:t>
-      </w:r>
-    </w:p>
-    <w:p>
-      <w:pPr>
-        <w:pStyle w:val="bulletlist"/>
-      </w:pPr>
-      <w:r>
-        <w:t xml:space="preserve">Use a zero before decimal points: “0.25”, not “.25”. Use “cm3”, not “cc”. </w:t>
-      </w:r>
-      <w:r>
-        <w:t>(</w:t>
+        <w:ind w:firstLine="14.20pt"/>
+        <w:jc w:val="both"/>
+      </w:pPr>
+      <w:r>
+        <w:t xml:space="preserve">The first significant solution to this problem was introduced in 1994 by an associated professor in UC Berkeley. It used </w:t>
       </w:r>
       <w:r>
         <w:rPr>
           <w:i/>
           <w:iCs/>
         </w:rPr>
-        <w:t>bullet list</w:t>
-      </w:r>
-      <w:r>
-        <w:t>)</w:t>
-      </w:r>
-    </w:p>
-    <w:p>
-      <w:pPr>
-        <w:pStyle w:val="Heading2"/>
-      </w:pPr>
-      <w:r>
-        <w:lastRenderedPageBreak/>
-        <w:t>Equations</w:t>
-      </w:r>
-    </w:p>
-    <w:p>
-      <w:pPr>
-        <w:pStyle w:val="BodyText"/>
-      </w:pPr>
-      <w:r>
-        <w:t>The equations are an exception to the prescribed specifications of this template. You will need to determine whether or not your equation should be typed using either the Times New Roman or the Symbol font (please no other font). To create multileveled equations, it may be necessary to treat the equation as a graphic and insert it into the text after your paper is styled.</w:t>
-      </w:r>
-    </w:p>
-    <w:p>
-      <w:pPr>
-        <w:pStyle w:val="BodyText"/>
-        <w:rPr>
-          <w:lang w:val="en-US"/>
-        </w:rPr>
-      </w:pPr>
-      <w:r>
-        <w:t>Number equations consecutively. Equation numbers, within parentheses, are to position flush right, as in (1), using a right tab stop. To make your equations more compact, you may use the solidus ( / ), the exp function, or appropriate exponents. Italicize Roman symbols for quantities and variables, but not Greek symbols. Use a long dash rather than a hyphen for a minus sign. Punctuate equations with commas or periods when they are part of a sentence, as in</w:t>
-      </w:r>
-      <w:r>
-        <w:rPr>
-          <w:lang w:val="en-US"/>
-        </w:rPr>
-        <w:t>:</w:t>
-      </w:r>
-    </w:p>
-    <w:p>
-      <w:pPr>
-        <w:pStyle w:val="equation"/>
-        <w:rPr>
-          <w:rFonts w:hint="eastAsia"/>
-        </w:rPr>
-      </w:pPr>
-      <w:r>
-        <w:tab/>
-      </w:r>
-      <w:r>
-        <w:rPr>
-          <w:rFonts w:ascii="Times New Roman" w:hAnsi="Times New Roman" w:cs="Times New Roman"/>
-          <w:i/>
-        </w:rPr>
-        <w:t>a</w:t>
-      </w:r>
-      <w:r>
-        <w:t></w:t>
-      </w:r>
-      <w:r>
-        <w:t></w:t>
-      </w:r>
-      <w:r>
-        <w:t></w:t>
-      </w:r>
-      <w:r>
-        <w:rPr>
-          <w:rFonts w:ascii="Times New Roman" w:hAnsi="Times New Roman" w:cs="Times New Roman"/>
-          <w:i/>
-        </w:rPr>
-        <w:t>b</w:t>
-      </w:r>
-      <w:r>
-        <w:t></w:t>
-      </w:r>
-      <w:r>
-        <w:t></w:t>
-      </w:r>
-      <w:r>
-        <w:t></w:t>
-      </w:r>
-      <w:r>
-        <w:t></w:t>
-      </w:r>
-      <w:r>
-        <w:t></w:t>
-      </w:r>
-      <w:r>
-        <w:tab/>
-      </w:r>
-      <w:r>
-        <w:t></w:t>
-      </w:r>
-      <w:r>
-        <w:t></w:t>
-      </w:r>
-      <w:r>
-        <w:t></w:t>
-      </w:r>
-    </w:p>
-    <w:p>
-      <w:pPr>
-        <w:pStyle w:val="BodyText"/>
-      </w:pPr>
-      <w:r>
-        <w:t>Note that the equation is centered using a center tab stop. Be sure that the symbols in your equation have been defined before or immediately following the equation. Use “(1)”, not “Eq. (1)” or “equation (1)”, except at the beginning of a sentence: “Equation (1) is . . .”</w:t>
-      </w:r>
-    </w:p>
-    <w:p>
-      <w:pPr>
-        <w:pStyle w:val="Heading2"/>
-      </w:pPr>
-      <w:r>
-        <w:t>Some Common Mistakes</w:t>
-      </w:r>
-    </w:p>
-    <w:p>
-      <w:pPr>
-        <w:pStyle w:val="bulletlist"/>
-      </w:pPr>
-      <w:r>
-        <w:t>The word “data” is plural, not singular.</w:t>
-      </w:r>
-    </w:p>
-    <w:p>
-      <w:pPr>
-        <w:pStyle w:val="bulletlist"/>
-      </w:pPr>
-      <w:r>
-        <w:t xml:space="preserve">The subscript for the permeability of vacuum </w:t>
-      </w:r>
-      <w:r>
-        <w:rPr>
-          <w:rFonts w:ascii="Symbol" w:hAnsi="Symbol" w:cs="Symbol"/>
+        <w:t>winnowing,</w:t>
+      </w:r>
+      <w:r>
+        <w:t xml:space="preserve"> a local document fingerprinting algorithm</w:t>
+      </w:r>
+      <w:r>
+        <w:t xml:space="preserve"> that grouped grammatical tokens in groups of some number of tokens</w:t>
+      </w:r>
+      <w:r>
+        <w:t>, hashed them to minimize storage space,</w:t>
+      </w:r>
+      <w:r>
+        <w:t xml:space="preserve"> and counted the frequency of each group</w:t>
+      </w:r>
+      <w:r>
+        <w:t xml:space="preserve"> using their hash value. This is directly derived from other techniques such as Karp-Rabin String Matching </w:t>
+      </w:r>
+      <w:sdt>
+        <w:sdtPr>
+          <w:id w:val="1581255756"/>
+          <w:citation/>
+        </w:sdtPr>
+        <w:sdtContent>
+          <w:r>
+            <w:fldChar w:fldCharType="begin"/>
+          </w:r>
+          <w:r>
+            <w:rPr>
+              <w:lang w:val="en-PH"/>
+            </w:rPr>
+            <w:instrText xml:space="preserve"> CITATION Sch03 \l</w:instrText>
+          </w:r>
+          <w:r>
+            <w:rPr>
+              <w:lang w:val="en-PH"/>
+            </w:rPr>
+            <w:instrText xml:space="preserve"> en-PH </w:instrText>
+          </w:r>
+          <w:r>
+            <w:fldChar w:fldCharType="separate"/>
+          </w:r>
+          <w:r>
+            <w:rPr>
+              <w:noProof/>
+              <w:lang w:val="en-PH"/>
+            </w:rPr>
+            <w:t>[3]</w:t>
+          </w:r>
+          <w:r>
+            <w:fldChar w:fldCharType="end"/>
+          </w:r>
+        </w:sdtContent>
+      </w:sdt>
+      <w:r>
+        <w:t xml:space="preserve">. </w:t>
+      </w:r>
+    </w:p>
+    <w:p>
+      <w:pPr>
+        <w:ind w:firstLine="14.20pt"/>
+        <w:jc w:val="both"/>
+      </w:pPr>
+      <w:r>
+        <w:t xml:space="preserve">Fingerprinting algorithms calculate numbers (which we call fingerprints) to help identify a document. Conflicts within these numbers usually indicate that some part of a document (or segment of code in this case) is </w:t>
+      </w:r>
+      <w:proofErr w:type="gramStart"/>
+      <w:r>
+        <w:t>similar to</w:t>
+      </w:r>
+      <w:proofErr w:type="gramEnd"/>
+      <w:r>
+        <w:t xml:space="preserve"> another document. </w:t>
+      </w:r>
+      <w:r>
+        <w:t xml:space="preserve">Better fingerprinting algorithms have since been derived from this method, but it remains that the foundation of </w:t>
+      </w:r>
+      <w:r>
+        <w:t>most</w:t>
+      </w:r>
+      <w:r>
+        <w:t xml:space="preserve"> </w:t>
+      </w:r>
+      <w:r>
+        <w:t>of them is</w:t>
+      </w:r>
+      <w:r>
+        <w:t xml:space="preserve"> either Karp-Rabin String Matching or </w:t>
+      </w:r>
+      <w:r>
+        <w:rPr>
           <w:i/>
           <w:iCs/>
-          <w:snapToGrid w:val="0"/>
-        </w:rPr>
-        <w:t></w:t>
-      </w:r>
-      <w:r>
-        <w:rPr>
-          <w:vertAlign w:val="subscript"/>
-        </w:rPr>
-        <w:t>0</w:t>
-      </w:r>
-      <w:r>
-        <w:t>, and other common scientific constants, is zero with subscript formatting, not a lowercase letter “o”.</w:t>
-      </w:r>
-    </w:p>
-    <w:p>
-      <w:pPr>
-        <w:pStyle w:val="bulletlist"/>
-      </w:pPr>
-      <w:r>
-        <w:t xml:space="preserve">In American </w:t>
-      </w:r>
-      <w:r>
-        <w:t>English, commas, semi</w:t>
-      </w:r>
-      <w:r>
-        <w:t>colons, periods, question and exclamation marks are located within quotation marks only when a complete thought or name is cited, such as a title or full quotation. When quotation marks are used, instead of a bold or italic typeface, to highlight a word or phrase, punctuation should appear outside of the quotation marks. A parenthetical phrase or statement at the end of a sentence is punctuated outside of the closing parenthesis (like this). (A parenthetical sentence is punctuated within the parentheses.)</w:t>
-      </w:r>
-    </w:p>
-    <w:p>
-      <w:pPr>
-        <w:pStyle w:val="bulletlist"/>
-      </w:pPr>
-      <w:r>
-        <w:t>A graph within a graph is an “inset”, not an “insert”. The word alternatively is preferred to the word “alternately” (unless you really mean something that alternates).</w:t>
-      </w:r>
-    </w:p>
-    <w:p>
-      <w:pPr>
-        <w:pStyle w:val="bulletlist"/>
-      </w:pPr>
-      <w:r>
-        <w:t>Do not use the word “essentially” to mean “approximately” or “effectively”.</w:t>
-      </w:r>
-    </w:p>
-    <w:p>
-      <w:pPr>
-        <w:pStyle w:val="bulletlist"/>
-      </w:pPr>
-      <w:r>
-        <w:t>In your paper title, if the words “that uses” can accurately replace the word “using”, capitalize the “u”; if not, keep using lower-cased.</w:t>
-      </w:r>
-    </w:p>
-    <w:p>
-      <w:pPr>
-        <w:pStyle w:val="bulletlist"/>
-      </w:pPr>
-      <w:r>
-        <w:t>Be aware of the different meanings of the homophones “affect” and “effect”, “complement” and “compliment”, “discreet” and “discrete”, “principal” and “principle”.</w:t>
-      </w:r>
-    </w:p>
-    <w:p>
-      <w:pPr>
-        <w:pStyle w:val="bulletlist"/>
-      </w:pPr>
-      <w:r>
-        <w:t>Do not confuse “imply” and “infer”.</w:t>
-      </w:r>
-    </w:p>
-    <w:p>
-      <w:pPr>
-        <w:pStyle w:val="bulletlist"/>
-      </w:pPr>
-      <w:r>
-        <w:t>The prefix “non” is not a word; it should be joined to the word it modifies, usually without a hyphen.</w:t>
-      </w:r>
-    </w:p>
-    <w:p>
-      <w:pPr>
-        <w:pStyle w:val="bulletlist"/>
-      </w:pPr>
-      <w:r>
-        <w:t>There is no period after the “et” in the Latin abbreviation “et al.”.</w:t>
-      </w:r>
-    </w:p>
-    <w:p>
-      <w:pPr>
-        <w:pStyle w:val="bulletlist"/>
-      </w:pPr>
-      <w:r>
-        <w:t>The abbreviation “i.e.” means “that is”, and the abbreviation “e.g.” means “for example”.</w:t>
-      </w:r>
-    </w:p>
-    <w:p>
-      <w:pPr>
-        <w:pStyle w:val="BodyText"/>
-      </w:pPr>
-      <w:r>
-        <w:t>An excellent style manual for science writers is [7].</w:t>
-      </w:r>
-    </w:p>
-    <w:p>
-      <w:pPr>
-        <w:pStyle w:val="Heading1"/>
-      </w:pPr>
-      <w:r>
-        <w:t xml:space="preserve">Using the </w:t>
-      </w:r>
-      <w:r>
-        <w:t>Template</w:t>
-      </w:r>
-    </w:p>
-    <w:p>
-      <w:pPr>
-        <w:pStyle w:val="BodyText"/>
-      </w:pPr>
-      <w:r>
-        <w:t>After the text edit has been completed, the paper is ready for the template. Duplicate the template file by using the Save As command, and use the naming convention prescribed by your conference for the name of your paper. In this newly created file, highlight all of the contents and import your prepared text file. You are now ready to style your paper; use the scroll down window on the left of the MS Word Formatting toolbar.</w:t>
-      </w:r>
-    </w:p>
-    <w:p>
-      <w:pPr>
-        <w:pStyle w:val="Heading2"/>
-      </w:pPr>
-      <w:r>
-        <w:t>Authors</w:t>
-      </w:r>
-      <w:r>
-        <w:t xml:space="preserve"> and Affiliations</w:t>
-      </w:r>
-    </w:p>
-    <w:p>
-      <w:pPr>
-        <w:pStyle w:val="BodyText"/>
-      </w:pPr>
-      <w:r>
-        <w:rPr>
-          <w:b/>
-        </w:rPr>
-        <w:t xml:space="preserve">The template is </w:t>
-      </w:r>
-      <w:r>
-        <w:rPr>
-          <w:b/>
-        </w:rPr>
-        <w:t>designed</w:t>
-      </w:r>
-      <w:r>
-        <w:rPr>
-          <w:b/>
-          <w:lang w:val="en-US"/>
-        </w:rPr>
-        <w:t xml:space="preserve"> for,</w:t>
-      </w:r>
-      <w:r>
-        <w:rPr>
-          <w:b/>
-        </w:rPr>
-        <w:t xml:space="preserve"> but not limited to</w:t>
-      </w:r>
-      <w:r>
-        <w:rPr>
-          <w:b/>
-          <w:lang w:val="en-US"/>
-        </w:rPr>
-        <w:t>,</w:t>
-      </w:r>
-      <w:r>
-        <w:rPr>
-          <w:b/>
-          <w:lang w:val="en-US"/>
-        </w:rPr>
+        </w:rPr>
+        <w:t>n</w:t>
+      </w:r>
+      <w:r>
+        <w:t xml:space="preserve">-gram </w:t>
+      </w:r>
+      <w:r>
+        <w:t>f</w:t>
+      </w:r>
+      <w:r>
+        <w:t xml:space="preserve">ingerprinting </w:t>
+      </w:r>
+      <w:sdt>
+        <w:sdtPr>
+          <w:id w:val="-940062902"/>
+          <w:citation/>
+        </w:sdtPr>
+        <w:sdtContent>
+          <w:r>
+            <w:fldChar w:fldCharType="begin"/>
+          </w:r>
+          <w:r>
+            <w:rPr>
+              <w:lang w:val="en-PH"/>
+            </w:rPr>
+            <w:instrText xml:space="preserve"> CITATION Heo15 \l</w:instrText>
+          </w:r>
+          <w:r>
+            <w:rPr>
+              <w:lang w:val="en-PH"/>
+            </w:rPr>
+            <w:instrText xml:space="preserve"> en-PH </w:instrText>
+          </w:r>
+          <w:r>
+            <w:fldChar w:fldCharType="separate"/>
+          </w:r>
+          <w:r>
+            <w:rPr>
+              <w:noProof/>
+              <w:lang w:val="en-PH"/>
+            </w:rPr>
+            <w:t>[4]</w:t>
+          </w:r>
+          <w:r>
+            <w:fldChar w:fldCharType="end"/>
+          </w:r>
+        </w:sdtContent>
+      </w:sdt>
+      <w:r>
+        <w:t>.</w:t>
+      </w:r>
+    </w:p>
+    <w:p>
+      <w:pPr>
+        <w:ind w:firstLine="14.20pt"/>
+        <w:jc w:val="both"/>
+      </w:pPr>
+      <w:r>
+        <w:t xml:space="preserve">This paper will present an implementation of </w:t>
+      </w:r>
+      <w:r>
+        <w:t>a variation</w:t>
+      </w:r>
+      <w:r>
+        <w:t xml:space="preserve"> of </w:t>
+      </w:r>
+      <w:r>
+        <w:t xml:space="preserve">these key fingerprinting algorithms. </w:t>
+      </w:r>
+      <w:proofErr w:type="gramStart"/>
+      <w:r>
+        <w:t>In particular, it</w:t>
+      </w:r>
+      <w:proofErr w:type="gramEnd"/>
+      <w:r>
         <w:t xml:space="preserve"> </w:t>
       </w:r>
       <w:r>
-        <w:rPr>
-          <w:b/>
-          <w:lang w:val="en-US"/>
-        </w:rPr>
-        <w:t>six</w:t>
-      </w:r>
-      <w:r>
-        <w:rPr>
-          <w:b/>
-          <w:lang w:val="en-US"/>
-        </w:rPr>
-        <w:t xml:space="preserve"> authors.</w:t>
-      </w:r>
-      <w:r>
-        <w:rPr>
-          <w:lang w:val="en-US"/>
-        </w:rPr>
-        <w:t xml:space="preserve"> </w:t>
-      </w:r>
-      <w:r>
-        <w:rPr>
-          <w:lang w:val="en-US"/>
-        </w:rPr>
-        <w:t xml:space="preserve">A minimum of one author is required for all conference articles. </w:t>
-      </w:r>
-      <w:r>
-        <w:t>Author names should be listed starting from left to right and then moving down to the next line. This is the author sequence that will be used in future citations and by indexing services.</w:t>
-      </w:r>
-      <w:r>
-        <w:t xml:space="preserve"> </w:t>
-      </w:r>
-      <w:r>
-        <w:t>Names should not be listed in columns nor group by affiliation.</w:t>
-      </w:r>
-      <w:r>
-        <w:rPr>
-          <w:lang w:val="en-US"/>
-        </w:rPr>
-        <w:t xml:space="preserve"> </w:t>
-      </w:r>
-      <w:r>
-        <w:t>Please keep your affiliations as succinct as possible (for example, do not differentiate among departments of the same organization).</w:t>
-      </w:r>
-    </w:p>
-    <w:p>
-      <w:pPr>
-        <w:pStyle w:val="Heading3"/>
-      </w:pPr>
-      <w:r>
-        <w:t xml:space="preserve">For papers with more than six authors: </w:t>
-      </w:r>
-      <w:r>
-        <w:rPr>
-          <w:i w:val="0"/>
-        </w:rPr>
-        <w:t>Add author names horizontally, moving to a third row if needed for more than 8 authors.</w:t>
-      </w:r>
-    </w:p>
-    <w:p>
-      <w:pPr>
-        <w:pStyle w:val="Heading3"/>
-      </w:pPr>
-      <w:r>
-        <w:t xml:space="preserve">For </w:t>
-      </w:r>
-      <w:r>
-        <w:t xml:space="preserve">papers with less than </w:t>
-      </w:r>
-      <w:r>
-        <w:t>six</w:t>
-      </w:r>
-      <w:r>
-        <w:t xml:space="preserve"> authors</w:t>
-      </w:r>
-      <w:r>
-        <w:t xml:space="preserve">: </w:t>
-      </w:r>
-      <w:r>
-        <w:rPr>
-          <w:i w:val="0"/>
-        </w:rPr>
-        <w:t>To change the default, adjust the template as follows.</w:t>
-      </w:r>
-    </w:p>
-    <w:p>
-      <w:pPr>
-        <w:pStyle w:val="Heading4"/>
-      </w:pPr>
-      <w:r>
-        <w:t>Selection</w:t>
-      </w:r>
-      <w:r>
-        <w:t xml:space="preserve">: </w:t>
-      </w:r>
-      <w:r>
-        <w:rPr>
-          <w:i w:val="0"/>
-        </w:rPr>
-        <w:t>Highlight all author and affiliation lines.</w:t>
-      </w:r>
-    </w:p>
-    <w:p>
-      <w:pPr>
-        <w:pStyle w:val="Heading4"/>
-      </w:pPr>
-      <w:r>
-        <w:t>Change number of columns:</w:t>
-      </w:r>
-      <w:r>
-        <w:t xml:space="preserve"> </w:t>
-      </w:r>
-      <w:r>
-        <w:rPr>
-          <w:i w:val="0"/>
-        </w:rPr>
-        <w:t xml:space="preserve">Select the Columns icon from the MS Word Standard toolbar and then select </w:t>
-      </w:r>
-      <w:r>
-        <w:rPr>
-          <w:i w:val="0"/>
-        </w:rPr>
-        <w:t>the correct number of columns</w:t>
-      </w:r>
-      <w:r>
-        <w:rPr>
-          <w:i w:val="0"/>
-        </w:rPr>
-        <w:t xml:space="preserve"> from the selection palette.</w:t>
-      </w:r>
-    </w:p>
-    <w:p>
-      <w:pPr>
-        <w:pStyle w:val="Heading4"/>
-        <w:rPr>
-          <w:i w:val="0"/>
-        </w:rPr>
-      </w:pPr>
-      <w:r>
-        <w:t xml:space="preserve">Deletion: </w:t>
-      </w:r>
-      <w:r>
-        <w:rPr>
-          <w:i w:val="0"/>
-        </w:rPr>
-        <w:t xml:space="preserve">Delete the author and affiliation lines for the </w:t>
-      </w:r>
-      <w:r>
-        <w:rPr>
-          <w:i w:val="0"/>
-        </w:rPr>
-        <w:t>extra authors.</w:t>
-      </w:r>
-    </w:p>
-    <w:p>
-      <w:pPr>
-        <w:jc w:val="start"/>
+        <w:t xml:space="preserve">showcases a version of </w:t>
+      </w:r>
+      <w:r>
         <w:rPr>
           <w:i/>
           <w:iCs/>
-          <w:noProof/>
-        </w:rPr>
-      </w:pPr>
+        </w:rPr>
+        <w:t>n-</w:t>
+      </w:r>
+      <w:r>
+        <w:t xml:space="preserve">gram fingerprinting. The implementation will also have a </w:t>
+      </w:r>
+      <w:r>
+        <w:rPr>
+          <w:i/>
+          <w:iCs/>
+        </w:rPr>
+        <w:t xml:space="preserve">graphical user interface </w:t>
+      </w:r>
+      <w:r>
+        <w:t>(GUI) that will allow its user to simply pick directories which correspond to projects.</w:t>
+      </w:r>
+    </w:p>
+    <w:p>
+      <w:pPr>
+        <w:ind w:firstLine="14.20pt"/>
+        <w:jc w:val="both"/>
+      </w:pPr>
+    </w:p>
+    <w:p>
+      <w:pPr>
+        <w:ind w:firstLine="14.20pt"/>
+        <w:jc w:val="both"/>
+      </w:pPr>
+    </w:p>
+    <w:p>
+      <w:pPr>
+        <w:pStyle w:val="Heading1"/>
+      </w:pPr>
+      <w:r>
+        <w:t>RELATED WORKS</w:t>
+      </w:r>
+    </w:p>
+    <w:p>
+      <w:pPr>
+        <w:pStyle w:val="Heading1"/>
+      </w:pPr>
+      <w:r>
+        <w:t>METHODOLOGY</w:t>
+      </w:r>
     </w:p>
     <w:p>
       <w:pPr>
         <w:pStyle w:val="Heading2"/>
       </w:pPr>
       <w:r>
-        <w:t>Identify</w:t>
-      </w:r>
-      <w:r>
-        <w:t xml:space="preserve"> the Headings</w:t>
-      </w:r>
-    </w:p>
-    <w:p>
-      <w:pPr>
-        <w:pStyle w:val="BodyText"/>
-      </w:pPr>
-      <w:r>
-        <w:t>Headings, or heads, are organizational devices that guide the reader through your paper. There are two types: component heads and text heads.</w:t>
-      </w:r>
-    </w:p>
-    <w:p>
-      <w:pPr>
-        <w:pStyle w:val="BodyText"/>
-      </w:pPr>
-      <w:r>
-        <w:t>Component heads identify the different components of your paper and are not topically subordinate to each other. Examples include Acknowledgments and References and, for these, the correct style to use is “Heading 5”. Use “figure caption” for your Figure captions, and “table head” for your table title. Run-in heads, such as “Abstract”, will require you to apply a style (in this case, italic) in addition to the style provided by the drop down menu to differentiate the head from the text.</w:t>
-      </w:r>
-    </w:p>
-    <w:p>
-      <w:pPr>
-        <w:pStyle w:val="BodyText"/>
-      </w:pPr>
-      <w:r>
-        <w:t>Text heads organize the topics on a relational, hierarchical basis. For example, the paper title is the primary text head because all subsequent material relates and elaborates on this one topic. If there are two or more sub-topics, the next level head (uppercase Roman numerals) should be used and, conversely, if there are not at least two sub-topics, then no subheads should be introduced. Styles named “Heading 1”, “Heading 2”, “Heading 3”, and “Heading 4” are prescribed.</w:t>
-      </w:r>
-    </w:p>
-    <w:p>
-      <w:pPr>
-        <w:pStyle w:val="Heading2"/>
-      </w:pPr>
-      <w:r>
-        <w:lastRenderedPageBreak/>
-        <w:t>Figures and Tables</w:t>
-      </w:r>
-    </w:p>
-    <w:p>
-      <w:pPr>
-        <w:pStyle w:val="Heading4"/>
-      </w:pPr>
-      <w:r>
-        <w:t xml:space="preserve"> </w:t>
-      </w:r>
-      <w:r>
-        <w:t xml:space="preserve">Positioning Figures and Tables: </w:t>
-      </w:r>
-      <w:r>
-        <w:rPr>
-          <w:i w:val="0"/>
-        </w:rPr>
-        <w:t>Place figures and tables at the top and bottom of columns. Avoid placing them in the middle of columns. Large figures and tables may span across both columns. Figure captions should be below the figures; table heads should appear above the tables. Insert figures and tables after they are cited in the text. Use the abbreviation “Fig. 1”, even at the beginning of a sentence.</w:t>
+        <w:t>Header</w:t>
+      </w:r>
+    </w:p>
+    <w:p>
+      <w:pPr>
+        <w:pStyle w:val="Heading1"/>
+      </w:pPr>
+      <w:r>
+        <w:t xml:space="preserve">Using the </w:t>
+      </w:r>
+      <w:r>
+        <w:t>Template</w:t>
       </w:r>
     </w:p>
     <w:p>
@@ -1946,6 +1260,7 @@
         <w:pStyle w:val="BodyText"/>
       </w:pPr>
       <w:r>
+        <w:lastRenderedPageBreak/>
         <w:t>Unless there are six au</w:t>
       </w:r>
       <w:r>
@@ -3213,9 +2528,9 @@
       <w:lvlJc w:val="start"/>
       <w:pPr>
         <w:tabs>
-          <w:tab w:val="num" w:pos="18pt"/>
-        </w:tabs>
-        <w:ind w:start="14.40pt" w:hanging="14.40pt"/>
+          <w:tab w:val="num" w:pos="46.40pt"/>
+        </w:tabs>
+        <w:ind w:start="42.80pt" w:hanging="14.40pt"/>
       </w:pPr>
       <w:rPr>
         <w:rFonts w:ascii="Times New Roman" w:hAnsi="Times New Roman" w:cs="Times New Roman" w:hint="default"/>
@@ -4100,10 +3415,11 @@
         <w:numId w:val="4"/>
       </w:numPr>
       <w:tabs>
-        <w:tab w:val="clear" w:pos="18pt"/>
+        <w:tab w:val="clear" w:pos="46.40pt"/>
         <w:tab w:val="num" w:pos="14.40pt"/>
       </w:tabs>
       <w:spacing w:before="6pt" w:after="3pt"/>
+      <w:ind w:start="14.40pt"/>
       <w:jc w:val="start"/>
       <w:outlineLvl w:val="1"/>
     </w:pPr>
@@ -4496,6 +3812,14 @@
     <w:link w:val="Footer"/>
     <w:rsid w:val="001A3B3D"/>
   </w:style>
+  <w:style w:type="paragraph" w:styleId="Bibliography">
+    <w:name w:val="Bibliography"/>
+    <w:basedOn w:val="Normal"/>
+    <w:next w:val="Normal"/>
+    <w:uiPriority w:val="37"/>
+    <w:unhideWhenUsed/>
+    <w:rsid w:val="00FE382C"/>
+  </w:style>
 </w:styles>
 </file>
 
@@ -4761,11 +4085,113 @@
 </file>
 
 <file path=customXml/item1.xml><?xml version="1.0" encoding="utf-8"?>
-<b:Sources xmlns:b="http://schemas.openxmlformats.org/officeDocument/2006/bibliography" xmlns="http://schemas.openxmlformats.org/officeDocument/2006/bibliography" SelectedStyle="\APA.XSL" StyleName="APA"/>
+<b:Sources xmlns:b="http://schemas.openxmlformats.org/officeDocument/2006/bibliography" xmlns="http://schemas.openxmlformats.org/officeDocument/2006/bibliography" SelectedStyle="\IEEE2006OfficeOnline.xsl" StyleName="IEEE" Version="2006">
+  <b:Source>
+    <b:Tag>Sch03</b:Tag>
+    <b:SourceType>JournalArticle</b:SourceType>
+    <b:Guid>{762EBBC6-250D-48C8-BD29-945964943624}</b:Guid>
+    <b:Title>Winnowing: Local Algorithms for Document Fingerprinting</b:Title>
+    <b:Year>2003</b:Year>
+    <b:JournalName>SIGMOD</b:JournalName>
+    <b:Author>
+      <b:Author>
+        <b:NameList>
+          <b:Person>
+            <b:Last>Scheilmer</b:Last>
+            <b:First>Saul</b:First>
+          </b:Person>
+          <b:Person>
+            <b:Last>Wilkerson</b:Last>
+            <b:First>Daniel</b:First>
+          </b:Person>
+          <b:Person>
+            <b:Last>Aiken</b:Last>
+            <b:First>Alex</b:First>
+          </b:Person>
+        </b:NameList>
+      </b:Author>
+    </b:Author>
+    <b:RefOrder>3</b:RefOrder>
+  </b:Source>
+  <b:Source>
+    <b:Tag>Mau06</b:Tag>
+    <b:SourceType>JournalArticle</b:SourceType>
+    <b:Guid>{F7BDC0F3-84B6-42C3-AEF2-CE98D51095EE}</b:Guid>
+    <b:Title>Plagiarism-A Survey</b:Title>
+    <b:JournalName>Journal of Universal Computer Science</b:JournalName>
+    <b:Year>2006</b:Year>
+    <b:Volume>12</b:Volume>
+    <b:Issue>8</b:Issue>
+    <b:Author>
+      <b:Author>
+        <b:NameList>
+          <b:Person>
+            <b:Last>Maurer</b:Last>
+            <b:First>Hermann</b:First>
+          </b:Person>
+          <b:Person>
+            <b:Last>Kappe</b:Last>
+            <b:First>Frank</b:First>
+          </b:Person>
+          <b:Person>
+            <b:Last>Zaka</b:Last>
+            <b:First>Bilal</b:First>
+          </b:Person>
+        </b:NameList>
+      </b:Author>
+    </b:Author>
+    <b:RefOrder>1</b:RefOrder>
+  </b:Source>
+  <b:Source>
+    <b:Tag>Bow</b:Tag>
+    <b:SourceType>JournalArticle</b:SourceType>
+    <b:Guid>{99556458-385B-4915-A8C5-FF350D44BEF3}</b:Guid>
+    <b:Title>Experience Using "MOSS" to Detect Cheating On Programming Assignments</b:Title>
+    <b:JournalName>Deparment of Computer Science and Engineering</b:JournalName>
+    <b:Author>
+      <b:Author>
+        <b:NameList>
+          <b:Person>
+            <b:Last>Bowyer</b:Last>
+            <b:First>Kevin</b:First>
+          </b:Person>
+          <b:Person>
+            <b:Last>Hall</b:Last>
+            <b:First>Lawrence</b:First>
+          </b:Person>
+        </b:NameList>
+      </b:Author>
+    </b:Author>
+    <b:RefOrder>2</b:RefOrder>
+  </b:Source>
+  <b:Source>
+    <b:Tag>Heo15</b:Tag>
+    <b:SourceType>JournalArticle</b:SourceType>
+    <b:Guid>{D9B7C732-D489-4BA7-84A5-0C48A48E469C}</b:Guid>
+    <b:Title>Program Similarity Detection with Checksims</b:Title>
+    <b:JournalName>Worchester Polytechnic Institute</b:JournalName>
+    <b:Year>2015</b:Year>
+    <b:Author>
+      <b:Author>
+        <b:NameList>
+          <b:Person>
+            <b:Last>Heon</b:Last>
+            <b:First>Matthew</b:First>
+          </b:Person>
+          <b:Person>
+            <b:Last>Murvihill</b:Last>
+            <b:First>Dolan</b:First>
+          </b:Person>
+        </b:NameList>
+      </b:Author>
+    </b:Author>
+    <b:RefOrder>4</b:RefOrder>
+  </b:Source>
+</b:Sources>
 </file>
 
 <file path=customXml/itemProps1.xml><?xml version="1.0" encoding="utf-8"?>
-<ds:datastoreItem xmlns:ds="http://purl.oclc.org/ooxml/officeDocument/customXml" ds:itemID="{17A74ACD-467A-40D0-9704-0E5430E9EA4E}">
+<ds:datastoreItem xmlns:ds="http://purl.oclc.org/ooxml/officeDocument/customXml" ds:itemID="{47A3C07A-3A0F-48CD-ABE0-DB8E815C82EB}">
   <ds:schemaRefs>
     <ds:schemaRef ds:uri="http://schemas.openxmlformats.org/officeDocument/2006/bibliography"/>
   </ds:schemaRefs>

</xml_diff>

<commit_message>
DOCS: Cleaned up IEEE documentation
</commit_message>
<xml_diff>
--- a/docs/IEEE_Docs.docx
+++ b/docs/IEEE_Docs.docx
@@ -473,6 +473,7 @@
           <w:id w:val="-441153156"/>
           <w:citation/>
         </w:sdtPr>
+        <w:sdtEndPr/>
         <w:sdtContent>
           <w:r>
             <w:fldChar w:fldCharType="begin"/>
@@ -547,6 +548,7 @@
           <w:id w:val="-132873008"/>
           <w:citation/>
         </w:sdtPr>
+        <w:sdtEndPr/>
         <w:sdtContent>
           <w:r>
             <w:fldChar w:fldCharType="begin"/>
@@ -617,6 +619,7 @@
           <w:id w:val="1581255756"/>
           <w:citation/>
         </w:sdtPr>
+        <w:sdtEndPr/>
         <w:sdtContent>
           <w:r>
             <w:fldChar w:fldCharType="begin"/>
@@ -704,6 +707,7 @@
           <w:id w:val="-940062902"/>
           <w:citation/>
         </w:sdtPr>
+        <w:sdtEndPr/>
         <w:sdtContent>
           <w:r>
             <w:fldChar w:fldCharType="begin"/>
@@ -762,10 +766,7 @@
       </w:r>
       <w:proofErr w:type="gramEnd"/>
       <w:r>
-        <w:t xml:space="preserve"> </w:t>
-      </w:r>
-      <w:r>
-        <w:t xml:space="preserve">showcases a version of </w:t>
+        <w:t xml:space="preserve"> showcases a version of </w:t>
       </w:r>
       <w:r>
         <w:rPr>
@@ -837,210 +838,6 @@
     </w:p>
     <w:p>
       <w:pPr>
-        <w:pStyle w:val="tablehead"/>
-      </w:pPr>
-      <w:r>
-        <w:t>Table Type Styles</w:t>
-      </w:r>
-    </w:p>
-    <w:tbl>
-      <w:tblPr>
-        <w:tblW w:w="0pt" w:type="dxa"/>
-        <w:jc w:val="center"/>
-        <w:tblBorders>
-          <w:top w:val="single" w:sz="2" w:space="0" w:color="auto"/>
-          <w:start w:val="single" w:sz="2" w:space="0" w:color="auto"/>
-          <w:bottom w:val="single" w:sz="2" w:space="0" w:color="auto"/>
-          <w:end w:val="single" w:sz="2" w:space="0" w:color="auto"/>
-          <w:insideH w:val="single" w:sz="2" w:space="0" w:color="auto"/>
-          <w:insideV w:val="single" w:sz="2" w:space="0" w:color="auto"/>
-        </w:tblBorders>
-        <w:tblLayout w:type="fixed"/>
-        <w:tblLook w:firstRow="0" w:lastRow="0" w:firstColumn="0" w:lastColumn="0" w:noHBand="0" w:noVBand="0"/>
-      </w:tblPr>
-      <w:tblGrid>
-        <w:gridCol w:w="720"/>
-        <w:gridCol w:w="2340"/>
-        <w:gridCol w:w="900"/>
-        <w:gridCol w:w="900"/>
-      </w:tblGrid>
-      <w:tr>
-        <w:trPr>
-          <w:cantSplit/>
-          <w:trHeight w:val="240"/>
-          <w:tblHeader/>
-          <w:jc w:val="center"/>
-        </w:trPr>
-        <w:tc>
-          <w:tcPr>
-            <w:tcW w:w="36pt" w:type="dxa"/>
-            <w:vMerge w:val="restart"/>
-            <w:vAlign w:val="center"/>
-          </w:tcPr>
-          <w:p>
-            <w:pPr>
-              <w:pStyle w:val="tablecolhead"/>
-            </w:pPr>
-            <w:r>
-              <w:t>Table Head</w:t>
-            </w:r>
-          </w:p>
-        </w:tc>
-        <w:tc>
-          <w:tcPr>
-            <w:tcW w:w="207pt" w:type="dxa"/>
-            <w:gridSpan w:val="3"/>
-            <w:vAlign w:val="center"/>
-          </w:tcPr>
-          <w:p>
-            <w:pPr>
-              <w:pStyle w:val="tablecolhead"/>
-            </w:pPr>
-            <w:r>
-              <w:t>Table Column Head</w:t>
-            </w:r>
-          </w:p>
-        </w:tc>
-      </w:tr>
-      <w:tr>
-        <w:trPr>
-          <w:cantSplit/>
-          <w:trHeight w:val="240"/>
-          <w:tblHeader/>
-          <w:jc w:val="center"/>
-        </w:trPr>
-        <w:tc>
-          <w:tcPr>
-            <w:tcW w:w="36pt" w:type="dxa"/>
-            <w:vMerge/>
-          </w:tcPr>
-          <w:p>
-            <w:pPr>
-              <w:rPr>
-                <w:sz w:val="16"/>
-                <w:szCs w:val="16"/>
-              </w:rPr>
-            </w:pPr>
-          </w:p>
-        </w:tc>
-        <w:tc>
-          <w:tcPr>
-            <w:tcW w:w="117pt" w:type="dxa"/>
-            <w:vAlign w:val="center"/>
-          </w:tcPr>
-          <w:p>
-            <w:pPr>
-              <w:pStyle w:val="tablecolsubhead"/>
-            </w:pPr>
-            <w:r>
-              <w:t>Table column subhead</w:t>
-            </w:r>
-          </w:p>
-        </w:tc>
-        <w:tc>
-          <w:tcPr>
-            <w:tcW w:w="45pt" w:type="dxa"/>
-            <w:vAlign w:val="center"/>
-          </w:tcPr>
-          <w:p>
-            <w:pPr>
-              <w:pStyle w:val="tablecolsubhead"/>
-            </w:pPr>
-            <w:r>
-              <w:t>Subhead</w:t>
-            </w:r>
-          </w:p>
-        </w:tc>
-        <w:tc>
-          <w:tcPr>
-            <w:tcW w:w="45pt" w:type="dxa"/>
-            <w:vAlign w:val="center"/>
-          </w:tcPr>
-          <w:p>
-            <w:pPr>
-              <w:pStyle w:val="tablecolsubhead"/>
-            </w:pPr>
-            <w:r>
-              <w:t>Subhead</w:t>
-            </w:r>
-          </w:p>
-        </w:tc>
-      </w:tr>
-      <w:tr>
-        <w:trPr>
-          <w:trHeight w:val="320"/>
-          <w:jc w:val="center"/>
-        </w:trPr>
-        <w:tc>
-          <w:tcPr>
-            <w:tcW w:w="36pt" w:type="dxa"/>
-            <w:vAlign w:val="center"/>
-          </w:tcPr>
-          <w:p>
-            <w:pPr>
-              <w:pStyle w:val="tablecopy"/>
-              <w:rPr>
-                <w:sz w:val="8"/>
-                <w:szCs w:val="8"/>
-              </w:rPr>
-            </w:pPr>
-            <w:r>
-              <w:t>copy</w:t>
-            </w:r>
-          </w:p>
-        </w:tc>
-        <w:tc>
-          <w:tcPr>
-            <w:tcW w:w="117pt" w:type="dxa"/>
-            <w:vAlign w:val="center"/>
-          </w:tcPr>
-          <w:p>
-            <w:pPr>
-              <w:pStyle w:val="tablecopy"/>
-            </w:pPr>
-            <w:r>
-              <w:t>More table copy</w:t>
-            </w:r>
-            <w:r>
-              <w:rPr>
-                <w:vertAlign w:val="superscript"/>
-              </w:rPr>
-              <w:t>a</w:t>
-            </w:r>
-          </w:p>
-        </w:tc>
-        <w:tc>
-          <w:tcPr>
-            <w:tcW w:w="45pt" w:type="dxa"/>
-            <w:vAlign w:val="center"/>
-          </w:tcPr>
-          <w:p>
-            <w:pPr>
-              <w:rPr>
-                <w:sz w:val="16"/>
-                <w:szCs w:val="16"/>
-              </w:rPr>
-            </w:pPr>
-          </w:p>
-        </w:tc>
-        <w:tc>
-          <w:tcPr>
-            <w:tcW w:w="45pt" w:type="dxa"/>
-            <w:vAlign w:val="center"/>
-          </w:tcPr>
-          <w:p>
-            <w:pPr>
-              <w:rPr>
-                <w:sz w:val="16"/>
-                <w:szCs w:val="16"/>
-              </w:rPr>
-            </w:pPr>
-          </w:p>
-        </w:tc>
-      </w:tr>
-    </w:tbl>
-    <w:p>
-      <w:pPr>
         <w:pStyle w:val="tablefootnote"/>
       </w:pPr>
       <w:r>
@@ -1126,35 +923,13 @@
     </w:p>
     <w:p>
       <w:pPr>
-        <w:pStyle w:val="Heading5"/>
+        <w:pStyle w:val="Heading1"/>
       </w:pPr>
       <w:r>
         <w:t>Acknowledgment</w:t>
       </w:r>
       <w:r>
         <w:t xml:space="preserve"> </w:t>
-      </w:r>
-      <w:r>
-        <w:rPr>
-          <w:i/>
-          <w:iCs/>
-        </w:rPr>
-        <w:t>(</w:t>
-      </w:r>
-      <w:r>
-        <w:rPr>
-          <w:i/>
-          <w:iCs/>
-          <w:smallCaps w:val="0"/>
-        </w:rPr>
-        <w:t>Heading 5</w:t>
-      </w:r>
-      <w:r>
-        <w:rPr>
-          <w:i/>
-          <w:iCs/>
-        </w:rPr>
-        <w:t>)</w:t>
       </w:r>
     </w:p>
     <w:p>
@@ -1210,163 +985,377 @@
         <w:t>bered footnote on the first page.</w:t>
       </w:r>
     </w:p>
-    <w:p>
-      <w:pPr>
-        <w:pStyle w:val="Heading5"/>
-      </w:pPr>
-      <w:r>
-        <w:t>References</w:t>
-      </w:r>
-    </w:p>
-    <w:p>
-      <w:pPr>
-        <w:pStyle w:val="BodyText"/>
-      </w:pPr>
-      <w:r>
-        <w:t>The template will number citations consecutively within brackets [1]. The sentence punctuation follows the bracket [2]. Refer simply to the reference number, as in [3]—do not use “Ref. [3]” or “reference [3]” except at the beginning of a sentence: “Reference [3] was the first</w:t>
-      </w:r>
-      <w:r>
-        <w:rPr>
-          <w:lang w:val="en-US"/>
-        </w:rPr>
-        <w:t xml:space="preserve"> </w:t>
-      </w:r>
-      <w:r>
-        <w:t>...</w:t>
-      </w:r>
-      <w:r>
-        <w:t>”</w:t>
-      </w:r>
-    </w:p>
-    <w:p>
-      <w:pPr>
-        <w:pStyle w:val="BodyText"/>
-      </w:pPr>
-      <w:r>
-        <w:t>Number footnotes separately in superscripts. Place the actual footnote at the bottom of the column in which it was cited. Do not put footnotes in the</w:t>
-      </w:r>
-      <w:r>
-        <w:rPr>
-          <w:lang w:val="en-US"/>
-        </w:rPr>
-        <w:t xml:space="preserve"> abstract or</w:t>
-      </w:r>
-      <w:r>
-        <w:t xml:space="preserve"> reference list. Use letters for table footnotes.</w:t>
-      </w:r>
-    </w:p>
-    <w:p>
-      <w:pPr>
-        <w:pStyle w:val="BodyText"/>
-      </w:pPr>
-      <w:r>
-        <w:lastRenderedPageBreak/>
-        <w:t>Unless there are six au</w:t>
-      </w:r>
-      <w:r>
-        <w:t>thors or more give all authors</w:t>
-      </w:r>
-      <w:r>
-        <w:rPr>
-          <w:lang w:val="en-US"/>
-        </w:rPr>
-        <w:t xml:space="preserve">’ </w:t>
-      </w:r>
-      <w:r>
-        <w:t>names; do not use “et al.”. Papers that have not been published, even if they have been submitted for publication, should be cited as “unpublished” [4]. Papers that have been accepted for publication should be cited as “in press” [5]. Capitalize only the first word in a paper title, except for proper nouns and element symbols.</w:t>
-      </w:r>
-    </w:p>
-    <w:p>
-      <w:pPr>
-        <w:pStyle w:val="BodyText"/>
-      </w:pPr>
-      <w:r>
-        <w:t xml:space="preserve">For </w:t>
-      </w:r>
-      <w:r>
-        <w:t>papers</w:t>
-      </w:r>
-      <w:r>
-        <w:t xml:space="preserve"> published in translation journals, please give the English citation first, followed by the original foreign-language citation [6].</w:t>
-      </w:r>
-    </w:p>
-    <w:p/>
-    <w:p>
-      <w:pPr>
-        <w:pStyle w:val="references"/>
-        <w:ind w:start="17.70pt" w:hanging="17.70pt"/>
-      </w:pPr>
-      <w:r>
-        <w:t xml:space="preserve">G. Eason, B. Noble, and I. N. Sneddon, “On certain integrals of Lipschitz-Hankel type involving products of Bessel functions,” Phil. Trans. Roy. Soc. London, vol. A247, pp. 529–551, April 1955. </w:t>
-      </w:r>
-      <w:r>
-        <w:rPr>
-          <w:i/>
-          <w:iCs/>
-        </w:rPr>
-        <w:t>(references)</w:t>
-      </w:r>
-    </w:p>
-    <w:p>
-      <w:pPr>
-        <w:pStyle w:val="references"/>
-        <w:ind w:start="17.70pt" w:hanging="17.70pt"/>
-      </w:pPr>
-      <w:r>
-        <w:t>J. Clerk Maxwell, A Treatise on Electricity and Magnetism, 3rd ed., vol. 2. Oxford: Clarendon, 1892, pp.68–73.</w:t>
-      </w:r>
-    </w:p>
-    <w:p>
-      <w:pPr>
-        <w:pStyle w:val="references"/>
-        <w:ind w:start="17.70pt" w:hanging="17.70pt"/>
-      </w:pPr>
-      <w:r>
-        <w:t>I. S. Jacobs and C. P. Bean, “Fine particles, thin films and exchange anisotropy,” in Magnetism, vol. III, G. T. Rado and H. Suhl, Eds. New York: Academic, 1963, pp. 271–350.</w:t>
-      </w:r>
-    </w:p>
-    <w:p>
-      <w:pPr>
-        <w:pStyle w:val="references"/>
-        <w:ind w:start="17.70pt" w:hanging="17.70pt"/>
-      </w:pPr>
-      <w:r>
-        <w:t>K. Elissa, “Title of paper if known,” unpublished.</w:t>
-      </w:r>
-    </w:p>
-    <w:p>
-      <w:pPr>
-        <w:pStyle w:val="references"/>
-        <w:ind w:start="17.70pt" w:hanging="17.70pt"/>
-      </w:pPr>
-      <w:r>
-        <w:t>R. Nicole, “Title of paper with only first word capitalized,” J. Name Stand. Abbrev., in press.</w:t>
-      </w:r>
-    </w:p>
-    <w:p>
-      <w:pPr>
-        <w:pStyle w:val="references"/>
-        <w:ind w:start="17.70pt" w:hanging="17.70pt"/>
-      </w:pPr>
-      <w:r>
-        <w:t>Y. Yorozu, M. Hirano, K. Oka, and Y. Tagawa, “Electron spectroscopy studies on magneto-optical media and plastic substrate interface,” IEEE Transl. J. Magn. Japan, vol. 2, pp. 740–741, August 1987 [Digests 9th Annual Conf. Magnetics Japan, p. 301, 1982].</w:t>
-      </w:r>
-    </w:p>
-    <w:p>
-      <w:pPr>
-        <w:pStyle w:val="references"/>
-        <w:ind w:start="17.70pt" w:hanging="17.70pt"/>
-      </w:pPr>
-      <w:r>
-        <w:t>M. Young, The Technical Writer</w:t>
-      </w:r>
-      <w:r>
-        <w:t>’</w:t>
-      </w:r>
-      <w:r>
-        <w:t>s Handbook. Mill Valley, CA: University Science, 1989.</w:t>
-      </w:r>
-    </w:p>
+    <w:sdt>
+      <w:sdtPr>
+        <w:id w:val="-891575321"/>
+        <w:docPartObj>
+          <w:docPartGallery w:val="Bibliographies"/>
+          <w:docPartUnique/>
+        </w:docPartObj>
+      </w:sdtPr>
+      <w:sdtEndPr>
+        <w:rPr>
+          <w:smallCaps w:val="0"/>
+          <w:noProof w:val="0"/>
+        </w:rPr>
+      </w:sdtEndPr>
+      <w:sdtContent>
+        <w:p>
+          <w:pPr>
+            <w:pStyle w:val="Heading1"/>
+          </w:pPr>
+          <w:r>
+            <w:t>References</w:t>
+          </w:r>
+        </w:p>
+        <w:sdt>
+          <w:sdtPr>
+            <w:id w:val="-573587230"/>
+            <w:bibliography/>
+          </w:sdtPr>
+          <w:sdtContent>
+            <w:p>
+              <w:pPr>
+                <w:jc w:val="both"/>
+                <w:rPr>
+                  <w:noProof/>
+                </w:rPr>
+              </w:pPr>
+              <w:r>
+                <w:fldChar w:fldCharType="begin"/>
+              </w:r>
+              <w:r>
+                <w:instrText xml:space="preserve"> BIBLIOGRAPHY </w:instrText>
+              </w:r>
+              <w:r>
+                <w:fldChar w:fldCharType="separate"/>
+              </w:r>
+            </w:p>
+            <w:tbl>
+              <w:tblPr>
+                <w:tblW w:w="100.0%" w:type="pct"/>
+                <w:tblCellSpacing w:w="0.75pt" w:type="dxa"/>
+                <w:tblCellMar>
+                  <w:top w:w="0.75pt" w:type="dxa"/>
+                  <w:start w:w="0.75pt" w:type="dxa"/>
+                  <w:bottom w:w="0.75pt" w:type="dxa"/>
+                  <w:end w:w="0.75pt" w:type="dxa"/>
+                </w:tblCellMar>
+                <w:tblLook w:firstRow="1" w:lastRow="0" w:firstColumn="1" w:lastColumn="0" w:noHBand="0" w:noVBand="1"/>
+              </w:tblPr>
+              <w:tblGrid>
+                <w:gridCol w:w="309"/>
+                <w:gridCol w:w="4557"/>
+              </w:tblGrid>
+              <w:tr>
+                <w:trPr>
+                  <w:divId w:val="263464881"/>
+                  <w:tblCellSpacing w:w="0.75pt" w:type="dxa"/>
+                </w:trPr>
+                <w:tc>
+                  <w:tcPr>
+                    <w:tcW w:w="1.0%" w:type="pct"/>
+                    <w:hideMark/>
+                  </w:tcPr>
+                  <w:p>
+                    <w:pPr>
+                      <w:pStyle w:val="Bibliography"/>
+                      <w:jc w:val="start"/>
+                      <w:rPr>
+                        <w:noProof/>
+                        <w:sz w:val="24"/>
+                        <w:szCs w:val="24"/>
+                      </w:rPr>
+                    </w:pPr>
+                    <w:r>
+                      <w:rPr>
+                        <w:noProof/>
+                      </w:rPr>
+                      <w:t xml:space="preserve">[1] </w:t>
+                    </w:r>
+                  </w:p>
+                </w:tc>
+                <w:tc>
+                  <w:tcPr>
+                    <w:tcW w:w="0pt" w:type="auto"/>
+                    <w:hideMark/>
+                  </w:tcPr>
+                  <w:p>
+                    <w:pPr>
+                      <w:pStyle w:val="Bibliography"/>
+                      <w:jc w:val="start"/>
+                      <w:rPr>
+                        <w:noProof/>
+                        <w:sz w:val="16"/>
+                        <w:szCs w:val="16"/>
+                      </w:rPr>
+                    </w:pPr>
+                    <w:r>
+                      <w:rPr>
+                        <w:noProof/>
+                        <w:sz w:val="16"/>
+                        <w:szCs w:val="16"/>
+                      </w:rPr>
+                      <w:t xml:space="preserve">H. Maurer, F. Kappe and B. Zaka, "Plagiarism-A Survey," </w:t>
+                    </w:r>
+                    <w:r>
+                      <w:rPr>
+                        <w:i/>
+                        <w:iCs/>
+                        <w:noProof/>
+                        <w:sz w:val="16"/>
+                        <w:szCs w:val="16"/>
+                      </w:rPr>
+                      <w:t xml:space="preserve">Journal of Universal Computer Science, </w:t>
+                    </w:r>
+                    <w:r>
+                      <w:rPr>
+                        <w:noProof/>
+                        <w:sz w:val="16"/>
+                        <w:szCs w:val="16"/>
+                      </w:rPr>
+                      <w:t xml:space="preserve">vol. 12, no. 8, 2006. </w:t>
+                    </w:r>
+                  </w:p>
+                </w:tc>
+              </w:tr>
+              <w:tr>
+                <w:trPr>
+                  <w:divId w:val="263464881"/>
+                  <w:tblCellSpacing w:w="0.75pt" w:type="dxa"/>
+                </w:trPr>
+                <w:tc>
+                  <w:tcPr>
+                    <w:tcW w:w="1.0%" w:type="pct"/>
+                    <w:hideMark/>
+                  </w:tcPr>
+                  <w:p>
+                    <w:pPr>
+                      <w:pStyle w:val="Bibliography"/>
+                      <w:jc w:val="start"/>
+                      <w:rPr>
+                        <w:noProof/>
+                      </w:rPr>
+                    </w:pPr>
+                    <w:r>
+                      <w:rPr>
+                        <w:noProof/>
+                      </w:rPr>
+                      <w:t xml:space="preserve">[2] </w:t>
+                    </w:r>
+                  </w:p>
+                </w:tc>
+                <w:tc>
+                  <w:tcPr>
+                    <w:tcW w:w="0pt" w:type="auto"/>
+                    <w:hideMark/>
+                  </w:tcPr>
+                  <w:p>
+                    <w:pPr>
+                      <w:pStyle w:val="Bibliography"/>
+                      <w:jc w:val="start"/>
+                      <w:rPr>
+                        <w:noProof/>
+                        <w:sz w:val="16"/>
+                        <w:szCs w:val="16"/>
+                      </w:rPr>
+                    </w:pPr>
+                    <w:r>
+                      <w:rPr>
+                        <w:noProof/>
+                        <w:sz w:val="16"/>
+                        <w:szCs w:val="16"/>
+                      </w:rPr>
+                      <w:t xml:space="preserve">K. Bowyer and L. Hall, "Experience Using "MOSS" to Detect Cheating On Programming Assignments," </w:t>
+                    </w:r>
+                    <w:r>
+                      <w:rPr>
+                        <w:i/>
+                        <w:iCs/>
+                        <w:noProof/>
+                        <w:sz w:val="16"/>
+                        <w:szCs w:val="16"/>
+                      </w:rPr>
+                      <w:t>Deparment of Computer Science and Engineering.</w:t>
+                    </w:r>
+                    <w:r>
+                      <w:rPr>
+                        <w:noProof/>
+                        <w:sz w:val="16"/>
+                        <w:szCs w:val="16"/>
+                      </w:rPr>
+                      <w:t xml:space="preserve"> </w:t>
+                    </w:r>
+                  </w:p>
+                </w:tc>
+              </w:tr>
+              <w:tr>
+                <w:trPr>
+                  <w:divId w:val="263464881"/>
+                  <w:tblCellSpacing w:w="0.75pt" w:type="dxa"/>
+                </w:trPr>
+                <w:tc>
+                  <w:tcPr>
+                    <w:tcW w:w="1.0%" w:type="pct"/>
+                    <w:hideMark/>
+                  </w:tcPr>
+                  <w:p>
+                    <w:pPr>
+                      <w:pStyle w:val="Bibliography"/>
+                      <w:jc w:val="start"/>
+                      <w:rPr>
+                        <w:noProof/>
+                      </w:rPr>
+                    </w:pPr>
+                    <w:r>
+                      <w:rPr>
+                        <w:noProof/>
+                      </w:rPr>
+                      <w:t xml:space="preserve">[3] </w:t>
+                    </w:r>
+                  </w:p>
+                </w:tc>
+                <w:tc>
+                  <w:tcPr>
+                    <w:tcW w:w="0pt" w:type="auto"/>
+                    <w:hideMark/>
+                  </w:tcPr>
+                  <w:p>
+                    <w:pPr>
+                      <w:pStyle w:val="Bibliography"/>
+                      <w:jc w:val="start"/>
+                      <w:rPr>
+                        <w:noProof/>
+                        <w:sz w:val="16"/>
+                        <w:szCs w:val="16"/>
+                      </w:rPr>
+                    </w:pPr>
+                    <w:r>
+                      <w:rPr>
+                        <w:noProof/>
+                        <w:sz w:val="16"/>
+                        <w:szCs w:val="16"/>
+                      </w:rPr>
+                      <w:t xml:space="preserve">S. Scheilmer, D. Wilkerson and A. Aiken, "Winnowing: Local Algorithms for Document Fingerprinting," </w:t>
+                    </w:r>
+                    <w:r>
+                      <w:rPr>
+                        <w:i/>
+                        <w:iCs/>
+                        <w:noProof/>
+                        <w:sz w:val="16"/>
+                        <w:szCs w:val="16"/>
+                      </w:rPr>
+                      <w:t xml:space="preserve">SIGMOD, </w:t>
+                    </w:r>
+                    <w:r>
+                      <w:rPr>
+                        <w:noProof/>
+                        <w:sz w:val="16"/>
+                        <w:szCs w:val="16"/>
+                      </w:rPr>
+                      <w:t xml:space="preserve">2003. </w:t>
+                    </w:r>
+                  </w:p>
+                </w:tc>
+              </w:tr>
+              <w:tr>
+                <w:trPr>
+                  <w:divId w:val="263464881"/>
+                  <w:tblCellSpacing w:w="0.75pt" w:type="dxa"/>
+                </w:trPr>
+                <w:tc>
+                  <w:tcPr>
+                    <w:tcW w:w="1.0%" w:type="pct"/>
+                    <w:hideMark/>
+                  </w:tcPr>
+                  <w:p>
+                    <w:pPr>
+                      <w:pStyle w:val="Bibliography"/>
+                      <w:jc w:val="start"/>
+                      <w:rPr>
+                        <w:noProof/>
+                      </w:rPr>
+                    </w:pPr>
+                    <w:r>
+                      <w:rPr>
+                        <w:noProof/>
+                      </w:rPr>
+                      <w:t xml:space="preserve">[4] </w:t>
+                    </w:r>
+                  </w:p>
+                </w:tc>
+                <w:tc>
+                  <w:tcPr>
+                    <w:tcW w:w="0pt" w:type="auto"/>
+                    <w:hideMark/>
+                  </w:tcPr>
+                  <w:p>
+                    <w:pPr>
+                      <w:pStyle w:val="Bibliography"/>
+                      <w:jc w:val="start"/>
+                      <w:rPr>
+                        <w:noProof/>
+                        <w:sz w:val="16"/>
+                        <w:szCs w:val="16"/>
+                      </w:rPr>
+                    </w:pPr>
+                    <w:r>
+                      <w:rPr>
+                        <w:noProof/>
+                        <w:sz w:val="16"/>
+                        <w:szCs w:val="16"/>
+                      </w:rPr>
+                      <w:t xml:space="preserve">M. Heon and D. Murvihill, "Program Similarity Detection with Checksims," </w:t>
+                    </w:r>
+                    <w:r>
+                      <w:rPr>
+                        <w:i/>
+                        <w:iCs/>
+                        <w:noProof/>
+                        <w:sz w:val="16"/>
+                        <w:szCs w:val="16"/>
+                      </w:rPr>
+                      <w:t xml:space="preserve">Worchester Polytechnic Institute, </w:t>
+                    </w:r>
+                    <w:r>
+                      <w:rPr>
+                        <w:noProof/>
+                        <w:sz w:val="16"/>
+                        <w:szCs w:val="16"/>
+                      </w:rPr>
+                      <w:t xml:space="preserve">2015. </w:t>
+                    </w:r>
+                  </w:p>
+                </w:tc>
+              </w:tr>
+            </w:tbl>
+            <w:p>
+              <w:pPr>
+                <w:divId w:val="263464881"/>
+                <w:rPr>
+                  <w:rFonts w:eastAsia="Times New Roman"/>
+                  <w:noProof/>
+                </w:rPr>
+              </w:pPr>
+            </w:p>
+            <w:p>
+              <w:pPr>
+                <w:jc w:val="both"/>
+              </w:pPr>
+              <w:r>
+                <w:rPr>
+                  <w:b/>
+                  <w:bCs/>
+                  <w:noProof/>
+                </w:rPr>
+                <w:fldChar w:fldCharType="end"/>
+              </w:r>
+            </w:p>
+          </w:sdtContent>
+        </w:sdt>
+      </w:sdtContent>
+    </w:sdt>
     <w:p>
       <w:pPr>
         <w:pStyle w:val="references"/>
@@ -1385,8 +1374,6 @@
           <w:numId w:val="0"/>
         </w:numPr>
         <w:spacing w:line="12pt" w:lineRule="auto"/>
-        <w:ind w:start="18pt" w:hanging="18pt"/>
-        <w:jc w:val="center"/>
         <w:rPr>
           <w:rFonts w:eastAsia="SimSun"/>
           <w:b/>
@@ -1405,137 +1392,8 @@
           <w:docGrid w:linePitch="360"/>
         </w:sectPr>
       </w:pPr>
-      <w:r>
-        <w:rPr>
-          <w:rFonts w:eastAsia="SimSun"/>
-          <w:b/>
-          <w:noProof w:val="0"/>
-          <w:color w:val="FF0000"/>
-          <w:spacing w:val="-1"/>
-          <w:sz w:val="20"/>
-          <w:szCs w:val="20"/>
-          <w:lang w:val="x-none" w:eastAsia="x-none"/>
-        </w:rPr>
-        <w:t xml:space="preserve">IEEE conference templates contain guidance text for composing and formatting conference papers. Please ensure that all template text is removed from your conference paper prior to submission to the conference. Failure to remove template text from your paper </w:t>
-      </w:r>
-      <w:r>
-        <w:rPr>
-          <w:rFonts w:eastAsia="SimSun"/>
-          <w:b/>
-          <w:noProof w:val="0"/>
-          <w:color w:val="FF0000"/>
-          <w:spacing w:val="-1"/>
-          <w:sz w:val="20"/>
-          <w:szCs w:val="20"/>
-          <w:lang w:eastAsia="x-none"/>
-        </w:rPr>
-        <w:t>may</w:t>
-      </w:r>
-      <w:r>
-        <w:rPr>
-          <w:rFonts w:eastAsia="SimSun"/>
-          <w:b/>
-          <w:noProof w:val="0"/>
-          <w:color w:val="FF0000"/>
-          <w:spacing w:val="-1"/>
-          <w:sz w:val="20"/>
-          <w:szCs w:val="20"/>
-          <w:lang w:val="x-none" w:eastAsia="x-none"/>
-        </w:rPr>
-        <w:t xml:space="preserve"> result in your paper not being published.</w:t>
-      </w:r>
     </w:p>
-    <w:p>
-      <w:r>
-        <w:rPr>
-          <w:noProof/>
-        </w:rPr>
-        <w:drawing>
-          <wp:anchor distT="0" distB="0" distL="114300" distR="114300" simplePos="0" relativeHeight="251657728" behindDoc="1" locked="0" layoutInCell="1" allowOverlap="1" wp14:anchorId="2FACDFFB" wp14:editId="16195D8E">
-            <wp:simplePos x="0" y="0"/>
-            <wp:positionH relativeFrom="margin">
-              <wp:align>left</wp:align>
-            </wp:positionH>
-            <wp:positionV relativeFrom="paragraph">
-              <wp:posOffset>251460</wp:posOffset>
-            </wp:positionV>
-            <wp:extent cx="3200400" cy="1143000"/>
-            <wp:effectExtent l="10795" t="5080" r="8255" b="13970"/>
-            <wp:wrapTight wrapText="bothSides">
-              <wp:wrapPolygon edited="0">
-                <wp:start x="-64" y="0"/>
-                <wp:lineTo x="-64" y="21600"/>
-                <wp:lineTo x="21664" y="21600"/>
-                <wp:lineTo x="21664" y="0"/>
-                <wp:lineTo x="-64" y="0"/>
-              </wp:wrapPolygon>
-            </wp:wrapTight>
-            <wp:docPr id="1" name="Text Box 8"/>
-            <wp:cNvGraphicFramePr>
-              <a:graphicFrameLocks xmlns:a="http://purl.oclc.org/ooxml/drawingml/main"/>
-            </wp:cNvGraphicFramePr>
-            <a:graphic xmlns:a="http://purl.oclc.org/ooxml/drawingml/main">
-              <a:graphicData uri="http://schemas.microsoft.com/office/word/2010/wordprocessingShape">
-                <wp:wsp>
-                  <wp:cNvSpPr txBox="1">
-                    <a:spLocks noChangeArrowheads="1"/>
-                  </wp:cNvSpPr>
-                  <wp:spPr bwMode="auto">
-                    <a:xfrm>
-                      <a:off x="0" y="0"/>
-                      <a:ext cx="3200400" cy="1143000"/>
-                    </a:xfrm>
-                    <a:prstGeom prst="rect">
-                      <a:avLst/>
-                    </a:prstGeom>
-                    <a:solidFill>
-                      <a:srgbClr val="FFFFFF"/>
-                    </a:solidFill>
-                    <a:ln w="9525">
-                      <a:solidFill>
-                        <a:srgbClr val="000000"/>
-                      </a:solidFill>
-                      <a:miter lim="800%"/>
-                      <a:headEnd/>
-                      <a:tailEnd/>
-                    </a:ln>
-                  </wp:spPr>
-                  <wp:txbx>
-                    <wne:txbxContent>
-                      <w:p>
-                        <w:pPr>
-                          <w:pStyle w:val="BodyText"/>
-                        </w:pPr>
-                        <w:r>
-                          <w:t>We suggest that you use a text box to insert a graphic (which is ideally a 300 dpi TIFF or EPS file, with all fonts embedded) because, in an MSW document, this method is somewhat more stable than directly inserting a picture.</w:t>
-                        </w:r>
-                      </w:p>
-                      <w:p>
-                        <w:pPr>
-                          <w:pStyle w:val="BodyText"/>
-                        </w:pPr>
-                        <w:r>
-                          <w:t>To have non-visible rules on your frame, use the MSWord “Format” pull-down menu, select Text Box &gt; Colors and Lines to choose No Fill and No Line.</w:t>
-                        </w:r>
-                      </w:p>
-                    </wne:txbxContent>
-                  </wp:txbx>
-                  <wp:bodyPr rot="0" vert="horz" wrap="square" lIns="91440" tIns="45720" rIns="91440" bIns="45720" anchor="t" anchorCtr="0" upright="1">
-                    <a:noAutofit/>
-                  </wp:bodyPr>
-                </wp:wsp>
-              </a:graphicData>
-            </a:graphic>
-            <wp14:sizeRelH relativeFrom="page">
-              <wp14:pctWidth>0%</wp14:pctWidth>
-            </wp14:sizeRelH>
-            <wp14:sizeRelV relativeFrom="page">
-              <wp14:pctHeight>0%</wp14:pctHeight>
-            </wp14:sizeRelV>
-          </wp:anchor>
-        </w:drawing>
-      </w:r>
-    </w:p>
+    <w:p/>
     <w:sectPr>
       <w:type w:val="continuous"/>
       <w:pgSz w:w="595.30pt" w:h="841.90pt" w:code="9"/>
@@ -3088,7 +2946,7 @@
   </w:docDefaults>
   <w:latentStyles w:defLockedState="0" w:defUIPriority="0" w:defSemiHidden="0" w:defUnhideWhenUsed="0" w:defQFormat="0" w:count="376">
     <w:lsdException w:name="Normal" w:qFormat="1"/>
-    <w:lsdException w:name="heading 1" w:qFormat="1"/>
+    <w:lsdException w:name="heading 1" w:uiPriority="9" w:qFormat="1"/>
     <w:lsdException w:name="heading 2" w:qFormat="1"/>
     <w:lsdException w:name="heading 3" w:qFormat="1"/>
     <w:lsdException w:name="heading 4" w:qFormat="1"/>
@@ -3103,6 +2961,7 @@
     <w:lsdException w:name="Strong" w:qFormat="1"/>
     <w:lsdException w:name="Emphasis" w:qFormat="1"/>
     <w:lsdException w:name="HTML Keyboard" w:semiHidden="1" w:unhideWhenUsed="1"/>
+    <w:lsdException w:name="Normal Table" w:semiHidden="1" w:unhideWhenUsed="1"/>
     <w:lsdException w:name="annotation subject" w:semiHidden="1" w:unhideWhenUsed="1"/>
     <w:lsdException w:name="No List" w:semiHidden="1" w:unhideWhenUsed="1"/>
     <w:lsdException w:name="Outline List 1" w:semiHidden="1" w:unhideWhenUsed="1"/>
@@ -3145,8 +3004,11 @@
     <w:lsdException w:name="Table Contemporary" w:semiHidden="1" w:unhideWhenUsed="1"/>
     <w:lsdException w:name="Table Elegant" w:semiHidden="1" w:unhideWhenUsed="1"/>
     <w:lsdException w:name="Table Professional" w:semiHidden="1" w:unhideWhenUsed="1"/>
+    <w:lsdException w:name="Table Subtle 1" w:semiHidden="1" w:unhideWhenUsed="1"/>
     <w:lsdException w:name="Table Subtle 2" w:semiHidden="1" w:unhideWhenUsed="1"/>
     <w:lsdException w:name="Table Web 1" w:semiHidden="1" w:unhideWhenUsed="1"/>
+    <w:lsdException w:name="Table Web 2" w:semiHidden="1" w:unhideWhenUsed="1"/>
+    <w:lsdException w:name="Table Web 3" w:semiHidden="1" w:unhideWhenUsed="1"/>
     <w:lsdException w:name="Balloon Text" w:semiHidden="1" w:unhideWhenUsed="1"/>
     <w:lsdException w:name="Table Theme" w:semiHidden="1" w:unhideWhenUsed="1"/>
     <w:lsdException w:name="Placeholder Text" w:semiHidden="1" w:uiPriority="99"/>
@@ -3381,6 +3243,8 @@
     <w:name w:val="heading 1"/>
     <w:basedOn w:val="Normal"/>
     <w:next w:val="Normal"/>
+    <w:link w:val="Heading1Char"/>
+    <w:uiPriority w:val="9"/>
     <w:qFormat/>
     <w:rsid w:val="006B6B66"/>
     <w:pPr>
@@ -3820,6 +3684,17 @@
     <w:unhideWhenUsed/>
     <w:rsid w:val="00FE382C"/>
   </w:style>
+  <w:style w:type="character" w:customStyle="1" w:styleId="Heading1Char">
+    <w:name w:val="Heading 1 Char"/>
+    <w:basedOn w:val="DefaultParagraphFont"/>
+    <w:link w:val="Heading1"/>
+    <w:uiPriority w:val="9"/>
+    <w:rsid w:val="00480125"/>
+    <w:rPr>
+      <w:smallCaps/>
+      <w:noProof/>
+    </w:rPr>
+  </w:style>
 </w:styles>
 </file>
 
@@ -4191,7 +4066,7 @@
 </file>
 
 <file path=customXml/itemProps1.xml><?xml version="1.0" encoding="utf-8"?>
-<ds:datastoreItem xmlns:ds="http://purl.oclc.org/ooxml/officeDocument/customXml" ds:itemID="{47A3C07A-3A0F-48CD-ABE0-DB8E815C82EB}">
+<ds:datastoreItem xmlns:ds="http://purl.oclc.org/ooxml/officeDocument/customXml" ds:itemID="{88AB3C9E-509B-49BF-927E-AD747D8CFC01}">
   <ds:schemaRefs>
     <ds:schemaRef ds:uri="http://schemas.openxmlformats.org/officeDocument/2006/bibliography"/>
   </ds:schemaRefs>

</xml_diff>

<commit_message>
DOCS: Added references to IEEE Documentation
</commit_message>
<xml_diff>
--- a/docs/IEEE_Docs.docx
+++ b/docs/IEEE_Docs.docx
@@ -181,7 +181,7 @@
           <w:type w:val="continuous"/>
           <w:pgSz w:w="595.30pt" w:h="841.90pt" w:code="9"/>
           <w:pgMar w:top="22.50pt" w:right="44.65pt" w:bottom="72pt" w:left="44.65pt" w:header="36pt" w:footer="36pt" w:gutter="0pt"/>
-          <w:cols w:num="3" w:space="36pt"/>
+          <w:cols w:num="2" w:space="36pt"/>
           <w:docGrid w:linePitch="360"/>
         </w:sectPr>
       </w:pPr>
@@ -766,7 +766,10 @@
       </w:r>
       <w:proofErr w:type="gramEnd"/>
       <w:r>
-        <w:t xml:space="preserve"> showcases a version of </w:t>
+        <w:t xml:space="preserve"> </w:t>
+      </w:r>
+      <w:r>
+        <w:t xml:space="preserve">showcases a version of </w:t>
       </w:r>
       <w:r>
         <w:rPr>
@@ -791,91 +794,291 @@
     </w:p>
     <w:p>
       <w:pPr>
+        <w:pStyle w:val="Heading1"/>
+      </w:pPr>
+      <w:r>
+        <w:t>RELATED WORKS</w:t>
+      </w:r>
+    </w:p>
+    <w:p>
+      <w:pPr>
         <w:ind w:firstLine="14.20pt"/>
         <w:jc w:val="both"/>
       </w:pPr>
+      <w:r>
+        <w:t>There have been many attempts at solving the code plagiarism problem since its conception in 1994. The following contains a list of all such services, including some implementation details in their design.</w:t>
+      </w:r>
     </w:p>
     <w:p>
       <w:pPr>
         <w:ind w:firstLine="14.20pt"/>
         <w:jc w:val="both"/>
       </w:pPr>
+      <w:r>
+        <w:t>JPlag</w:t>
+      </w:r>
+      <w:r>
+        <w:t xml:space="preserve"> is a web service that attempted to find similarities amongst a group of programs</w:t>
+      </w:r>
+      <w:r>
+        <w:t xml:space="preserve"> written in Java, Scheme, C, or C++. It processes code in two phases: (1) the programs are parsed and are effective turned into tokenized strings, then (2) it uses a method called </w:t>
+      </w:r>
+      <w:r>
+        <w:rPr>
+          <w:b/>
+          <w:bCs/>
+        </w:rPr>
+        <w:t>Greedy String Tiling</w:t>
+      </w:r>
+      <w:r>
+        <w:t>, where it tries to match substrings of each token strings to each other as much as possible</w:t>
+      </w:r>
+      <w:r>
+        <w:t xml:space="preserve"> </w:t>
+      </w:r>
+      <w:sdt>
+        <w:sdtPr>
+          <w:id w:val="-59334813"/>
+          <w:citation/>
+        </w:sdtPr>
+        <w:sdtContent>
+          <w:r>
+            <w:fldChar w:fldCharType="begin"/>
+          </w:r>
+          <w:r>
+            <w:rPr>
+              <w:lang w:val="en-PH"/>
+            </w:rPr>
+            <w:instrText xml:space="preserve"> CITATION Pre03 \l</w:instrText>
+          </w:r>
+          <w:r>
+            <w:rPr>
+              <w:lang w:val="en-PH"/>
+            </w:rPr>
+            <w:instrText xml:space="preserve"> en-PH </w:instrText>
+          </w:r>
+          <w:r>
+            <w:fldChar w:fldCharType="separate"/>
+          </w:r>
+          <w:r>
+            <w:rPr>
+              <w:noProof/>
+              <w:lang w:val="en-PH"/>
+            </w:rPr>
+            <w:t>[5]</w:t>
+          </w:r>
+          <w:r>
+            <w:fldChar w:fldCharType="end"/>
+          </w:r>
+        </w:sdtContent>
+      </w:sdt>
+      <w:r>
+        <w:t>.</w:t>
+      </w:r>
     </w:p>
     <w:p>
       <w:pPr>
-        <w:pStyle w:val="Heading1"/>
-      </w:pPr>
-      <w:r>
-        <w:t>RELATED WORKS</w:t>
+        <w:ind w:firstLine="14.20pt"/>
+        <w:jc w:val="both"/>
+      </w:pPr>
+      <w:r>
+        <w:t xml:space="preserve">Another such tool is </w:t>
+      </w:r>
+      <w:r>
+        <w:rPr>
+          <w:i/>
+          <w:iCs/>
+        </w:rPr>
+        <w:t>Pariksha</w:t>
+      </w:r>
+      <w:r>
+        <w:rPr>
+          <w:i/>
+          <w:iCs/>
+        </w:rPr>
+        <w:t>k</w:t>
+      </w:r>
+      <w:sdt>
+        <w:sdtPr>
+          <w:rPr>
+            <w:i/>
+            <w:iCs/>
+          </w:rPr>
+          <w:id w:val="-252819785"/>
+          <w:citation/>
+        </w:sdtPr>
+        <w:sdtContent>
+          <w:r>
+            <w:rPr>
+              <w:i/>
+              <w:iCs/>
+            </w:rPr>
+            <w:fldChar w:fldCharType="begin"/>
+          </w:r>
+          <w:r>
+            <w:rPr>
+              <w:i/>
+              <w:iCs/>
+              <w:lang w:val="en-PH"/>
+            </w:rPr>
+            <w:instrText xml:space="preserve"> CITATION Sha15 \l</w:instrText>
+          </w:r>
+          <w:r>
+            <w:rPr>
+              <w:i/>
+              <w:iCs/>
+              <w:lang w:val="en-PH"/>
+            </w:rPr>
+            <w:instrText xml:space="preserve"> en-PH </w:instrText>
+          </w:r>
+          <w:r>
+            <w:rPr>
+              <w:i/>
+              <w:iCs/>
+            </w:rPr>
+            <w:fldChar w:fldCharType="separate"/>
+          </w:r>
+          <w:r>
+            <w:rPr>
+              <w:i/>
+              <w:iCs/>
+              <w:noProof/>
+              <w:lang w:val="en-PH"/>
+            </w:rPr>
+            <w:t xml:space="preserve"> </w:t>
+          </w:r>
+          <w:r>
+            <w:rPr>
+              <w:noProof/>
+              <w:lang w:val="en-PH"/>
+            </w:rPr>
+            <w:t>[6]</w:t>
+          </w:r>
+          <w:r>
+            <w:rPr>
+              <w:i/>
+              <w:iCs/>
+            </w:rPr>
+            <w:fldChar w:fldCharType="end"/>
+          </w:r>
+        </w:sdtContent>
+      </w:sdt>
+      <w:r>
+        <w:t>, which is similar to Jplag in that it uses the</w:t>
+      </w:r>
+      <w:r>
+        <w:rPr>
+          <w:b/>
+          <w:bCs/>
+        </w:rPr>
+        <w:t xml:space="preserve"> Running-Kark-Rabin Greedy String Tiling</w:t>
+      </w:r>
+      <w:r>
+        <w:t xml:space="preserve"> algorithm.</w:t>
+      </w:r>
+      <w:r>
+        <w:t xml:space="preserve"> It breaks down the program into tokens, then proceeds to group each token of size n, aptly called </w:t>
+      </w:r>
+      <w:r>
+        <w:rPr>
+          <w:i/>
+          <w:iCs/>
+        </w:rPr>
+        <w:t>n-gram representation.</w:t>
+      </w:r>
+      <w:r>
+        <w:t xml:space="preserve"> It then converts these groups into corresponding numbers (each digit of which represents the type of the token). To generate a similarity score from such comparisons, it uses the </w:t>
+      </w:r>
+      <w:r>
+        <w:rPr>
+          <w:b/>
+          <w:bCs/>
+        </w:rPr>
+        <w:t>Jaccard Similarity Coefficient</w:t>
+      </w:r>
+      <w:r>
+        <w:t>, the quotient of the total number of fragments that appear in both programs and the number of fragments different between the two programs</w:t>
+      </w:r>
+      <w:r>
+        <w:t>.</w:t>
       </w:r>
     </w:p>
     <w:p>
       <w:pPr>
-        <w:pStyle w:val="Heading1"/>
-      </w:pPr>
-      <w:r>
-        <w:t>METHODOLOGY</w:t>
+        <w:ind w:firstLine="14.20pt"/>
+        <w:jc w:val="both"/>
+      </w:pPr>
+      <w:r>
+        <w:t xml:space="preserve"> </w:t>
       </w:r>
     </w:p>
     <w:p>
       <w:pPr>
-        <w:pStyle w:val="Heading2"/>
-      </w:pPr>
-      <w:r>
-        <w:t>Header</w:t>
+        <w:pStyle w:val="Heading1"/>
+      </w:pPr>
+      <w:r>
+        <w:t>METHODOLOGY</w:t>
       </w:r>
     </w:p>
     <w:p>
       <w:pPr>
-        <w:pStyle w:val="Heading1"/>
-      </w:pPr>
-      <w:r>
-        <w:t xml:space="preserve">Using the </w:t>
-      </w:r>
-      <w:r>
-        <w:t>Template</w:t>
+        <w:pStyle w:val="Heading2"/>
+      </w:pPr>
+      <w:r>
+        <w:t>Header</w:t>
       </w:r>
     </w:p>
     <w:p>
       <w:pPr>
-        <w:pStyle w:val="tablefootnote"/>
-      </w:pPr>
-      <w:r>
-        <w:t xml:space="preserve">Sample </w:t>
-      </w:r>
-      <w:r>
-        <w:t>of</w:t>
-      </w:r>
-      <w:r>
-        <w:t xml:space="preserve"> a </w:t>
-      </w:r>
-      <w:r>
-        <w:t>Table</w:t>
-      </w:r>
-      <w:r>
-        <w:t xml:space="preserve"> </w:t>
-      </w:r>
-      <w:r>
-        <w:t>footnote</w:t>
-      </w:r>
-      <w:r>
-        <w:t xml:space="preserve">. </w:t>
-      </w:r>
-      <w:r>
-        <w:t>(</w:t>
-      </w:r>
-      <w:r>
-        <w:rPr>
-          <w:i/>
-        </w:rPr>
-        <w:t>Table footnote</w:t>
-      </w:r>
-      <w:r>
-        <w:t>)</w:t>
+        <w:pStyle w:val="Heading1"/>
+      </w:pPr>
+      <w:r>
+        <w:t xml:space="preserve">Using the </w:t>
+      </w:r>
+      <w:r>
+        <w:t>Template</w:t>
       </w:r>
     </w:p>
     <w:p>
       <w:pPr>
+        <w:pStyle w:val="tablefootnote"/>
+      </w:pPr>
+      <w:r>
+        <w:t xml:space="preserve">Sample </w:t>
+      </w:r>
+      <w:r>
+        <w:t>of</w:t>
+      </w:r>
+      <w:r>
+        <w:t xml:space="preserve"> a </w:t>
+      </w:r>
+      <w:r>
+        <w:t>Table</w:t>
+      </w:r>
+      <w:r>
+        <w:t xml:space="preserve"> </w:t>
+      </w:r>
+      <w:r>
+        <w:t>footnote</w:t>
+      </w:r>
+      <w:r>
+        <w:t xml:space="preserve">. </w:t>
+      </w:r>
+      <w:r>
+        <w:t>(</w:t>
+      </w:r>
+      <w:r>
+        <w:rPr>
+          <w:i/>
+        </w:rPr>
+        <w:t>Table footnote</w:t>
+      </w:r>
+      <w:r>
+        <w:t>)</w:t>
+      </w:r>
+    </w:p>
+    <w:p>
+      <w:pPr>
         <w:pStyle w:val="figurecaption"/>
       </w:pPr>
       <w:r>
@@ -926,6 +1129,7 @@
         <w:pStyle w:val="Heading1"/>
       </w:pPr>
       <w:r>
+        <w:lastRenderedPageBreak/>
         <w:t>Acknowledgment</w:t>
       </w:r>
       <w:r>
@@ -987,18 +1191,17 @@
     </w:p>
     <w:sdt>
       <w:sdtPr>
+        <w:rPr>
+          <w:smallCaps w:val="0"/>
+          <w:noProof w:val="0"/>
+        </w:rPr>
         <w:id w:val="-891575321"/>
         <w:docPartObj>
           <w:docPartGallery w:val="Bibliographies"/>
           <w:docPartUnique/>
         </w:docPartObj>
       </w:sdtPr>
-      <w:sdtEndPr>
-        <w:rPr>
-          <w:smallCaps w:val="0"/>
-          <w:noProof w:val="0"/>
-        </w:rPr>
-      </w:sdtEndPr>
+      <w:sdtEndPr/>
       <w:sdtContent>
         <w:p>
           <w:pPr>
@@ -1013,6 +1216,7 @@
             <w:id w:val="-573587230"/>
             <w:bibliography/>
           </w:sdtPr>
+          <w:sdtEndPr/>
           <w:sdtContent>
             <w:p>
               <w:pPr>
@@ -1077,7 +1281,7 @@
                 </w:tc>
                 <w:tc>
                   <w:tcPr>
-                    <w:tcW w:w="0pt" w:type="auto"/>
+                    <w:tcW w:w="0pt" w:type="dxa"/>
                     <w:hideMark/>
                   </w:tcPr>
                   <w:p>
@@ -1147,7 +1351,7 @@
                 </w:tc>
                 <w:tc>
                   <w:tcPr>
-                    <w:tcW w:w="0pt" w:type="auto"/>
+                    <w:tcW w:w="0pt" w:type="dxa"/>
                     <w:hideMark/>
                   </w:tcPr>
                   <w:p>
@@ -1217,7 +1421,7 @@
                 </w:tc>
                 <w:tc>
                   <w:tcPr>
-                    <w:tcW w:w="0pt" w:type="auto"/>
+                    <w:tcW w:w="0pt" w:type="dxa"/>
                     <w:hideMark/>
                   </w:tcPr>
                   <w:p>
@@ -1287,7 +1491,7 @@
                 </w:tc>
                 <w:tc>
                   <w:tcPr>
-                    <w:tcW w:w="0pt" w:type="auto"/>
+                    <w:tcW w:w="0pt" w:type="dxa"/>
                     <w:hideMark/>
                   </w:tcPr>
                   <w:p>
@@ -1384,6 +1588,226 @@
           <w:szCs w:val="20"/>
           <w:lang w:val="x-none" w:eastAsia="x-none"/>
         </w:rPr>
+      </w:pPr>
+    </w:p>
+    <w:p>
+      <w:pPr>
+        <w:pStyle w:val="references"/>
+        <w:numPr>
+          <w:ilvl w:val="0"/>
+          <w:numId w:val="0"/>
+        </w:numPr>
+        <w:spacing w:line="12pt" w:lineRule="auto"/>
+        <w:rPr>
+          <w:rFonts w:eastAsia="SimSun"/>
+          <w:b/>
+          <w:noProof w:val="0"/>
+          <w:color w:val="FF0000"/>
+          <w:spacing w:val="-1"/>
+          <w:sz w:val="20"/>
+          <w:szCs w:val="20"/>
+          <w:lang w:val="x-none" w:eastAsia="x-none"/>
+        </w:rPr>
+      </w:pPr>
+    </w:p>
+    <w:p>
+      <w:pPr>
+        <w:pStyle w:val="references"/>
+        <w:numPr>
+          <w:ilvl w:val="0"/>
+          <w:numId w:val="0"/>
+        </w:numPr>
+        <w:spacing w:line="12pt" w:lineRule="auto"/>
+        <w:rPr>
+          <w:rFonts w:eastAsia="SimSun"/>
+          <w:b/>
+          <w:noProof w:val="0"/>
+          <w:color w:val="FF0000"/>
+          <w:spacing w:val="-1"/>
+          <w:sz w:val="20"/>
+          <w:szCs w:val="20"/>
+          <w:lang w:val="x-none" w:eastAsia="x-none"/>
+        </w:rPr>
+      </w:pPr>
+    </w:p>
+    <w:p>
+      <w:pPr>
+        <w:pStyle w:val="references"/>
+        <w:numPr>
+          <w:ilvl w:val="0"/>
+          <w:numId w:val="0"/>
+        </w:numPr>
+        <w:spacing w:line="12pt" w:lineRule="auto"/>
+        <w:rPr>
+          <w:rFonts w:eastAsia="SimSun"/>
+          <w:b/>
+          <w:noProof w:val="0"/>
+          <w:color w:val="FF0000"/>
+          <w:spacing w:val="-1"/>
+          <w:sz w:val="20"/>
+          <w:szCs w:val="20"/>
+          <w:lang w:val="x-none" w:eastAsia="x-none"/>
+        </w:rPr>
+      </w:pPr>
+    </w:p>
+    <w:p>
+      <w:pPr>
+        <w:pStyle w:val="references"/>
+        <w:numPr>
+          <w:ilvl w:val="0"/>
+          <w:numId w:val="0"/>
+        </w:numPr>
+        <w:spacing w:line="12pt" w:lineRule="auto"/>
+        <w:rPr>
+          <w:rFonts w:eastAsia="SimSun"/>
+          <w:b/>
+          <w:noProof w:val="0"/>
+          <w:color w:val="FF0000"/>
+          <w:spacing w:val="-1"/>
+          <w:sz w:val="20"/>
+          <w:szCs w:val="20"/>
+          <w:lang w:val="x-none" w:eastAsia="x-none"/>
+        </w:rPr>
+      </w:pPr>
+    </w:p>
+    <w:p>
+      <w:pPr>
+        <w:pStyle w:val="references"/>
+        <w:numPr>
+          <w:ilvl w:val="0"/>
+          <w:numId w:val="0"/>
+        </w:numPr>
+        <w:spacing w:line="12pt" w:lineRule="auto"/>
+        <w:rPr>
+          <w:rFonts w:eastAsia="SimSun"/>
+          <w:b/>
+          <w:noProof w:val="0"/>
+          <w:color w:val="FF0000"/>
+          <w:spacing w:val="-1"/>
+          <w:sz w:val="20"/>
+          <w:szCs w:val="20"/>
+          <w:lang w:val="x-none" w:eastAsia="x-none"/>
+        </w:rPr>
+      </w:pPr>
+    </w:p>
+    <w:p>
+      <w:pPr>
+        <w:pStyle w:val="references"/>
+        <w:numPr>
+          <w:ilvl w:val="0"/>
+          <w:numId w:val="0"/>
+        </w:numPr>
+        <w:spacing w:line="12pt" w:lineRule="auto"/>
+        <w:rPr>
+          <w:rFonts w:eastAsia="SimSun"/>
+          <w:b/>
+          <w:noProof w:val="0"/>
+          <w:color w:val="FF0000"/>
+          <w:spacing w:val="-1"/>
+          <w:sz w:val="20"/>
+          <w:szCs w:val="20"/>
+          <w:lang w:val="x-none" w:eastAsia="x-none"/>
+        </w:rPr>
+      </w:pPr>
+    </w:p>
+    <w:p>
+      <w:pPr>
+        <w:pStyle w:val="references"/>
+        <w:numPr>
+          <w:ilvl w:val="0"/>
+          <w:numId w:val="0"/>
+        </w:numPr>
+        <w:spacing w:line="12pt" w:lineRule="auto"/>
+        <w:rPr>
+          <w:rFonts w:eastAsia="SimSun"/>
+          <w:b/>
+          <w:noProof w:val="0"/>
+          <w:color w:val="FF0000"/>
+          <w:spacing w:val="-1"/>
+          <w:sz w:val="20"/>
+          <w:szCs w:val="20"/>
+          <w:lang w:val="x-none" w:eastAsia="x-none"/>
+        </w:rPr>
+      </w:pPr>
+    </w:p>
+    <w:p>
+      <w:pPr>
+        <w:pStyle w:val="references"/>
+        <w:numPr>
+          <w:ilvl w:val="0"/>
+          <w:numId w:val="0"/>
+        </w:numPr>
+        <w:spacing w:line="12pt" w:lineRule="auto"/>
+        <w:rPr>
+          <w:rFonts w:eastAsia="SimSun"/>
+          <w:b/>
+          <w:noProof w:val="0"/>
+          <w:color w:val="FF0000"/>
+          <w:spacing w:val="-1"/>
+          <w:sz w:val="20"/>
+          <w:szCs w:val="20"/>
+          <w:lang w:val="x-none" w:eastAsia="x-none"/>
+        </w:rPr>
+      </w:pPr>
+    </w:p>
+    <w:p>
+      <w:pPr>
+        <w:pStyle w:val="references"/>
+        <w:numPr>
+          <w:ilvl w:val="0"/>
+          <w:numId w:val="0"/>
+        </w:numPr>
+        <w:spacing w:line="12pt" w:lineRule="auto"/>
+        <w:rPr>
+          <w:rFonts w:eastAsia="SimSun"/>
+          <w:b/>
+          <w:noProof w:val="0"/>
+          <w:color w:val="FF0000"/>
+          <w:spacing w:val="-1"/>
+          <w:sz w:val="20"/>
+          <w:szCs w:val="20"/>
+          <w:lang w:val="x-none" w:eastAsia="x-none"/>
+        </w:rPr>
+      </w:pPr>
+    </w:p>
+    <w:p>
+      <w:pPr>
+        <w:pStyle w:val="references"/>
+        <w:numPr>
+          <w:ilvl w:val="0"/>
+          <w:numId w:val="0"/>
+        </w:numPr>
+        <w:spacing w:line="12pt" w:lineRule="auto"/>
+        <w:rPr>
+          <w:rFonts w:eastAsia="SimSun"/>
+          <w:b/>
+          <w:noProof w:val="0"/>
+          <w:color w:val="FF0000"/>
+          <w:spacing w:val="-1"/>
+          <w:sz w:val="20"/>
+          <w:szCs w:val="20"/>
+          <w:lang w:val="x-none" w:eastAsia="x-none"/>
+        </w:rPr>
+      </w:pPr>
+    </w:p>
+    <w:p>
+      <w:pPr>
+        <w:pStyle w:val="references"/>
+        <w:numPr>
+          <w:ilvl w:val="0"/>
+          <w:numId w:val="0"/>
+        </w:numPr>
+        <w:spacing w:line="12pt" w:lineRule="auto"/>
+        <w:rPr>
+          <w:rFonts w:eastAsia="SimSun"/>
+          <w:b/>
+          <w:noProof w:val="0"/>
+          <w:color w:val="FF0000"/>
+          <w:spacing w:val="-1"/>
+          <w:sz w:val="20"/>
+          <w:szCs w:val="20"/>
+          <w:lang w:val="x-none" w:eastAsia="x-none"/>
+        </w:rPr>
         <w:sectPr>
           <w:type w:val="continuous"/>
           <w:pgSz w:w="595.30pt" w:h="841.90pt" w:code="9"/>
@@ -1398,7 +1822,7 @@
       <w:type w:val="continuous"/>
       <w:pgSz w:w="595.30pt" w:h="841.90pt" w:code="9"/>
       <w:pgMar w:top="54pt" w:right="44.65pt" w:bottom="72pt" w:left="44.65pt" w:header="36pt" w:footer="36pt" w:gutter="0pt"/>
-      <w:cols w:space="36pt"/>
+      <w:cols w:num="2" w:space="36pt"/>
       <w:docGrid w:linePitch="360"/>
     </w:sectPr>
   </w:body>
@@ -4062,11 +4486,93 @@
     </b:Author>
     <b:RefOrder>4</b:RefOrder>
   </b:Source>
+  <b:Source>
+    <b:Tag>Agr16</b:Tag>
+    <b:SourceType>ConferenceProceedings</b:SourceType>
+    <b:Guid>{E9CA60B2-E053-4757-8222-FF38F53CF83B}</b:Guid>
+    <b:Title>A State of Art on Source Code Plagiarism Detection</b:Title>
+    <b:Year>2016</b:Year>
+    <b:Author>
+      <b:Author>
+        <b:NameList>
+          <b:Person>
+            <b:Last>Agrawal</b:Last>
+            <b:First>Mayank</b:First>
+          </b:Person>
+          <b:Person>
+            <b:Last>Sharma</b:Last>
+            <b:First>Dilip Kumar</b:First>
+          </b:Person>
+        </b:NameList>
+      </b:Author>
+    </b:Author>
+    <b:ConferenceName>International Conference on Next Generation Computing Technologies</b:ConferenceName>
+    <b:City>Dehradun</b:City>
+    <b:RefOrder>7</b:RefOrder>
+  </b:Source>
+  <b:Source>
+    <b:Tag>Pre03</b:Tag>
+    <b:SourceType>JournalArticle</b:SourceType>
+    <b:Guid>{9308E935-5AF2-4F1B-8169-B354FB97E098}</b:Guid>
+    <b:Author>
+      <b:Author>
+        <b:NameList>
+          <b:Person>
+            <b:Last>Prechelt</b:Last>
+            <b:First>Lutz</b:First>
+          </b:Person>
+          <b:Person>
+            <b:Last>Maphohl</b:Last>
+            <b:First>Guido</b:First>
+          </b:Person>
+          <b:Person>
+            <b:Last>Philippsen</b:Last>
+            <b:First>Michael</b:First>
+          </b:Person>
+        </b:NameList>
+      </b:Author>
+    </b:Author>
+    <b:Title>Finding Plagiarisms among a Set of Programs with Jplag</b:Title>
+    <b:Year>2003</b:Year>
+    <b:JournalName>Journal of Universal Computer Science</b:JournalName>
+    <b:Pages>1016-1038</b:Pages>
+    <b:Volume>8</b:Volume>
+    <b:Issue>11</b:Issue>
+    <b:RefOrder>5</b:RefOrder>
+  </b:Source>
+  <b:Source>
+    <b:Tag>Sha15</b:Tag>
+    <b:SourceType>ConferenceProceedings</b:SourceType>
+    <b:Guid>{9FB5A4D7-1698-4F4F-9A60-B7EAE50E0CD0}</b:Guid>
+    <b:Title>Plagiarism Detection Tool "Parikshak"</b:Title>
+    <b:Year>2015</b:Year>
+    <b:Author>
+      <b:Author>
+        <b:NameList>
+          <b:Person>
+            <b:Last>Sharma</b:Last>
+            <b:First>Shalini</b:First>
+          </b:Person>
+          <b:Person>
+            <b:Last>Sharma</b:Last>
+            <b:First>Chandra Shekhar</b:First>
+          </b:Person>
+          <b:Person>
+            <b:Last>Veena</b:Last>
+            <b:First>Tyagi</b:First>
+          </b:Person>
+        </b:NameList>
+      </b:Author>
+    </b:Author>
+    <b:ConferenceName>International Conference on Communication, Information &amp; Computing Technology</b:ConferenceName>
+    <b:City>Mumbai</b:City>
+    <b:RefOrder>6</b:RefOrder>
+  </b:Source>
 </b:Sources>
 </file>
 
 <file path=customXml/itemProps1.xml><?xml version="1.0" encoding="utf-8"?>
-<ds:datastoreItem xmlns:ds="http://purl.oclc.org/ooxml/officeDocument/customXml" ds:itemID="{88AB3C9E-509B-49BF-927E-AD747D8CFC01}">
+<ds:datastoreItem xmlns:ds="http://purl.oclc.org/ooxml/officeDocument/customXml" ds:itemID="{060B1E13-CEF6-45E8-A23A-372789C490AE}">
   <ds:schemaRefs>
     <ds:schemaRef ds:uri="http://schemas.openxmlformats.org/officeDocument/2006/bibliography"/>
   </ds:schemaRefs>

</xml_diff>

<commit_message>
DOCS: Updated IEEE Documentation
</commit_message>
<xml_diff>
--- a/docs/IEEE_Docs.docx
+++ b/docs/IEEE_Docs.docx
@@ -766,10 +766,7 @@
       </w:r>
       <w:proofErr w:type="gramEnd"/>
       <w:r>
-        <w:t xml:space="preserve"> </w:t>
-      </w:r>
-      <w:r>
-        <w:t xml:space="preserve">showcases a version of </w:t>
+        <w:t xml:space="preserve"> showcases a version of </w:t>
       </w:r>
       <w:r>
         <w:rPr>
@@ -808,6 +805,171 @@
       <w:r>
         <w:t>There have been many attempts at solving the code plagiarism problem since its conception in 1994. The following contains a list of all such services, including some implementation details in their design.</w:t>
       </w:r>
+    </w:p>
+    <w:p>
+      <w:pPr>
+        <w:ind w:firstLine="14.20pt"/>
+        <w:jc w:val="both"/>
+      </w:pPr>
+      <w:r>
+        <w:t xml:space="preserve">Most of these solutions have been found to fall under one of these three (3) categories: (1) text-vased, which uses plain text as its input, (2) token-based, which uses tokens, fundamental grammatrical units, and (3) model-based, which creates different models for the source code. Qualitatively, it might be accurate to say that the last two algorithms, which uses organized data structures, will be slower for larger dataset, which might prove problematic. However, for accuracy and efficiency, the third is most likely the best for large scale anti-plagiarism detection </w:t>
+      </w:r>
+      <w:sdt>
+        <w:sdtPr>
+          <w:id w:val="898253856"/>
+          <w:citation/>
+        </w:sdtPr>
+        <w:sdtContent>
+          <w:r>
+            <w:fldChar w:fldCharType="begin"/>
+          </w:r>
+          <w:r>
+            <w:rPr>
+              <w:lang w:val="en-PH"/>
+            </w:rPr>
+            <w:instrText xml:space="preserve"> CITATION Duc17 \l</w:instrText>
+          </w:r>
+          <w:r>
+            <w:rPr>
+              <w:lang w:val="en-PH"/>
+            </w:rPr>
+            <w:instrText xml:space="preserve"> en-PH </w:instrText>
+          </w:r>
+          <w:r>
+            <w:fldChar w:fldCharType="separate"/>
+          </w:r>
+          <w:r>
+            <w:rPr>
+              <w:noProof/>
+              <w:lang w:val="en-PH"/>
+            </w:rPr>
+            <w:t>[5]</w:t>
+          </w:r>
+          <w:r>
+            <w:fldChar w:fldCharType="end"/>
+          </w:r>
+        </w:sdtContent>
+      </w:sdt>
+      <w:r>
+        <w:t>.</w:t>
+      </w:r>
+    </w:p>
+    <w:p>
+      <w:pPr>
+        <w:ind w:firstLine="14.20pt"/>
+        <w:jc w:val="both"/>
+      </w:pPr>
+      <w:r>
+        <w:t xml:space="preserve">One such solution uses the concept of a </w:t>
+      </w:r>
+      <w:r>
+        <w:rPr>
+          <w:i/>
+          <w:iCs/>
+        </w:rPr>
+        <w:t>software birthmark,</w:t>
+      </w:r>
+      <w:r>
+        <w:t xml:space="preserve"> a distinct characterestic of machine code. It involves the use of a type of birthmark called Dynamic Key Instruction Sequence, which can be directly extracted from </w:t>
+      </w:r>
+      <w:r>
+        <w:t xml:space="preserve">compiled machine code. This means ordinary source code obsfucation does little to nothing to help evade detection because this will rely instead on a graph data structure built from the machine code of the program. At a lower level, it can even detect compiler optimizations and other tooling that might differentiate two similar pieces of code after compilation. </w:t>
+      </w:r>
+      <w:sdt>
+        <w:sdtPr>
+          <w:id w:val="1688636501"/>
+          <w:citation/>
+        </w:sdtPr>
+        <w:sdtContent>
+          <w:r>
+            <w:fldChar w:fldCharType="begin"/>
+          </w:r>
+          <w:r>
+            <w:rPr>
+              <w:lang w:val="en-PH"/>
+            </w:rPr>
+            <w:instrText xml:space="preserve"> CITATION Tia15 \l</w:instrText>
+          </w:r>
+          <w:r>
+            <w:rPr>
+              <w:lang w:val="en-PH"/>
+            </w:rPr>
+            <w:instrText xml:space="preserve"> en-PH </w:instrText>
+          </w:r>
+          <w:r>
+            <w:fldChar w:fldCharType="separate"/>
+          </w:r>
+          <w:r>
+            <w:rPr>
+              <w:noProof/>
+              <w:lang w:val="en-PH"/>
+            </w:rPr>
+            <w:t>[6]</w:t>
+          </w:r>
+          <w:r>
+            <w:fldChar w:fldCharType="end"/>
+          </w:r>
+        </w:sdtContent>
+      </w:sdt>
+      <w:r>
+        <w:t>.</w:t>
+      </w:r>
+    </w:p>
+    <w:p>
+      <w:pPr>
+        <w:ind w:firstLine="14.20pt"/>
+        <w:jc w:val="both"/>
+        <w:rPr>
+          <w:i/>
+          <w:iCs/>
+        </w:rPr>
+      </w:pPr>
+      <w:r>
+        <w:t>Another solution, which takes the concept of n-gram fingerprinting and other token-based algorithms one step further is the Weight Abstract Syntax Tree Kernel method, which creates a syntax tree from the source code (like a compiler would) and the tree of two pieces of code to calculate the similarity between the. This approach works better than more popular implementations such as Sim and JPlag because it takes the actual grammatical structure of the tokens into account instead of simply just comparing them as independent entities.</w:t>
+      </w:r>
+      <w:sdt>
+        <w:sdtPr>
+          <w:id w:val="-1554925439"/>
+          <w:citation/>
+        </w:sdtPr>
+        <w:sdtContent>
+          <w:r>
+            <w:fldChar w:fldCharType="begin"/>
+          </w:r>
+          <w:r>
+            <w:rPr>
+              <w:lang w:val="en-PH"/>
+            </w:rPr>
+            <w:instrText xml:space="preserve"> CITATION FuD17 \l</w:instrText>
+          </w:r>
+          <w:r>
+            <w:rPr>
+              <w:lang w:val="en-PH"/>
+            </w:rPr>
+            <w:instrText xml:space="preserve"> en-PH </w:instrText>
+          </w:r>
+          <w:r>
+            <w:fldChar w:fldCharType="separate"/>
+          </w:r>
+          <w:r>
+            <w:rPr>
+              <w:noProof/>
+              <w:lang w:val="en-PH"/>
+            </w:rPr>
+            <w:t xml:space="preserve"> </w:t>
+          </w:r>
+          <w:r>
+            <w:rPr>
+              <w:noProof/>
+              <w:lang w:val="en-PH"/>
+            </w:rPr>
+            <w:t>[7]</w:t>
+          </w:r>
+          <w:r>
+            <w:fldChar w:fldCharType="end"/>
+          </w:r>
+        </w:sdtContent>
+      </w:sdt>
     </w:p>
     <w:p>
       <w:pPr>
@@ -841,6 +1003,7 @@
           <w:id w:val="-59334813"/>
           <w:citation/>
         </w:sdtPr>
+        <w:sdtEndPr/>
         <w:sdtContent>
           <w:r>
             <w:fldChar w:fldCharType="begin"/>
@@ -865,7 +1028,7 @@
               <w:noProof/>
               <w:lang w:val="en-PH"/>
             </w:rPr>
-            <w:t>[5]</w:t>
+            <w:t>[8]</w:t>
           </w:r>
           <w:r>
             <w:fldChar w:fldCharType="end"/>
@@ -907,6 +1070,7 @@
           <w:id w:val="-252819785"/>
           <w:citation/>
         </w:sdtPr>
+        <w:sdtEndPr/>
         <w:sdtContent>
           <w:r>
             <w:rPr>
@@ -952,7 +1116,7 @@
               <w:noProof/>
               <w:lang w:val="en-PH"/>
             </w:rPr>
-            <w:t>[6]</w:t>
+            <w:t>[9]</w:t>
           </w:r>
           <w:r>
             <w:rPr>
@@ -1129,7 +1293,6 @@
         <w:pStyle w:val="Heading1"/>
       </w:pPr>
       <w:r>
-        <w:lastRenderedPageBreak/>
         <w:t>Acknowledgment</w:t>
       </w:r>
       <w:r>
@@ -1248,12 +1411,12 @@
                 <w:tblLook w:firstRow="1" w:lastRow="0" w:firstColumn="1" w:lastColumn="0" w:noHBand="0" w:noVBand="1"/>
               </w:tblPr>
               <w:tblGrid>
-                <w:gridCol w:w="309"/>
-                <w:gridCol w:w="4557"/>
+                <w:gridCol w:w="409"/>
+                <w:gridCol w:w="4457"/>
               </w:tblGrid>
               <w:tr>
                 <w:trPr>
-                  <w:divId w:val="263464881"/>
+                  <w:divId w:val="1512067556"/>
                   <w:tblCellSpacing w:w="0.75pt" w:type="dxa"/>
                 </w:trPr>
                 <w:tc>
@@ -1264,7 +1427,6 @@
                   <w:p>
                     <w:pPr>
                       <w:pStyle w:val="Bibliography"/>
-                      <w:jc w:val="start"/>
                       <w:rPr>
                         <w:noProof/>
                         <w:sz w:val="24"/>
@@ -1281,24 +1443,19 @@
                 </w:tc>
                 <w:tc>
                   <w:tcPr>
-                    <w:tcW w:w="0pt" w:type="dxa"/>
+                    <w:tcW w:w="0pt" w:type="auto"/>
                     <w:hideMark/>
                   </w:tcPr>
                   <w:p>
                     <w:pPr>
                       <w:pStyle w:val="Bibliography"/>
-                      <w:jc w:val="start"/>
-                      <w:rPr>
-                        <w:noProof/>
-                        <w:sz w:val="16"/>
-                        <w:szCs w:val="16"/>
+                      <w:rPr>
+                        <w:noProof/>
                       </w:rPr>
                     </w:pPr>
                     <w:r>
                       <w:rPr>
                         <w:noProof/>
-                        <w:sz w:val="16"/>
-                        <w:szCs w:val="16"/>
                       </w:rPr>
                       <w:t xml:space="preserve">H. Maurer, F. Kappe and B. Zaka, "Plagiarism-A Survey," </w:t>
                     </w:r>
@@ -1307,16 +1464,12 @@
                         <w:i/>
                         <w:iCs/>
                         <w:noProof/>
-                        <w:sz w:val="16"/>
-                        <w:szCs w:val="16"/>
                       </w:rPr>
                       <w:t xml:space="preserve">Journal of Universal Computer Science, </w:t>
                     </w:r>
                     <w:r>
                       <w:rPr>
                         <w:noProof/>
-                        <w:sz w:val="16"/>
-                        <w:szCs w:val="16"/>
                       </w:rPr>
                       <w:t xml:space="preserve">vol. 12, no. 8, 2006. </w:t>
                     </w:r>
@@ -1325,7 +1478,7 @@
               </w:tr>
               <w:tr>
                 <w:trPr>
-                  <w:divId w:val="263464881"/>
+                  <w:divId w:val="1512067556"/>
                   <w:tblCellSpacing w:w="0.75pt" w:type="dxa"/>
                 </w:trPr>
                 <w:tc>
@@ -1336,7 +1489,6 @@
                   <w:p>
                     <w:pPr>
                       <w:pStyle w:val="Bibliography"/>
-                      <w:jc w:val="start"/>
                       <w:rPr>
                         <w:noProof/>
                       </w:rPr>
@@ -1351,24 +1503,19 @@
                 </w:tc>
                 <w:tc>
                   <w:tcPr>
-                    <w:tcW w:w="0pt" w:type="dxa"/>
+                    <w:tcW w:w="0pt" w:type="auto"/>
                     <w:hideMark/>
                   </w:tcPr>
                   <w:p>
                     <w:pPr>
                       <w:pStyle w:val="Bibliography"/>
-                      <w:jc w:val="start"/>
-                      <w:rPr>
-                        <w:noProof/>
-                        <w:sz w:val="16"/>
-                        <w:szCs w:val="16"/>
+                      <w:rPr>
+                        <w:noProof/>
                       </w:rPr>
                     </w:pPr>
                     <w:r>
                       <w:rPr>
                         <w:noProof/>
-                        <w:sz w:val="16"/>
-                        <w:szCs w:val="16"/>
                       </w:rPr>
                       <w:t xml:space="preserve">K. Bowyer and L. Hall, "Experience Using "MOSS" to Detect Cheating On Programming Assignments," </w:t>
                     </w:r>
@@ -1377,16 +1524,12 @@
                         <w:i/>
                         <w:iCs/>
                         <w:noProof/>
-                        <w:sz w:val="16"/>
-                        <w:szCs w:val="16"/>
                       </w:rPr>
                       <w:t>Deparment of Computer Science and Engineering.</w:t>
                     </w:r>
                     <w:r>
                       <w:rPr>
                         <w:noProof/>
-                        <w:sz w:val="16"/>
-                        <w:szCs w:val="16"/>
                       </w:rPr>
                       <w:t xml:space="preserve"> </w:t>
                     </w:r>
@@ -1395,7 +1538,7 @@
               </w:tr>
               <w:tr>
                 <w:trPr>
-                  <w:divId w:val="263464881"/>
+                  <w:divId w:val="1512067556"/>
                   <w:tblCellSpacing w:w="0.75pt" w:type="dxa"/>
                 </w:trPr>
                 <w:tc>
@@ -1406,7 +1549,6 @@
                   <w:p>
                     <w:pPr>
                       <w:pStyle w:val="Bibliography"/>
-                      <w:jc w:val="start"/>
                       <w:rPr>
                         <w:noProof/>
                       </w:rPr>
@@ -1421,24 +1563,19 @@
                 </w:tc>
                 <w:tc>
                   <w:tcPr>
-                    <w:tcW w:w="0pt" w:type="dxa"/>
+                    <w:tcW w:w="0pt" w:type="auto"/>
                     <w:hideMark/>
                   </w:tcPr>
                   <w:p>
                     <w:pPr>
                       <w:pStyle w:val="Bibliography"/>
-                      <w:jc w:val="start"/>
-                      <w:rPr>
-                        <w:noProof/>
-                        <w:sz w:val="16"/>
-                        <w:szCs w:val="16"/>
+                      <w:rPr>
+                        <w:noProof/>
                       </w:rPr>
                     </w:pPr>
                     <w:r>
                       <w:rPr>
                         <w:noProof/>
-                        <w:sz w:val="16"/>
-                        <w:szCs w:val="16"/>
                       </w:rPr>
                       <w:t xml:space="preserve">S. Scheilmer, D. Wilkerson and A. Aiken, "Winnowing: Local Algorithms for Document Fingerprinting," </w:t>
                     </w:r>
@@ -1447,16 +1584,12 @@
                         <w:i/>
                         <w:iCs/>
                         <w:noProof/>
-                        <w:sz w:val="16"/>
-                        <w:szCs w:val="16"/>
                       </w:rPr>
                       <w:t xml:space="preserve">SIGMOD, </w:t>
                     </w:r>
                     <w:r>
                       <w:rPr>
                         <w:noProof/>
-                        <w:sz w:val="16"/>
-                        <w:szCs w:val="16"/>
                       </w:rPr>
                       <w:t xml:space="preserve">2003. </w:t>
                     </w:r>
@@ -1465,7 +1598,7 @@
               </w:tr>
               <w:tr>
                 <w:trPr>
-                  <w:divId w:val="263464881"/>
+                  <w:divId w:val="1512067556"/>
                   <w:tblCellSpacing w:w="0.75pt" w:type="dxa"/>
                 </w:trPr>
                 <w:tc>
@@ -1476,7 +1609,6 @@
                   <w:p>
                     <w:pPr>
                       <w:pStyle w:val="Bibliography"/>
-                      <w:jc w:val="start"/>
                       <w:rPr>
                         <w:noProof/>
                       </w:rPr>
@@ -1491,24 +1623,19 @@
                 </w:tc>
                 <w:tc>
                   <w:tcPr>
-                    <w:tcW w:w="0pt" w:type="dxa"/>
+                    <w:tcW w:w="0pt" w:type="auto"/>
                     <w:hideMark/>
                   </w:tcPr>
                   <w:p>
                     <w:pPr>
                       <w:pStyle w:val="Bibliography"/>
-                      <w:jc w:val="start"/>
-                      <w:rPr>
-                        <w:noProof/>
-                        <w:sz w:val="16"/>
-                        <w:szCs w:val="16"/>
+                      <w:rPr>
+                        <w:noProof/>
                       </w:rPr>
                     </w:pPr>
                     <w:r>
                       <w:rPr>
                         <w:noProof/>
-                        <w:sz w:val="16"/>
-                        <w:szCs w:val="16"/>
                       </w:rPr>
                       <w:t xml:space="preserve">M. Heon and D. Murvihill, "Program Similarity Detection with Checksims," </w:t>
                     </w:r>
@@ -1517,18 +1644,374 @@
                         <w:i/>
                         <w:iCs/>
                         <w:noProof/>
-                        <w:sz w:val="16"/>
-                        <w:szCs w:val="16"/>
                       </w:rPr>
                       <w:t xml:space="preserve">Worchester Polytechnic Institute, </w:t>
                     </w:r>
                     <w:r>
                       <w:rPr>
                         <w:noProof/>
-                        <w:sz w:val="16"/>
-                        <w:szCs w:val="16"/>
                       </w:rPr>
                       <w:t xml:space="preserve">2015. </w:t>
+                    </w:r>
+                  </w:p>
+                </w:tc>
+              </w:tr>
+              <w:tr>
+                <w:trPr>
+                  <w:divId w:val="1512067556"/>
+                  <w:tblCellSpacing w:w="0.75pt" w:type="dxa"/>
+                </w:trPr>
+                <w:tc>
+                  <w:tcPr>
+                    <w:tcW w:w="1.0%" w:type="pct"/>
+                    <w:hideMark/>
+                  </w:tcPr>
+                  <w:p>
+                    <w:pPr>
+                      <w:pStyle w:val="Bibliography"/>
+                      <w:rPr>
+                        <w:noProof/>
+                      </w:rPr>
+                    </w:pPr>
+                    <w:r>
+                      <w:rPr>
+                        <w:noProof/>
+                      </w:rPr>
+                      <w:t xml:space="preserve">[5] </w:t>
+                    </w:r>
+                  </w:p>
+                </w:tc>
+                <w:tc>
+                  <w:tcPr>
+                    <w:tcW w:w="0pt" w:type="auto"/>
+                    <w:hideMark/>
+                  </w:tcPr>
+                  <w:p>
+                    <w:pPr>
+                      <w:pStyle w:val="Bibliography"/>
+                      <w:rPr>
+                        <w:noProof/>
+                      </w:rPr>
+                    </w:pPr>
+                    <w:r>
+                      <w:rPr>
+                        <w:noProof/>
+                      </w:rPr>
+                      <w:t xml:space="preserve">M. Ducarik, E. Krsak and P. Hrkut, "Current trends in source code analysis, plagiarism detection and issues of analysis big datasets," in </w:t>
+                    </w:r>
+                    <w:r>
+                      <w:rPr>
+                        <w:i/>
+                        <w:iCs/>
+                        <w:noProof/>
+                      </w:rPr>
+                      <w:t>International scientific conference on sustainable, modern, and safe transport</w:t>
+                    </w:r>
+                    <w:r>
+                      <w:rPr>
+                        <w:noProof/>
+                      </w:rPr>
+                      <w:t xml:space="preserve">, Zilina, 2017. </w:t>
+                    </w:r>
+                  </w:p>
+                </w:tc>
+              </w:tr>
+              <w:tr>
+                <w:trPr>
+                  <w:divId w:val="1512067556"/>
+                  <w:tblCellSpacing w:w="0.75pt" w:type="dxa"/>
+                </w:trPr>
+                <w:tc>
+                  <w:tcPr>
+                    <w:tcW w:w="1.0%" w:type="pct"/>
+                    <w:hideMark/>
+                  </w:tcPr>
+                  <w:p>
+                    <w:pPr>
+                      <w:pStyle w:val="Bibliography"/>
+                      <w:rPr>
+                        <w:noProof/>
+                      </w:rPr>
+                    </w:pPr>
+                    <w:r>
+                      <w:rPr>
+                        <w:noProof/>
+                      </w:rPr>
+                      <w:t xml:space="preserve">[6] </w:t>
+                    </w:r>
+                  </w:p>
+                </w:tc>
+                <w:tc>
+                  <w:tcPr>
+                    <w:tcW w:w="0pt" w:type="auto"/>
+                    <w:hideMark/>
+                  </w:tcPr>
+                  <w:p>
+                    <w:pPr>
+                      <w:pStyle w:val="Bibliography"/>
+                      <w:rPr>
+                        <w:noProof/>
+                      </w:rPr>
+                    </w:pPr>
+                    <w:r>
+                      <w:rPr>
+                        <w:noProof/>
+                      </w:rPr>
+                      <w:t xml:space="preserve">Z. Tian, Q. Zheng, T. Liu, M. Fan, E. Zhuang and Z. Yang, "Software Plagiarism Detection with Birthmarks Based on Dynamic Key Instruction Sequences," </w:t>
+                    </w:r>
+                    <w:r>
+                      <w:rPr>
+                        <w:i/>
+                        <w:iCs/>
+                        <w:noProof/>
+                      </w:rPr>
+                      <w:t xml:space="preserve">IEEE Transactions on Software Engineering, </w:t>
+                    </w:r>
+                    <w:r>
+                      <w:rPr>
+                        <w:noProof/>
+                      </w:rPr>
+                      <w:t xml:space="preserve">pp. 1217-1235, 2015. </w:t>
+                    </w:r>
+                  </w:p>
+                </w:tc>
+              </w:tr>
+              <w:tr>
+                <w:trPr>
+                  <w:divId w:val="1512067556"/>
+                  <w:tblCellSpacing w:w="0.75pt" w:type="dxa"/>
+                </w:trPr>
+                <w:tc>
+                  <w:tcPr>
+                    <w:tcW w:w="1.0%" w:type="pct"/>
+                    <w:hideMark/>
+                  </w:tcPr>
+                  <w:p>
+                    <w:pPr>
+                      <w:pStyle w:val="Bibliography"/>
+                      <w:rPr>
+                        <w:noProof/>
+                      </w:rPr>
+                    </w:pPr>
+                    <w:r>
+                      <w:rPr>
+                        <w:noProof/>
+                      </w:rPr>
+                      <w:t xml:space="preserve">[7] </w:t>
+                    </w:r>
+                  </w:p>
+                </w:tc>
+                <w:tc>
+                  <w:tcPr>
+                    <w:tcW w:w="0pt" w:type="auto"/>
+                    <w:hideMark/>
+                  </w:tcPr>
+                  <w:p>
+                    <w:pPr>
+                      <w:pStyle w:val="Bibliography"/>
+                      <w:rPr>
+                        <w:noProof/>
+                      </w:rPr>
+                    </w:pPr>
+                    <w:r>
+                      <w:rPr>
+                        <w:noProof/>
+                      </w:rPr>
+                      <w:t xml:space="preserve">D. Fu, Y. Xu, H. Yu and B. Yang, "WASTK: A Weighted Abstract Syntax Tree Kernel Method for Source Plagiarism Detection," </w:t>
+                    </w:r>
+                    <w:r>
+                      <w:rPr>
+                        <w:i/>
+                        <w:iCs/>
+                        <w:noProof/>
+                      </w:rPr>
+                      <w:t xml:space="preserve">Scientific Programming, </w:t>
+                    </w:r>
+                    <w:r>
+                      <w:rPr>
+                        <w:noProof/>
+                      </w:rPr>
+                      <w:t xml:space="preserve">vol. 2017, 2017. </w:t>
+                    </w:r>
+                  </w:p>
+                </w:tc>
+              </w:tr>
+              <w:tr>
+                <w:trPr>
+                  <w:divId w:val="1512067556"/>
+                  <w:tblCellSpacing w:w="0.75pt" w:type="dxa"/>
+                </w:trPr>
+                <w:tc>
+                  <w:tcPr>
+                    <w:tcW w:w="1.0%" w:type="pct"/>
+                    <w:hideMark/>
+                  </w:tcPr>
+                  <w:p>
+                    <w:pPr>
+                      <w:pStyle w:val="Bibliography"/>
+                      <w:rPr>
+                        <w:noProof/>
+                      </w:rPr>
+                    </w:pPr>
+                    <w:r>
+                      <w:rPr>
+                        <w:noProof/>
+                      </w:rPr>
+                      <w:t xml:space="preserve">[8] </w:t>
+                    </w:r>
+                  </w:p>
+                </w:tc>
+                <w:tc>
+                  <w:tcPr>
+                    <w:tcW w:w="0pt" w:type="auto"/>
+                    <w:hideMark/>
+                  </w:tcPr>
+                  <w:p>
+                    <w:pPr>
+                      <w:pStyle w:val="Bibliography"/>
+                      <w:rPr>
+                        <w:noProof/>
+                      </w:rPr>
+                    </w:pPr>
+                    <w:r>
+                      <w:rPr>
+                        <w:noProof/>
+                      </w:rPr>
+                      <w:t xml:space="preserve">L. Prechelt, G. Maphohl and M. Philippsen, "Finding Plagiarisms among a Set of Programs with Jplag," </w:t>
+                    </w:r>
+                    <w:r>
+                      <w:rPr>
+                        <w:i/>
+                        <w:iCs/>
+                        <w:noProof/>
+                      </w:rPr>
+                      <w:t xml:space="preserve">Journal of Universal Computer Science, </w:t>
+                    </w:r>
+                    <w:r>
+                      <w:rPr>
+                        <w:noProof/>
+                      </w:rPr>
+                      <w:t xml:space="preserve">vol. 8, no. 11, pp. 1016-1038, 2003. </w:t>
+                    </w:r>
+                  </w:p>
+                </w:tc>
+              </w:tr>
+              <w:tr>
+                <w:trPr>
+                  <w:divId w:val="1512067556"/>
+                  <w:tblCellSpacing w:w="0.75pt" w:type="dxa"/>
+                </w:trPr>
+                <w:tc>
+                  <w:tcPr>
+                    <w:tcW w:w="1.0%" w:type="pct"/>
+                    <w:hideMark/>
+                  </w:tcPr>
+                  <w:p>
+                    <w:pPr>
+                      <w:pStyle w:val="Bibliography"/>
+                      <w:rPr>
+                        <w:noProof/>
+                      </w:rPr>
+                    </w:pPr>
+                    <w:r>
+                      <w:rPr>
+                        <w:noProof/>
+                      </w:rPr>
+                      <w:t xml:space="preserve">[9] </w:t>
+                    </w:r>
+                  </w:p>
+                </w:tc>
+                <w:tc>
+                  <w:tcPr>
+                    <w:tcW w:w="0pt" w:type="auto"/>
+                    <w:hideMark/>
+                  </w:tcPr>
+                  <w:p>
+                    <w:pPr>
+                      <w:pStyle w:val="Bibliography"/>
+                      <w:rPr>
+                        <w:noProof/>
+                      </w:rPr>
+                    </w:pPr>
+                    <w:r>
+                      <w:rPr>
+                        <w:noProof/>
+                      </w:rPr>
+                      <w:t xml:space="preserve">S. Sharma, C. S. Sharma and T. Veena, "Plagiarism Detection Tool "Parikshak"," in </w:t>
+                    </w:r>
+                    <w:r>
+                      <w:rPr>
+                        <w:i/>
+                        <w:iCs/>
+                        <w:noProof/>
+                      </w:rPr>
+                      <w:t>International Conference on Communication, Information &amp; Computing Technology</w:t>
+                    </w:r>
+                    <w:r>
+                      <w:rPr>
+                        <w:noProof/>
+                      </w:rPr>
+                      <w:t xml:space="preserve">, Mumbai, 2015. </w:t>
+                    </w:r>
+                  </w:p>
+                </w:tc>
+              </w:tr>
+              <w:tr>
+                <w:trPr>
+                  <w:divId w:val="1512067556"/>
+                  <w:tblCellSpacing w:w="0.75pt" w:type="dxa"/>
+                </w:trPr>
+                <w:tc>
+                  <w:tcPr>
+                    <w:tcW w:w="1.0%" w:type="pct"/>
+                    <w:hideMark/>
+                  </w:tcPr>
+                  <w:p>
+                    <w:pPr>
+                      <w:pStyle w:val="Bibliography"/>
+                      <w:rPr>
+                        <w:noProof/>
+                      </w:rPr>
+                    </w:pPr>
+                    <w:r>
+                      <w:rPr>
+                        <w:noProof/>
+                      </w:rPr>
+                      <w:t xml:space="preserve">[10] </w:t>
+                    </w:r>
+                  </w:p>
+                </w:tc>
+                <w:tc>
+                  <w:tcPr>
+                    <w:tcW w:w="0pt" w:type="auto"/>
+                    <w:hideMark/>
+                  </w:tcPr>
+                  <w:p>
+                    <w:pPr>
+                      <w:pStyle w:val="Bibliography"/>
+                      <w:rPr>
+                        <w:noProof/>
+                      </w:rPr>
+                    </w:pPr>
+                    <w:r>
+                      <w:rPr>
+                        <w:noProof/>
+                      </w:rPr>
+                      <w:t xml:space="preserve">M. Agrawal and D. K. Sharma, "A State of Art on Source Code Plagiarism Detection," in </w:t>
+                    </w:r>
+                    <w:r>
+                      <w:rPr>
+                        <w:i/>
+                        <w:iCs/>
+                        <w:noProof/>
+                      </w:rPr>
+                      <w:t>International Conference on Next Generation Computing Technologies</w:t>
+                    </w:r>
+                    <w:r>
+                      <w:rPr>
+                        <w:noProof/>
+                      </w:rPr>
+                      <w:t xml:space="preserve">, Dehradun, 2016. </w:t>
                     </w:r>
                   </w:p>
                 </w:tc>
@@ -1536,7 +2019,7 @@
             </w:tbl>
             <w:p>
               <w:pPr>
-                <w:divId w:val="263464881"/>
+                <w:divId w:val="1512067556"/>
                 <w:rPr>
                   <w:rFonts w:eastAsia="Times New Roman"/>
                   <w:noProof/>
@@ -4508,7 +4991,7 @@
     </b:Author>
     <b:ConferenceName>International Conference on Next Generation Computing Technologies</b:ConferenceName>
     <b:City>Dehradun</b:City>
-    <b:RefOrder>7</b:RefOrder>
+    <b:RefOrder>10</b:RefOrder>
   </b:Source>
   <b:Source>
     <b:Tag>Pre03</b:Tag>
@@ -4538,7 +5021,7 @@
     <b:Pages>1016-1038</b:Pages>
     <b:Volume>8</b:Volume>
     <b:Issue>11</b:Issue>
-    <b:RefOrder>5</b:RefOrder>
+    <b:RefOrder>8</b:RefOrder>
   </b:Source>
   <b:Source>
     <b:Tag>Sha15</b:Tag>
@@ -4566,13 +5049,113 @@
     </b:Author>
     <b:ConferenceName>International Conference on Communication, Information &amp; Computing Technology</b:ConferenceName>
     <b:City>Mumbai</b:City>
+    <b:RefOrder>9</b:RefOrder>
+  </b:Source>
+  <b:Source>
+    <b:Tag>Duc17</b:Tag>
+    <b:SourceType>ConferenceProceedings</b:SourceType>
+    <b:Guid>{CC7A6499-9335-4BDC-B00A-B0BC00F8294C}</b:Guid>
+    <b:Title>Current trends in source code analysis, plagiarism detection and issues of analysis big datasets</b:Title>
+    <b:Year>2017</b:Year>
+    <b:ConferenceName>International scientific conference on sustainable, modern, and safe transport</b:ConferenceName>
+    <b:City>Zilina</b:City>
+    <b:Author>
+      <b:Author>
+        <b:NameList>
+          <b:Person>
+            <b:Last>Ducarik</b:Last>
+            <b:First>Michal</b:First>
+          </b:Person>
+          <b:Person>
+            <b:Last>Krsak</b:Last>
+            <b:First>Emil</b:First>
+          </b:Person>
+          <b:Person>
+            <b:Last>Hrkut</b:Last>
+            <b:First>Patrik</b:First>
+          </b:Person>
+        </b:NameList>
+      </b:Author>
+    </b:Author>
+    <b:RefOrder>5</b:RefOrder>
+  </b:Source>
+  <b:Source>
+    <b:Tag>Tia15</b:Tag>
+    <b:SourceType>JournalArticle</b:SourceType>
+    <b:Guid>{09E8E601-57A1-4046-8056-6EEB97B4F6D0}</b:Guid>
+    <b:Title>Software Plagiarism Detection with Birthmarks Based on Dynamic Key Instruction Sequences</b:Title>
+    <b:Year>2015</b:Year>
+    <b:JournalName>IEEE Transactions on Software Engineering</b:JournalName>
+    <b:Pages>1217-1235</b:Pages>
+    <b:Author>
+      <b:Author>
+        <b:NameList>
+          <b:Person>
+            <b:Last>Tian</b:Last>
+            <b:First>Zhenzhou</b:First>
+          </b:Person>
+          <b:Person>
+            <b:Last>Zheng</b:Last>
+            <b:First>Quinghua</b:First>
+          </b:Person>
+          <b:Person>
+            <b:Last>Liu</b:Last>
+            <b:First>Ting</b:First>
+          </b:Person>
+          <b:Person>
+            <b:Last>Fan</b:Last>
+            <b:First>Ming</b:First>
+          </b:Person>
+          <b:Person>
+            <b:Last>Zhuang</b:Last>
+            <b:First>Eryue</b:First>
+          </b:Person>
+          <b:Person>
+            <b:Last>Yang</b:Last>
+            <b:First>Zijiang</b:First>
+          </b:Person>
+        </b:NameList>
+      </b:Author>
+    </b:Author>
     <b:RefOrder>6</b:RefOrder>
+  </b:Source>
+  <b:Source>
+    <b:Tag>FuD17</b:Tag>
+    <b:SourceType>JournalArticle</b:SourceType>
+    <b:Guid>{475DC3DB-AFA1-4C3A-A5DF-70905FE5EF47}</b:Guid>
+    <b:Title>WASTK: A Weighted Abstract Syntax Tree Kernel Method for Source Plagiarism Detection</b:Title>
+    <b:JournalName>Scientific Programming</b:JournalName>
+    <b:Year>2017</b:Year>
+    <b:Volume>2017</b:Volume>
+    <b:Author>
+      <b:Author>
+        <b:NameList>
+          <b:Person>
+            <b:Last>Fu</b:Last>
+            <b:First>Dequiang</b:First>
+          </b:Person>
+          <b:Person>
+            <b:Last>Xu</b:Last>
+            <b:First>Yanyan</b:First>
+          </b:Person>
+          <b:Person>
+            <b:Last>Yu</b:Last>
+            <b:First>Haoran</b:First>
+          </b:Person>
+          <b:Person>
+            <b:Last>Yang</b:Last>
+            <b:First>Boyang</b:First>
+          </b:Person>
+        </b:NameList>
+      </b:Author>
+    </b:Author>
+    <b:RefOrder>7</b:RefOrder>
   </b:Source>
 </b:Sources>
 </file>
 
 <file path=customXml/itemProps1.xml><?xml version="1.0" encoding="utf-8"?>
-<ds:datastoreItem xmlns:ds="http://purl.oclc.org/ooxml/officeDocument/customXml" ds:itemID="{060B1E13-CEF6-45E8-A23A-372789C490AE}">
+<ds:datastoreItem xmlns:ds="http://purl.oclc.org/ooxml/officeDocument/customXml" ds:itemID="{752E93DB-447D-4E1A-8D2B-A0D1E3565ACD}">
   <ds:schemaRefs>
     <ds:schemaRef ds:uri="http://schemas.openxmlformats.org/officeDocument/2006/bibliography"/>
   </ds:schemaRefs>

</xml_diff>

<commit_message>
DOCS: Updated documentation to include algorithm part
</commit_message>
<xml_diff>
--- a/docs/IEEE_Docs.docx
+++ b/docs/IEEE_Docs.docx
@@ -1,6 +1,6 @@
 
 <file path=word/document.xml><?xml version="1.0" encoding="utf-8"?>
-<w:document xmlns:cx="http://schemas.microsoft.com/office/drawing/2014/chartex" xmlns:cx1="http://schemas.microsoft.com/office/drawing/2015/9/8/chartex" xmlns:cx2="http://schemas.microsoft.com/office/drawing/2015/10/21/chartex" xmlns:cx3="http://schemas.microsoft.com/office/drawing/2016/5/9/chartex" xmlns:cx4="http://schemas.microsoft.com/office/drawing/2016/5/10/chartex" xmlns:cx5="http://schemas.microsoft.com/office/drawing/2016/5/11/chartex" xmlns:cx6="http://schemas.microsoft.com/office/drawing/2016/5/12/chartex" xmlns:cx7="http://schemas.microsoft.com/office/drawing/2016/5/13/chartex" xmlns:cx8="http://schemas.microsoft.com/office/drawing/2016/5/14/chartex" xmlns:mc="http://schemas.openxmlformats.org/markup-compatibility/2006" xmlns:aink="http://schemas.microsoft.com/office/drawing/2016/ink" xmlns:am3d="http://schemas.microsoft.com/office/drawing/2017/model3d" xmlns:o="urn:schemas-microsoft-com:office:office" xmlns:r="http://purl.oclc.org/ooxml/officeDocument/relationships" xmlns:m="http://purl.oclc.org/ooxml/officeDocument/math" xmlns:v="urn:schemas-microsoft-com:vml" xmlns:wp14="http://schemas.microsoft.com/office/word/2010/wordprocessingDrawing" xmlns:wp="http://purl.oclc.org/ooxml/drawingml/wordprocessingDrawing" xmlns:w10="urn:schemas-microsoft-com:office:word" xmlns:w="http://purl.oclc.org/ooxml/wordprocessingml/main" xmlns:w14="http://schemas.microsoft.com/office/word/2010/wordml" xmlns:w15="http://schemas.microsoft.com/office/word/2012/wordml" xmlns:w16cid="http://schemas.microsoft.com/office/word/2016/wordml/cid" xmlns:w16se="http://schemas.microsoft.com/office/word/2015/wordml/symex" xmlns:wpi="http://schemas.microsoft.com/office/word/2010/wordprocessingInk" xmlns:wne="http://schemas.microsoft.com/office/word/2006/wordml" mc:Ignorable="w14 w15 w16se w16cid wne wp14" w:conformance="strict">
+<w:document xmlns:cx="http://schemas.microsoft.com/office/drawing/2014/chartex" xmlns:cx1="http://schemas.microsoft.com/office/drawing/2015/9/8/chartex" xmlns:cx2="http://schemas.microsoft.com/office/drawing/2015/10/21/chartex" xmlns:cx3="http://schemas.microsoft.com/office/drawing/2016/5/9/chartex" xmlns:cx4="http://schemas.microsoft.com/office/drawing/2016/5/10/chartex" xmlns:cx5="http://schemas.microsoft.com/office/drawing/2016/5/11/chartex" xmlns:cx6="http://schemas.microsoft.com/office/drawing/2016/5/12/chartex" xmlns:cx7="http://schemas.microsoft.com/office/drawing/2016/5/13/chartex" xmlns:cx8="http://schemas.microsoft.com/office/drawing/2016/5/14/chartex" xmlns:mc="http://schemas.openxmlformats.org/markup-compatibility/2006" xmlns:aink="http://schemas.microsoft.com/office/drawing/2016/ink" xmlns:am3d="http://schemas.microsoft.com/office/drawing/2017/model3d" xmlns:o="urn:schemas-microsoft-com:office:office" xmlns:r="http://purl.oclc.org/ooxml/officeDocument/relationships" xmlns:m="http://purl.oclc.org/ooxml/officeDocument/math" xmlns:v="urn:schemas-microsoft-com:vml" xmlns:wp14="http://schemas.microsoft.com/office/word/2010/wordprocessingDrawing" xmlns:wp="http://purl.oclc.org/ooxml/drawingml/wordprocessingDrawing" xmlns:w10="urn:schemas-microsoft-com:office:word" xmlns:w="http://purl.oclc.org/ooxml/wordprocessingml/main" xmlns:w14="http://schemas.microsoft.com/office/word/2010/wordml" xmlns:w15="http://schemas.microsoft.com/office/word/2012/wordml" xmlns:w16cex="http://schemas.microsoft.com/office/word/2018/wordml/cex" xmlns:w16cid="http://schemas.microsoft.com/office/word/2016/wordml/cid" xmlns:w16="http://schemas.microsoft.com/office/word/2018/wordml" xmlns:w16se="http://schemas.microsoft.com/office/word/2015/wordml/symex" xmlns:wpi="http://schemas.microsoft.com/office/word/2010/wordprocessingInk" xmlns:wne="http://schemas.microsoft.com/office/word/2006/wordml" mc:Ignorable="w14 w15 w16se w16cid w16 w16cex wne wp14" w:conformance="strict">
   <w:body>
     <w:p>
       <w:pPr>
@@ -766,7 +766,10 @@
       </w:r>
       <w:proofErr w:type="gramEnd"/>
       <w:r>
-        <w:t xml:space="preserve"> showcases a version of </w:t>
+        <w:t xml:space="preserve"> </w:t>
+      </w:r>
+      <w:r>
+        <w:t xml:space="preserve">showcases a version of </w:t>
       </w:r>
       <w:r>
         <w:rPr>
@@ -819,6 +822,7 @@
           <w:id w:val="898253856"/>
           <w:citation/>
         </w:sdtPr>
+        <w:sdtEndPr/>
         <w:sdtContent>
           <w:r>
             <w:fldChar w:fldCharType="begin"/>
@@ -880,6 +884,7 @@
           <w:id w:val="1688636501"/>
           <w:citation/>
         </w:sdtPr>
+        <w:sdtEndPr/>
         <w:sdtContent>
           <w:r>
             <w:fldChar w:fldCharType="begin"/>
@@ -932,6 +937,7 @@
           <w:id w:val="-1554925439"/>
           <w:citation/>
         </w:sdtPr>
+        <w:sdtEndPr/>
         <w:sdtContent>
           <w:r>
             <w:fldChar w:fldCharType="begin"/>
@@ -1045,6 +1051,7 @@
         <w:jc w:val="both"/>
       </w:pPr>
       <w:r>
+        <w:lastRenderedPageBreak/>
         <w:t xml:space="preserve">Another such tool is </w:t>
       </w:r>
       <w:r>
@@ -1169,123 +1176,1865 @@
     </w:p>
     <w:p>
       <w:pPr>
+        <w:pStyle w:val="Heading1"/>
+        <w:numPr>
+          <w:ilvl w:val="0"/>
+          <w:numId w:val="0"/>
+        </w:numPr>
+        <w:jc w:val="both"/>
+      </w:pPr>
+    </w:p>
+    <w:p>
+      <w:pPr>
+        <w:pStyle w:val="Heading1"/>
+      </w:pPr>
+      <w:r>
+        <w:t>METHODOLOGY</w:t>
+      </w:r>
+    </w:p>
+    <w:p>
+      <w:pPr>
+        <w:jc w:val="both"/>
+      </w:pPr>
+      <w:r>
+        <w:drawing>
+          <wp:anchor distT="0" distB="0" distL="114300" distR="114300" simplePos="0" relativeHeight="251658240" behindDoc="0" locked="0" layoutInCell="1" allowOverlap="1" wp14:anchorId="79A6A96F" wp14:editId="2F6593FF">
+            <wp:simplePos x="0" y="0"/>
+            <wp:positionH relativeFrom="column">
+              <wp:posOffset>-96520</wp:posOffset>
+            </wp:positionH>
+            <wp:positionV relativeFrom="paragraph">
+              <wp:posOffset>321310</wp:posOffset>
+            </wp:positionV>
+            <wp:extent cx="6373495" cy="3823335"/>
+            <wp:effectExtent l="0" t="0" r="0" b="5715"/>
+            <wp:wrapSquare wrapText="bothSides"/>
+            <wp:docPr id="1" name="Graphic 1"/>
+            <wp:cNvGraphicFramePr>
+              <a:graphicFrameLocks xmlns:a="http://purl.oclc.org/ooxml/drawingml/main" noChangeAspect="1"/>
+            </wp:cNvGraphicFramePr>
+            <a:graphic xmlns:a="http://purl.oclc.org/ooxml/drawingml/main">
+              <a:graphicData uri="http://purl.oclc.org/ooxml/drawingml/picture">
+                <pic:pic xmlns:pic="http://purl.oclc.org/ooxml/drawingml/picture">
+                  <pic:nvPicPr>
+                    <pic:cNvPr id="1" name=""/>
+                    <pic:cNvPicPr/>
+                  </pic:nvPicPr>
+                  <pic:blipFill rotWithShape="1">
+                    <a:blip r:embed="rId9">
+                      <a:extLst>
+                        <a:ext uri="{28A0092B-C50C-407E-A947-70E740481C1C}">
+                          <a14:useLocalDpi xmlns:a14="http://schemas.microsoft.com/office/drawing/2010/main" val="0"/>
+                        </a:ext>
+                        <a:ext uri="{96DAC541-7B7A-43D3-8B79-37D633B846F1}">
+                          <asvg:svgBlip xmlns:asvg="http://schemas.microsoft.com/office/drawing/2016/SVG/main" r:embed="rId10"/>
+                        </a:ext>
+                      </a:extLst>
+                    </a:blip>
+                    <a:srcRect r="8.657%"/>
+                    <a:stretch/>
+                  </pic:blipFill>
+                  <pic:spPr bwMode="auto">
+                    <a:xfrm>
+                      <a:off x="0" y="0"/>
+                      <a:ext cx="6373495" cy="3823335"/>
+                    </a:xfrm>
+                    <a:prstGeom prst="rect">
+                      <a:avLst/>
+                    </a:prstGeom>
+                    <a:ln>
+                      <a:noFill/>
+                    </a:ln>
+                    <a:extLst>
+                      <a:ext uri="{53640926-AAD7-44D8-BBD7-CCE9431645EC}">
+                        <a14:shadowObscured xmlns:a14="http://schemas.microsoft.com/office/drawing/2010/main"/>
+                      </a:ext>
+                    </a:extLst>
+                  </pic:spPr>
+                </pic:pic>
+              </a:graphicData>
+            </a:graphic>
+            <wp14:sizeRelH relativeFrom="page">
+              <wp14:pctWidth>0%</wp14:pctWidth>
+            </wp14:sizeRelH>
+            <wp14:sizeRelV relativeFrom="page">
+              <wp14:pctHeight>0%</wp14:pctHeight>
+            </wp14:sizeRelV>
+          </wp:anchor>
+        </w:drawing>
+      </w:r>
+    </w:p>
+    <w:p>
+      <w:pPr>
+        <w:pStyle w:val="Caption"/>
+      </w:pPr>
+    </w:p>
+    <w:p>
+      <w:pPr>
+        <w:pStyle w:val="Caption"/>
+        <w:rPr>
+          <w:i/>
+        </w:rPr>
+      </w:pPr>
+      <w:r>
+        <w:t xml:space="preserve">Fig. </w:t>
+      </w:r>
+      <w:r>
+        <w:fldChar w:fldCharType="begin"/>
+      </w:r>
+      <w:r>
+        <w:instrText xml:space="preserve"> SEQ Fig. \* ARABIC </w:instrText>
+      </w:r>
+      <w:r>
+        <w:fldChar w:fldCharType="separate"/>
+      </w:r>
+      <w:r>
+        <w:rPr>
+          <w:noProof/>
+        </w:rPr>
+        <w:t>1</w:t>
+      </w:r>
+      <w:r>
+        <w:fldChar w:fldCharType="end"/>
+      </w:r>
+      <w:r>
+        <w:t>. Class Diagram of Entire System</w:t>
+      </w:r>
+    </w:p>
+    <w:p>
+      <w:pPr>
+        <w:pStyle w:val="Heading2"/>
+      </w:pPr>
+      <w:r>
+        <w:t>Overall Structure</w:t>
+      </w:r>
+    </w:p>
+    <w:p>
+      <w:pPr>
+        <w:ind w:firstLine="14.40pt"/>
+        <w:jc w:val="both"/>
+      </w:pPr>
+      <w:r>
+        <w:t>The entire system is divided into four</w:t>
+      </w:r>
+      <w:r>
+        <w:t xml:space="preserve"> different parts: the algorithm, the project organizer, the project pairing system, and the GUI.</w:t>
+      </w:r>
+      <w:r>
+        <w:t xml:space="preserve"> The overall relationship between the parts are shown in the class diagram above.</w:t>
+      </w:r>
+      <w:r>
+        <w:t xml:space="preserve"> The next few sections shall be dedicated to providing exposition of how each subsystem works individually and </w:t>
+      </w:r>
+      <w:r>
+        <w:t>together.</w:t>
+      </w:r>
+    </w:p>
+    <w:p>
+      <w:pPr>
+        <w:pStyle w:val="Heading2"/>
+      </w:pPr>
+      <w:r>
+        <w:t>Project Organizer</w:t>
+      </w:r>
+    </w:p>
+    <w:p>
+      <w:pPr>
+        <w:ind w:firstLine="14.40pt"/>
+        <w:jc w:val="both"/>
+      </w:pPr>
+      <w:r>
+        <w:t>The project organizer is responsible for all tasks that involve the projects to be used by the system.</w:t>
+      </w:r>
+      <w:r>
+        <w:t xml:space="preserve"> </w:t>
+      </w:r>
+      <w:r>
+        <w:t xml:space="preserve"> This naturally includes loading</w:t>
+      </w:r>
+      <w:r>
+        <w:t xml:space="preserve"> (of project and streams)</w:t>
+      </w:r>
+      <w:r>
+        <w:t>, filtering, concatenating</w:t>
+      </w:r>
+      <w:r>
+        <w:t xml:space="preserve"> (loading of files into memory)</w:t>
+      </w:r>
+      <w:r>
+        <w:t xml:space="preserve">, and aggregating them. </w:t>
+      </w:r>
+      <w:r>
+        <w:t xml:space="preserve">All the relevant code for this section can be found in the </w:t>
+      </w:r>
+      <w:r>
+        <w:rPr>
+          <w:b/>
+          <w:bCs/>
+        </w:rPr>
+        <w:t>project</w:t>
+      </w:r>
+      <w:r>
+        <w:t xml:space="preserve"> package of LopezMOSS.</w:t>
+      </w:r>
+    </w:p>
+    <w:p>
+      <w:pPr>
+        <w:pStyle w:val="Heading3"/>
+      </w:pPr>
+      <w:r>
+        <w:t>Loading</w:t>
+      </w:r>
+      <w:r>
+        <w:t xml:space="preserve"> and Filtering</w:t>
+      </w:r>
+    </w:p>
+    <w:p>
+      <w:pPr>
+        <w:ind w:firstLine="14.40pt"/>
+        <w:jc w:val="both"/>
+      </w:pPr>
+      <w:r>
+        <w:t xml:space="preserve">The user of the </w:t>
+      </w:r>
+      <w:r>
+        <w:rPr>
+          <w:b/>
+          <w:bCs/>
+        </w:rPr>
+        <w:t xml:space="preserve">project </w:t>
+      </w:r>
+      <w:r>
+        <w:t xml:space="preserve">package can choose to load any arbitrary directory and convert it into a </w:t>
+      </w:r>
+      <w:r>
+        <w:rPr>
+          <w:b/>
+          <w:bCs/>
+        </w:rPr>
+        <w:t xml:space="preserve">Project </w:t>
+      </w:r>
+      <w:r>
+        <w:t xml:space="preserve">object. This is done by the project builder class, which takes a path and a path filter (which is how the project management system selects which files are relevant). Once both requirements for making a project was given, the builder can be made to build a </w:t>
+      </w:r>
+      <w:r>
+        <w:rPr>
+          <w:b/>
+          <w:bCs/>
+        </w:rPr>
+        <w:t xml:space="preserve">Project </w:t>
+      </w:r>
+      <w:r>
+        <w:t xml:space="preserve">object. This object will internally load all the files in the path into </w:t>
+      </w:r>
+      <w:r>
+        <w:rPr>
+          <w:i/>
+          <w:iCs/>
+        </w:rPr>
+        <w:t>file streams</w:t>
+      </w:r>
+      <w:r>
+        <w:t xml:space="preserve">. </w:t>
+      </w:r>
+    </w:p>
+    <w:p>
+      <w:pPr>
+        <w:ind w:firstLine="14.40pt"/>
+        <w:jc w:val="both"/>
+      </w:pPr>
+      <w:r>
+        <w:t xml:space="preserve">To do this, all the files in the project had to be traversed and so, a </w:t>
+      </w:r>
+      <w:r>
+        <w:rPr>
+          <w:i/>
+          <w:iCs/>
+        </w:rPr>
+        <w:t xml:space="preserve">depth-first </w:t>
+      </w:r>
+      <w:r>
+        <w:t xml:space="preserve">traversal was done on the project path using the </w:t>
+      </w:r>
+      <w:r>
+        <w:rPr>
+          <w:b/>
+          <w:bCs/>
+        </w:rPr>
+        <w:t xml:space="preserve">Files </w:t>
+      </w:r>
+      <w:r>
+        <w:t>API’s walk method. The stream of files from this traversal was loaded into a</w:t>
+      </w:r>
+      <w:r>
+        <w:rPr>
+          <w:b/>
+          <w:bCs/>
+        </w:rPr>
+        <w:t xml:space="preserve"> Stream</w:t>
+      </w:r>
+      <w:r>
+        <w:t>&lt;</w:t>
+      </w:r>
+      <w:r>
+        <w:rPr>
+          <w:b/>
+          <w:bCs/>
+        </w:rPr>
+        <w:t>File</w:t>
+      </w:r>
+      <w:r>
+        <w:t>&gt;</w:t>
+      </w:r>
+      <w:r>
+        <w:t xml:space="preserve"> object by the facility During this, the path filter object earlier was used to determine which files were relevant to the comparison by passing its filter’s </w:t>
+      </w:r>
+      <w:r>
+        <w:rPr>
+          <w:i/>
+          <w:iCs/>
+        </w:rPr>
+        <w:t>matchesAll</w:t>
+      </w:r>
+      <w:r>
+        <w:t xml:space="preserve"> method to the </w:t>
+      </w:r>
+      <w:r>
+        <w:rPr>
+          <w:i/>
+          <w:iCs/>
+        </w:rPr>
+        <w:t>stream</w:t>
+      </w:r>
+      <w:r>
+        <w:t xml:space="preserve"> filter method. The </w:t>
+      </w:r>
+      <w:r>
+        <w:rPr>
+          <w:b/>
+          <w:bCs/>
+        </w:rPr>
+        <w:t xml:space="preserve">PathFilter </w:t>
+      </w:r>
+      <w:r>
+        <w:t xml:space="preserve">does this by storing Strings representing a GLOB (Unix) or REGEX filter. An example of Java filtering for both would be: *.java for GLOB and w+.java for REGEX. To check if a passed file </w:t>
+      </w:r>
+      <w:r>
+        <w:t>p</w:t>
+      </w:r>
+      <w:r>
+        <w:t xml:space="preserve">ath satisfies the filter, Java’s </w:t>
+      </w:r>
+      <w:r>
+        <w:rPr>
+          <w:b/>
+          <w:bCs/>
+        </w:rPr>
+        <w:t>PathMatcher</w:t>
+      </w:r>
+      <w:r>
+        <w:t xml:space="preserve"> facility was used. </w:t>
+      </w:r>
+    </w:p>
+    <w:p>
+      <w:pPr>
+        <w:ind w:firstLine="14.40pt"/>
+        <w:jc w:val="both"/>
+      </w:pPr>
+      <w:r>
+        <w:t xml:space="preserve">The input streams from the files here are passed to the next phase: concatenation </w:t>
+      </w:r>
+    </w:p>
+    <w:p>
+      <w:pPr>
+        <w:pStyle w:val="Heading3"/>
+      </w:pPr>
+      <w:r>
+        <w:t>Concatenation</w:t>
+      </w:r>
+    </w:p>
+    <w:p>
+      <w:pPr>
         <w:ind w:firstLine="14.20pt"/>
         <w:jc w:val="both"/>
       </w:pPr>
       <w:r>
-        <w:t xml:space="preserve"> </w:t>
-      </w:r>
-    </w:p>
-    <w:p>
-      <w:pPr>
-        <w:pStyle w:val="Heading1"/>
-      </w:pPr>
-      <w:r>
-        <w:t>METHODOLOGY</w:t>
-      </w:r>
-    </w:p>
-    <w:p>
-      <w:pPr>
-        <w:pStyle w:val="Heading2"/>
-      </w:pPr>
-      <w:r>
-        <w:t>Header</w:t>
-      </w:r>
-    </w:p>
-    <w:p>
-      <w:pPr>
-        <w:pStyle w:val="Heading1"/>
-      </w:pPr>
-      <w:r>
-        <w:t xml:space="preserve">Using the </w:t>
-      </w:r>
-      <w:r>
-        <w:t>Template</w:t>
-      </w:r>
-    </w:p>
-    <w:p>
-      <w:pPr>
-        <w:pStyle w:val="tablefootnote"/>
-      </w:pPr>
-      <w:r>
-        <w:t xml:space="preserve">Sample </w:t>
-      </w:r>
-      <w:r>
-        <w:t>of</w:t>
-      </w:r>
-      <w:r>
-        <w:t xml:space="preserve"> a </w:t>
-      </w:r>
-      <w:r>
-        <w:t>Table</w:t>
-      </w:r>
-      <w:r>
-        <w:t xml:space="preserve"> </w:t>
-      </w:r>
-      <w:r>
-        <w:t>footnote</w:t>
-      </w:r>
-      <w:r>
-        <w:t xml:space="preserve">. </w:t>
-      </w:r>
-      <w:r>
-        <w:t>(</w:t>
-      </w:r>
-      <w:r>
-        <w:rPr>
-          <w:i/>
-        </w:rPr>
-        <w:t>Table footnote</w:t>
-      </w:r>
-      <w:r>
-        <w:t>)</w:t>
-      </w:r>
-    </w:p>
-    <w:p>
-      <w:pPr>
-        <w:pStyle w:val="figurecaption"/>
-      </w:pPr>
-      <w:r>
-        <w:t xml:space="preserve">Example of a figure </w:t>
-      </w:r>
-      <w:r>
-        <w:t>caption</w:t>
-      </w:r>
-      <w:r>
-        <w:t xml:space="preserve">. </w:t>
-      </w:r>
-      <w:r>
-        <w:rPr>
-          <w:iCs/>
-        </w:rPr>
-        <w:t>(</w:t>
+        <w:t xml:space="preserve">One of the main requirements of the program is that it should be able to process a large amount of source code in a relatively small amount of time. To achieve this, all the code text had to be buffered ahead of time to allow for reusability. However, another key requirement is that they all </w:t>
+      </w:r>
+      <w:proofErr w:type="gramStart"/>
+      <w:r>
+        <w:t>have to</w:t>
+      </w:r>
+      <w:proofErr w:type="gramEnd"/>
+      <w:r>
+        <w:t xml:space="preserve"> be concatenated before they are processed by the algorithm. </w:t>
+      </w:r>
+    </w:p>
+    <w:p>
+      <w:pPr>
+        <w:ind w:firstLine="14.20pt"/>
+        <w:jc w:val="both"/>
+      </w:pPr>
+      <w:r>
+        <w:t>At first, it seemed like these requirements were at odds with one another because combining them would require reading each file into a string or some buffer and then combining them together by copying the content</w:t>
+      </w:r>
+      <w:r>
+        <w:t xml:space="preserve">s. The Java </w:t>
+      </w:r>
+      <w:r>
+        <w:rPr>
+          <w:b/>
+          <w:bCs/>
+        </w:rPr>
+        <w:t xml:space="preserve">String </w:t>
+      </w:r>
+      <w:r>
+        <w:t xml:space="preserve">class and byte arrays are all </w:t>
+      </w:r>
+      <w:r>
+        <w:t>immutable,</w:t>
+      </w:r>
+      <w:r>
+        <w:t xml:space="preserve"> so multiple copies of the same content had to be loaded in to achieve this. </w:t>
+      </w:r>
+      <w:r>
+        <w:lastRenderedPageBreak/>
+        <w:t>This meant that if we relied simply on loading them unto strings, the program would suffer in terms of both time and memory consumption. It was inferred by the author that this was impractical as it severely depletes the system of all its resources.</w:t>
+      </w:r>
+    </w:p>
+    <w:p>
+      <w:pPr>
+        <w:ind w:firstLine="14.20pt"/>
+        <w:jc w:val="both"/>
+      </w:pPr>
+      <w:r>
+        <w:t xml:space="preserve">The solution involves the manipulation of the streams loaded in the first stage. </w:t>
+      </w:r>
+      <w:r>
+        <w:t xml:space="preserve">The interesting aspect about Java file streams is that they do not load the files into memory beforehand. Since it was already clear from the start that the files will only be used </w:t>
+      </w:r>
+      <w:r>
+        <w:rPr>
+          <w:b/>
+          <w:bCs/>
+        </w:rPr>
+        <w:t>together</w:t>
+      </w:r>
+      <w:r>
+        <w:t xml:space="preserve">, there was no </w:t>
+      </w:r>
+      <w:r>
+        <w:t>benefit to loading them</w:t>
+      </w:r>
+      <w:r>
+        <w:t xml:space="preserve"> into memory</w:t>
+      </w:r>
+      <w:r>
+        <w:t xml:space="preserve"> separately. Thus, the file input streams of all files were loaded the </w:t>
+      </w:r>
+      <w:r>
+        <w:rPr>
+          <w:b/>
+          <w:bCs/>
+        </w:rPr>
+        <w:t xml:space="preserve">ProjectFlatReaderDistributor </w:t>
+      </w:r>
+      <w:r>
+        <w:t xml:space="preserve">using a provided project </w:t>
+      </w:r>
+      <w:r>
+        <w:rPr>
+          <w:b/>
+          <w:bCs/>
+        </w:rPr>
+        <w:t xml:space="preserve">Path. </w:t>
+      </w:r>
+      <w:r>
+        <w:t xml:space="preserve">After the input streams had successfully connected to the files, they were combined using the </w:t>
+      </w:r>
+      <w:r>
+        <w:rPr>
+          <w:b/>
+          <w:bCs/>
+        </w:rPr>
+        <w:t xml:space="preserve">SequenceInputStream, </w:t>
+      </w:r>
+      <w:r>
+        <w:t xml:space="preserve">the stream-equivalent for concatenation by the </w:t>
+      </w:r>
+      <w:r>
+        <w:rPr>
+          <w:b/>
+          <w:bCs/>
+        </w:rPr>
+        <w:t>MultiStreamReaderGenerator</w:t>
+      </w:r>
+      <w:r>
+        <w:t xml:space="preserve"> class.</w:t>
+      </w:r>
+    </w:p>
+    <w:p>
+      <w:pPr>
+        <w:ind w:firstLine="14.20pt"/>
+        <w:jc w:val="both"/>
+      </w:pPr>
+      <w:r>
+        <w:t xml:space="preserve"> This combined input stream was then converted to a byte output stream and the underlying byte array was taken and stored by the class. This means that the </w:t>
       </w:r>
       <w:r>
         <w:rPr>
           <w:i/>
           <w:iCs/>
         </w:rPr>
-        <w:t>figure caption</w:t>
-      </w:r>
-      <w:r>
-        <w:rPr>
+        <w:t>byte array containing the entirity of the project</w:t>
+      </w:r>
+      <w:r>
+        <w:t xml:space="preserve"> was now loaded into RAM without any extra copies in memory and all of it was directly transferred from secondary memory.  </w:t>
+      </w:r>
+    </w:p>
+    <w:p>
+      <w:pPr>
+        <w:ind w:firstLine="14.20pt"/>
+        <w:jc w:val="both"/>
+      </w:pPr>
+      <w:r>
+        <w:t xml:space="preserve">Now, when an outside class requests a concatenated copy of a project folder, it could be loaded directly from the byte array by loading the generated byte array into a </w:t>
+      </w:r>
+      <w:r>
+        <w:rPr>
+          <w:b/>
+          <w:bCs/>
+        </w:rPr>
+        <w:t xml:space="preserve">ByteArrayInputStream, </w:t>
+      </w:r>
+      <w:r>
+        <w:t>where it would just be referenced internally with no harm (since the byte array was made immutable by a final declaration inside the class)</w:t>
+      </w:r>
+      <w:r>
+        <w:t xml:space="preserve"> and since the algorithm required a </w:t>
+      </w:r>
+      <w:r>
+        <w:rPr>
+          <w:b/>
+          <w:bCs/>
+        </w:rPr>
+        <w:t xml:space="preserve">Reader </w:t>
+      </w:r>
+      <w:r>
+        <w:t xml:space="preserve">(See Part C of Methodology for more info). </w:t>
+      </w:r>
+    </w:p>
+    <w:p>
+      <w:pPr>
+        <w:pStyle w:val="Heading3"/>
+        <w:rPr>
+          <w:lang w:val="en-PH"/>
+        </w:rPr>
+      </w:pPr>
+      <w:r>
+        <w:rPr>
+          <w:lang w:val="en-PH"/>
+        </w:rPr>
+        <w:t xml:space="preserve"> Aggregation</w:t>
+      </w:r>
+    </w:p>
+    <w:p>
+      <w:pPr>
+        <w:ind w:firstLine="14.20pt"/>
+        <w:jc w:val="both"/>
+        <w:rPr>
+          <w:lang w:val="en-PH"/>
+        </w:rPr>
+      </w:pPr>
+      <w:r>
+        <w:rPr>
+          <w:lang w:val="en-PH"/>
+        </w:rPr>
+        <w:t>In order to include multiple projects, there needed to be a storage that stores a collection of Project folders. Furthermore, it needs to be constructible using a path that contains multiple projects or a collection of paths because these are the two ways projects can be loaded into the system according to the requirements.</w:t>
+      </w:r>
+    </w:p>
+    <w:p>
+      <w:pPr>
+        <w:ind w:firstLine="14.20pt"/>
+        <w:jc w:val="both"/>
+        <w:rPr>
+          <w:lang w:val="en-PH"/>
+        </w:rPr>
+      </w:pPr>
+      <w:r>
+        <w:rPr>
+          <w:lang w:val="en-PH"/>
+        </w:rPr>
+        <w:t xml:space="preserve"> To prevent ambiguity between these two forms of storage construction, two static factory methods are introduced: </w:t>
+      </w:r>
+      <w:r>
+        <w:rPr>
+          <w:lang w:val="en-PH"/>
+        </w:rPr>
+        <w:t>projectsIn</w:t>
+      </w:r>
+      <w:r>
+        <w:rPr>
+          <w:lang w:val="en-PH"/>
+        </w:rPr>
+        <w:t xml:space="preserve"> and fromPathCollection. The first one traverses every folder in the projects path and loads them into Project objects and the second one takes the paths from the collection and turns them into project objects. </w:t>
+      </w:r>
+      <w:r>
+        <w:rPr>
+          <w:lang w:val="en-PH"/>
+        </w:rPr>
+        <w:t xml:space="preserve">The folder traversal was done using the iterator for the </w:t>
+      </w:r>
+      <w:r>
+        <w:rPr>
+          <w:b/>
+          <w:bCs/>
+          <w:lang w:val="en-PH"/>
+        </w:rPr>
+        <w:t xml:space="preserve">Path </w:t>
+      </w:r>
+      <w:r>
+        <w:rPr>
+          <w:lang w:val="en-PH"/>
+        </w:rPr>
+        <w:t>object</w:t>
+      </w:r>
+    </w:p>
+    <w:p>
+      <w:pPr>
+        <w:pStyle w:val="Heading2"/>
+        <w:rPr>
+          <w:lang w:val="en-PH"/>
+        </w:rPr>
+      </w:pPr>
+      <w:r>
+        <w:rPr>
+          <w:lang w:val="en-PH"/>
+        </w:rPr>
+        <w:t>Algorithm</w:t>
+      </w:r>
+    </w:p>
+    <w:p>
+      <w:pPr>
+        <w:ind w:firstLine="14.20pt"/>
+        <w:jc w:val="both"/>
+        <w:rPr>
+          <w:lang w:val="en-PH"/>
+        </w:rPr>
+      </w:pPr>
+      <w:r>
+        <w:rPr>
+          <w:lang w:val="en-PH"/>
+        </w:rPr>
+        <w:t xml:space="preserve">The algorithm used for this program is directly derived from Checksim’s algorithm which uses n-gram representation of tokens to compare two pieces of source code. The algorithm itself can be divided into three phases: (1) hash-tokenizing, (2) clustering, and (3) occurrence counting or tabulation. Before discussing the </w:t>
+      </w:r>
+      <w:proofErr w:type="gramStart"/>
+      <w:r>
+        <w:rPr>
+          <w:lang w:val="en-PH"/>
+        </w:rPr>
+        <w:t>algorithm</w:t>
+      </w:r>
+      <w:proofErr w:type="gramEnd"/>
+      <w:r>
+        <w:rPr>
+          <w:lang w:val="en-PH"/>
+        </w:rPr>
+        <w:t xml:space="preserve"> itself, the author will take the time to explain the interface for this part of the system.</w:t>
+      </w:r>
+      <w:r>
+        <w:rPr>
+          <w:lang w:val="en-PH"/>
+        </w:rPr>
+        <w:t xml:space="preserve"> The pseudocode below </w:t>
+      </w:r>
+    </w:p>
+    <w:p>
+      <w:pPr>
+        <w:pStyle w:val="Heading3"/>
+        <w:rPr>
+          <w:lang w:val="en-PH"/>
+        </w:rPr>
+      </w:pPr>
+      <w:r>
+        <w:rPr>
+          <w:lang w:val="en-PH"/>
+        </w:rPr>
+        <w:t xml:space="preserve"> The Interface</w:t>
+      </w:r>
+    </w:p>
+    <w:p>
+      <w:pPr>
+        <w:ind w:firstLine="14.20pt"/>
+        <w:jc w:val="both"/>
+        <w:rPr>
+          <w:lang w:val="en-PH"/>
+        </w:rPr>
+      </w:pPr>
+      <w:r>
+        <w:rPr>
+          <w:lang w:val="en-PH"/>
+        </w:rPr>
+        <w:t xml:space="preserve">During the first two weeks of the project, the author could not decide which algorithm specifically they should implement. However, a few requirements were already known to them: (1) the comparison must yield a score between either 0.0 to 1.0 or 0.0 to 100.0 based on the similarity of the two input programs, and (2) it had to </w:t>
+      </w:r>
+      <w:r>
+        <w:rPr>
+          <w:lang w:val="en-PH"/>
+        </w:rPr>
+        <w:t>compare two projects or two files. By creating a generic interface which reflect these two requirements, the author kept note of the exact form the algorithm class should take. The interface they came up with was as follows:</w:t>
+      </w:r>
+    </w:p>
+    <w:p>
+      <w:pPr>
+        <w:ind w:firstLine="14.20pt"/>
+        <w:rPr>
+          <w:lang w:val="en-PH"/>
+        </w:rPr>
+      </w:pPr>
+      <w:r>
+        <w:rPr>
+          <w:noProof/>
+        </w:rPr>
+        <w:drawing>
+          <wp:inline distT="0" distB="0" distL="0" distR="0" wp14:anchorId="2F46DEF6" wp14:editId="5285164A">
+            <wp:extent cx="1231164" cy="621030"/>
+            <wp:effectExtent l="0" t="0" r="7620" b="7620"/>
+            <wp:docPr id="3" name="Picture 3"/>
+            <wp:cNvGraphicFramePr>
+              <a:graphicFrameLocks xmlns:a="http://purl.oclc.org/ooxml/drawingml/main" noChangeAspect="1"/>
+            </wp:cNvGraphicFramePr>
+            <a:graphic xmlns:a="http://purl.oclc.org/ooxml/drawingml/main">
+              <a:graphicData uri="http://purl.oclc.org/ooxml/drawingml/picture">
+                <pic:pic xmlns:pic="http://purl.oclc.org/ooxml/drawingml/picture">
+                  <pic:nvPicPr>
+                    <pic:cNvPr id="1" name=""/>
+                    <pic:cNvPicPr/>
+                  </pic:nvPicPr>
+                  <pic:blipFill>
+                    <a:blip r:embed="rId11"/>
+                    <a:stretch>
+                      <a:fillRect/>
+                    </a:stretch>
+                  </pic:blipFill>
+                  <pic:spPr>
+                    <a:xfrm>
+                      <a:off x="0" y="0"/>
+                      <a:ext cx="1301648" cy="656584"/>
+                    </a:xfrm>
+                    <a:prstGeom prst="rect">
+                      <a:avLst/>
+                    </a:prstGeom>
+                  </pic:spPr>
+                </pic:pic>
+              </a:graphicData>
+            </a:graphic>
+          </wp:inline>
+        </w:drawing>
+      </w:r>
+    </w:p>
+    <w:p>
+      <w:pPr>
+        <w:pStyle w:val="Caption"/>
+        <w:rPr>
+          <w:lang w:val="en-PH"/>
+        </w:rPr>
+      </w:pPr>
+      <w:r>
+        <w:t xml:space="preserve">Fig. </w:t>
+      </w:r>
+      <w:r>
+        <w:fldChar w:fldCharType="begin"/>
+      </w:r>
+      <w:r>
+        <w:instrText xml:space="preserve"> SEQ Fig. \* ARABIC </w:instrText>
+      </w:r>
+      <w:r>
+        <w:fldChar w:fldCharType="separate"/>
+      </w:r>
+      <w:r>
+        <w:rPr>
+          <w:noProof/>
+        </w:rPr>
+        <w:t>2</w:t>
+      </w:r>
+      <w:r>
+        <w:fldChar w:fldCharType="end"/>
+      </w:r>
+      <w:r>
+        <w:t>. UML Diagram for ComparisonStrategy</w:t>
+      </w:r>
+    </w:p>
+    <w:p>
+      <w:pPr>
+        <w:ind w:firstLine="14.20pt"/>
+        <w:jc w:val="both"/>
+        <w:rPr>
+          <w:lang w:val="en-PH"/>
+        </w:rPr>
+      </w:pPr>
+      <w:r>
+        <w:rPr>
+          <w:lang w:val="en-PH"/>
+        </w:rPr>
+        <w:t xml:space="preserve">As can be seen, this class is more precisely a functional interface. The use of double as a return type makes sure that we can return a score between 0.0 to 1.0. The author recognizes that floating point representation is very imprecise and there are better numerical representations such as a large int or [class for big numbers]. However, for simplicity, double was decided in the end, especially since extreme precision was unnecessary for the purposes of the system. The method also takes in two Readers, which means all classes depending on this class must convert their input to the algorithm to reader form. This is naturally the reason for some decisions made in the project package (as discussed in Part B). </w:t>
+      </w:r>
+    </w:p>
+    <w:p>
+      <w:pPr>
+        <w:ind w:firstLine="14.20pt"/>
+        <w:jc w:val="both"/>
+        <w:rPr>
+          <w:lang w:val="en-PH"/>
+        </w:rPr>
+      </w:pPr>
+      <w:r>
+        <w:rPr>
+          <w:lang w:val="en-PH"/>
+        </w:rPr>
+        <w:t>This interface has two implicit contracts (which can be found in the Javadoc): (1) the internal state of all implementing classes must be the same before and after the compare function is called to allow reusability of the same instance and (2) the output value must be between 0.0 to 1.0 regardless of input.</w:t>
+      </w:r>
+    </w:p>
+    <w:p>
+      <w:pPr>
+        <w:ind w:firstLine="14.20pt"/>
+        <w:jc w:val="both"/>
+        <w:rPr>
+          <w:lang w:val="en-PH"/>
+        </w:rPr>
+      </w:pPr>
+    </w:p>
+    <w:p>
+      <w:pPr>
+        <w:pStyle w:val="Heading3"/>
+        <w:rPr>
+          <w:lang w:val="en-PH"/>
+        </w:rPr>
+      </w:pPr>
+      <w:r>
+        <w:rPr>
+          <w:lang w:val="en-PH"/>
+        </w:rPr>
+        <w:t>Hashed tokenizer</w:t>
+      </w:r>
+    </w:p>
+    <w:p>
+      <w:pPr>
+        <w:ind w:firstLine="14.20pt"/>
+        <w:jc w:val="both"/>
+        <w:rPr>
+          <w:lang w:val="en-PH"/>
+        </w:rPr>
+      </w:pPr>
+      <w:r>
+        <w:rPr>
+          <w:lang w:val="en-PH"/>
+        </w:rPr>
+        <w:t>Tokenizing is the process of extracting tokens, the fundamental grammatical units of some language. This section provides some exposition on the inner mechanisms of LopezMOSS’s internal tokenizer, which it uses to perform comparisons. It can be divided into two steps: (1) tokenizing and (2) hashing.</w:t>
+      </w:r>
+    </w:p>
+    <w:p>
+      <w:pPr>
+        <w:ind w:firstLine="14.20pt"/>
+        <w:jc w:val="both"/>
+        <w:rPr>
+          <w:lang w:val="en-PH"/>
+        </w:rPr>
+      </w:pPr>
+      <w:r>
+        <w:rPr>
+          <w:lang w:val="en-PH"/>
+        </w:rPr>
+        <w:t xml:space="preserve">Tokenizing is one of the key requirements for this system because character, word, and line-based solutions have some limitations in terms of abstraction and comparison power. </w:t>
+      </w:r>
+    </w:p>
+    <w:p>
+      <w:pPr>
+        <w:ind w:firstLine="14.20pt"/>
+        <w:jc w:val="both"/>
+        <w:rPr>
+          <w:lang w:val="en-PH"/>
+        </w:rPr>
+      </w:pPr>
+      <w:r>
+        <w:rPr>
+          <w:lang w:val="en-PH"/>
+        </w:rPr>
+        <w:t>Characters, when manipulated properly, might be able to provide us with the accuracy we need but it is not abstract to be processed by the developer. There have been instances of character-based comparisons in the past, all of which work efficiently and quickly but it was decided during the planning stage that it would take too much time to do this approach.</w:t>
+      </w:r>
+    </w:p>
+    <w:p>
+      <w:pPr>
+        <w:ind w:firstLine="14.20pt"/>
+        <w:jc w:val="both"/>
+        <w:rPr>
+          <w:lang w:val="en-PH"/>
+        </w:rPr>
+      </w:pPr>
+      <w:r>
+        <w:rPr>
+          <w:lang w:val="en-PH"/>
+        </w:rPr>
+        <w:t xml:space="preserve">Words are a little better to deal </w:t>
+      </w:r>
+      <w:r>
+        <w:rPr>
+          <w:lang w:val="en-PH"/>
+        </w:rPr>
+        <w:t>with,</w:t>
+      </w:r>
+      <w:r>
+        <w:rPr>
+          <w:lang w:val="en-PH"/>
+        </w:rPr>
+        <w:t xml:space="preserve"> but they are severely limited because delimitation does not contain enough information and such approaches can easily be obsfucated. For instance, </w:t>
+      </w:r>
+      <w:r>
+        <w:rPr>
+          <w:i/>
           <w:iCs/>
-        </w:rPr>
-        <w:t>)</w:t>
-      </w:r>
-    </w:p>
-    <w:p>
-      <w:pPr>
-        <w:pStyle w:val="BodyText"/>
-      </w:pPr>
-      <w:r>
-        <w:t>Figure Labels: Use 8 point Times New Roman for Figure labels. Use words rather than symbols or abbreviations when writing Figure axis labels to avoid confusing the reader. As an example, write the quantity “Magnetization”, or “Magnetization, M”, not just “M”. If including units in the label, present them within parentheses. Do not label axes only with units. In the example, write “Magnetization (A/m)” or “Magnetization {A[m(1)]}”, not just “A/m”. Do not label axes</w:t>
-      </w:r>
-      <w:r>
+          <w:lang w:val="en-PH"/>
+        </w:rPr>
+        <w:t>for(int</w:t>
+      </w:r>
+      <w:r>
+        <w:rPr>
+          <w:lang w:val="en-PH"/>
+        </w:rPr>
+        <w:t xml:space="preserve"> and </w:t>
+      </w:r>
+      <w:r>
+        <w:rPr>
+          <w:i/>
+          <w:iCs/>
+          <w:lang w:val="en-PH"/>
+        </w:rPr>
+        <w:t>for (int</w:t>
+      </w:r>
+      <w:r>
+        <w:rPr>
+          <w:lang w:val="en-PH"/>
+        </w:rPr>
+        <w:t xml:space="preserve">, although extremely </w:t>
+      </w:r>
+      <w:proofErr w:type="gramStart"/>
+      <w:r>
+        <w:rPr>
+          <w:lang w:val="en-PH"/>
+        </w:rPr>
+        <w:t>similar to</w:t>
+      </w:r>
+      <w:proofErr w:type="gramEnd"/>
+      <w:r>
+        <w:rPr>
+          <w:lang w:val="en-PH"/>
+        </w:rPr>
+        <w:t xml:space="preserve"> the reader of the code, will be interpreted as different by word-based approaches</w:t>
+      </w:r>
+      <w:r>
+        <w:rPr>
+          <w:lang w:val="en-PH"/>
+        </w:rPr>
+        <w:t xml:space="preserve"> if whitespace is used as the delimiter.</w:t>
+      </w:r>
+    </w:p>
+    <w:p>
+      <w:pPr>
+        <w:ind w:firstLine="14.20pt"/>
+        <w:jc w:val="both"/>
+        <w:rPr>
+          <w:lang w:val="en-PH"/>
+        </w:rPr>
+      </w:pPr>
+      <w:r>
+        <w:rPr>
+          <w:lang w:val="en-PH"/>
+        </w:rPr>
+        <w:t>Line-based comparisons are easily the most abstracted and fastest to build but they are extremely vulnerable to obsfucation because even single-character changes are enough to hide plagiarism.</w:t>
+      </w:r>
+    </w:p>
+    <w:p>
+      <w:pPr>
+        <w:ind w:firstLine="14.20pt"/>
+        <w:jc w:val="both"/>
+        <w:rPr>
+          <w:lang w:val="en-PH"/>
+        </w:rPr>
+      </w:pPr>
+      <w:r>
+        <w:rPr>
+          <w:lang w:val="en-PH"/>
+        </w:rPr>
+        <w:t xml:space="preserve">The first approach is not considered because it would take too long and it is too tedious and the last two approaches are incredibly vulnerable because they treat programs as plain text and do not take into account that source code actually contains a lot more information than simple words or lines. </w:t>
+      </w:r>
+      <w:proofErr w:type="gramStart"/>
+      <w:r>
+        <w:rPr>
+          <w:lang w:val="en-PH"/>
+        </w:rPr>
+        <w:t>In reality, code</w:t>
+      </w:r>
+      <w:proofErr w:type="gramEnd"/>
+      <w:r>
+        <w:rPr>
+          <w:lang w:val="en-PH"/>
+        </w:rPr>
+        <w:t xml:space="preserve"> is divvied up into small units called tokens. </w:t>
+      </w:r>
+      <w:r>
+        <w:rPr>
+          <w:lang w:val="en-PH"/>
+        </w:rPr>
+        <w:lastRenderedPageBreak/>
+        <w:t xml:space="preserve">They turn out to be the smallest we could break up a program without loss of information. </w:t>
+      </w:r>
+    </w:p>
+    <w:p>
+      <w:pPr>
+        <w:ind w:firstLine="14.20pt"/>
+        <w:jc w:val="both"/>
+        <w:rPr>
+          <w:lang w:val="en-PH"/>
+        </w:rPr>
+      </w:pPr>
+      <w:r>
+        <w:rPr>
+          <w:lang w:val="en-PH"/>
+        </w:rPr>
+        <w:t xml:space="preserve">Developing a good tokenizer takes time and even if the author did decide to implement it from scratch, there are enough nuanced cases that there would not be enough time to develop it flawlessly. They decided to turn to Java’s StreamTokenizer to do Reader manipulation and tokenizing for them. This class spits out strings, line breaks, white spaces, or </w:t>
+      </w:r>
+      <w:r>
+        <w:rPr>
+          <w:lang w:val="en-PH"/>
+        </w:rPr>
+        <w:t>floating-point</w:t>
+      </w:r>
+      <w:r>
+        <w:rPr>
+          <w:lang w:val="en-PH"/>
+        </w:rPr>
+        <w:t xml:space="preserve"> values that correspond to the next token from a reader. This was the central piece of the HashingTokenizer class. However, output type was varied enough that it would require a lot of processing to differentiate them. Thus, the tokenizer was made in charge of identifying the token type and then spitting out a generic Token object that could be of any type. </w:t>
+      </w:r>
+    </w:p>
+    <w:p>
+      <w:pPr>
+        <w:jc w:val="both"/>
+        <w:rPr>
+          <w:lang w:val="en-PH"/>
+        </w:rPr>
+      </w:pPr>
+    </w:p>
+    <w:p>
+      <w:pPr>
+        <w:ind w:firstLine="14.20pt"/>
+        <w:rPr>
+          <w:lang w:val="en-PH"/>
+        </w:rPr>
+      </w:pPr>
+      <w:r>
+        <w:rPr>
+          <w:noProof/>
+        </w:rPr>
+        <w:drawing>
+          <wp:inline distT="0" distB="0" distL="0" distR="0" wp14:anchorId="6C48B374" wp14:editId="2E6FE424">
+            <wp:extent cx="641738" cy="1127760"/>
+            <wp:effectExtent l="0" t="0" r="6350" b="0"/>
+            <wp:docPr id="2" name="Picture 2"/>
+            <wp:cNvGraphicFramePr>
+              <a:graphicFrameLocks xmlns:a="http://purl.oclc.org/ooxml/drawingml/main" noChangeAspect="1"/>
+            </wp:cNvGraphicFramePr>
+            <a:graphic xmlns:a="http://purl.oclc.org/ooxml/drawingml/main">
+              <a:graphicData uri="http://purl.oclc.org/ooxml/drawingml/picture">
+                <pic:pic xmlns:pic="http://purl.oclc.org/ooxml/drawingml/picture">
+                  <pic:nvPicPr>
+                    <pic:cNvPr id="1" name=""/>
+                    <pic:cNvPicPr/>
+                  </pic:nvPicPr>
+                  <pic:blipFill>
+                    <a:blip r:embed="rId12"/>
+                    <a:stretch>
+                      <a:fillRect/>
+                    </a:stretch>
+                  </pic:blipFill>
+                  <pic:spPr>
+                    <a:xfrm>
+                      <a:off x="0" y="0"/>
+                      <a:ext cx="664445" cy="1167664"/>
+                    </a:xfrm>
+                    <a:prstGeom prst="rect">
+                      <a:avLst/>
+                    </a:prstGeom>
+                  </pic:spPr>
+                </pic:pic>
+              </a:graphicData>
+            </a:graphic>
+          </wp:inline>
+        </w:drawing>
+      </w:r>
+    </w:p>
+    <w:p>
+      <w:pPr>
+        <w:pStyle w:val="Caption"/>
+        <w:rPr>
+          <w:lang w:val="en-PH"/>
+        </w:rPr>
+      </w:pPr>
+      <w:r>
+        <w:t xml:space="preserve">Fig. </w:t>
+      </w:r>
+      <w:r>
+        <w:fldChar w:fldCharType="begin"/>
+      </w:r>
+      <w:r>
+        <w:instrText xml:space="preserve"> SEQ Fig. \* ARABIC </w:instrText>
+      </w:r>
+      <w:r>
+        <w:fldChar w:fldCharType="separate"/>
+      </w:r>
+      <w:r>
+        <w:rPr>
+          <w:noProof/>
+        </w:rPr>
+        <w:t>3</w:t>
+      </w:r>
+      <w:r>
+        <w:fldChar w:fldCharType="end"/>
+      </w:r>
+      <w:r>
+        <w:t>. Token Class UML</w:t>
+      </w:r>
+    </w:p>
+    <w:p>
+      <w:pPr>
+        <w:ind w:firstLine="14.20pt"/>
+        <w:jc w:val="both"/>
+        <w:rPr>
+          <w:lang w:val="en-PH"/>
+        </w:rPr>
+      </w:pPr>
+      <w:r>
+        <w:rPr>
+          <w:lang w:val="en-PH"/>
+        </w:rPr>
+        <w:t xml:space="preserve">Given the purpose of this class, maintaining the value of the tokens was not necessary. Instead, the class only needs to maintain the identity of a token so it could be compared with other tokens.  </w:t>
+      </w:r>
+      <w:r>
+        <w:rPr>
+          <w:lang w:val="en-PH"/>
+        </w:rPr>
+        <w:t>A unique</w:t>
+      </w:r>
+      <w:r>
+        <w:rPr>
+          <w:lang w:val="en-PH"/>
+        </w:rPr>
+        <w:t xml:space="preserve"> ID is assigned to a token to help with this. It is assigned by taking the </w:t>
+      </w:r>
+      <w:r>
+        <w:rPr>
+          <w:lang w:val="en-PH"/>
+        </w:rPr>
+        <w:t>hash of</w:t>
+      </w:r>
+      <w:r>
+        <w:rPr>
+          <w:lang w:val="en-PH"/>
+        </w:rPr>
+        <w:t xml:space="preserve"> the internal value of the token. For example, if, when hashed, yields [insert if hash here], so all instances of if will have the same value and thus will be equal. This unique ID system is done for two reasons: (1) the type of the tokens varied and converting them all to strings before storage just leads to memory bloating and (2) storing actual string tokens is costly in terms of memory and time (memory because strings generally take up more bytes that an integer hash value, and time, because comparing strings takes O(N) time depending on the string length.</w:t>
+      </w:r>
+    </w:p>
+    <w:p>
+      <w:pPr>
+        <w:ind w:firstLine="14.20pt"/>
+        <w:jc w:val="both"/>
+        <w:rPr>
+          <w:lang w:val="en-PH"/>
+        </w:rPr>
+      </w:pPr>
+      <w:r>
+        <w:rPr>
+          <w:lang w:val="en-PH"/>
+        </w:rPr>
+        <w:t>The processes above are done for all tokens from the reader until the system encounters an end-of-file flag.</w:t>
+      </w:r>
+    </w:p>
+    <w:p>
+      <w:pPr>
+        <w:ind w:firstLine="14.20pt"/>
+        <w:jc w:val="both"/>
+        <w:rPr>
+          <w:lang w:val="en-PH"/>
+        </w:rPr>
+      </w:pPr>
+    </w:p>
+    <w:p>
+      <w:pPr>
+        <w:pStyle w:val="Heading3"/>
+        <w:rPr>
+          <w:lang w:val="en-PH"/>
+        </w:rPr>
+      </w:pPr>
+      <w:r>
+        <w:rPr>
+          <w:lang w:val="en-PH"/>
+        </w:rPr>
+        <w:t xml:space="preserve"> Clustering</w:t>
+      </w:r>
+    </w:p>
+    <w:p>
+      <w:pPr>
+        <w:ind w:firstLine="14.20pt"/>
+        <w:jc w:val="both"/>
+        <w:rPr>
+          <w:lang w:val="en-PH"/>
+        </w:rPr>
+      </w:pPr>
+      <w:r>
+        <w:rPr>
+          <w:lang w:val="en-PH"/>
+        </w:rPr>
+        <w:t xml:space="preserve">Tokens alone are prone to false positives in this particular use case. This is true for multiple reasons. </w:t>
+      </w:r>
+    </w:p>
+    <w:p>
+      <w:pPr>
+        <w:ind w:firstLine="14.20pt"/>
+        <w:jc w:val="both"/>
+        <w:rPr>
+          <w:lang w:val="en-PH"/>
+        </w:rPr>
+      </w:pPr>
+      <w:r>
+        <w:rPr>
+          <w:lang w:val="en-PH"/>
+        </w:rPr>
+        <w:t xml:space="preserve">The more problematic reason is all languages and libraries have some amount of boilerplate code. For example, all C/C++-like languages have a main function declaration. </w:t>
+      </w:r>
+    </w:p>
+    <w:p>
+      <w:pPr>
+        <w:ind w:firstLine="14.20pt"/>
+        <w:jc w:val="both"/>
+        <w:rPr>
+          <w:lang w:val="en-PH"/>
+        </w:rPr>
+      </w:pPr>
+      <w:r>
+        <w:rPr>
+          <w:lang w:val="en-PH"/>
+        </w:rPr>
+        <w:t>The more localized reason is that some tokens tend to appear in most source code. This can include anything from conditionals to preprocessors.</w:t>
+      </w:r>
+    </w:p>
+    <w:p>
+      <w:pPr>
+        <w:ind w:firstLine="14.20pt"/>
+        <w:jc w:val="both"/>
+        <w:rPr>
+          <w:lang w:val="en-PH"/>
+        </w:rPr>
+      </w:pPr>
+      <w:r>
+        <w:rPr>
+          <w:lang w:val="en-PH"/>
+        </w:rPr>
+        <w:t>There are many solutions to this problem, such as examining structure instead of content, or analyzing machine code behavior for similar patterns. This however requires a deeper dive into compiler theory, which the author has limited knowledge on.</w:t>
+      </w:r>
+    </w:p>
+    <w:p>
+      <w:pPr>
+        <w:ind w:firstLine="14.20pt"/>
+        <w:jc w:val="both"/>
+        <w:rPr>
+          <w:lang w:val="en-PH"/>
+        </w:rPr>
+      </w:pPr>
+      <w:r>
+        <w:rPr>
+          <w:lang w:val="en-PH"/>
+        </w:rPr>
+        <w:t xml:space="preserve">The simplest way to alleviate this was using an n-gram representation for tokens. This will work better than individual token comparison in principle because it lessens the boilerplate problem to an extent. This is because there are subtle differences in how boilerplate code is implemented. It </w:t>
+      </w:r>
+      <w:r>
+        <w:rPr>
+          <w:lang w:val="en-PH"/>
+        </w:rPr>
+        <w:t xml:space="preserve">will also catch some types of obfuscation. For instance, a variable declaration can be moved around but it will always be clustered to prevent breaking the program. </w:t>
+      </w:r>
+    </w:p>
+    <w:p>
+      <w:pPr>
+        <w:ind w:firstLine="14.20pt"/>
+        <w:jc w:val="both"/>
+        <w:rPr>
+          <w:lang w:val="en-PH"/>
+        </w:rPr>
+      </w:pPr>
+    </w:p>
+    <w:p>
+      <w:pPr>
+        <w:jc w:val="both"/>
+        <w:rPr>
+          <w:i/>
+          <w:iCs/>
+          <w:lang w:val="en-PH"/>
+        </w:rPr>
+      </w:pPr>
+      <w:r>
+        <w:rPr>
+          <w:i/>
+          <w:iCs/>
+          <w:lang w:val="en-PH"/>
+        </w:rPr>
+        <w:t>//</w:t>
+      </w:r>
+      <w:r>
+        <w:rPr>
+          <w:i/>
+          <w:iCs/>
+          <w:lang w:val="en-PH"/>
+        </w:rPr>
+        <w:t>Original:</w:t>
+      </w:r>
+    </w:p>
+    <w:p>
+      <w:pPr>
+        <w:ind w:firstLine="14.20pt"/>
+        <w:jc w:val="both"/>
+        <w:rPr>
+          <w:i/>
+          <w:iCs/>
+          <w:lang w:val="en-PH"/>
+        </w:rPr>
+      </w:pPr>
+      <w:r>
+        <w:rPr>
+          <w:i/>
+          <w:iCs/>
+          <w:lang w:val="en-PH"/>
+        </w:rPr>
+        <w:t xml:space="preserve">int a = </w:t>
+      </w:r>
+      <w:proofErr w:type="gramStart"/>
+      <w:r>
+        <w:rPr>
+          <w:i/>
+          <w:iCs/>
+          <w:lang w:val="en-PH"/>
+        </w:rPr>
+        <w:t>0;</w:t>
+      </w:r>
+      <w:proofErr w:type="gramEnd"/>
+    </w:p>
+    <w:p>
+      <w:pPr>
+        <w:ind w:firstLine="14.20pt"/>
+        <w:jc w:val="both"/>
+        <w:rPr>
+          <w:i/>
+          <w:iCs/>
+          <w:lang w:val="en-PH"/>
+        </w:rPr>
+      </w:pPr>
+      <w:r>
+        <w:rPr>
+          <w:i/>
+          <w:iCs/>
+          <w:lang w:val="en-PH"/>
+        </w:rPr>
+        <w:t xml:space="preserve">int b = </w:t>
+      </w:r>
+      <w:proofErr w:type="gramStart"/>
+      <w:r>
+        <w:rPr>
+          <w:i/>
+          <w:iCs/>
+          <w:lang w:val="en-PH"/>
+        </w:rPr>
+        <w:t>5;</w:t>
+      </w:r>
+      <w:proofErr w:type="gramEnd"/>
+    </w:p>
+    <w:p>
+      <w:pPr>
+        <w:ind w:firstLine="14.20pt"/>
+        <w:jc w:val="both"/>
+        <w:rPr>
+          <w:i/>
+          <w:iCs/>
+          <w:lang w:val="en-PH"/>
+        </w:rPr>
+      </w:pPr>
+      <w:r>
+        <w:rPr>
+          <w:i/>
+          <w:iCs/>
+          <w:lang w:val="en-PH"/>
+        </w:rPr>
+        <w:t xml:space="preserve">int sum = b + </w:t>
+      </w:r>
+      <w:proofErr w:type="gramStart"/>
+      <w:r>
+        <w:rPr>
+          <w:i/>
+          <w:iCs/>
+          <w:lang w:val="en-PH"/>
+        </w:rPr>
+        <w:t>a;</w:t>
+      </w:r>
+      <w:proofErr w:type="gramEnd"/>
+    </w:p>
+    <w:p>
+      <w:pPr>
+        <w:ind w:firstLine="14.20pt"/>
+        <w:jc w:val="both"/>
+        <w:rPr>
+          <w:i/>
+          <w:iCs/>
+          <w:lang w:val="en-PH"/>
+        </w:rPr>
+      </w:pPr>
+    </w:p>
+    <w:p>
+      <w:pPr>
+        <w:jc w:val="both"/>
+        <w:rPr>
+          <w:lang w:val="en-PH"/>
+        </w:rPr>
+      </w:pPr>
+      <w:r>
+        <w:rPr>
+          <w:lang w:val="en-PH"/>
+        </w:rPr>
+        <w:t>//</w:t>
+      </w:r>
+      <w:r>
+        <w:rPr>
+          <w:i/>
+          <w:iCs/>
+          <w:lang w:val="en-PH"/>
+        </w:rPr>
+        <w:t>Copy</w:t>
+      </w:r>
+      <w:r>
+        <w:rPr>
+          <w:lang w:val="en-PH"/>
+        </w:rPr>
+        <w:t>:</w:t>
+      </w:r>
+    </w:p>
+    <w:p>
+      <w:pPr>
+        <w:ind w:firstLine="14.20pt"/>
+        <w:jc w:val="both"/>
+        <w:rPr>
+          <w:i/>
+          <w:iCs/>
+          <w:lang w:val="en-PH"/>
+        </w:rPr>
+      </w:pPr>
+      <w:r>
+        <w:rPr>
+          <w:i/>
+          <w:iCs/>
+          <w:lang w:val="en-PH"/>
+        </w:rPr>
+        <w:t xml:space="preserve">int b = </w:t>
+      </w:r>
+      <w:proofErr w:type="gramStart"/>
+      <w:r>
+        <w:rPr>
+          <w:i/>
+          <w:iCs/>
+          <w:lang w:val="en-PH"/>
+        </w:rPr>
+        <w:t>5;</w:t>
+      </w:r>
+      <w:proofErr w:type="gramEnd"/>
+    </w:p>
+    <w:p>
+      <w:pPr>
+        <w:ind w:firstLine="14.20pt"/>
+        <w:jc w:val="both"/>
+        <w:rPr>
+          <w:i/>
+          <w:iCs/>
+          <w:lang w:val="en-PH"/>
+        </w:rPr>
+      </w:pPr>
+      <w:r>
+        <w:rPr>
+          <w:i/>
+          <w:iCs/>
+          <w:lang w:val="en-PH"/>
+        </w:rPr>
+        <w:t xml:space="preserve">int a = </w:t>
+      </w:r>
+      <w:proofErr w:type="gramStart"/>
+      <w:r>
+        <w:rPr>
+          <w:i/>
+          <w:iCs/>
+          <w:lang w:val="en-PH"/>
+        </w:rPr>
+        <w:t>0;</w:t>
+      </w:r>
+      <w:proofErr w:type="gramEnd"/>
+    </w:p>
+    <w:p>
+      <w:pPr>
+        <w:ind w:firstLine="14.20pt"/>
+        <w:jc w:val="both"/>
+        <w:rPr>
+          <w:i/>
+          <w:iCs/>
+          <w:lang w:val="en-PH"/>
+        </w:rPr>
+      </w:pPr>
+      <w:r>
+        <w:rPr>
+          <w:i/>
+          <w:iCs/>
+          <w:lang w:val="en-PH"/>
+        </w:rPr>
+        <w:t xml:space="preserve">int sum = a + </w:t>
+      </w:r>
+      <w:proofErr w:type="gramStart"/>
+      <w:r>
+        <w:rPr>
+          <w:i/>
+          <w:iCs/>
+          <w:lang w:val="en-PH"/>
+        </w:rPr>
+        <w:t>b;</w:t>
+      </w:r>
+      <w:proofErr w:type="gramEnd"/>
+    </w:p>
+    <w:p>
+      <w:pPr>
+        <w:ind w:firstLine="14.20pt"/>
+        <w:jc w:val="both"/>
+        <w:rPr>
+          <w:lang w:val="en-PH"/>
+        </w:rPr>
+      </w:pPr>
+    </w:p>
+    <w:p>
+      <w:pPr>
+        <w:pStyle w:val="Caption"/>
+        <w:rPr>
+          <w:lang w:val="en-PH"/>
+        </w:rPr>
+      </w:pPr>
+      <w:r>
+        <w:t xml:space="preserve">Fig. </w:t>
+      </w:r>
+      <w:r>
+        <w:fldChar w:fldCharType="begin"/>
+      </w:r>
+      <w:r>
+        <w:instrText xml:space="preserve"> SEQ Fig. \* ARABIC </w:instrText>
+      </w:r>
+      <w:r>
+        <w:fldChar w:fldCharType="separate"/>
+      </w:r>
+      <w:r>
+        <w:rPr>
+          <w:noProof/>
+        </w:rPr>
+        <w:t>4</w:t>
+      </w:r>
+      <w:r>
+        <w:fldChar w:fldCharType="end"/>
+      </w:r>
+      <w:r>
+        <w:t>. Example of Obfuscation</w:t>
+      </w:r>
+    </w:p>
+    <w:p>
+      <w:pPr>
+        <w:ind w:firstLine="14.20pt"/>
+        <w:jc w:val="both"/>
+        <w:rPr>
+          <w:lang w:val="en-PH"/>
+        </w:rPr>
+      </w:pPr>
+      <w:r>
+        <w:rPr>
+          <w:lang w:val="en-PH"/>
+        </w:rPr>
+        <w:t xml:space="preserve">Notice that even though the code had been reordered, the grouping of the identifiers and values remain the same. This is because our potential culprit wants to preserve the behavior of the program. </w:t>
+      </w:r>
+    </w:p>
+    <w:p>
+      <w:pPr>
+        <w:ind w:firstLine="14.20pt"/>
+        <w:jc w:val="both"/>
+        <w:rPr>
+          <w:lang w:val="en-PH"/>
+        </w:rPr>
+      </w:pPr>
+      <w:r>
+        <w:rPr>
+          <w:lang w:val="en-PH"/>
+        </w:rPr>
+        <w:t xml:space="preserve">Furthermore, switching around the order of the operation will also be detected because the n-gram clusters will be designed to be equal even when the tokens are reordered. </w:t>
+      </w:r>
+    </w:p>
+    <w:p>
+      <w:pPr>
+        <w:ind w:firstLine="14.20pt"/>
+        <w:jc w:val="both"/>
+        <w:rPr>
+          <w:lang w:val="en-PH"/>
+        </w:rPr>
+      </w:pPr>
+      <w:r>
+        <w:rPr>
+          <w:lang w:val="en-PH"/>
+        </w:rPr>
+        <w:t xml:space="preserve">N-gram clustering was achieved by using the Tokenizer earlier to gather </w:t>
+      </w:r>
+      <w:r>
+        <w:rPr>
+          <w:b/>
+          <w:bCs/>
+          <w:lang w:val="en-PH"/>
+        </w:rPr>
+        <w:t>Token</w:t>
+      </w:r>
+      <w:r>
+        <w:rPr>
+          <w:lang w:val="en-PH"/>
+        </w:rPr>
+        <w:t xml:space="preserve">s. Every N </w:t>
+      </w:r>
+      <w:r>
+        <w:rPr>
+          <w:lang w:val="en-PH"/>
+        </w:rPr>
+        <w:t>iteration</w:t>
+      </w:r>
+      <w:r>
+        <w:rPr>
+          <w:lang w:val="en-PH"/>
+        </w:rPr>
+        <w:t>s</w:t>
+      </w:r>
+      <w:r>
+        <w:rPr>
+          <w:lang w:val="en-PH"/>
+        </w:rPr>
+        <w:t xml:space="preserve">, the collected tokens are batched together into a TokenCluster object. This will be the object representation of the </w:t>
+      </w:r>
+      <w:r>
+        <w:rPr>
+          <w:lang w:val="en-PH"/>
+        </w:rPr>
+        <w:t>n-gram</w:t>
+      </w:r>
+      <w:r>
+        <w:rPr>
+          <w:lang w:val="en-PH"/>
+        </w:rPr>
+        <w:t xml:space="preserve"> clusters. What makes the </w:t>
+      </w:r>
+      <w:r>
+        <w:rPr>
+          <w:b/>
+          <w:bCs/>
+          <w:lang w:val="en-PH"/>
+        </w:rPr>
+        <w:t>TokenCluster</w:t>
+      </w:r>
+      <w:r>
+        <w:rPr>
+          <w:lang w:val="en-PH"/>
+        </w:rPr>
+        <w:t xml:space="preserve"> class distinct from one another (at least in the eyes of a hashmap) is the </w:t>
+      </w:r>
+      <w:r>
+        <w:rPr>
+          <w:b/>
+          <w:bCs/>
+          <w:lang w:val="en-PH"/>
+        </w:rPr>
+        <w:t>hashCode</w:t>
+      </w:r>
+      <w:r>
+        <w:rPr>
+          <w:lang w:val="en-PH"/>
+        </w:rPr>
+        <w:t xml:space="preserve"> representation of each one. The hashes of each token are recomputed and combined to make a single hash value for the cluster. Re-ordering the tokens will have no effect on this value so obfuscation by reordering will not work.</w:t>
+      </w:r>
+    </w:p>
+    <w:p>
+      <w:pPr>
+        <w:ind w:firstLine="14.20pt"/>
+        <w:jc w:val="both"/>
+        <w:rPr>
+          <w:lang w:val="en-PH"/>
+        </w:rPr>
+      </w:pPr>
+      <w:r>
+        <w:rPr>
+          <w:lang w:val="en-PH"/>
+        </w:rPr>
+        <w:t xml:space="preserve">These clusters are released via a stream by the </w:t>
+      </w:r>
+      <w:r>
+        <w:rPr>
+          <w:b/>
+          <w:bCs/>
+          <w:lang w:val="en-PH"/>
+        </w:rPr>
+        <w:t>Tokenizer</w:t>
+      </w:r>
+      <w:r>
+        <w:rPr>
+          <w:lang w:val="en-PH"/>
+        </w:rPr>
+        <w:t xml:space="preserve"> class. The next module, the occurrence counter, will be responsible for tracking and tabulating each one and eventually finding the number of unique and similar clusters between two projects.</w:t>
+      </w:r>
+    </w:p>
+    <w:p>
+      <w:pPr>
+        <w:pStyle w:val="Heading3"/>
+        <w:rPr>
+          <w:lang w:val="en-PH"/>
+        </w:rPr>
+      </w:pPr>
+      <w:r>
+        <w:rPr>
+          <w:lang w:val="en-PH"/>
+        </w:rPr>
+        <w:t>Cluster Occurrence Counting</w:t>
+      </w:r>
+    </w:p>
+    <w:p>
+      <w:pPr>
+        <w:ind w:firstLine="14.40pt"/>
+        <w:jc w:val="both"/>
+        <w:rPr>
+          <w:lang w:val="en-PH"/>
+        </w:rPr>
+      </w:pPr>
+      <w:r>
+        <w:rPr>
+          <w:lang w:val="en-PH"/>
+        </w:rPr>
+        <w:t xml:space="preserve">With the </w:t>
+      </w:r>
+      <w:r>
+        <w:rPr>
+          <w:b/>
+          <w:bCs/>
+          <w:lang w:val="en-PH"/>
+        </w:rPr>
+        <w:t>hashCode</w:t>
+      </w:r>
+      <w:r>
+        <w:rPr>
+          <w:b/>
+          <w:bCs/>
+          <w:lang w:val="en-PH"/>
+        </w:rPr>
         <w:t xml:space="preserve"> </w:t>
       </w:r>
       <w:r>
-        <w:t>with a ratio of quantities and units. For example, write “Temperature (K)”, not “Temperature/K”.</w:t>
+        <w:rPr>
+          <w:lang w:val="en-PH"/>
+        </w:rPr>
+        <w:t xml:space="preserve">of the token cluster class in place, occurrence counting now becomes a straightforward task. When a reader was put into the </w:t>
+      </w:r>
+      <w:r>
+        <w:rPr>
+          <w:b/>
+          <w:bCs/>
+          <w:lang w:val="en-PH"/>
+        </w:rPr>
+        <w:t>TokenClusterOccurrenceClass,</w:t>
+      </w:r>
+      <w:r>
+        <w:rPr>
+          <w:lang w:val="en-PH"/>
+        </w:rPr>
+        <w:t xml:space="preserve"> token clusters were extracted from it, then they are placed into a </w:t>
+      </w:r>
+      <w:r>
+        <w:rPr>
+          <w:b/>
+          <w:bCs/>
+          <w:lang w:val="en-PH"/>
+        </w:rPr>
+        <w:t>HashMap</w:t>
+      </w:r>
+      <w:r>
+        <w:rPr>
+          <w:lang w:val="en-PH"/>
+        </w:rPr>
+        <w:t xml:space="preserve"> that maps each token cluster to integer pairs that indicate how many times it had appeared for both readers [projects].</w:t>
+      </w:r>
+      <w:r>
+        <w:rPr>
+          <w:lang w:val="en-PH"/>
+        </w:rPr>
+        <w:t xml:space="preserve"> From this table, the score could now be </w:t>
+      </w:r>
+      <w:r>
+        <w:rPr>
+          <w:lang w:val="en-PH"/>
+        </w:rPr>
+        <w:t xml:space="preserve">computed with the </w:t>
+      </w:r>
+      <w:r>
+        <w:rPr>
+          <w:b/>
+          <w:bCs/>
+          <w:lang w:val="en-PH"/>
+        </w:rPr>
+        <w:t>Jaccard Similarity Coefficient</w:t>
+      </w:r>
+      <w:r>
+        <w:rPr>
+          <w:b/>
+          <w:bCs/>
+          <w:lang w:val="en-PH"/>
+        </w:rPr>
+        <w:t xml:space="preserve"> </w:t>
+      </w:r>
+      <w:r>
+        <w:rPr>
+          <w:lang w:val="en-PH"/>
+        </w:rPr>
+        <w:t xml:space="preserve">using the total number of unique token clusters and similar token clusters. </w:t>
+      </w:r>
+      <w:proofErr w:type="gramStart"/>
+      <w:r>
+        <w:rPr>
+          <w:lang w:val="en-PH"/>
+        </w:rPr>
+        <w:t>In particular, this</w:t>
+      </w:r>
+      <w:proofErr w:type="gramEnd"/>
+      <w:r>
+        <w:rPr>
+          <w:lang w:val="en-PH"/>
+        </w:rPr>
+        <w:t xml:space="preserve"> coefficient is defined as the quotient of the number of unique tokens and similar tokens. </w:t>
+      </w:r>
+    </w:p>
+    <w:p>
+      <w:pPr>
+        <w:pStyle w:val="Heading2"/>
+        <w:rPr>
+          <w:lang w:val="en-PH"/>
+        </w:rPr>
+      </w:pPr>
+      <w:r>
+        <w:rPr>
+          <w:lang w:val="en-PH"/>
+        </w:rPr>
+        <w:t>Testing the Program</w:t>
       </w:r>
     </w:p>
     <w:p>
@@ -1297,59 +3046,6 @@
       </w:r>
       <w:r>
         <w:t xml:space="preserve"> </w:t>
-      </w:r>
-    </w:p>
-    <w:p>
-      <w:pPr>
-        <w:pStyle w:val="BodyText"/>
-      </w:pPr>
-      <w:r>
-        <w:t>The preferred spelling of the word “acknowledgment” in America is without an “e” after the “g</w:t>
-      </w:r>
-      <w:r>
-        <w:t>”. Avoid the stilted expression “</w:t>
-      </w:r>
-      <w:r>
-        <w:rPr>
-          <w:lang w:val="en-US"/>
-        </w:rPr>
-        <w:t>o</w:t>
-      </w:r>
-      <w:r>
-        <w:t xml:space="preserve">ne of us (R. B. G.) thanks </w:t>
-      </w:r>
-      <w:r>
-        <w:t>...</w:t>
-      </w:r>
-      <w:r>
-        <w:rPr>
-          <w:lang w:val="en-US"/>
-        </w:rPr>
-        <w:t xml:space="preserve">”.  </w:t>
-      </w:r>
-      <w:r>
-        <w:t>Instead, try “R. B. G. thanks</w:t>
-      </w:r>
-      <w:r>
-        <w:t>...</w:t>
-      </w:r>
-      <w:r>
-        <w:t>”.</w:t>
-      </w:r>
-      <w:r>
-        <w:rPr>
-          <w:lang w:val="en-US"/>
-        </w:rPr>
-        <w:t xml:space="preserve"> </w:t>
-      </w:r>
-      <w:r>
-        <w:t>Put spons</w:t>
-      </w:r>
-      <w:r>
-        <w:t>or acknowledgments in the unnum</w:t>
-      </w:r>
-      <w:r>
-        <w:t>bered footnote on the first page.</w:t>
       </w:r>
     </w:p>
     <w:sdt>
@@ -1443,7 +3139,7 @@
                 </w:tc>
                 <w:tc>
                   <w:tcPr>
-                    <w:tcW w:w="0pt" w:type="auto"/>
+                    <w:tcW w:w="0pt" w:type="dxa"/>
                     <w:hideMark/>
                   </w:tcPr>
                   <w:p>
@@ -1497,13 +3193,14 @@
                       <w:rPr>
                         <w:noProof/>
                       </w:rPr>
+                      <w:lastRenderedPageBreak/>
                       <w:t xml:space="preserve">[2] </w:t>
                     </w:r>
                   </w:p>
                 </w:tc>
                 <w:tc>
                   <w:tcPr>
-                    <w:tcW w:w="0pt" w:type="auto"/>
+                    <w:tcW w:w="0pt" w:type="dxa"/>
                     <w:hideMark/>
                   </w:tcPr>
                   <w:p>
@@ -1563,7 +3260,7 @@
                 </w:tc>
                 <w:tc>
                   <w:tcPr>
-                    <w:tcW w:w="0pt" w:type="auto"/>
+                    <w:tcW w:w="0pt" w:type="dxa"/>
                     <w:hideMark/>
                   </w:tcPr>
                   <w:p>
@@ -1623,7 +3320,7 @@
                 </w:tc>
                 <w:tc>
                   <w:tcPr>
-                    <w:tcW w:w="0pt" w:type="auto"/>
+                    <w:tcW w:w="0pt" w:type="dxa"/>
                     <w:hideMark/>
                   </w:tcPr>
                   <w:p>
@@ -1683,7 +3380,7 @@
                 </w:tc>
                 <w:tc>
                   <w:tcPr>
-                    <w:tcW w:w="0pt" w:type="auto"/>
+                    <w:tcW w:w="0pt" w:type="dxa"/>
                     <w:hideMark/>
                   </w:tcPr>
                   <w:p>
@@ -1743,7 +3440,7 @@
                 </w:tc>
                 <w:tc>
                   <w:tcPr>
-                    <w:tcW w:w="0pt" w:type="auto"/>
+                    <w:tcW w:w="0pt" w:type="dxa"/>
                     <w:hideMark/>
                   </w:tcPr>
                   <w:p>
@@ -1803,7 +3500,7 @@
                 </w:tc>
                 <w:tc>
                   <w:tcPr>
-                    <w:tcW w:w="0pt" w:type="auto"/>
+                    <w:tcW w:w="0pt" w:type="dxa"/>
                     <w:hideMark/>
                   </w:tcPr>
                   <w:p>
@@ -1863,7 +3560,7 @@
                 </w:tc>
                 <w:tc>
                   <w:tcPr>
-                    <w:tcW w:w="0pt" w:type="auto"/>
+                    <w:tcW w:w="0pt" w:type="dxa"/>
                     <w:hideMark/>
                   </w:tcPr>
                   <w:p>
@@ -1923,7 +3620,7 @@
                 </w:tc>
                 <w:tc>
                   <w:tcPr>
-                    <w:tcW w:w="0pt" w:type="auto"/>
+                    <w:tcW w:w="0pt" w:type="dxa"/>
                     <w:hideMark/>
                   </w:tcPr>
                   <w:p>
@@ -1983,7 +3680,7 @@
                 </w:tc>
                 <w:tc>
                   <w:tcPr>
-                    <w:tcW w:w="0pt" w:type="auto"/>
+                    <w:tcW w:w="0pt" w:type="dxa"/>
                     <w:hideMark/>
                   </w:tcPr>
                   <w:p>
@@ -2069,7 +3766,7 @@
           <w:spacing w:val="-1"/>
           <w:sz w:val="20"/>
           <w:szCs w:val="20"/>
-          <w:lang w:val="x-none" w:eastAsia="x-none"/>
+          <w:lang w:val="en-PH" w:eastAsia="x-none"/>
         </w:rPr>
       </w:pPr>
     </w:p>
@@ -2300,7 +3997,11 @@
         </w:sectPr>
       </w:pPr>
     </w:p>
-    <w:p/>
+    <w:p>
+      <w:pPr>
+        <w:jc w:val="both"/>
+      </w:pPr>
+    </w:p>
     <w:sectPr>
       <w:type w:val="continuous"/>
       <w:pgSz w:w="595.30pt" w:h="841.90pt" w:code="9"/>
@@ -2313,7 +4014,7 @@
 </file>
 
 <file path=word/endnotes.xml><?xml version="1.0" encoding="utf-8"?>
-<w:endnotes xmlns:cx="http://schemas.microsoft.com/office/drawing/2014/chartex" xmlns:cx1="http://schemas.microsoft.com/office/drawing/2015/9/8/chartex" xmlns:cx2="http://schemas.microsoft.com/office/drawing/2015/10/21/chartex" xmlns:cx3="http://schemas.microsoft.com/office/drawing/2016/5/9/chartex" xmlns:cx4="http://schemas.microsoft.com/office/drawing/2016/5/10/chartex" xmlns:cx5="http://schemas.microsoft.com/office/drawing/2016/5/11/chartex" xmlns:cx6="http://schemas.microsoft.com/office/drawing/2016/5/12/chartex" xmlns:cx7="http://schemas.microsoft.com/office/drawing/2016/5/13/chartex" xmlns:cx8="http://schemas.microsoft.com/office/drawing/2016/5/14/chartex" xmlns:mc="http://schemas.openxmlformats.org/markup-compatibility/2006" xmlns:aink="http://schemas.microsoft.com/office/drawing/2016/ink" xmlns:am3d="http://schemas.microsoft.com/office/drawing/2017/model3d" xmlns:o="urn:schemas-microsoft-com:office:office" xmlns:r="http://purl.oclc.org/ooxml/officeDocument/relationships" xmlns:m="http://purl.oclc.org/ooxml/officeDocument/math" xmlns:v="urn:schemas-microsoft-com:vml" xmlns:wp14="http://schemas.microsoft.com/office/word/2010/wordprocessingDrawing" xmlns:wp="http://purl.oclc.org/ooxml/drawingml/wordprocessingDrawing" xmlns:w10="urn:schemas-microsoft-com:office:word" xmlns:w="http://purl.oclc.org/ooxml/wordprocessingml/main" xmlns:w14="http://schemas.microsoft.com/office/word/2010/wordml" xmlns:w15="http://schemas.microsoft.com/office/word/2012/wordml" xmlns:w16cid="http://schemas.microsoft.com/office/word/2016/wordml/cid" xmlns:w16se="http://schemas.microsoft.com/office/word/2015/wordml/symex" xmlns:wpi="http://schemas.microsoft.com/office/word/2010/wordprocessingInk" xmlns:wne="http://schemas.microsoft.com/office/word/2006/wordml" mc:Ignorable="w14 w15 w16se w16cid wne wp14">
+<w:endnotes xmlns:cx="http://schemas.microsoft.com/office/drawing/2014/chartex" xmlns:cx1="http://schemas.microsoft.com/office/drawing/2015/9/8/chartex" xmlns:cx2="http://schemas.microsoft.com/office/drawing/2015/10/21/chartex" xmlns:cx3="http://schemas.microsoft.com/office/drawing/2016/5/9/chartex" xmlns:cx4="http://schemas.microsoft.com/office/drawing/2016/5/10/chartex" xmlns:cx5="http://schemas.microsoft.com/office/drawing/2016/5/11/chartex" xmlns:cx6="http://schemas.microsoft.com/office/drawing/2016/5/12/chartex" xmlns:cx7="http://schemas.microsoft.com/office/drawing/2016/5/13/chartex" xmlns:cx8="http://schemas.microsoft.com/office/drawing/2016/5/14/chartex" xmlns:mc="http://schemas.openxmlformats.org/markup-compatibility/2006" xmlns:aink="http://schemas.microsoft.com/office/drawing/2016/ink" xmlns:am3d="http://schemas.microsoft.com/office/drawing/2017/model3d" xmlns:o="urn:schemas-microsoft-com:office:office" xmlns:r="http://purl.oclc.org/ooxml/officeDocument/relationships" xmlns:m="http://purl.oclc.org/ooxml/officeDocument/math" xmlns:v="urn:schemas-microsoft-com:vml" xmlns:wp14="http://schemas.microsoft.com/office/word/2010/wordprocessingDrawing" xmlns:wp="http://purl.oclc.org/ooxml/drawingml/wordprocessingDrawing" xmlns:w10="urn:schemas-microsoft-com:office:word" xmlns:w="http://purl.oclc.org/ooxml/wordprocessingml/main" xmlns:w14="http://schemas.microsoft.com/office/word/2010/wordml" xmlns:w15="http://schemas.microsoft.com/office/word/2012/wordml" xmlns:w16cex="http://schemas.microsoft.com/office/word/2018/wordml/cex" xmlns:w16cid="http://schemas.microsoft.com/office/word/2016/wordml/cid" xmlns:w16="http://schemas.microsoft.com/office/word/2018/wordml" xmlns:w16se="http://schemas.microsoft.com/office/word/2015/wordml/symex" xmlns:wpi="http://schemas.microsoft.com/office/word/2010/wordprocessingInk" xmlns:wne="http://schemas.microsoft.com/office/word/2006/wordml" mc:Ignorable="w14 w15 w16se w16cid w16 w16cex wne wp14">
   <w:endnote w:type="separator" w:id="-1">
     <w:p>
       <w:r>
@@ -2332,7 +4033,7 @@
 </file>
 
 <file path=word/footer1.xml><?xml version="1.0" encoding="utf-8"?>
-<w:ftr xmlns:cx="http://schemas.microsoft.com/office/drawing/2014/chartex" xmlns:cx1="http://schemas.microsoft.com/office/drawing/2015/9/8/chartex" xmlns:cx2="http://schemas.microsoft.com/office/drawing/2015/10/21/chartex" xmlns:cx3="http://schemas.microsoft.com/office/drawing/2016/5/9/chartex" xmlns:cx4="http://schemas.microsoft.com/office/drawing/2016/5/10/chartex" xmlns:cx5="http://schemas.microsoft.com/office/drawing/2016/5/11/chartex" xmlns:cx6="http://schemas.microsoft.com/office/drawing/2016/5/12/chartex" xmlns:cx7="http://schemas.microsoft.com/office/drawing/2016/5/13/chartex" xmlns:cx8="http://schemas.microsoft.com/office/drawing/2016/5/14/chartex" xmlns:mc="http://schemas.openxmlformats.org/markup-compatibility/2006" xmlns:aink="http://schemas.microsoft.com/office/drawing/2016/ink" xmlns:am3d="http://schemas.microsoft.com/office/drawing/2017/model3d" xmlns:o="urn:schemas-microsoft-com:office:office" xmlns:r="http://purl.oclc.org/ooxml/officeDocument/relationships" xmlns:m="http://purl.oclc.org/ooxml/officeDocument/math" xmlns:v="urn:schemas-microsoft-com:vml" xmlns:wp14="http://schemas.microsoft.com/office/word/2010/wordprocessingDrawing" xmlns:wp="http://purl.oclc.org/ooxml/drawingml/wordprocessingDrawing" xmlns:w10="urn:schemas-microsoft-com:office:word" xmlns:w="http://purl.oclc.org/ooxml/wordprocessingml/main" xmlns:w14="http://schemas.microsoft.com/office/word/2010/wordml" xmlns:w15="http://schemas.microsoft.com/office/word/2012/wordml" xmlns:w16cid="http://schemas.microsoft.com/office/word/2016/wordml/cid" xmlns:w16se="http://schemas.microsoft.com/office/word/2015/wordml/symex" xmlns:wpi="http://schemas.microsoft.com/office/word/2010/wordprocessingInk" xmlns:wne="http://schemas.microsoft.com/office/word/2006/wordml" mc:Ignorable="w14 w15 w16se w16cid wne wp14">
+<w:ftr xmlns:cx="http://schemas.microsoft.com/office/drawing/2014/chartex" xmlns:cx1="http://schemas.microsoft.com/office/drawing/2015/9/8/chartex" xmlns:cx2="http://schemas.microsoft.com/office/drawing/2015/10/21/chartex" xmlns:cx3="http://schemas.microsoft.com/office/drawing/2016/5/9/chartex" xmlns:cx4="http://schemas.microsoft.com/office/drawing/2016/5/10/chartex" xmlns:cx5="http://schemas.microsoft.com/office/drawing/2016/5/11/chartex" xmlns:cx6="http://schemas.microsoft.com/office/drawing/2016/5/12/chartex" xmlns:cx7="http://schemas.microsoft.com/office/drawing/2016/5/13/chartex" xmlns:cx8="http://schemas.microsoft.com/office/drawing/2016/5/14/chartex" xmlns:mc="http://schemas.openxmlformats.org/markup-compatibility/2006" xmlns:aink="http://schemas.microsoft.com/office/drawing/2016/ink" xmlns:am3d="http://schemas.microsoft.com/office/drawing/2017/model3d" xmlns:o="urn:schemas-microsoft-com:office:office" xmlns:r="http://purl.oclc.org/ooxml/officeDocument/relationships" xmlns:m="http://purl.oclc.org/ooxml/officeDocument/math" xmlns:v="urn:schemas-microsoft-com:vml" xmlns:wp14="http://schemas.microsoft.com/office/word/2010/wordprocessingDrawing" xmlns:wp="http://purl.oclc.org/ooxml/drawingml/wordprocessingDrawing" xmlns:w10="urn:schemas-microsoft-com:office:word" xmlns:w="http://purl.oclc.org/ooxml/wordprocessingml/main" xmlns:w14="http://schemas.microsoft.com/office/word/2010/wordml" xmlns:w15="http://schemas.microsoft.com/office/word/2012/wordml" xmlns:w16cex="http://schemas.microsoft.com/office/word/2018/wordml/cex" xmlns:w16cid="http://schemas.microsoft.com/office/word/2016/wordml/cid" xmlns:w16="http://schemas.microsoft.com/office/word/2018/wordml" xmlns:w16se="http://schemas.microsoft.com/office/word/2015/wordml/symex" xmlns:wpi="http://schemas.microsoft.com/office/word/2010/wordprocessingInk" xmlns:wne="http://schemas.microsoft.com/office/word/2006/wordml" mc:Ignorable="w14 w15 w16se w16cid w16 w16cex wne wp14">
   <w:p>
     <w:pPr>
       <w:pStyle w:val="Footer"/>
@@ -2354,7 +4055,7 @@
 </file>
 
 <file path=word/footnotes.xml><?xml version="1.0" encoding="utf-8"?>
-<w:footnotes xmlns:cx="http://schemas.microsoft.com/office/drawing/2014/chartex" xmlns:cx1="http://schemas.microsoft.com/office/drawing/2015/9/8/chartex" xmlns:cx2="http://schemas.microsoft.com/office/drawing/2015/10/21/chartex" xmlns:cx3="http://schemas.microsoft.com/office/drawing/2016/5/9/chartex" xmlns:cx4="http://schemas.microsoft.com/office/drawing/2016/5/10/chartex" xmlns:cx5="http://schemas.microsoft.com/office/drawing/2016/5/11/chartex" xmlns:cx6="http://schemas.microsoft.com/office/drawing/2016/5/12/chartex" xmlns:cx7="http://schemas.microsoft.com/office/drawing/2016/5/13/chartex" xmlns:cx8="http://schemas.microsoft.com/office/drawing/2016/5/14/chartex" xmlns:mc="http://schemas.openxmlformats.org/markup-compatibility/2006" xmlns:aink="http://schemas.microsoft.com/office/drawing/2016/ink" xmlns:am3d="http://schemas.microsoft.com/office/drawing/2017/model3d" xmlns:o="urn:schemas-microsoft-com:office:office" xmlns:r="http://purl.oclc.org/ooxml/officeDocument/relationships" xmlns:m="http://purl.oclc.org/ooxml/officeDocument/math" xmlns:v="urn:schemas-microsoft-com:vml" xmlns:wp14="http://schemas.microsoft.com/office/word/2010/wordprocessingDrawing" xmlns:wp="http://purl.oclc.org/ooxml/drawingml/wordprocessingDrawing" xmlns:w10="urn:schemas-microsoft-com:office:word" xmlns:w="http://purl.oclc.org/ooxml/wordprocessingml/main" xmlns:w14="http://schemas.microsoft.com/office/word/2010/wordml" xmlns:w15="http://schemas.microsoft.com/office/word/2012/wordml" xmlns:w16cid="http://schemas.microsoft.com/office/word/2016/wordml/cid" xmlns:w16se="http://schemas.microsoft.com/office/word/2015/wordml/symex" xmlns:wpi="http://schemas.microsoft.com/office/word/2010/wordprocessingInk" xmlns:wne="http://schemas.microsoft.com/office/word/2006/wordml" mc:Ignorable="w14 w15 w16se w16cid wne wp14">
+<w:footnotes xmlns:cx="http://schemas.microsoft.com/office/drawing/2014/chartex" xmlns:cx1="http://schemas.microsoft.com/office/drawing/2015/9/8/chartex" xmlns:cx2="http://schemas.microsoft.com/office/drawing/2015/10/21/chartex" xmlns:cx3="http://schemas.microsoft.com/office/drawing/2016/5/9/chartex" xmlns:cx4="http://schemas.microsoft.com/office/drawing/2016/5/10/chartex" xmlns:cx5="http://schemas.microsoft.com/office/drawing/2016/5/11/chartex" xmlns:cx6="http://schemas.microsoft.com/office/drawing/2016/5/12/chartex" xmlns:cx7="http://schemas.microsoft.com/office/drawing/2016/5/13/chartex" xmlns:cx8="http://schemas.microsoft.com/office/drawing/2016/5/14/chartex" xmlns:mc="http://schemas.openxmlformats.org/markup-compatibility/2006" xmlns:aink="http://schemas.microsoft.com/office/drawing/2016/ink" xmlns:am3d="http://schemas.microsoft.com/office/drawing/2017/model3d" xmlns:o="urn:schemas-microsoft-com:office:office" xmlns:r="http://purl.oclc.org/ooxml/officeDocument/relationships" xmlns:m="http://purl.oclc.org/ooxml/officeDocument/math" xmlns:v="urn:schemas-microsoft-com:vml" xmlns:wp14="http://schemas.microsoft.com/office/word/2010/wordprocessingDrawing" xmlns:wp="http://purl.oclc.org/ooxml/drawingml/wordprocessingDrawing" xmlns:w10="urn:schemas-microsoft-com:office:word" xmlns:w="http://purl.oclc.org/ooxml/wordprocessingml/main" xmlns:w14="http://schemas.microsoft.com/office/word/2010/wordml" xmlns:w15="http://schemas.microsoft.com/office/word/2012/wordml" xmlns:w16cex="http://schemas.microsoft.com/office/word/2018/wordml/cex" xmlns:w16cid="http://schemas.microsoft.com/office/word/2016/wordml/cid" xmlns:w16="http://schemas.microsoft.com/office/word/2018/wordml" xmlns:w16se="http://schemas.microsoft.com/office/word/2015/wordml/symex" xmlns:wpi="http://schemas.microsoft.com/office/word/2010/wordprocessingInk" xmlns:wne="http://schemas.microsoft.com/office/word/2006/wordml" mc:Ignorable="w14 w15 w16se w16cid w16 w16cex wne wp14">
   <w:footnote w:type="separator" w:id="-1">
     <w:p>
       <w:r>
@@ -2373,7 +4074,7 @@
 </file>
 
 <file path=word/numbering.xml><?xml version="1.0" encoding="utf-8"?>
-<w:numbering xmlns:cx="http://schemas.microsoft.com/office/drawing/2014/chartex" xmlns:cx1="http://schemas.microsoft.com/office/drawing/2015/9/8/chartex" xmlns:cx2="http://schemas.microsoft.com/office/drawing/2015/10/21/chartex" xmlns:cx3="http://schemas.microsoft.com/office/drawing/2016/5/9/chartex" xmlns:cx4="http://schemas.microsoft.com/office/drawing/2016/5/10/chartex" xmlns:cx5="http://schemas.microsoft.com/office/drawing/2016/5/11/chartex" xmlns:cx6="http://schemas.microsoft.com/office/drawing/2016/5/12/chartex" xmlns:cx7="http://schemas.microsoft.com/office/drawing/2016/5/13/chartex" xmlns:cx8="http://schemas.microsoft.com/office/drawing/2016/5/14/chartex" xmlns:mc="http://schemas.openxmlformats.org/markup-compatibility/2006" xmlns:aink="http://schemas.microsoft.com/office/drawing/2016/ink" xmlns:am3d="http://schemas.microsoft.com/office/drawing/2017/model3d" xmlns:o="urn:schemas-microsoft-com:office:office" xmlns:r="http://purl.oclc.org/ooxml/officeDocument/relationships" xmlns:m="http://purl.oclc.org/ooxml/officeDocument/math" xmlns:v="urn:schemas-microsoft-com:vml" xmlns:wp14="http://schemas.microsoft.com/office/word/2010/wordprocessingDrawing" xmlns:wp="http://purl.oclc.org/ooxml/drawingml/wordprocessingDrawing" xmlns:w10="urn:schemas-microsoft-com:office:word" xmlns:w="http://purl.oclc.org/ooxml/wordprocessingml/main" xmlns:w14="http://schemas.microsoft.com/office/word/2010/wordml" xmlns:w15="http://schemas.microsoft.com/office/word/2012/wordml" xmlns:w16cid="http://schemas.microsoft.com/office/word/2016/wordml/cid" xmlns:w16se="http://schemas.microsoft.com/office/word/2015/wordml/symex" xmlns:wpi="http://schemas.microsoft.com/office/word/2010/wordprocessingInk" xmlns:wne="http://schemas.microsoft.com/office/word/2006/wordml" mc:Ignorable="w14 w15 w16se w16cid wne wp14">
+<w:numbering xmlns:cx="http://schemas.microsoft.com/office/drawing/2014/chartex" xmlns:cx1="http://schemas.microsoft.com/office/drawing/2015/9/8/chartex" xmlns:cx2="http://schemas.microsoft.com/office/drawing/2015/10/21/chartex" xmlns:cx3="http://schemas.microsoft.com/office/drawing/2016/5/9/chartex" xmlns:cx4="http://schemas.microsoft.com/office/drawing/2016/5/10/chartex" xmlns:cx5="http://schemas.microsoft.com/office/drawing/2016/5/11/chartex" xmlns:cx6="http://schemas.microsoft.com/office/drawing/2016/5/12/chartex" xmlns:cx7="http://schemas.microsoft.com/office/drawing/2016/5/13/chartex" xmlns:cx8="http://schemas.microsoft.com/office/drawing/2016/5/14/chartex" xmlns:mc="http://schemas.openxmlformats.org/markup-compatibility/2006" xmlns:aink="http://schemas.microsoft.com/office/drawing/2016/ink" xmlns:am3d="http://schemas.microsoft.com/office/drawing/2017/model3d" xmlns:o="urn:schemas-microsoft-com:office:office" xmlns:r="http://purl.oclc.org/ooxml/officeDocument/relationships" xmlns:m="http://purl.oclc.org/ooxml/officeDocument/math" xmlns:v="urn:schemas-microsoft-com:vml" xmlns:wp14="http://schemas.microsoft.com/office/word/2010/wordprocessingDrawing" xmlns:wp="http://purl.oclc.org/ooxml/drawingml/wordprocessingDrawing" xmlns:w10="urn:schemas-microsoft-com:office:word" xmlns:w="http://purl.oclc.org/ooxml/wordprocessingml/main" xmlns:w14="http://schemas.microsoft.com/office/word/2010/wordml" xmlns:w15="http://schemas.microsoft.com/office/word/2012/wordml" xmlns:w16cex="http://schemas.microsoft.com/office/word/2018/wordml/cex" xmlns:w16cid="http://schemas.microsoft.com/office/word/2016/wordml/cid" xmlns:w16="http://schemas.microsoft.com/office/word/2018/wordml" xmlns:w16se="http://schemas.microsoft.com/office/word/2015/wordml/symex" xmlns:wpi="http://schemas.microsoft.com/office/word/2010/wordprocessingInk" xmlns:wne="http://schemas.microsoft.com/office/word/2006/wordml" mc:Ignorable="w14 w15 w16se w16cid w16 w16cex wne wp14">
   <w:abstractNum w:abstractNumId="0" w15:restartNumberingAfterBreak="0">
     <w:nsid w:val="FFFFFF1D"/>
     <w:multiLevelType w:val="multilevel"/>
@@ -2786,6 +4487,95 @@
     </w:lvl>
   </w:abstractNum>
   <w:abstractNum w:abstractNumId="12" w15:restartNumberingAfterBreak="0">
+    <w:nsid w:val="1FE53964"/>
+    <w:multiLevelType w:val="hybridMultilevel"/>
+    <w:tmpl w:val="CD18A38E"/>
+    <w:lvl w:ilvl="0" w:tplc="6B5C4866">
+      <w:start w:val="1"/>
+      <w:numFmt w:val="decimal"/>
+      <w:lvlText w:val="%1."/>
+      <w:lvlJc w:val="start"/>
+      <w:pPr>
+        <w:ind w:start="32.40pt" w:hanging="18pt"/>
+      </w:pPr>
+      <w:rPr>
+        <w:rFonts w:hint="default"/>
+      </w:rPr>
+    </w:lvl>
+    <w:lvl w:ilvl="1" w:tplc="34090019" w:tentative="1">
+      <w:start w:val="1"/>
+      <w:numFmt w:val="lowerLetter"/>
+      <w:lvlText w:val="%2."/>
+      <w:lvlJc w:val="start"/>
+      <w:pPr>
+        <w:ind w:start="68.40pt" w:hanging="18pt"/>
+      </w:pPr>
+    </w:lvl>
+    <w:lvl w:ilvl="2" w:tplc="3409001B" w:tentative="1">
+      <w:start w:val="1"/>
+      <w:numFmt w:val="lowerRoman"/>
+      <w:lvlText w:val="%3."/>
+      <w:lvlJc w:val="end"/>
+      <w:pPr>
+        <w:ind w:start="104.40pt" w:hanging="9pt"/>
+      </w:pPr>
+    </w:lvl>
+    <w:lvl w:ilvl="3" w:tplc="3409000F" w:tentative="1">
+      <w:start w:val="1"/>
+      <w:numFmt w:val="decimal"/>
+      <w:lvlText w:val="%4."/>
+      <w:lvlJc w:val="start"/>
+      <w:pPr>
+        <w:ind w:start="140.40pt" w:hanging="18pt"/>
+      </w:pPr>
+    </w:lvl>
+    <w:lvl w:ilvl="4" w:tplc="34090019" w:tentative="1">
+      <w:start w:val="1"/>
+      <w:numFmt w:val="lowerLetter"/>
+      <w:lvlText w:val="%5."/>
+      <w:lvlJc w:val="start"/>
+      <w:pPr>
+        <w:ind w:start="176.40pt" w:hanging="18pt"/>
+      </w:pPr>
+    </w:lvl>
+    <w:lvl w:ilvl="5" w:tplc="3409001B" w:tentative="1">
+      <w:start w:val="1"/>
+      <w:numFmt w:val="lowerRoman"/>
+      <w:lvlText w:val="%6."/>
+      <w:lvlJc w:val="end"/>
+      <w:pPr>
+        <w:ind w:start="212.40pt" w:hanging="9pt"/>
+      </w:pPr>
+    </w:lvl>
+    <w:lvl w:ilvl="6" w:tplc="3409000F" w:tentative="1">
+      <w:start w:val="1"/>
+      <w:numFmt w:val="decimal"/>
+      <w:lvlText w:val="%7."/>
+      <w:lvlJc w:val="start"/>
+      <w:pPr>
+        <w:ind w:start="248.40pt" w:hanging="18pt"/>
+      </w:pPr>
+    </w:lvl>
+    <w:lvl w:ilvl="7" w:tplc="34090019" w:tentative="1">
+      <w:start w:val="1"/>
+      <w:numFmt w:val="lowerLetter"/>
+      <w:lvlText w:val="%8."/>
+      <w:lvlJc w:val="start"/>
+      <w:pPr>
+        <w:ind w:start="284.40pt" w:hanging="18pt"/>
+      </w:pPr>
+    </w:lvl>
+    <w:lvl w:ilvl="8" w:tplc="3409001B" w:tentative="1">
+      <w:start w:val="1"/>
+      <w:numFmt w:val="lowerRoman"/>
+      <w:lvlText w:val="%9."/>
+      <w:lvlJc w:val="end"/>
+      <w:pPr>
+        <w:ind w:start="320.40pt" w:hanging="9pt"/>
+      </w:pPr>
+    </w:lvl>
+  </w:abstractNum>
+  <w:abstractNum w:abstractNumId="13" w15:restartNumberingAfterBreak="0">
     <w:nsid w:val="20AF0333"/>
     <w:multiLevelType w:val="hybridMultilevel"/>
     <w:tmpl w:val="CB0E7F4E"/>
@@ -2927,7 +4717,7 @@
       </w:rPr>
     </w:lvl>
   </w:abstractNum>
-  <w:abstractNum w:abstractNumId="13" w15:restartNumberingAfterBreak="0">
+  <w:abstractNum w:abstractNumId="14" w15:restartNumberingAfterBreak="0">
     <w:nsid w:val="26FE1FCF"/>
     <w:multiLevelType w:val="hybridMultilevel"/>
     <w:tmpl w:val="33826962"/>
@@ -3088,7 +4878,7 @@
       </w:rPr>
     </w:lvl>
   </w:abstractNum>
-  <w:abstractNum w:abstractNumId="14" w15:restartNumberingAfterBreak="0">
+  <w:abstractNum w:abstractNumId="15" w15:restartNumberingAfterBreak="0">
     <w:nsid w:val="37660336"/>
     <w:multiLevelType w:val="hybridMultilevel"/>
     <w:tmpl w:val="754EAC84"/>
@@ -3229,7 +5019,7 @@
       </w:rPr>
     </w:lvl>
   </w:abstractNum>
-  <w:abstractNum w:abstractNumId="15" w15:restartNumberingAfterBreak="0">
+  <w:abstractNum w:abstractNumId="16" w15:restartNumberingAfterBreak="0">
     <w:nsid w:val="39E54FC6"/>
     <w:multiLevelType w:val="singleLevel"/>
     <w:tmpl w:val="5B7288D4"/>
@@ -3249,10 +5039,10 @@
       </w:rPr>
     </w:lvl>
   </w:abstractNum>
-  <w:abstractNum w:abstractNumId="16" w15:restartNumberingAfterBreak="0">
+  <w:abstractNum w:abstractNumId="17" w15:restartNumberingAfterBreak="0">
     <w:nsid w:val="4189603E"/>
     <w:multiLevelType w:val="multilevel"/>
-    <w:tmpl w:val="0AB06E12"/>
+    <w:tmpl w:val="E99CC40C"/>
     <w:lvl w:ilvl="0">
       <w:start w:val="1"/>
       <w:numFmt w:val="upperRoman"/>
@@ -3261,7 +5051,7 @@
       <w:lvlJc w:val="center"/>
       <w:pPr>
         <w:tabs>
-          <w:tab w:val="num" w:pos="28.80pt"/>
+          <w:tab w:val="num" w:pos="131.40pt"/>
         </w:tabs>
         <w:ind w:firstLine="10.80pt"/>
       </w:pPr>
@@ -3456,7 +5246,7 @@
       </w:rPr>
     </w:lvl>
   </w:abstractNum>
-  <w:abstractNum w:abstractNumId="17" w15:restartNumberingAfterBreak="0">
+  <w:abstractNum w:abstractNumId="18" w15:restartNumberingAfterBreak="0">
     <w:nsid w:val="493C3F76"/>
     <w:multiLevelType w:val="hybridMultilevel"/>
     <w:tmpl w:val="9A9E418C"/>
@@ -3567,7 +5357,7 @@
       </w:pPr>
     </w:lvl>
   </w:abstractNum>
-  <w:abstractNum w:abstractNumId="18" w15:restartNumberingAfterBreak="0">
+  <w:abstractNum w:abstractNumId="19" w15:restartNumberingAfterBreak="0">
     <w:nsid w:val="52CA544A"/>
     <w:multiLevelType w:val="singleLevel"/>
     <w:tmpl w:val="AED6D67E"/>
@@ -3594,7 +5384,96 @@
       </w:rPr>
     </w:lvl>
   </w:abstractNum>
-  <w:abstractNum w:abstractNumId="19" w15:restartNumberingAfterBreak="0">
+  <w:abstractNum w:abstractNumId="20" w15:restartNumberingAfterBreak="0">
+    <w:nsid w:val="55F14EC1"/>
+    <w:multiLevelType w:val="hybridMultilevel"/>
+    <w:tmpl w:val="EEEC8B48"/>
+    <w:lvl w:ilvl="0" w:tplc="FD3C9E56">
+      <w:start w:val="1"/>
+      <w:numFmt w:val="decimal"/>
+      <w:lvlText w:val="%1."/>
+      <w:lvlJc w:val="start"/>
+      <w:pPr>
+        <w:ind w:start="32.40pt" w:hanging="18pt"/>
+      </w:pPr>
+      <w:rPr>
+        <w:rFonts w:hint="default"/>
+      </w:rPr>
+    </w:lvl>
+    <w:lvl w:ilvl="1" w:tplc="34090019" w:tentative="1">
+      <w:start w:val="1"/>
+      <w:numFmt w:val="lowerLetter"/>
+      <w:lvlText w:val="%2."/>
+      <w:lvlJc w:val="start"/>
+      <w:pPr>
+        <w:ind w:start="68.40pt" w:hanging="18pt"/>
+      </w:pPr>
+    </w:lvl>
+    <w:lvl w:ilvl="2" w:tplc="3409001B" w:tentative="1">
+      <w:start w:val="1"/>
+      <w:numFmt w:val="lowerRoman"/>
+      <w:lvlText w:val="%3."/>
+      <w:lvlJc w:val="end"/>
+      <w:pPr>
+        <w:ind w:start="104.40pt" w:hanging="9pt"/>
+      </w:pPr>
+    </w:lvl>
+    <w:lvl w:ilvl="3" w:tplc="3409000F" w:tentative="1">
+      <w:start w:val="1"/>
+      <w:numFmt w:val="decimal"/>
+      <w:lvlText w:val="%4."/>
+      <w:lvlJc w:val="start"/>
+      <w:pPr>
+        <w:ind w:start="140.40pt" w:hanging="18pt"/>
+      </w:pPr>
+    </w:lvl>
+    <w:lvl w:ilvl="4" w:tplc="34090019" w:tentative="1">
+      <w:start w:val="1"/>
+      <w:numFmt w:val="lowerLetter"/>
+      <w:lvlText w:val="%5."/>
+      <w:lvlJc w:val="start"/>
+      <w:pPr>
+        <w:ind w:start="176.40pt" w:hanging="18pt"/>
+      </w:pPr>
+    </w:lvl>
+    <w:lvl w:ilvl="5" w:tplc="3409001B" w:tentative="1">
+      <w:start w:val="1"/>
+      <w:numFmt w:val="lowerRoman"/>
+      <w:lvlText w:val="%6."/>
+      <w:lvlJc w:val="end"/>
+      <w:pPr>
+        <w:ind w:start="212.40pt" w:hanging="9pt"/>
+      </w:pPr>
+    </w:lvl>
+    <w:lvl w:ilvl="6" w:tplc="3409000F" w:tentative="1">
+      <w:start w:val="1"/>
+      <w:numFmt w:val="decimal"/>
+      <w:lvlText w:val="%7."/>
+      <w:lvlJc w:val="start"/>
+      <w:pPr>
+        <w:ind w:start="248.40pt" w:hanging="18pt"/>
+      </w:pPr>
+    </w:lvl>
+    <w:lvl w:ilvl="7" w:tplc="34090019" w:tentative="1">
+      <w:start w:val="1"/>
+      <w:numFmt w:val="lowerLetter"/>
+      <w:lvlText w:val="%8."/>
+      <w:lvlJc w:val="start"/>
+      <w:pPr>
+        <w:ind w:start="284.40pt" w:hanging="18pt"/>
+      </w:pPr>
+    </w:lvl>
+    <w:lvl w:ilvl="8" w:tplc="3409001B" w:tentative="1">
+      <w:start w:val="1"/>
+      <w:numFmt w:val="lowerRoman"/>
+      <w:lvlText w:val="%9."/>
+      <w:lvlJc w:val="end"/>
+      <w:pPr>
+        <w:ind w:start="320.40pt" w:hanging="9pt"/>
+      </w:pPr>
+    </w:lvl>
+  </w:abstractNum>
+  <w:abstractNum w:abstractNumId="21" w15:restartNumberingAfterBreak="0">
     <w:nsid w:val="6C402C58"/>
     <w:multiLevelType w:val="hybridMultilevel"/>
     <w:tmpl w:val="9A1CA078"/>
@@ -3739,7 +5618,7 @@
       </w:rPr>
     </w:lvl>
   </w:abstractNum>
-  <w:abstractNum w:abstractNumId="20" w15:restartNumberingAfterBreak="0">
+  <w:abstractNum w:abstractNumId="22" w15:restartNumberingAfterBreak="0">
     <w:nsid w:val="6CD32DA8"/>
     <w:multiLevelType w:val="singleLevel"/>
     <w:tmpl w:val="166470C2"/>
@@ -3765,38 +5644,127 @@
       </w:rPr>
     </w:lvl>
   </w:abstractNum>
+  <w:abstractNum w:abstractNumId="23" w15:restartNumberingAfterBreak="0">
+    <w:nsid w:val="725E4547"/>
+    <w:multiLevelType w:val="hybridMultilevel"/>
+    <w:tmpl w:val="92040FAA"/>
+    <w:lvl w:ilvl="0" w:tplc="0EFAC844">
+      <w:start w:val="1"/>
+      <w:numFmt w:val="lowerRoman"/>
+      <w:lvlText w:val="%1."/>
+      <w:lvlJc w:val="start"/>
+      <w:pPr>
+        <w:ind w:start="50.40pt" w:hanging="36pt"/>
+      </w:pPr>
+      <w:rPr>
+        <w:rFonts w:hint="default"/>
+      </w:rPr>
+    </w:lvl>
+    <w:lvl w:ilvl="1" w:tplc="34090019" w:tentative="1">
+      <w:start w:val="1"/>
+      <w:numFmt w:val="lowerLetter"/>
+      <w:lvlText w:val="%2."/>
+      <w:lvlJc w:val="start"/>
+      <w:pPr>
+        <w:ind w:start="68.40pt" w:hanging="18pt"/>
+      </w:pPr>
+    </w:lvl>
+    <w:lvl w:ilvl="2" w:tplc="3409001B" w:tentative="1">
+      <w:start w:val="1"/>
+      <w:numFmt w:val="lowerRoman"/>
+      <w:lvlText w:val="%3."/>
+      <w:lvlJc w:val="end"/>
+      <w:pPr>
+        <w:ind w:start="104.40pt" w:hanging="9pt"/>
+      </w:pPr>
+    </w:lvl>
+    <w:lvl w:ilvl="3" w:tplc="3409000F" w:tentative="1">
+      <w:start w:val="1"/>
+      <w:numFmt w:val="decimal"/>
+      <w:lvlText w:val="%4."/>
+      <w:lvlJc w:val="start"/>
+      <w:pPr>
+        <w:ind w:start="140.40pt" w:hanging="18pt"/>
+      </w:pPr>
+    </w:lvl>
+    <w:lvl w:ilvl="4" w:tplc="34090019" w:tentative="1">
+      <w:start w:val="1"/>
+      <w:numFmt w:val="lowerLetter"/>
+      <w:lvlText w:val="%5."/>
+      <w:lvlJc w:val="start"/>
+      <w:pPr>
+        <w:ind w:start="176.40pt" w:hanging="18pt"/>
+      </w:pPr>
+    </w:lvl>
+    <w:lvl w:ilvl="5" w:tplc="3409001B" w:tentative="1">
+      <w:start w:val="1"/>
+      <w:numFmt w:val="lowerRoman"/>
+      <w:lvlText w:val="%6."/>
+      <w:lvlJc w:val="end"/>
+      <w:pPr>
+        <w:ind w:start="212.40pt" w:hanging="9pt"/>
+      </w:pPr>
+    </w:lvl>
+    <w:lvl w:ilvl="6" w:tplc="3409000F" w:tentative="1">
+      <w:start w:val="1"/>
+      <w:numFmt w:val="decimal"/>
+      <w:lvlText w:val="%7."/>
+      <w:lvlJc w:val="start"/>
+      <w:pPr>
+        <w:ind w:start="248.40pt" w:hanging="18pt"/>
+      </w:pPr>
+    </w:lvl>
+    <w:lvl w:ilvl="7" w:tplc="34090019" w:tentative="1">
+      <w:start w:val="1"/>
+      <w:numFmt w:val="lowerLetter"/>
+      <w:lvlText w:val="%8."/>
+      <w:lvlJc w:val="start"/>
+      <w:pPr>
+        <w:ind w:start="284.40pt" w:hanging="18pt"/>
+      </w:pPr>
+    </w:lvl>
+    <w:lvl w:ilvl="8" w:tplc="3409001B" w:tentative="1">
+      <w:start w:val="1"/>
+      <w:numFmt w:val="lowerRoman"/>
+      <w:lvlText w:val="%9."/>
+      <w:lvlJc w:val="end"/>
+      <w:pPr>
+        <w:ind w:start="320.40pt" w:hanging="9pt"/>
+      </w:pPr>
+    </w:lvl>
+  </w:abstractNum>
   <w:num w:numId="1">
+    <w:abstractNumId w:val="15"/>
+  </w:num>
+  <w:num w:numId="2">
+    <w:abstractNumId w:val="21"/>
+  </w:num>
+  <w:num w:numId="3">
     <w:abstractNumId w:val="14"/>
   </w:num>
-  <w:num w:numId="2">
+  <w:num w:numId="4">
+    <w:abstractNumId w:val="17"/>
+  </w:num>
+  <w:num w:numId="5">
+    <w:abstractNumId w:val="17"/>
+  </w:num>
+  <w:num w:numId="6">
+    <w:abstractNumId w:val="17"/>
+  </w:num>
+  <w:num w:numId="7">
+    <w:abstractNumId w:val="17"/>
+  </w:num>
+  <w:num w:numId="8">
     <w:abstractNumId w:val="19"/>
   </w:num>
-  <w:num w:numId="3">
-    <w:abstractNumId w:val="13"/>
+  <w:num w:numId="9">
+    <w:abstractNumId w:val="22"/>
   </w:num>
-  <w:num w:numId="4">
+  <w:num w:numId="10">
     <w:abstractNumId w:val="16"/>
   </w:num>
-  <w:num w:numId="5">
-    <w:abstractNumId w:val="16"/>
-  </w:num>
-  <w:num w:numId="6">
-    <w:abstractNumId w:val="16"/>
-  </w:num>
-  <w:num w:numId="7">
-    <w:abstractNumId w:val="16"/>
-  </w:num>
-  <w:num w:numId="8">
-    <w:abstractNumId w:val="18"/>
-  </w:num>
-  <w:num w:numId="9">
-    <w:abstractNumId w:val="20"/>
-  </w:num>
-  <w:num w:numId="10">
-    <w:abstractNumId w:val="15"/>
-  </w:num>
   <w:num w:numId="11">
-    <w:abstractNumId w:val="12"/>
+    <w:abstractNumId w:val="13"/>
   </w:num>
   <w:num w:numId="12">
     <w:abstractNumId w:val="11"/>
@@ -3835,13 +5803,22 @@
     <w:abstractNumId w:val="1"/>
   </w:num>
   <w:num w:numId="24">
-    <w:abstractNumId w:val="17"/>
+    <w:abstractNumId w:val="18"/>
+  </w:num>
+  <w:num w:numId="25">
+    <w:abstractNumId w:val="23"/>
+  </w:num>
+  <w:num w:numId="26">
+    <w:abstractNumId w:val="20"/>
+  </w:num>
+  <w:num w:numId="27">
+    <w:abstractNumId w:val="12"/>
   </w:num>
 </w:numbering>
 </file>
 
 <file path=word/styles.xml><?xml version="1.0" encoding="utf-8"?>
-<w:styles xmlns:mc="http://schemas.openxmlformats.org/markup-compatibility/2006" xmlns:r="http://purl.oclc.org/ooxml/officeDocument/relationships" xmlns:w="http://purl.oclc.org/ooxml/wordprocessingml/main" xmlns:w14="http://schemas.microsoft.com/office/word/2010/wordml" xmlns:w15="http://schemas.microsoft.com/office/word/2012/wordml" xmlns:w16cid="http://schemas.microsoft.com/office/word/2016/wordml/cid" xmlns:w16se="http://schemas.microsoft.com/office/word/2015/wordml/symex" mc:Ignorable="w14 w15 w16se w16cid">
+<w:styles xmlns:mc="http://schemas.openxmlformats.org/markup-compatibility/2006" xmlns:r="http://purl.oclc.org/ooxml/officeDocument/relationships" xmlns:w="http://purl.oclc.org/ooxml/wordprocessingml/main" xmlns:w14="http://schemas.microsoft.com/office/word/2010/wordml" xmlns:w15="http://schemas.microsoft.com/office/word/2012/wordml" xmlns:w16cex="http://schemas.microsoft.com/office/word/2018/wordml/cex" xmlns:w16cid="http://schemas.microsoft.com/office/word/2016/wordml/cid" xmlns:w16="http://schemas.microsoft.com/office/word/2018/wordml" xmlns:w16se="http://schemas.microsoft.com/office/word/2015/wordml/symex" mc:Ignorable="w14 w15 w16se w16cid w16 w16cex">
   <w:docDefaults>
     <w:rPrDefault>
       <w:rPr>
@@ -4268,7 +6245,6 @@
   <w:style w:type="character" w:default="1" w:styleId="DefaultParagraphFont">
     <w:name w:val="Default Paragraph Font"/>
     <w:uiPriority w:val="1"/>
-    <w:semiHidden/>
     <w:unhideWhenUsed/>
   </w:style>
   <w:style w:type="table" w:default="1" w:styleId="TableNormal">
@@ -4600,6 +6576,60 @@
     <w:rPr>
       <w:smallCaps/>
       <w:noProof/>
+    </w:rPr>
+  </w:style>
+  <w:style w:type="paragraph" w:styleId="BalloonText">
+    <w:name w:val="Balloon Text"/>
+    <w:basedOn w:val="Normal"/>
+    <w:link w:val="BalloonTextChar"/>
+    <w:semiHidden/>
+    <w:unhideWhenUsed/>
+    <w:rsid w:val="0013577A"/>
+    <w:rPr>
+      <w:rFonts w:ascii="Segoe UI" w:hAnsi="Segoe UI" w:cs="Segoe UI"/>
+      <w:sz w:val="18"/>
+      <w:szCs w:val="18"/>
+    </w:rPr>
+  </w:style>
+  <w:style w:type="character" w:customStyle="1" w:styleId="BalloonTextChar">
+    <w:name w:val="Balloon Text Char"/>
+    <w:basedOn w:val="DefaultParagraphFont"/>
+    <w:link w:val="BalloonText"/>
+    <w:semiHidden/>
+    <w:rsid w:val="0013577A"/>
+    <w:rPr>
+      <w:rFonts w:ascii="Segoe UI" w:hAnsi="Segoe UI" w:cs="Segoe UI"/>
+      <w:sz w:val="18"/>
+      <w:szCs w:val="18"/>
+    </w:rPr>
+  </w:style>
+  <w:style w:type="paragraph" w:styleId="ListParagraph">
+    <w:name w:val="List Paragraph"/>
+    <w:basedOn w:val="Normal"/>
+    <w:uiPriority w:val="34"/>
+    <w:qFormat/>
+    <w:rsid w:val="00FB0112"/>
+    <w:pPr>
+      <w:ind w:start="36pt"/>
+      <w:contextualSpacing/>
+    </w:pPr>
+  </w:style>
+  <w:style w:type="paragraph" w:styleId="Caption">
+    <w:name w:val="caption"/>
+    <w:basedOn w:val="Normal"/>
+    <w:next w:val="Normal"/>
+    <w:autoRedefine/>
+    <w:unhideWhenUsed/>
+    <w:qFormat/>
+    <w:rsid w:val="00CB4B22"/>
+    <w:pPr>
+      <w:spacing w:after="10pt"/>
+      <w:jc w:val="start"/>
+    </w:pPr>
+    <w:rPr>
+      <w:iCs/>
+      <w:sz w:val="16"/>
+      <w:szCs w:val="18"/>
     </w:rPr>
   </w:style>
 </w:styles>
@@ -5155,7 +7185,7 @@
 </file>
 
 <file path=customXml/itemProps1.xml><?xml version="1.0" encoding="utf-8"?>
-<ds:datastoreItem xmlns:ds="http://purl.oclc.org/ooxml/officeDocument/customXml" ds:itemID="{752E93DB-447D-4E1A-8D2B-A0D1E3565ACD}">
+<ds:datastoreItem xmlns:ds="http://purl.oclc.org/ooxml/officeDocument/customXml" ds:itemID="{86460644-3EBA-4146-9891-3A21033A3709}">
   <ds:schemaRefs>
     <ds:schemaRef ds:uri="http://schemas.openxmlformats.org/officeDocument/2006/bibliography"/>
   </ds:schemaRefs>

</xml_diff>

<commit_message>
DOCS: Added GUI and metrics documentation
</commit_message>
<xml_diff>
--- a/docs/IEEE_Docs.docx
+++ b/docs/IEEE_Docs.docx
@@ -517,13 +517,8 @@
       <w:r>
         <w:t xml:space="preserve">In educational institutions, software assignments are usually subject to this form of malpractice and so it threatens the integrity of the educational process. </w:t>
       </w:r>
-      <w:proofErr w:type="gramStart"/>
-      <w:r>
-        <w:t>In particular, it</w:t>
-      </w:r>
-      <w:proofErr w:type="gramEnd"/>
-      <w:r>
-        <w:t xml:space="preserve"> is subject to the first and second definitions stated above. However, given the number of students each professor must handle, and the large amount of effort required to perform ad hoc comparisons between them, there is a need for a tool that </w:t>
+      <w:r>
+        <w:t xml:space="preserve">In particular, it is subject to the first and second definitions stated above. However, given the number of students each professor must handle, and the large amount of effort required to perform ad hoc comparisons between them, there is a need for a tool that </w:t>
       </w:r>
       <w:r>
         <w:t>reliably detects</w:t>
@@ -661,15 +656,7 @@
         <w:jc w:val="both"/>
       </w:pPr>
       <w:r>
-        <w:t xml:space="preserve">Fingerprinting algorithms calculate numbers (which we call fingerprints) to help identify a document. Conflicts within these numbers usually indicate that some part of a document (or segment of code in this case) is </w:t>
-      </w:r>
-      <w:proofErr w:type="gramStart"/>
-      <w:r>
-        <w:t>similar to</w:t>
-      </w:r>
-      <w:proofErr w:type="gramEnd"/>
-      <w:r>
-        <w:t xml:space="preserve"> another document. </w:t>
+        <w:t xml:space="preserve">Fingerprinting algorithms calculate numbers (which we call fingerprints) to help identify a document. Conflicts within these numbers usually indicate that some part of a document (or segment of code in this case) is similar to another document. </w:t>
       </w:r>
       <w:r>
         <w:t xml:space="preserve">Better fingerprinting algorithms have since been derived from this method, but it remains that the foundation of </w:t>
@@ -758,15 +745,7 @@
         <w:t xml:space="preserve"> of </w:t>
       </w:r>
       <w:r>
-        <w:t xml:space="preserve">these key fingerprinting algorithms. </w:t>
-      </w:r>
-      <w:proofErr w:type="gramStart"/>
-      <w:r>
-        <w:t>In particular, it</w:t>
-      </w:r>
-      <w:proofErr w:type="gramEnd"/>
-      <w:r>
-        <w:t xml:space="preserve"> </w:t>
+        <w:t xml:space="preserve">these key fingerprinting algorithms. In particular, it </w:t>
       </w:r>
       <w:r>
         <w:t xml:space="preserve">showcases a version of </w:t>
@@ -1197,6 +1176,9 @@
         <w:jc w:val="both"/>
       </w:pPr>
       <w:r>
+        <w:rPr>
+          <w:noProof/>
+        </w:rPr>
         <w:drawing>
           <wp:anchor distT="0" distB="0" distL="114300" distR="114300" simplePos="0" relativeHeight="251658240" behindDoc="0" locked="0" layoutInCell="1" allowOverlap="1" wp14:anchorId="79A6A96F" wp14:editId="2F6593FF">
             <wp:simplePos x="0" y="0"/>
@@ -1279,24 +1261,14 @@
       <w:r>
         <w:t xml:space="preserve">Fig. </w:t>
       </w:r>
-      <w:r>
-        <w:fldChar w:fldCharType="begin"/>
-      </w:r>
-      <w:r>
-        <w:instrText xml:space="preserve"> SEQ Fig. \* ARABIC </w:instrText>
-      </w:r>
-      <w:r>
-        <w:fldChar w:fldCharType="separate"/>
-      </w:r>
-      <w:r>
-        <w:rPr>
-          <w:noProof/>
-        </w:rPr>
-        <w:t>1</w:t>
-      </w:r>
-      <w:r>
-        <w:fldChar w:fldCharType="end"/>
-      </w:r>
+      <w:fldSimple w:instr=" SEQ Fig. \* ARABIC ">
+        <w:r>
+          <w:rPr>
+            <w:noProof/>
+          </w:rPr>
+          <w:t>1</w:t>
+        </w:r>
+      </w:fldSimple>
       <w:r>
         <w:t>. Class Diagram of Entire System</w:t>
       </w:r>
@@ -1559,15 +1531,7 @@
         <w:jc w:val="both"/>
       </w:pPr>
       <w:r>
-        <w:t xml:space="preserve">One of the main requirements of the program is that it should be able to process a large amount of source code in a relatively small amount of time. To achieve this, all the code text had to be buffered ahead of time to allow for reusability. However, another key requirement is that they all </w:t>
-      </w:r>
-      <w:proofErr w:type="gramStart"/>
-      <w:r>
-        <w:t>have to</w:t>
-      </w:r>
-      <w:proofErr w:type="gramEnd"/>
-      <w:r>
-        <w:t xml:space="preserve"> be concatenated before they are processed by the algorithm. </w:t>
+        <w:t xml:space="preserve">One of the main requirements of the program is that it should be able to process a large amount of source code in a relatively small amount of time. To achieve this, all the code text had to be buffered ahead of time to allow for reusability. However, another key requirement is that they all have to be concatenated before they are processed by the algorithm. </w:t>
       </w:r>
     </w:p>
     <w:p>
@@ -1828,14 +1792,12 @@
         </w:rPr>
         <w:t xml:space="preserve">The algorithm used for this program is directly derived from Checksim’s algorithm which uses n-gram representation of tokens to compare two pieces of source code. The algorithm itself can be divided into three phases: (1) hash-tokenizing, (2) clustering, and (3) occurrence counting or tabulation. Before discussing the </w:t>
       </w:r>
-      <w:proofErr w:type="gramStart"/>
       <w:r>
         <w:rPr>
           <w:lang w:val="en-PH"/>
         </w:rPr>
         <w:t>algorithm</w:t>
       </w:r>
-      <w:proofErr w:type="gramEnd"/>
       <w:r>
         <w:rPr>
           <w:lang w:val="en-PH"/>
@@ -1942,24 +1904,14 @@
       <w:r>
         <w:t xml:space="preserve">Fig. </w:t>
       </w:r>
-      <w:r>
-        <w:fldChar w:fldCharType="begin"/>
-      </w:r>
-      <w:r>
-        <w:instrText xml:space="preserve"> SEQ Fig. \* ARABIC </w:instrText>
-      </w:r>
-      <w:r>
-        <w:fldChar w:fldCharType="separate"/>
-      </w:r>
-      <w:r>
-        <w:rPr>
-          <w:noProof/>
-        </w:rPr>
-        <w:t>2</w:t>
-      </w:r>
-      <w:r>
-        <w:fldChar w:fldCharType="end"/>
-      </w:r>
+      <w:fldSimple w:instr=" SEQ Fig. \* ARABIC ">
+        <w:r>
+          <w:rPr>
+            <w:noProof/>
+          </w:rPr>
+          <w:t>2</w:t>
+        </w:r>
+      </w:fldSimple>
       <w:r>
         <w:t>. UML Diagram for ComparisonStrategy</w:t>
       </w:r>
@@ -2114,21 +2066,7 @@
         <w:rPr>
           <w:lang w:val="en-PH"/>
         </w:rPr>
-        <w:t xml:space="preserve">, although extremely </w:t>
-      </w:r>
-      <w:proofErr w:type="gramStart"/>
-      <w:r>
-        <w:rPr>
-          <w:lang w:val="en-PH"/>
-        </w:rPr>
-        <w:t>similar to</w:t>
-      </w:r>
-      <w:proofErr w:type="gramEnd"/>
-      <w:r>
-        <w:rPr>
-          <w:lang w:val="en-PH"/>
-        </w:rPr>
-        <w:t xml:space="preserve"> the reader of the code, will be interpreted as different by word-based approaches</w:t>
+        <w:t>, although extremely similar to the reader of the code, will be interpreted as different by word-based approaches</w:t>
       </w:r>
       <w:r>
         <w:rPr>
@@ -2164,21 +2102,7 @@
         <w:rPr>
           <w:lang w:val="en-PH"/>
         </w:rPr>
-        <w:t xml:space="preserve">The first approach is not considered because it would take too long and it is too tedious and the last two approaches are incredibly vulnerable because they treat programs as plain text and do not take into account that source code actually contains a lot more information than simple words or lines. </w:t>
-      </w:r>
-      <w:proofErr w:type="gramStart"/>
-      <w:r>
-        <w:rPr>
-          <w:lang w:val="en-PH"/>
-        </w:rPr>
-        <w:t>In reality, code</w:t>
-      </w:r>
-      <w:proofErr w:type="gramEnd"/>
-      <w:r>
-        <w:rPr>
-          <w:lang w:val="en-PH"/>
-        </w:rPr>
-        <w:t xml:space="preserve"> is divvied up into small units called tokens. </w:t>
+        <w:t xml:space="preserve">The first approach is not considered because it would take too long and it is too tedious and the last two approaches are incredibly vulnerable because they treat programs as plain text and do not take into account that source code actually contains a lot more information than simple words or lines. In reality, code is divvied up into small units called tokens. </w:t>
       </w:r>
       <w:r>
         <w:rPr>
@@ -2281,24 +2205,14 @@
       <w:r>
         <w:t xml:space="preserve">Fig. </w:t>
       </w:r>
-      <w:r>
-        <w:fldChar w:fldCharType="begin"/>
-      </w:r>
-      <w:r>
-        <w:instrText xml:space="preserve"> SEQ Fig. \* ARABIC </w:instrText>
-      </w:r>
-      <w:r>
-        <w:fldChar w:fldCharType="separate"/>
-      </w:r>
-      <w:r>
-        <w:rPr>
-          <w:noProof/>
-        </w:rPr>
-        <w:t>3</w:t>
-      </w:r>
-      <w:r>
-        <w:fldChar w:fldCharType="end"/>
-      </w:r>
+      <w:fldSimple w:instr=" SEQ Fig. \* ARABIC ">
+        <w:r>
+          <w:rPr>
+            <w:noProof/>
+          </w:rPr>
+          <w:t>3</w:t>
+        </w:r>
+      </w:fldSimple>
       <w:r>
         <w:t>. Token Class UML</w:t>
       </w:r>
@@ -2512,47 +2426,46 @@
           <w:iCs/>
           <w:lang w:val="en-PH"/>
         </w:rPr>
-        <w:t xml:space="preserve">int a = </w:t>
-      </w:r>
-      <w:proofErr w:type="gramStart"/>
-      <w:r>
+        <w:t>int a = 0;</w:t>
+      </w:r>
+    </w:p>
+    <w:p>
+      <w:pPr>
+        <w:ind w:firstLine="14.20pt"/>
+        <w:jc w:val="both"/>
         <w:rPr>
           <w:i/>
           <w:iCs/>
           <w:lang w:val="en-PH"/>
         </w:rPr>
-        <w:t>0;</w:t>
-      </w:r>
-      <w:proofErr w:type="gramEnd"/>
-    </w:p>
-    <w:p>
-      <w:pPr>
-        <w:ind w:firstLine="14.20pt"/>
-        <w:jc w:val="both"/>
+      </w:pPr>
+      <w:r>
         <w:rPr>
           <w:i/>
           <w:iCs/>
           <w:lang w:val="en-PH"/>
         </w:rPr>
-      </w:pPr>
-      <w:r>
+        <w:t>int b = 5;</w:t>
+      </w:r>
+    </w:p>
+    <w:p>
+      <w:pPr>
+        <w:ind w:firstLine="14.20pt"/>
+        <w:jc w:val="both"/>
         <w:rPr>
           <w:i/>
           <w:iCs/>
           <w:lang w:val="en-PH"/>
         </w:rPr>
-        <w:t xml:space="preserve">int b = </w:t>
-      </w:r>
-      <w:proofErr w:type="gramStart"/>
+      </w:pPr>
       <w:r>
         <w:rPr>
           <w:i/>
           <w:iCs/>
           <w:lang w:val="en-PH"/>
         </w:rPr>
-        <w:t>5;</w:t>
-      </w:r>
-      <w:proofErr w:type="gramEnd"/>
+        <w:t>int sum = b + a;</w:t>
+      </w:r>
     </w:p>
     <w:p>
       <w:pPr>
@@ -2564,150 +2477,725 @@
           <w:lang w:val="en-PH"/>
         </w:rPr>
       </w:pPr>
+    </w:p>
+    <w:p>
+      <w:pPr>
+        <w:jc w:val="both"/>
+        <w:rPr>
+          <w:lang w:val="en-PH"/>
+        </w:rPr>
+      </w:pPr>
+      <w:r>
+        <w:rPr>
+          <w:lang w:val="en-PH"/>
+        </w:rPr>
+        <w:t>//</w:t>
+      </w:r>
       <w:r>
         <w:rPr>
           <w:i/>
           <w:iCs/>
           <w:lang w:val="en-PH"/>
         </w:rPr>
-        <w:t xml:space="preserve">int sum = b + </w:t>
-      </w:r>
-      <w:proofErr w:type="gramStart"/>
-      <w:r>
+        <w:t>Copy</w:t>
+      </w:r>
+      <w:r>
+        <w:rPr>
+          <w:lang w:val="en-PH"/>
+        </w:rPr>
+        <w:t>:</w:t>
+      </w:r>
+    </w:p>
+    <w:p>
+      <w:pPr>
+        <w:ind w:firstLine="14.20pt"/>
+        <w:jc w:val="both"/>
         <w:rPr>
           <w:i/>
           <w:iCs/>
           <w:lang w:val="en-PH"/>
         </w:rPr>
-        <w:t>a;</w:t>
-      </w:r>
-      <w:proofErr w:type="gramEnd"/>
-    </w:p>
-    <w:p>
-      <w:pPr>
-        <w:ind w:firstLine="14.20pt"/>
-        <w:jc w:val="both"/>
+      </w:pPr>
+      <w:r>
         <w:rPr>
           <w:i/>
           <w:iCs/>
           <w:lang w:val="en-PH"/>
         </w:rPr>
-      </w:pPr>
-    </w:p>
-    <w:p>
-      <w:pPr>
-        <w:jc w:val="both"/>
-        <w:rPr>
-          <w:lang w:val="en-PH"/>
-        </w:rPr>
-      </w:pPr>
-      <w:r>
-        <w:rPr>
-          <w:lang w:val="en-PH"/>
-        </w:rPr>
-        <w:t>//</w:t>
-      </w:r>
-      <w:r>
+        <w:t>int b = 5;</w:t>
+      </w:r>
+    </w:p>
+    <w:p>
+      <w:pPr>
+        <w:ind w:firstLine="14.20pt"/>
+        <w:jc w:val="both"/>
         <w:rPr>
           <w:i/>
           <w:iCs/>
           <w:lang w:val="en-PH"/>
         </w:rPr>
-        <w:t>Copy</w:t>
-      </w:r>
-      <w:r>
-        <w:rPr>
-          <w:lang w:val="en-PH"/>
-        </w:rPr>
-        <w:t>:</w:t>
-      </w:r>
-    </w:p>
-    <w:p>
-      <w:pPr>
-        <w:ind w:firstLine="14.20pt"/>
-        <w:jc w:val="both"/>
+      </w:pPr>
+      <w:r>
         <w:rPr>
           <w:i/>
           <w:iCs/>
           <w:lang w:val="en-PH"/>
         </w:rPr>
-      </w:pPr>
-      <w:r>
+        <w:t>int a = 0;</w:t>
+      </w:r>
+    </w:p>
+    <w:p>
+      <w:pPr>
+        <w:ind w:firstLine="14.20pt"/>
+        <w:jc w:val="both"/>
         <w:rPr>
           <w:i/>
           <w:iCs/>
           <w:lang w:val="en-PH"/>
         </w:rPr>
-        <w:t xml:space="preserve">int b = </w:t>
-      </w:r>
-      <w:proofErr w:type="gramStart"/>
+      </w:pPr>
       <w:r>
         <w:rPr>
           <w:i/>
           <w:iCs/>
           <w:lang w:val="en-PH"/>
         </w:rPr>
-        <w:t>5;</w:t>
-      </w:r>
-      <w:proofErr w:type="gramEnd"/>
+        <w:t>int sum = a + b;</w:t>
+      </w:r>
     </w:p>
     <w:p>
       <w:pPr>
         <w:ind w:firstLine="14.20pt"/>
         <w:jc w:val="both"/>
+        <w:rPr>
+          <w:lang w:val="en-PH"/>
+        </w:rPr>
+      </w:pPr>
+    </w:p>
+    <w:p>
+      <w:pPr>
+        <w:pStyle w:val="Caption"/>
+        <w:rPr>
+          <w:lang w:val="en-PH"/>
+        </w:rPr>
+      </w:pPr>
+      <w:r>
+        <w:t xml:space="preserve">Fig. </w:t>
+      </w:r>
+      <w:fldSimple w:instr=" SEQ Fig. \* ARABIC ">
+        <w:r>
+          <w:rPr>
+            <w:noProof/>
+          </w:rPr>
+          <w:t>4</w:t>
+        </w:r>
+      </w:fldSimple>
+      <w:r>
+        <w:t>. Example of Obfuscation</w:t>
+      </w:r>
+    </w:p>
+    <w:p>
+      <w:pPr>
+        <w:ind w:firstLine="14.20pt"/>
+        <w:jc w:val="both"/>
+        <w:rPr>
+          <w:lang w:val="en-PH"/>
+        </w:rPr>
+      </w:pPr>
+      <w:r>
+        <w:rPr>
+          <w:lang w:val="en-PH"/>
+        </w:rPr>
+        <w:t xml:space="preserve">Notice that even though the code had been reordered, the grouping of the identifiers and values remain the same. This is because our potential culprit wants to preserve the behavior of the program. </w:t>
+      </w:r>
+    </w:p>
+    <w:p>
+      <w:pPr>
+        <w:ind w:firstLine="14.20pt"/>
+        <w:jc w:val="both"/>
+        <w:rPr>
+          <w:lang w:val="en-PH"/>
+        </w:rPr>
+      </w:pPr>
+      <w:r>
+        <w:rPr>
+          <w:lang w:val="en-PH"/>
+        </w:rPr>
+        <w:t xml:space="preserve">Furthermore, switching around the order of the operation will also be detected because the n-gram clusters will be designed to be equal even when the tokens are reordered. </w:t>
+      </w:r>
+    </w:p>
+    <w:p>
+      <w:pPr>
+        <w:ind w:firstLine="14.20pt"/>
+        <w:jc w:val="both"/>
+        <w:rPr>
+          <w:lang w:val="en-PH"/>
+        </w:rPr>
+      </w:pPr>
+      <w:r>
+        <w:rPr>
+          <w:lang w:val="en-PH"/>
+        </w:rPr>
+        <w:t xml:space="preserve">N-gram clustering was achieved by using the Tokenizer earlier to gather </w:t>
+      </w:r>
+      <w:r>
+        <w:rPr>
+          <w:b/>
+          <w:bCs/>
+          <w:lang w:val="en-PH"/>
+        </w:rPr>
+        <w:t>Token</w:t>
+      </w:r>
+      <w:r>
+        <w:rPr>
+          <w:lang w:val="en-PH"/>
+        </w:rPr>
+        <w:t xml:space="preserve">s. Every N </w:t>
+      </w:r>
+      <w:r>
+        <w:rPr>
+          <w:lang w:val="en-PH"/>
+        </w:rPr>
+        <w:t>iteration</w:t>
+      </w:r>
+      <w:r>
+        <w:rPr>
+          <w:lang w:val="en-PH"/>
+        </w:rPr>
+        <w:t>s</w:t>
+      </w:r>
+      <w:r>
+        <w:rPr>
+          <w:lang w:val="en-PH"/>
+        </w:rPr>
+        <w:t xml:space="preserve">, the collected tokens are batched together into a TokenCluster object. This will be the object representation of the </w:t>
+      </w:r>
+      <w:r>
+        <w:rPr>
+          <w:lang w:val="en-PH"/>
+        </w:rPr>
+        <w:t>n-gram</w:t>
+      </w:r>
+      <w:r>
+        <w:rPr>
+          <w:lang w:val="en-PH"/>
+        </w:rPr>
+        <w:t xml:space="preserve"> clusters. What makes the </w:t>
+      </w:r>
+      <w:r>
+        <w:rPr>
+          <w:b/>
+          <w:bCs/>
+          <w:lang w:val="en-PH"/>
+        </w:rPr>
+        <w:t>TokenCluster</w:t>
+      </w:r>
+      <w:r>
+        <w:rPr>
+          <w:lang w:val="en-PH"/>
+        </w:rPr>
+        <w:t xml:space="preserve"> class distinct from one another (at least in the eyes of a hashmap) is the </w:t>
+      </w:r>
+      <w:r>
+        <w:rPr>
+          <w:b/>
+          <w:bCs/>
+          <w:lang w:val="en-PH"/>
+        </w:rPr>
+        <w:t>hashCode</w:t>
+      </w:r>
+      <w:r>
+        <w:rPr>
+          <w:lang w:val="en-PH"/>
+        </w:rPr>
+        <w:t xml:space="preserve"> representation of each one. The hashes of each token are recomputed and combined to make a single hash value for the cluster. Re-ordering the tokens will have no effect on this value so obfuscation by reordering will not work.</w:t>
+      </w:r>
+    </w:p>
+    <w:p>
+      <w:pPr>
+        <w:ind w:firstLine="14.20pt"/>
+        <w:jc w:val="both"/>
+        <w:rPr>
+          <w:lang w:val="en-PH"/>
+        </w:rPr>
+      </w:pPr>
+      <w:r>
+        <w:rPr>
+          <w:lang w:val="en-PH"/>
+        </w:rPr>
+        <w:t xml:space="preserve">These clusters are released via a stream by the </w:t>
+      </w:r>
+      <w:r>
+        <w:rPr>
+          <w:b/>
+          <w:bCs/>
+          <w:lang w:val="en-PH"/>
+        </w:rPr>
+        <w:t>Tokenizer</w:t>
+      </w:r>
+      <w:r>
+        <w:rPr>
+          <w:lang w:val="en-PH"/>
+        </w:rPr>
+        <w:t xml:space="preserve"> class. The next module, the occurrence counter, will be responsible for tracking and tabulating each one and eventually finding the number of unique and similar clusters between two projects.</w:t>
+      </w:r>
+    </w:p>
+    <w:p>
+      <w:pPr>
+        <w:pStyle w:val="Heading3"/>
+        <w:rPr>
+          <w:lang w:val="en-PH"/>
+        </w:rPr>
+      </w:pPr>
+      <w:r>
+        <w:rPr>
+          <w:lang w:val="en-PH"/>
+        </w:rPr>
+        <w:t>Cluster Occurrence Counting</w:t>
+      </w:r>
+    </w:p>
+    <w:p>
+      <w:pPr>
+        <w:ind w:firstLine="14.40pt"/>
+        <w:jc w:val="both"/>
+        <w:rPr>
+          <w:lang w:val="en-PH"/>
+        </w:rPr>
+      </w:pPr>
+      <w:r>
+        <w:rPr>
+          <w:lang w:val="en-PH"/>
+        </w:rPr>
+        <w:t xml:space="preserve">With the </w:t>
+      </w:r>
+      <w:r>
+        <w:rPr>
+          <w:b/>
+          <w:bCs/>
+          <w:lang w:val="en-PH"/>
+        </w:rPr>
+        <w:t>hashCode</w:t>
+      </w:r>
+      <w:r>
+        <w:rPr>
+          <w:b/>
+          <w:bCs/>
+          <w:lang w:val="en-PH"/>
+        </w:rPr>
+        <w:t xml:space="preserve"> </w:t>
+      </w:r>
+      <w:r>
+        <w:rPr>
+          <w:lang w:val="en-PH"/>
+        </w:rPr>
+        <w:t xml:space="preserve">of the token cluster class in place, occurrence counting now becomes a straightforward task. When a reader was put into the </w:t>
+      </w:r>
+      <w:r>
+        <w:rPr>
+          <w:b/>
+          <w:bCs/>
+          <w:lang w:val="en-PH"/>
+        </w:rPr>
+        <w:t>TokenClusterOccurrenceClass,</w:t>
+      </w:r>
+      <w:r>
+        <w:rPr>
+          <w:lang w:val="en-PH"/>
+        </w:rPr>
+        <w:t xml:space="preserve"> token clusters were extracted from it, then they are placed into a </w:t>
+      </w:r>
+      <w:r>
+        <w:rPr>
+          <w:b/>
+          <w:bCs/>
+          <w:lang w:val="en-PH"/>
+        </w:rPr>
+        <w:t>HashMap</w:t>
+      </w:r>
+      <w:r>
+        <w:rPr>
+          <w:lang w:val="en-PH"/>
+        </w:rPr>
+        <w:t xml:space="preserve"> that maps each token cluster to integer pairs that indicate how many times it had appeared for both readers [projects].</w:t>
+      </w:r>
+      <w:r>
+        <w:rPr>
+          <w:lang w:val="en-PH"/>
+        </w:rPr>
+        <w:t xml:space="preserve"> From this table, the score could now be </w:t>
+      </w:r>
+      <w:r>
+        <w:rPr>
+          <w:lang w:val="en-PH"/>
+        </w:rPr>
+        <w:t xml:space="preserve">computed with the </w:t>
+      </w:r>
+      <w:r>
+        <w:rPr>
+          <w:b/>
+          <w:bCs/>
+          <w:lang w:val="en-PH"/>
+        </w:rPr>
+        <w:t>Jaccard Similarity Coefficient</w:t>
+      </w:r>
+      <w:r>
+        <w:rPr>
+          <w:b/>
+          <w:bCs/>
+          <w:lang w:val="en-PH"/>
+        </w:rPr>
+        <w:t xml:space="preserve"> </w:t>
+      </w:r>
+      <w:r>
+        <w:rPr>
+          <w:lang w:val="en-PH"/>
+        </w:rPr>
+        <w:t xml:space="preserve">using the total number of unique token clusters and similar token clusters. In particular, this coefficient is defined as the quotient of the number of unique tokens and similar tokens. </w:t>
+      </w:r>
+    </w:p>
+    <w:p>
+      <w:pPr>
+        <w:pStyle w:val="Heading2"/>
+        <w:rPr>
+          <w:lang w:val="en-PH"/>
+        </w:rPr>
+      </w:pPr>
+      <w:r>
+        <w:rPr>
+          <w:lang w:val="en-PH"/>
+        </w:rPr>
+        <w:t>The Graphical User Interface and Running the Program</w:t>
+      </w:r>
+    </w:p>
+    <w:p>
+      <w:pPr>
+        <w:ind w:firstLine="14.40pt"/>
+        <w:jc w:val="both"/>
+        <w:rPr>
+          <w:lang w:val="en-PH"/>
+        </w:rPr>
+      </w:pPr>
+      <w:r>
+        <w:rPr>
+          <w:lang w:val="en-PH"/>
+        </w:rPr>
+        <w:t xml:space="preserve">The graphical user interface (GUI) uses the JavaFX GUI library built in for Java 8. Unlike most other libraries, JavaFX chooses to make the view file (FXML file) dependent on the controller instead of the old models which does the opposite of this. This is what is known as dependency injection. </w:t>
+      </w:r>
+      <w:sdt>
+        <w:sdtPr>
+          <w:rPr>
+            <w:lang w:val="en-PH"/>
+          </w:rPr>
+          <w:id w:val="-1438672804"/>
+          <w:citation/>
+        </w:sdtPr>
+        <w:sdtEndPr/>
+        <w:sdtContent>
+          <w:r>
+            <w:rPr>
+              <w:lang w:val="en-PH"/>
+            </w:rPr>
+            <w:fldChar w:fldCharType="begin"/>
+          </w:r>
+          <w:r>
+            <w:rPr>
+              <w:lang w:val="en-PH"/>
+            </w:rPr>
+            <w:instrText xml:space="preserve"> CITATION Bie14 \l</w:instrText>
+          </w:r>
+          <w:r>
+            <w:rPr>
+              <w:lang w:val="en-PH"/>
+            </w:rPr>
+            <w:instrText xml:space="preserve"> en-PH </w:instrText>
+          </w:r>
+          <w:r>
+            <w:rPr>
+              <w:lang w:val="en-PH"/>
+            </w:rPr>
+            <w:fldChar w:fldCharType="separate"/>
+          </w:r>
+          <w:r>
+            <w:rPr>
+              <w:noProof/>
+              <w:lang w:val="en-PH"/>
+            </w:rPr>
+            <w:t>[10]</w:t>
+          </w:r>
+          <w:r>
+            <w:rPr>
+              <w:lang w:val="en-PH"/>
+            </w:rPr>
+            <w:fldChar w:fldCharType="end"/>
+          </w:r>
+        </w:sdtContent>
+      </w:sdt>
+      <w:r>
+        <w:rPr>
+          <w:lang w:val="en-PH"/>
+        </w:rPr>
+        <w:t>.</w:t>
+      </w:r>
+    </w:p>
+    <w:p>
+      <w:pPr>
+        <w:ind w:firstLine="14.40pt"/>
+        <w:jc w:val="both"/>
+        <w:rPr>
+          <w:lang w:val="en-PH"/>
+        </w:rPr>
+      </w:pPr>
+      <w:r>
+        <w:rPr>
+          <w:lang w:val="en-PH"/>
+        </w:rPr>
+        <w:t xml:space="preserve">The author modelled the GUI classes with the Model-View-Presenter model, which is directly derived from the Model-View-Controller model. They also created additional </w:t>
+      </w:r>
+      <w:r>
         <w:rPr>
           <w:i/>
           <w:iCs/>
           <w:lang w:val="en-PH"/>
         </w:rPr>
-      </w:pPr>
+        <w:t>Service</w:t>
+      </w:r>
+      <w:r>
+        <w:rPr>
+          <w:lang w:val="en-PH"/>
+        </w:rPr>
+        <w:t xml:space="preserve"> classes for every window on the program, so classes </w:t>
+      </w:r>
+      <w:r>
+        <w:rPr>
+          <w:lang w:val="en-PH"/>
+        </w:rPr>
+        <w:lastRenderedPageBreak/>
+        <w:t>can have direct access to certain functionaties without having to directly access outside classes from the presenter/controller.</w:t>
+      </w:r>
+    </w:p>
+    <w:p>
+      <w:pPr>
+        <w:ind w:firstLine="14.40pt"/>
+        <w:jc w:val="both"/>
+        <w:rPr>
+          <w:lang w:val="en-PH"/>
+        </w:rPr>
+      </w:pPr>
+      <w:r>
+        <w:rPr>
+          <w:lang w:val="en-PH"/>
+        </w:rPr>
+        <w:t xml:space="preserve">To further build on this model, the author used the </w:t>
+      </w:r>
       <w:r>
         <w:rPr>
           <w:i/>
           <w:iCs/>
           <w:lang w:val="en-PH"/>
         </w:rPr>
-        <w:t xml:space="preserve">int a = </w:t>
-      </w:r>
-      <w:proofErr w:type="gramStart"/>
+        <w:t>Afterburner</w:t>
+      </w:r>
+      <w:r>
+        <w:rPr>
+          <w:lang w:val="en-PH"/>
+        </w:rPr>
+        <w:t xml:space="preserve"> </w:t>
+      </w:r>
+      <w:r>
+        <w:rPr>
+          <w:lang w:val="en-PH"/>
+        </w:rPr>
+        <w:t>framework</w:t>
+      </w:r>
+      <w:r>
+        <w:rPr>
+          <w:lang w:val="en-PH"/>
+        </w:rPr>
+        <w:t xml:space="preserve">, which allows for singleton-like dependency injection without </w:t>
+      </w:r>
+      <w:r>
+        <w:rPr>
+          <w:lang w:val="en-PH"/>
+        </w:rPr>
+        <w:t>implementing</w:t>
+      </w:r>
+      <w:r>
+        <w:rPr>
+          <w:lang w:val="en-PH"/>
+        </w:rPr>
+        <w:t xml:space="preserve"> </w:t>
+      </w:r>
+      <w:r>
+        <w:rPr>
+          <w:lang w:val="en-PH"/>
+        </w:rPr>
+        <w:t xml:space="preserve">GUI-related classes as singletons. The two main features of this framework that the author used are (1) the </w:t>
+      </w:r>
       <w:r>
         <w:rPr>
           <w:i/>
           <w:iCs/>
           <w:lang w:val="en-PH"/>
         </w:rPr>
-        <w:t>0;</w:t>
-      </w:r>
-      <w:proofErr w:type="gramEnd"/>
-    </w:p>
-    <w:p>
-      <w:pPr>
-        <w:ind w:firstLine="14.20pt"/>
-        <w:jc w:val="both"/>
+        <w:t>@Inject</w:t>
+      </w:r>
+      <w:r>
+        <w:rPr>
+          <w:lang w:val="en-PH"/>
+        </w:rPr>
+        <w:t xml:space="preserve"> annotation, which injects a singleton copy of a class in a variable at compile time and (2) automatic </w:t>
+      </w:r>
+      <w:r>
         <w:rPr>
           <w:i/>
           <w:iCs/>
           <w:lang w:val="en-PH"/>
         </w:rPr>
-      </w:pPr>
-      <w:r>
+        <w:t>View</w:t>
+      </w:r>
+      <w:r>
+        <w:rPr>
+          <w:lang w:val="en-PH"/>
+        </w:rPr>
+        <w:t xml:space="preserve"> and FXML binding at compile time. The first feature allowed the author to embed the service and model classes to the presenter classes that will need them at compile time while the second feature allows the author to load FXML files without the need to go through the boilerplate needed to do this. This can all be done by the framework so long as the classes in a GUI package follow the naming convention below:</w:t>
+      </w:r>
+    </w:p>
+    <w:p>
+      <w:pPr>
+        <w:jc w:val="both"/>
         <w:rPr>
           <w:i/>
           <w:iCs/>
           <w:lang w:val="en-PH"/>
         </w:rPr>
-        <w:t xml:space="preserve">int sum = a + </w:t>
-      </w:r>
-      <w:proofErr w:type="gramStart"/>
-      <w:r>
+      </w:pPr>
+    </w:p>
+    <w:p>
+      <w:pPr>
+        <w:jc w:val="both"/>
         <w:rPr>
           <w:i/>
           <w:iCs/>
           <w:lang w:val="en-PH"/>
         </w:rPr>
-        <w:t>b;</w:t>
-      </w:r>
-      <w:proofErr w:type="gramEnd"/>
+      </w:pPr>
+      <w:r>
+        <w:rPr>
+          <w:i/>
+          <w:iCs/>
+          <w:lang w:val="en-PH"/>
+        </w:rPr>
+        <w:t>[package_name]</w:t>
+      </w:r>
+    </w:p>
+    <w:p>
+      <w:pPr>
+        <w:jc w:val="both"/>
+        <w:rPr>
+          <w:i/>
+          <w:iCs/>
+          <w:lang w:val="en-PH"/>
+        </w:rPr>
+      </w:pPr>
+      <w:r>
+        <w:rPr>
+          <w:i/>
+          <w:iCs/>
+          <w:lang w:val="en-PH"/>
+        </w:rPr>
+        <w:t>|--[package_name]View.java</w:t>
+      </w:r>
+    </w:p>
+    <w:p>
+      <w:pPr>
+        <w:jc w:val="both"/>
+        <w:rPr>
+          <w:i/>
+          <w:iCs/>
+          <w:lang w:val="en-PH"/>
+        </w:rPr>
+      </w:pPr>
+      <w:r>
+        <w:rPr>
+          <w:i/>
+          <w:iCs/>
+          <w:lang w:val="en-PH"/>
+        </w:rPr>
+        <w:t>|--[package_name].fxml</w:t>
+      </w:r>
+    </w:p>
+    <w:p>
+      <w:pPr>
+        <w:jc w:val="both"/>
+        <w:rPr>
+          <w:i/>
+          <w:iCs/>
+          <w:lang w:val="en-PH"/>
+        </w:rPr>
+      </w:pPr>
+      <w:r>
+        <w:rPr>
+          <w:i/>
+          <w:iCs/>
+          <w:lang w:val="en-PH"/>
+        </w:rPr>
+        <w:t>|--[package_name]Presenter.java</w:t>
+      </w:r>
+    </w:p>
+    <w:p>
+      <w:pPr>
+        <w:jc w:val="both"/>
+        <w:rPr>
+          <w:i/>
+          <w:iCs/>
+          <w:lang w:val="en-PH"/>
+        </w:rPr>
+      </w:pPr>
+      <w:r>
+        <w:rPr>
+          <w:i/>
+          <w:iCs/>
+          <w:lang w:val="en-PH"/>
+        </w:rPr>
+        <w:t>|--[package_name]Service.java</w:t>
+      </w:r>
+    </w:p>
+    <w:p>
+      <w:pPr>
+        <w:jc w:val="both"/>
+        <w:rPr>
+          <w:i/>
+          <w:iCs/>
+          <w:lang w:val="en-PH"/>
+        </w:rPr>
+      </w:pPr>
+      <w:r>
+        <w:rPr>
+          <w:i/>
+          <w:iCs/>
+          <w:lang w:val="en-PH"/>
+        </w:rPr>
+        <w:t>|--[package_name]Model.java</w:t>
+      </w:r>
+    </w:p>
+    <w:p>
+      <w:pPr>
+        <w:pStyle w:val="Caption"/>
+      </w:pPr>
+      <w:r>
+        <w:t xml:space="preserve">Fig. </w:t>
+      </w:r>
+      <w:fldSimple w:instr=" SEQ Fig. \* ARABIC ">
+        <w:r>
+          <w:rPr>
+            <w:noProof/>
+          </w:rPr>
+          <w:t>5</w:t>
+        </w:r>
+      </w:fldSimple>
+      <w:r>
+        <w:t>. FXML Afterburner Package Structure Convention</w:t>
+      </w:r>
     </w:p>
     <w:p>
       <w:pPr>
@@ -2717,37 +3205,247 @@
           <w:lang w:val="en-PH"/>
         </w:rPr>
       </w:pPr>
+      <w:r>
+        <w:rPr>
+          <w:lang w:val="en-PH"/>
+        </w:rPr>
+        <w:t>The role of each one is well-defined by the MVP and MVC architectures, so the author will no longer elaborate</w:t>
+      </w:r>
+      <w:r>
+        <w:rPr>
+          <w:lang w:val="en-PH"/>
+        </w:rPr>
+        <w:t xml:space="preserve"> on this. </w:t>
+      </w:r>
+    </w:p>
+    <w:p>
+      <w:pPr>
+        <w:ind w:firstLine="14.20pt"/>
+        <w:jc w:val="both"/>
+        <w:rPr>
+          <w:lang w:val="en-PH"/>
+        </w:rPr>
+      </w:pPr>
+      <w:r>
+        <w:rPr>
+          <w:lang w:val="en-PH"/>
+        </w:rPr>
+        <w:t>With the architecture of the GUI well-established, each menu will be explained in the next few subsections.</w:t>
+      </w:r>
+    </w:p>
+    <w:p>
+      <w:pPr>
+        <w:pStyle w:val="Heading3"/>
+        <w:rPr>
+          <w:lang w:val="en-PH"/>
+        </w:rPr>
+      </w:pPr>
+      <w:r>
+        <w:rPr>
+          <w:lang w:val="en-PH"/>
+        </w:rPr>
+        <w:t>Projects Folder Menu</w:t>
+      </w:r>
+    </w:p>
+    <w:p>
+      <w:pPr>
+        <w:jc w:val="both"/>
+        <w:rPr>
+          <w:lang w:val="en-PH"/>
+        </w:rPr>
+      </w:pPr>
+      <w:r>
+        <w:rPr>
+          <w:noProof/>
+          <w:lang w:val="en-PH"/>
+        </w:rPr>
+        <w:drawing>
+          <wp:inline distT="0" distB="0" distL="0" distR="0" wp14:anchorId="198736AD" wp14:editId="464335A7">
+            <wp:extent cx="3108960" cy="1676400"/>
+            <wp:effectExtent l="0" t="0" r="0" b="0"/>
+            <wp:docPr id="4" name="Picture 4"/>
+            <wp:cNvGraphicFramePr>
+              <a:graphicFrameLocks xmlns:a="http://purl.oclc.org/ooxml/drawingml/main" noChangeAspect="1"/>
+            </wp:cNvGraphicFramePr>
+            <a:graphic xmlns:a="http://purl.oclc.org/ooxml/drawingml/main">
+              <a:graphicData uri="http://purl.oclc.org/ooxml/drawingml/picture">
+                <pic:pic xmlns:pic="http://purl.oclc.org/ooxml/drawingml/picture">
+                  <pic:nvPicPr>
+                    <pic:cNvPr id="0" name="Picture 1"/>
+                    <pic:cNvPicPr>
+                      <a:picLocks noChangeAspect="1" noChangeArrowheads="1"/>
+                    </pic:cNvPicPr>
+                  </pic:nvPicPr>
+                  <pic:blipFill>
+                    <a:blip r:embed="rId13" cstate="print">
+                      <a:extLst>
+                        <a:ext uri="{28A0092B-C50C-407E-A947-70E740481C1C}">
+                          <a14:useLocalDpi xmlns:a14="http://schemas.microsoft.com/office/drawing/2010/main" val="0"/>
+                        </a:ext>
+                      </a:extLst>
+                    </a:blip>
+                    <a:srcRect/>
+                    <a:stretch>
+                      <a:fillRect/>
+                    </a:stretch>
+                  </pic:blipFill>
+                  <pic:spPr bwMode="auto">
+                    <a:xfrm>
+                      <a:off x="0" y="0"/>
+                      <a:ext cx="3108960" cy="1676400"/>
+                    </a:xfrm>
+                    <a:prstGeom prst="rect">
+                      <a:avLst/>
+                    </a:prstGeom>
+                    <a:noFill/>
+                    <a:ln>
+                      <a:noFill/>
+                    </a:ln>
+                  </pic:spPr>
+                </pic:pic>
+              </a:graphicData>
+            </a:graphic>
+          </wp:inline>
+        </w:drawing>
+      </w:r>
     </w:p>
     <w:p>
       <w:pPr>
         <w:pStyle w:val="Caption"/>
-        <w:rPr>
-          <w:lang w:val="en-PH"/>
-        </w:rPr>
       </w:pPr>
       <w:r>
         <w:t xml:space="preserve">Fig. </w:t>
       </w:r>
-      <w:r>
-        <w:fldChar w:fldCharType="begin"/>
-      </w:r>
-      <w:r>
-        <w:instrText xml:space="preserve"> SEQ Fig. \* ARABIC </w:instrText>
-      </w:r>
-      <w:r>
-        <w:fldChar w:fldCharType="separate"/>
-      </w:r>
+      <w:fldSimple w:instr=" SEQ Fig. \* ARABIC ">
+        <w:r>
+          <w:rPr>
+            <w:noProof/>
+          </w:rPr>
+          <w:t>6</w:t>
+        </w:r>
+      </w:fldSimple>
+      <w:r>
+        <w:t>. Configured GUI of the Multi-Project Folder Menu</w:t>
+      </w:r>
+    </w:p>
+    <w:p>
+      <w:pPr>
+        <w:ind w:firstLine="14.20pt"/>
+        <w:jc w:val="both"/>
+      </w:pPr>
+      <w:r>
+        <w:t xml:space="preserve">The multi-project menu allows the user to choose a folder which contains all the projects to be compared. Once the user presses </w:t>
+      </w:r>
+      <w:r>
+        <w:rPr>
+          <w:i/>
+          <w:iCs/>
+        </w:rPr>
+        <w:t>Choose</w:t>
+      </w:r>
+      <w:r>
+        <w:t xml:space="preserve">…, the standard folder selection UI (which varies between operating systems) will appear to allow the user to choose the folder more easily. </w:t>
+      </w:r>
+    </w:p>
+    <w:p>
+      <w:pPr>
+        <w:ind w:firstLine="14.20pt"/>
+        <w:jc w:val="both"/>
+      </w:pPr>
+      <w:r>
+        <w:t xml:space="preserve">Furthermore, the user will be able to choose whether he wants to use a GLOB-filter or a REGEX filter to filter specific types of files he wants to compare. This was discussed in detail in the Algorithm section of the Methodology. </w:t>
+      </w:r>
+    </w:p>
+    <w:p>
+      <w:pPr>
+        <w:jc w:val="both"/>
+      </w:pPr>
+    </w:p>
+    <w:p>
+      <w:pPr>
+        <w:pStyle w:val="Heading3"/>
+      </w:pPr>
+      <w:r>
+        <w:t>Individual Projects Menu</w:t>
+      </w:r>
+    </w:p>
+    <w:p>
+      <w:pPr>
+        <w:keepNext/>
+        <w:jc w:val="both"/>
+      </w:pPr>
       <w:r>
         <w:rPr>
           <w:noProof/>
         </w:rPr>
-        <w:t>4</w:t>
-      </w:r>
-      <w:r>
-        <w:fldChar w:fldCharType="end"/>
-      </w:r>
-      <w:r>
-        <w:t>. Example of Obfuscation</w:t>
+        <w:drawing>
+          <wp:inline distT="0" distB="0" distL="0" distR="0" wp14:anchorId="5C276D84" wp14:editId="2A3B8468">
+            <wp:extent cx="3089910" cy="1666128"/>
+            <wp:effectExtent l="0" t="0" r="0" b="0"/>
+            <wp:docPr id="5" name="Picture 5"/>
+            <wp:cNvGraphicFramePr>
+              <a:graphicFrameLocks xmlns:a="http://purl.oclc.org/ooxml/drawingml/main" noChangeAspect="1"/>
+            </wp:cNvGraphicFramePr>
+            <a:graphic xmlns:a="http://purl.oclc.org/ooxml/drawingml/main">
+              <a:graphicData uri="http://purl.oclc.org/ooxml/drawingml/picture">
+                <pic:pic xmlns:pic="http://purl.oclc.org/ooxml/drawingml/picture">
+                  <pic:nvPicPr>
+                    <pic:cNvPr id="0" name="Picture 2"/>
+                    <pic:cNvPicPr>
+                      <a:picLocks noChangeAspect="1" noChangeArrowheads="1"/>
+                    </pic:cNvPicPr>
+                  </pic:nvPicPr>
+                  <pic:blipFill>
+                    <a:blip r:embed="rId14" cstate="print">
+                      <a:extLst>
+                        <a:ext uri="{28A0092B-C50C-407E-A947-70E740481C1C}">
+                          <a14:useLocalDpi xmlns:a14="http://schemas.microsoft.com/office/drawing/2010/main" val="0"/>
+                        </a:ext>
+                      </a:extLst>
+                    </a:blip>
+                    <a:srcRect/>
+                    <a:stretch>
+                      <a:fillRect/>
+                    </a:stretch>
+                  </pic:blipFill>
+                  <pic:spPr bwMode="auto">
+                    <a:xfrm>
+                      <a:off x="0" y="0"/>
+                      <a:ext cx="3089910" cy="1666128"/>
+                    </a:xfrm>
+                    <a:prstGeom prst="rect">
+                      <a:avLst/>
+                    </a:prstGeom>
+                    <a:noFill/>
+                    <a:ln>
+                      <a:noFill/>
+                    </a:ln>
+                  </pic:spPr>
+                </pic:pic>
+              </a:graphicData>
+            </a:graphic>
+          </wp:inline>
+        </w:drawing>
+      </w:r>
+    </w:p>
+    <w:p>
+      <w:pPr>
+        <w:pStyle w:val="Caption"/>
+        <w:jc w:val="both"/>
+      </w:pPr>
+      <w:r>
+        <w:t xml:space="preserve">Fig. </w:t>
+      </w:r>
+      <w:fldSimple w:instr=" SEQ Fig. \* ARABIC ">
+        <w:r>
+          <w:rPr>
+            <w:noProof/>
+          </w:rPr>
+          <w:t>7</w:t>
+        </w:r>
+      </w:fldSimple>
+      <w:r>
+        <w:t>. Individual Projects Menu</w:t>
       </w:r>
     </w:p>
     <w:p>
@@ -2762,7 +3460,232 @@
         <w:rPr>
           <w:lang w:val="en-PH"/>
         </w:rPr>
-        <w:t xml:space="preserve">Notice that even though the code had been reordered, the grouping of the identifiers and values remain the same. This is because our potential culprit wants to preserve the behavior of the program. </w:t>
+        <w:t>The individuals project menu allows the user to pick out the projects separately (like in the previously discussed menu). Like the previous menu, it uses the folder selection UI of the host OS.</w:t>
+      </w:r>
+    </w:p>
+    <w:p>
+      <w:pPr>
+        <w:jc w:val="both"/>
+        <w:rPr>
+          <w:lang w:val="en-PH"/>
+        </w:rPr>
+      </w:pPr>
+    </w:p>
+    <w:p>
+      <w:pPr>
+        <w:pStyle w:val="Heading3"/>
+        <w:rPr>
+          <w:lang w:val="en-PH"/>
+        </w:rPr>
+      </w:pPr>
+      <w:r>
+        <w:rPr>
+          <w:lang w:val="en-PH"/>
+        </w:rPr>
+        <w:t>Correlation Matrix Menu</w:t>
+      </w:r>
+    </w:p>
+    <w:p>
+      <w:pPr>
+        <w:keepNext/>
+      </w:pPr>
+      <w:r>
+        <w:rPr>
+          <w:noProof/>
+        </w:rPr>
+        <w:drawing>
+          <wp:inline distT="0" distB="0" distL="0" distR="0" wp14:anchorId="0DAE4EF2" wp14:editId="7E1423BC">
+            <wp:extent cx="3089910" cy="746760"/>
+            <wp:effectExtent l="0" t="0" r="0" b="0"/>
+            <wp:docPr id="7" name="Picture 7"/>
+            <wp:cNvGraphicFramePr>
+              <a:graphicFrameLocks xmlns:a="http://purl.oclc.org/ooxml/drawingml/main" noChangeAspect="1"/>
+            </wp:cNvGraphicFramePr>
+            <a:graphic xmlns:a="http://purl.oclc.org/ooxml/drawingml/main">
+              <a:graphicData uri="http://purl.oclc.org/ooxml/drawingml/picture">
+                <pic:pic xmlns:pic="http://purl.oclc.org/ooxml/drawingml/picture">
+                  <pic:nvPicPr>
+                    <pic:cNvPr id="1" name=""/>
+                    <pic:cNvPicPr/>
+                  </pic:nvPicPr>
+                  <pic:blipFill>
+                    <a:blip r:embed="rId15"/>
+                    <a:stretch>
+                      <a:fillRect/>
+                    </a:stretch>
+                  </pic:blipFill>
+                  <pic:spPr>
+                    <a:xfrm>
+                      <a:off x="0" y="0"/>
+                      <a:ext cx="3089910" cy="746760"/>
+                    </a:xfrm>
+                    <a:prstGeom prst="rect">
+                      <a:avLst/>
+                    </a:prstGeom>
+                  </pic:spPr>
+                </pic:pic>
+              </a:graphicData>
+            </a:graphic>
+          </wp:inline>
+        </w:drawing>
+      </w:r>
+    </w:p>
+    <w:p>
+      <w:pPr>
+        <w:pStyle w:val="Caption"/>
+      </w:pPr>
+      <w:r>
+        <w:t xml:space="preserve">Fig. </w:t>
+      </w:r>
+      <w:fldSimple w:instr=" SEQ Fig. \* ARABIC ">
+        <w:r>
+          <w:rPr>
+            <w:noProof/>
+          </w:rPr>
+          <w:t>8</w:t>
+        </w:r>
+      </w:fldSimple>
+      <w:r>
+        <w:t>. Correlation Matrix</w:t>
+      </w:r>
+      <w:r>
+        <w:t xml:space="preserve"> (Part 1)</w:t>
+      </w:r>
+    </w:p>
+    <w:p>
+      <w:pPr>
+        <w:keepNext/>
+      </w:pPr>
+      <w:r>
+        <w:rPr>
+          <w:noProof/>
+        </w:rPr>
+        <w:drawing>
+          <wp:inline distT="0" distB="0" distL="0" distR="0" wp14:anchorId="517FC671" wp14:editId="5ACCB791">
+            <wp:extent cx="3089910" cy="688975"/>
+            <wp:effectExtent l="0" t="0" r="0" b="0"/>
+            <wp:docPr id="8" name="Picture 8"/>
+            <wp:cNvGraphicFramePr>
+              <a:graphicFrameLocks xmlns:a="http://purl.oclc.org/ooxml/drawingml/main" noChangeAspect="1"/>
+            </wp:cNvGraphicFramePr>
+            <a:graphic xmlns:a="http://purl.oclc.org/ooxml/drawingml/main">
+              <a:graphicData uri="http://purl.oclc.org/ooxml/drawingml/picture">
+                <pic:pic xmlns:pic="http://purl.oclc.org/ooxml/drawingml/picture">
+                  <pic:nvPicPr>
+                    <pic:cNvPr id="1" name=""/>
+                    <pic:cNvPicPr/>
+                  </pic:nvPicPr>
+                  <pic:blipFill>
+                    <a:blip r:embed="rId16"/>
+                    <a:stretch>
+                      <a:fillRect/>
+                    </a:stretch>
+                  </pic:blipFill>
+                  <pic:spPr>
+                    <a:xfrm>
+                      <a:off x="0" y="0"/>
+                      <a:ext cx="3089910" cy="688975"/>
+                    </a:xfrm>
+                    <a:prstGeom prst="rect">
+                      <a:avLst/>
+                    </a:prstGeom>
+                  </pic:spPr>
+                </pic:pic>
+              </a:graphicData>
+            </a:graphic>
+          </wp:inline>
+        </w:drawing>
+      </w:r>
+    </w:p>
+    <w:p>
+      <w:pPr>
+        <w:pStyle w:val="Caption"/>
+      </w:pPr>
+      <w:r>
+        <w:t xml:space="preserve">Fig. </w:t>
+      </w:r>
+      <w:fldSimple w:instr=" SEQ Fig. \* ARABIC ">
+        <w:r>
+          <w:rPr>
+            <w:noProof/>
+          </w:rPr>
+          <w:t>9</w:t>
+        </w:r>
+      </w:fldSimple>
+      <w:r>
+        <w:t>. Correlation Matrix</w:t>
+      </w:r>
+      <w:r>
+        <w:t xml:space="preserve"> (Part 2)</w:t>
+      </w:r>
+    </w:p>
+    <w:p>
+      <w:pPr>
+        <w:keepNext/>
+        <w:jc w:val="both"/>
+      </w:pPr>
+      <w:r>
+        <w:rPr>
+          <w:noProof/>
+        </w:rPr>
+        <w:drawing>
+          <wp:inline distT="0" distB="0" distL="0" distR="0" wp14:anchorId="42FAE6F6" wp14:editId="27399B4C">
+            <wp:extent cx="3089910" cy="728345"/>
+            <wp:effectExtent l="0" t="0" r="0" b="0"/>
+            <wp:docPr id="11" name="Picture 11"/>
+            <wp:cNvGraphicFramePr>
+              <a:graphicFrameLocks xmlns:a="http://purl.oclc.org/ooxml/drawingml/main" noChangeAspect="1"/>
+            </wp:cNvGraphicFramePr>
+            <a:graphic xmlns:a="http://purl.oclc.org/ooxml/drawingml/main">
+              <a:graphicData uri="http://purl.oclc.org/ooxml/drawingml/picture">
+                <pic:pic xmlns:pic="http://purl.oclc.org/ooxml/drawingml/picture">
+                  <pic:nvPicPr>
+                    <pic:cNvPr id="1" name=""/>
+                    <pic:cNvPicPr/>
+                  </pic:nvPicPr>
+                  <pic:blipFill>
+                    <a:blip r:embed="rId17"/>
+                    <a:stretch>
+                      <a:fillRect/>
+                    </a:stretch>
+                  </pic:blipFill>
+                  <pic:spPr>
+                    <a:xfrm>
+                      <a:off x="0" y="0"/>
+                      <a:ext cx="3089910" cy="728345"/>
+                    </a:xfrm>
+                    <a:prstGeom prst="rect">
+                      <a:avLst/>
+                    </a:prstGeom>
+                  </pic:spPr>
+                </pic:pic>
+              </a:graphicData>
+            </a:graphic>
+          </wp:inline>
+        </w:drawing>
+      </w:r>
+    </w:p>
+    <w:p>
+      <w:pPr>
+        <w:pStyle w:val="Caption"/>
+        <w:jc w:val="both"/>
+        <w:rPr>
+          <w:lang w:val="en-PH"/>
+        </w:rPr>
+      </w:pPr>
+      <w:r>
+        <w:t xml:space="preserve">Fig. </w:t>
+      </w:r>
+      <w:fldSimple w:instr=" SEQ Fig. \* ARABIC ">
+        <w:r>
+          <w:rPr>
+            <w:noProof/>
+          </w:rPr>
+          <w:t>10</w:t>
+        </w:r>
+      </w:fldSimple>
+      <w:r>
+        <w:t>. Correlation Matrix (Part 3)</w:t>
       </w:r>
     </w:p>
     <w:p>
@@ -2777,7 +3700,126 @@
         <w:rPr>
           <w:lang w:val="en-PH"/>
         </w:rPr>
-        <w:t xml:space="preserve">Furthermore, switching around the order of the operation will also be detected because the n-gram clusters will be designed to be equal even when the tokens are reordered. </w:t>
+        <w:t>Once the projects have chosen, the correlation matrix pops up. As can be seen above, each result pair has been assigned a color between green and red to denote how similar the two projects are. This uses a simple linear interpolation algorithm found in Java’s standard library.</w:t>
+      </w:r>
+    </w:p>
+    <w:p>
+      <w:pPr>
+        <w:pStyle w:val="Heading3"/>
+        <w:rPr>
+          <w:lang w:val="en-PH"/>
+        </w:rPr>
+      </w:pPr>
+      <w:r>
+        <w:rPr>
+          <w:lang w:val="en-PH"/>
+        </w:rPr>
+        <w:t>Ranking Menu</w:t>
+      </w:r>
+    </w:p>
+    <w:p>
+      <w:pPr>
+        <w:keepNext/>
+        <w:jc w:val="both"/>
+        <w:rPr>
+          <w:noProof/>
+          <w:lang w:val="en-PH"/>
+        </w:rPr>
+      </w:pPr>
+    </w:p>
+    <w:p>
+      <w:pPr>
+        <w:keepNext/>
+        <w:jc w:val="both"/>
+      </w:pPr>
+      <w:r>
+        <w:rPr>
+          <w:noProof/>
+        </w:rPr>
+        <w:drawing>
+          <wp:inline distT="0" distB="0" distL="0" distR="0" wp14:anchorId="42E0C7F7" wp14:editId="7B95B6C7">
+            <wp:extent cx="3089910" cy="660400"/>
+            <wp:effectExtent l="0" t="0" r="0" b="6350"/>
+            <wp:docPr id="13" name="Picture 13"/>
+            <wp:cNvGraphicFramePr>
+              <a:graphicFrameLocks xmlns:a="http://purl.oclc.org/ooxml/drawingml/main" noChangeAspect="1"/>
+            </wp:cNvGraphicFramePr>
+            <a:graphic xmlns:a="http://purl.oclc.org/ooxml/drawingml/main">
+              <a:graphicData uri="http://purl.oclc.org/ooxml/drawingml/picture">
+                <pic:pic xmlns:pic="http://purl.oclc.org/ooxml/drawingml/picture">
+                  <pic:nvPicPr>
+                    <pic:cNvPr id="1" name=""/>
+                    <pic:cNvPicPr/>
+                  </pic:nvPicPr>
+                  <pic:blipFill>
+                    <a:blip r:embed="rId18"/>
+                    <a:stretch>
+                      <a:fillRect/>
+                    </a:stretch>
+                  </pic:blipFill>
+                  <pic:spPr>
+                    <a:xfrm>
+                      <a:off x="0" y="0"/>
+                      <a:ext cx="3089910" cy="660400"/>
+                    </a:xfrm>
+                    <a:prstGeom prst="rect">
+                      <a:avLst/>
+                    </a:prstGeom>
+                  </pic:spPr>
+                </pic:pic>
+              </a:graphicData>
+            </a:graphic>
+          </wp:inline>
+        </w:drawing>
+      </w:r>
+    </w:p>
+    <w:p>
+      <w:pPr>
+        <w:pStyle w:val="Caption"/>
+        <w:jc w:val="both"/>
+      </w:pPr>
+      <w:r>
+        <w:t xml:space="preserve">Fig. </w:t>
+      </w:r>
+      <w:fldSimple w:instr=" SEQ Fig. \* ARABIC ">
+        <w:r>
+          <w:rPr>
+            <w:noProof/>
+          </w:rPr>
+          <w:t>11</w:t>
+        </w:r>
+      </w:fldSimple>
+      <w:r>
+        <w:t>. Ranking Menu</w:t>
+      </w:r>
+    </w:p>
+    <w:p>
+      <w:pPr>
+        <w:ind w:firstLine="21.30pt"/>
+        <w:jc w:val="both"/>
+        <w:rPr>
+          <w:lang w:val="en-PH"/>
+        </w:rPr>
+      </w:pPr>
+      <w:r>
+        <w:rPr>
+          <w:lang w:val="en-PH"/>
+        </w:rPr>
+        <w:t>The figure above shows the overall rankings of all comparisons done from highest similarity to lowest similarity. The first column shows the first project compared and the second column shows the second column compared. This was done by flattening the correlation matrix object then sorting it in reverse order.</w:t>
+      </w:r>
+    </w:p>
+    <w:p>
+      <w:pPr>
+        <w:pStyle w:val="Heading2"/>
+        <w:rPr>
+          <w:lang w:val="en-PH"/>
+        </w:rPr>
+      </w:pPr>
+      <w:r>
+        <w:rPr>
+          <w:lang w:val="en-PH"/>
+        </w:rPr>
+        <w:t>Software Metrics</w:t>
       </w:r>
     </w:p>
     <w:p>
@@ -2792,79 +3834,265 @@
         <w:rPr>
           <w:lang w:val="en-PH"/>
         </w:rPr>
-        <w:t xml:space="preserve">N-gram clustering was achieved by using the Tokenizer earlier to gather </w:t>
-      </w:r>
-      <w:r>
-        <w:rPr>
-          <w:b/>
-          <w:bCs/>
-          <w:lang w:val="en-PH"/>
-        </w:rPr>
-        <w:t>Token</w:t>
-      </w:r>
-      <w:r>
-        <w:rPr>
-          <w:lang w:val="en-PH"/>
-        </w:rPr>
-        <w:t xml:space="preserve">s. Every N </w:t>
-      </w:r>
-      <w:r>
-        <w:rPr>
-          <w:lang w:val="en-PH"/>
-        </w:rPr>
-        <w:t>iteration</w:t>
-      </w:r>
-      <w:r>
-        <w:rPr>
-          <w:lang w:val="en-PH"/>
-        </w:rPr>
-        <w:t>s</w:t>
-      </w:r>
-      <w:r>
-        <w:rPr>
-          <w:lang w:val="en-PH"/>
-        </w:rPr>
-        <w:t xml:space="preserve">, the collected tokens are batched together into a TokenCluster object. This will be the object representation of the </w:t>
-      </w:r>
-      <w:r>
-        <w:rPr>
-          <w:lang w:val="en-PH"/>
-        </w:rPr>
-        <w:t>n-gram</w:t>
-      </w:r>
-      <w:r>
-        <w:rPr>
-          <w:lang w:val="en-PH"/>
-        </w:rPr>
-        <w:t xml:space="preserve"> clusters. What makes the </w:t>
-      </w:r>
-      <w:r>
-        <w:rPr>
-          <w:b/>
-          <w:bCs/>
-          <w:lang w:val="en-PH"/>
-        </w:rPr>
-        <w:t>TokenCluster</w:t>
-      </w:r>
-      <w:r>
-        <w:rPr>
-          <w:lang w:val="en-PH"/>
-        </w:rPr>
-        <w:t xml:space="preserve"> class distinct from one another (at least in the eyes of a hashmap) is the </w:t>
-      </w:r>
-      <w:r>
-        <w:rPr>
-          <w:b/>
-          <w:bCs/>
-          <w:lang w:val="en-PH"/>
-        </w:rPr>
-        <w:t>hashCode</w:t>
-      </w:r>
-      <w:r>
-        <w:rPr>
-          <w:lang w:val="en-PH"/>
-        </w:rPr>
-        <w:t xml:space="preserve"> representation of each one. The hashes of each token are recomputed and combined to make a single hash value for the cluster. Re-ordering the tokens will have no effect on this value so obfuscation by reordering will not work.</w:t>
+        <w:t>There is a need to quantify some key characteristics of the code of this program. As such, the author turn</w:t>
+      </w:r>
+      <w:r>
+        <w:rPr>
+          <w:lang w:val="en-PH"/>
+        </w:rPr>
+        <w:t>ed</w:t>
+      </w:r>
+      <w:r>
+        <w:rPr>
+          <w:lang w:val="en-PH"/>
+        </w:rPr>
+        <w:t xml:space="preserve"> to the </w:t>
+      </w:r>
+      <w:r>
+        <w:rPr>
+          <w:lang w:val="en-PH"/>
+        </w:rPr>
+        <w:lastRenderedPageBreak/>
+        <w:t>Halstead</w:t>
+      </w:r>
+      <w:r>
+        <w:rPr>
+          <w:lang w:val="en-PH"/>
+        </w:rPr>
+        <w:t xml:space="preserve"> complexity measures as a means of quantifying aspects of the implementation and expression of the algorithms in this program</w:t>
+      </w:r>
+      <w:r>
+        <w:rPr>
+          <w:lang w:val="en-PH"/>
+        </w:rPr>
+        <w:t xml:space="preserve"> </w:t>
+      </w:r>
+      <w:sdt>
+        <w:sdtPr>
+          <w:rPr>
+            <w:lang w:val="en-PH"/>
+          </w:rPr>
+          <w:id w:val="1257867321"/>
+          <w:citation/>
+        </w:sdtPr>
+        <w:sdtEndPr/>
+        <w:sdtContent>
+          <w:r>
+            <w:rPr>
+              <w:lang w:val="en-PH"/>
+            </w:rPr>
+            <w:fldChar w:fldCharType="begin"/>
+          </w:r>
+          <w:r>
+            <w:rPr>
+              <w:lang w:val="en-PH"/>
+            </w:rPr>
+            <w:instrText xml:space="preserve"> CITATION Vir17 \l</w:instrText>
+          </w:r>
+          <w:r>
+            <w:rPr>
+              <w:lang w:val="en-PH"/>
+            </w:rPr>
+            <w:instrText xml:space="preserve"> en-PH </w:instrText>
+          </w:r>
+          <w:r>
+            <w:rPr>
+              <w:lang w:val="en-PH"/>
+            </w:rPr>
+            <w:fldChar w:fldCharType="separate"/>
+          </w:r>
+          <w:r>
+            <w:rPr>
+              <w:noProof/>
+              <w:lang w:val="en-PH"/>
+            </w:rPr>
+            <w:t>[11]</w:t>
+          </w:r>
+          <w:r>
+            <w:rPr>
+              <w:lang w:val="en-PH"/>
+            </w:rPr>
+            <w:fldChar w:fldCharType="end"/>
+          </w:r>
+        </w:sdtContent>
+      </w:sdt>
+      <w:r>
+        <w:rPr>
+          <w:lang w:val="en-PH"/>
+        </w:rPr>
+        <w:t>. Here,</w:t>
+      </w:r>
+      <w:r>
+        <w:rPr>
+          <w:lang w:val="en-PH"/>
+        </w:rPr>
+        <w:t xml:space="preserve"> the author</w:t>
+      </w:r>
+      <w:r>
+        <w:rPr>
+          <w:lang w:val="en-PH"/>
+        </w:rPr>
+        <w:t xml:space="preserve"> use</w:t>
+      </w:r>
+      <w:r>
+        <w:rPr>
+          <w:lang w:val="en-PH"/>
+        </w:rPr>
+        <w:t>d</w:t>
+      </w:r>
+      <w:r>
+        <w:rPr>
+          <w:lang w:val="en-PH"/>
+        </w:rPr>
+        <w:t xml:space="preserve"> an open-source library by Ahmed Metwally</w:t>
+      </w:r>
+      <w:r>
+        <w:rPr>
+          <w:lang w:val="en-PH"/>
+        </w:rPr>
+        <w:t xml:space="preserve"> to calculate these values</w:t>
+      </w:r>
+      <w:sdt>
+        <w:sdtPr>
+          <w:rPr>
+            <w:lang w:val="en-PH"/>
+          </w:rPr>
+          <w:id w:val="-1022013345"/>
+          <w:citation/>
+        </w:sdtPr>
+        <w:sdtEndPr/>
+        <w:sdtContent>
+          <w:r>
+            <w:rPr>
+              <w:lang w:val="en-PH"/>
+            </w:rPr>
+            <w:fldChar w:fldCharType="begin"/>
+          </w:r>
+          <w:r>
+            <w:rPr>
+              <w:lang w:val="en-PH"/>
+            </w:rPr>
+            <w:instrText xml:space="preserve"> CITATION Met \l</w:instrText>
+          </w:r>
+          <w:r>
+            <w:rPr>
+              <w:lang w:val="en-PH"/>
+            </w:rPr>
+            <w:instrText xml:space="preserve"> en-PH </w:instrText>
+          </w:r>
+          <w:r>
+            <w:rPr>
+              <w:lang w:val="en-PH"/>
+            </w:rPr>
+            <w:fldChar w:fldCharType="separate"/>
+          </w:r>
+          <w:r>
+            <w:rPr>
+              <w:noProof/>
+              <w:lang w:val="en-PH"/>
+            </w:rPr>
+            <w:t xml:space="preserve"> </w:t>
+          </w:r>
+          <w:r>
+            <w:rPr>
+              <w:noProof/>
+              <w:lang w:val="en-PH"/>
+            </w:rPr>
+            <w:t>[12]</w:t>
+          </w:r>
+          <w:r>
+            <w:rPr>
+              <w:lang w:val="en-PH"/>
+            </w:rPr>
+            <w:fldChar w:fldCharType="end"/>
+          </w:r>
+        </w:sdtContent>
+      </w:sdt>
+      <w:r>
+        <w:rPr>
+          <w:lang w:val="en-PH"/>
+        </w:rPr>
+        <w:t>. However, they modified a lot of the code to make it into an externally usable API and they made a small program which made use of all the library’s internals. The results from this program shows the following:</w:t>
+      </w:r>
+    </w:p>
+    <w:p>
+      <w:pPr>
+        <w:keepNext/>
+        <w:jc w:val="both"/>
+      </w:pPr>
+      <w:r>
+        <w:rPr>
+          <w:noProof/>
+          <w:lang w:val="en-PH"/>
+        </w:rPr>
+        <w:drawing>
+          <wp:inline distT="0" distB="0" distL="0" distR="0" wp14:anchorId="68DC8262" wp14:editId="514C71D3">
+            <wp:extent cx="3089275" cy="1412875"/>
+            <wp:effectExtent l="0" t="0" r="0" b="0"/>
+            <wp:docPr id="14" name="Picture 14"/>
+            <wp:cNvGraphicFramePr>
+              <a:graphicFrameLocks xmlns:a="http://purl.oclc.org/ooxml/drawingml/main" noChangeAspect="1"/>
+            </wp:cNvGraphicFramePr>
+            <a:graphic xmlns:a="http://purl.oclc.org/ooxml/drawingml/main">
+              <a:graphicData uri="http://purl.oclc.org/ooxml/drawingml/picture">
+                <pic:pic xmlns:pic="http://purl.oclc.org/ooxml/drawingml/picture">
+                  <pic:nvPicPr>
+                    <pic:cNvPr id="0" name="Picture 11"/>
+                    <pic:cNvPicPr>
+                      <a:picLocks noChangeAspect="1" noChangeArrowheads="1"/>
+                    </pic:cNvPicPr>
+                  </pic:nvPicPr>
+                  <pic:blipFill>
+                    <a:blip r:embed="rId19">
+                      <a:extLst>
+                        <a:ext uri="{28A0092B-C50C-407E-A947-70E740481C1C}">
+                          <a14:useLocalDpi xmlns:a14="http://schemas.microsoft.com/office/drawing/2010/main" val="0"/>
+                        </a:ext>
+                      </a:extLst>
+                    </a:blip>
+                    <a:srcRect/>
+                    <a:stretch>
+                      <a:fillRect/>
+                    </a:stretch>
+                  </pic:blipFill>
+                  <pic:spPr bwMode="auto">
+                    <a:xfrm>
+                      <a:off x="0" y="0"/>
+                      <a:ext cx="3089275" cy="1412875"/>
+                    </a:xfrm>
+                    <a:prstGeom prst="rect">
+                      <a:avLst/>
+                    </a:prstGeom>
+                    <a:noFill/>
+                    <a:ln>
+                      <a:noFill/>
+                    </a:ln>
+                  </pic:spPr>
+                </pic:pic>
+              </a:graphicData>
+            </a:graphic>
+          </wp:inline>
+        </w:drawing>
+      </w:r>
+    </w:p>
+    <w:p>
+      <w:pPr>
+        <w:pStyle w:val="Caption"/>
+        <w:jc w:val="both"/>
+      </w:pPr>
+      <w:r>
+        <w:t xml:space="preserve">Fig. </w:t>
+      </w:r>
+      <w:fldSimple w:instr=" SEQ Fig. \* ARABIC ">
+        <w:r>
+          <w:rPr>
+            <w:noProof/>
+          </w:rPr>
+          <w:t>12</w:t>
+        </w:r>
+      </w:fldSimple>
+      <w:r>
+        <w:t>. Results of Halstead Complexity Metrics</w:t>
       </w:r>
     </w:p>
     <w:p>
@@ -2879,162 +4107,49 @@
         <w:rPr>
           <w:lang w:val="en-PH"/>
         </w:rPr>
-        <w:t xml:space="preserve">These clusters are released via a stream by the </w:t>
-      </w:r>
-      <w:r>
-        <w:rPr>
-          <w:b/>
-          <w:bCs/>
-          <w:lang w:val="en-PH"/>
-        </w:rPr>
-        <w:t>Tokenizer</w:t>
-      </w:r>
-      <w:r>
-        <w:rPr>
-          <w:lang w:val="en-PH"/>
-        </w:rPr>
-        <w:t xml:space="preserve"> class. The next module, the occurrence counter, will be responsible for tracking and tabulating each one and eventually finding the number of unique and similar clusters between two projects.</w:t>
-      </w:r>
-    </w:p>
-    <w:p>
-      <w:pPr>
-        <w:pStyle w:val="Heading3"/>
-        <w:rPr>
-          <w:lang w:val="en-PH"/>
-        </w:rPr>
-      </w:pPr>
-      <w:r>
-        <w:rPr>
-          <w:lang w:val="en-PH"/>
-        </w:rPr>
-        <w:t>Cluster Occurrence Counting</w:t>
-      </w:r>
-    </w:p>
-    <w:p>
-      <w:pPr>
-        <w:ind w:firstLine="14.40pt"/>
-        <w:jc w:val="both"/>
-        <w:rPr>
-          <w:lang w:val="en-PH"/>
-        </w:rPr>
-      </w:pPr>
-      <w:r>
-        <w:rPr>
-          <w:lang w:val="en-PH"/>
-        </w:rPr>
-        <w:t xml:space="preserve">With the </w:t>
-      </w:r>
-      <w:r>
-        <w:rPr>
-          <w:b/>
-          <w:bCs/>
-          <w:lang w:val="en-PH"/>
-        </w:rPr>
-        <w:t>hashCode</w:t>
-      </w:r>
-      <w:r>
-        <w:rPr>
-          <w:b/>
-          <w:bCs/>
-          <w:lang w:val="en-PH"/>
-        </w:rPr>
-        <w:t xml:space="preserve"> </w:t>
-      </w:r>
-      <w:r>
-        <w:rPr>
-          <w:lang w:val="en-PH"/>
-        </w:rPr>
-        <w:t xml:space="preserve">of the token cluster class in place, occurrence counting now becomes a straightforward task. When a reader was put into the </w:t>
-      </w:r>
-      <w:r>
-        <w:rPr>
-          <w:b/>
-          <w:bCs/>
-          <w:lang w:val="en-PH"/>
-        </w:rPr>
-        <w:t>TokenClusterOccurrenceClass,</w:t>
-      </w:r>
-      <w:r>
-        <w:rPr>
-          <w:lang w:val="en-PH"/>
-        </w:rPr>
-        <w:t xml:space="preserve"> token clusters were extracted from it, then they are placed into a </w:t>
-      </w:r>
-      <w:r>
-        <w:rPr>
-          <w:b/>
-          <w:bCs/>
-          <w:lang w:val="en-PH"/>
-        </w:rPr>
-        <w:t>HashMap</w:t>
-      </w:r>
-      <w:r>
-        <w:rPr>
-          <w:lang w:val="en-PH"/>
-        </w:rPr>
-        <w:t xml:space="preserve"> that maps each token cluster to integer pairs that indicate how many times it had appeared for both readers [projects].</w:t>
-      </w:r>
-      <w:r>
-        <w:rPr>
-          <w:lang w:val="en-PH"/>
-        </w:rPr>
-        <w:t xml:space="preserve"> From this table, the score could now be </w:t>
-      </w:r>
-      <w:r>
-        <w:rPr>
-          <w:lang w:val="en-PH"/>
-        </w:rPr>
-        <w:t xml:space="preserve">computed with the </w:t>
-      </w:r>
-      <w:r>
-        <w:rPr>
-          <w:b/>
-          <w:bCs/>
-          <w:lang w:val="en-PH"/>
-        </w:rPr>
-        <w:t>Jaccard Similarity Coefficient</w:t>
-      </w:r>
-      <w:r>
-        <w:rPr>
-          <w:b/>
-          <w:bCs/>
-          <w:lang w:val="en-PH"/>
-        </w:rPr>
-        <w:t xml:space="preserve"> </w:t>
-      </w:r>
-      <w:r>
-        <w:rPr>
-          <w:lang w:val="en-PH"/>
-        </w:rPr>
-        <w:t xml:space="preserve">using the total number of unique token clusters and similar token clusters. </w:t>
-      </w:r>
-      <w:proofErr w:type="gramStart"/>
-      <w:r>
-        <w:rPr>
-          <w:lang w:val="en-PH"/>
-        </w:rPr>
-        <w:t>In particular, this</w:t>
-      </w:r>
-      <w:proofErr w:type="gramEnd"/>
-      <w:r>
-        <w:rPr>
-          <w:lang w:val="en-PH"/>
-        </w:rPr>
-        <w:t xml:space="preserve"> coefficient is defined as the quotient of the number of unique tokens and similar tokens. </w:t>
-      </w:r>
-    </w:p>
-    <w:p>
-      <w:pPr>
-        <w:pStyle w:val="Heading2"/>
-        <w:rPr>
-          <w:lang w:val="en-PH"/>
-        </w:rPr>
-      </w:pPr>
-      <w:r>
-        <w:rPr>
-          <w:lang w:val="en-PH"/>
-        </w:rPr>
-        <w:t>Testing the Program</w:t>
+        <w:t xml:space="preserve">The results show that the program had a total vocabulary of 1,196 tokens overall and a length of 2,530 tokens. It found that the volume is large, roughly 25,866.72, which means that the reader </w:t>
+      </w:r>
+      <w:r>
+        <w:rPr>
+          <w:lang w:val="en-PH"/>
+        </w:rPr>
+        <w:t>must</w:t>
+      </w:r>
+      <w:r>
+        <w:rPr>
+          <w:lang w:val="en-PH"/>
+        </w:rPr>
+        <w:t xml:space="preserve"> absor</w:t>
+      </w:r>
+      <w:r>
+        <w:rPr>
+          <w:lang w:val="en-PH"/>
+        </w:rPr>
+        <w:t>b</w:t>
+      </w:r>
+      <w:r>
+        <w:rPr>
+          <w:lang w:val="en-PH"/>
+        </w:rPr>
+        <w:t xml:space="preserve"> a lot of information from the code before they can understand it. Most interestingly for the author, the metrics estimate that it requires roughly 93</w:t>
+      </w:r>
+      <w:r>
+        <w:rPr>
+          <w:lang w:val="en-PH"/>
+        </w:rPr>
+        <w:t>,</w:t>
+      </w:r>
+      <w:r>
+        <w:rPr>
+          <w:lang w:val="en-PH"/>
+        </w:rPr>
+        <w:t xml:space="preserve">264 seconds </w:t>
+      </w:r>
+      <w:r>
+        <w:rPr>
+          <w:lang w:val="en-PH"/>
+        </w:rPr>
+        <w:t>or 25.9 hours to make this program.</w:t>
       </w:r>
     </w:p>
     <w:p>
@@ -3112,7 +4227,7 @@
               </w:tblGrid>
               <w:tr>
                 <w:trPr>
-                  <w:divId w:val="1512067556"/>
+                  <w:divId w:val="1571691146"/>
                   <w:tblCellSpacing w:w="0.75pt" w:type="dxa"/>
                 </w:trPr>
                 <w:tc>
@@ -3174,7 +4289,7 @@
               </w:tr>
               <w:tr>
                 <w:trPr>
-                  <w:divId w:val="1512067556"/>
+                  <w:divId w:val="1571691146"/>
                   <w:tblCellSpacing w:w="0.75pt" w:type="dxa"/>
                 </w:trPr>
                 <w:tc>
@@ -3193,7 +4308,6 @@
                       <w:rPr>
                         <w:noProof/>
                       </w:rPr>
-                      <w:lastRenderedPageBreak/>
                       <w:t xml:space="preserve">[2] </w:t>
                     </w:r>
                   </w:p>
@@ -3235,7 +4349,7 @@
               </w:tr>
               <w:tr>
                 <w:trPr>
-                  <w:divId w:val="1512067556"/>
+                  <w:divId w:val="1571691146"/>
                   <w:tblCellSpacing w:w="0.75pt" w:type="dxa"/>
                 </w:trPr>
                 <w:tc>
@@ -3295,7 +4409,7 @@
               </w:tr>
               <w:tr>
                 <w:trPr>
-                  <w:divId w:val="1512067556"/>
+                  <w:divId w:val="1571691146"/>
                   <w:tblCellSpacing w:w="0.75pt" w:type="dxa"/>
                 </w:trPr>
                 <w:tc>
@@ -3355,7 +4469,7 @@
               </w:tr>
               <w:tr>
                 <w:trPr>
-                  <w:divId w:val="1512067556"/>
+                  <w:divId w:val="1571691146"/>
                   <w:tblCellSpacing w:w="0.75pt" w:type="dxa"/>
                 </w:trPr>
                 <w:tc>
@@ -3415,7 +4529,7 @@
               </w:tr>
               <w:tr>
                 <w:trPr>
-                  <w:divId w:val="1512067556"/>
+                  <w:divId w:val="1571691146"/>
                   <w:tblCellSpacing w:w="0.75pt" w:type="dxa"/>
                 </w:trPr>
                 <w:tc>
@@ -3475,7 +4589,7 @@
               </w:tr>
               <w:tr>
                 <w:trPr>
-                  <w:divId w:val="1512067556"/>
+                  <w:divId w:val="1571691146"/>
                   <w:tblCellSpacing w:w="0.75pt" w:type="dxa"/>
                 </w:trPr>
                 <w:tc>
@@ -3535,7 +4649,7 @@
               </w:tr>
               <w:tr>
                 <w:trPr>
-                  <w:divId w:val="1512067556"/>
+                  <w:divId w:val="1571691146"/>
                   <w:tblCellSpacing w:w="0.75pt" w:type="dxa"/>
                 </w:trPr>
                 <w:tc>
@@ -3595,7 +4709,7 @@
               </w:tr>
               <w:tr>
                 <w:trPr>
-                  <w:divId w:val="1512067556"/>
+                  <w:divId w:val="1571691146"/>
                   <w:tblCellSpacing w:w="0.75pt" w:type="dxa"/>
                 </w:trPr>
                 <w:tc>
@@ -3655,7 +4769,7 @@
               </w:tr>
               <w:tr>
                 <w:trPr>
-                  <w:divId w:val="1512067556"/>
+                  <w:divId w:val="1571691146"/>
                   <w:tblCellSpacing w:w="0.75pt" w:type="dxa"/>
                 </w:trPr>
                 <w:tc>
@@ -3675,6 +4789,144 @@
                         <w:noProof/>
                       </w:rPr>
                       <w:t xml:space="preserve">[10] </w:t>
+                    </w:r>
+                  </w:p>
+                </w:tc>
+                <w:tc>
+                  <w:tcPr>
+                    <w:tcW w:w="0pt" w:type="dxa"/>
+                    <w:hideMark/>
+                  </w:tcPr>
+                  <w:p>
+                    <w:pPr>
+                      <w:pStyle w:val="Bibliography"/>
+                      <w:rPr>
+                        <w:noProof/>
+                      </w:rPr>
+                    </w:pPr>
+                    <w:r>
+                      <w:rPr>
+                        <w:noProof/>
+                      </w:rPr>
+                      <w:t>A. Bien, "Structuring Complex JavaFX 8 Applications for Productivity," October 2014. [Online]. Available: https://www.oracle.com/technical-resources/articles/java/javafx-productivity.html.</w:t>
+                    </w:r>
+                  </w:p>
+                </w:tc>
+              </w:tr>
+              <w:tr>
+                <w:trPr>
+                  <w:divId w:val="1571691146"/>
+                  <w:tblCellSpacing w:w="0.75pt" w:type="dxa"/>
+                </w:trPr>
+                <w:tc>
+                  <w:tcPr>
+                    <w:tcW w:w="1.0%" w:type="pct"/>
+                    <w:hideMark/>
+                  </w:tcPr>
+                  <w:p>
+                    <w:pPr>
+                      <w:pStyle w:val="Bibliography"/>
+                      <w:rPr>
+                        <w:noProof/>
+                      </w:rPr>
+                    </w:pPr>
+                    <w:r>
+                      <w:rPr>
+                        <w:noProof/>
+                      </w:rPr>
+                      <w:t xml:space="preserve">[11] </w:t>
+                    </w:r>
+                  </w:p>
+                </w:tc>
+                <w:tc>
+                  <w:tcPr>
+                    <w:tcW w:w="0pt" w:type="dxa"/>
+                    <w:hideMark/>
+                  </w:tcPr>
+                  <w:p>
+                    <w:pPr>
+                      <w:pStyle w:val="Bibliography"/>
+                      <w:rPr>
+                        <w:noProof/>
+                      </w:rPr>
+                    </w:pPr>
+                    <w:r>
+                      <w:rPr>
+                        <w:noProof/>
+                      </w:rPr>
+                      <w:t>Virtual Machinery, "The Halstead Metrics," 2017. [Online]. Available: http://www.virtualmachinery.com/sidebar2.htm.</w:t>
+                    </w:r>
+                  </w:p>
+                </w:tc>
+              </w:tr>
+              <w:tr>
+                <w:trPr>
+                  <w:divId w:val="1571691146"/>
+                  <w:tblCellSpacing w:w="0.75pt" w:type="dxa"/>
+                </w:trPr>
+                <w:tc>
+                  <w:tcPr>
+                    <w:tcW w:w="1.0%" w:type="pct"/>
+                    <w:hideMark/>
+                  </w:tcPr>
+                  <w:p>
+                    <w:pPr>
+                      <w:pStyle w:val="Bibliography"/>
+                      <w:rPr>
+                        <w:noProof/>
+                      </w:rPr>
+                    </w:pPr>
+                    <w:r>
+                      <w:rPr>
+                        <w:noProof/>
+                      </w:rPr>
+                      <w:t xml:space="preserve">[12] </w:t>
+                    </w:r>
+                  </w:p>
+                </w:tc>
+                <w:tc>
+                  <w:tcPr>
+                    <w:tcW w:w="0pt" w:type="dxa"/>
+                    <w:hideMark/>
+                  </w:tcPr>
+                  <w:p>
+                    <w:pPr>
+                      <w:pStyle w:val="Bibliography"/>
+                      <w:rPr>
+                        <w:noProof/>
+                      </w:rPr>
+                    </w:pPr>
+                    <w:r>
+                      <w:rPr>
+                        <w:noProof/>
+                      </w:rPr>
+                      <w:t>A. Metwally, "Halstead Complexity Measures," [Online]. Available: https://github.com/aametwally/Halstead-Complexity-Measures.</w:t>
+                    </w:r>
+                  </w:p>
+                </w:tc>
+              </w:tr>
+              <w:tr>
+                <w:trPr>
+                  <w:divId w:val="1571691146"/>
+                  <w:tblCellSpacing w:w="0.75pt" w:type="dxa"/>
+                </w:trPr>
+                <w:tc>
+                  <w:tcPr>
+                    <w:tcW w:w="1.0%" w:type="pct"/>
+                    <w:hideMark/>
+                  </w:tcPr>
+                  <w:p>
+                    <w:pPr>
+                      <w:pStyle w:val="Bibliography"/>
+                      <w:rPr>
+                        <w:noProof/>
+                      </w:rPr>
+                    </w:pPr>
+                    <w:r>
+                      <w:rPr>
+                        <w:noProof/>
+                      </w:rPr>
+                      <w:t xml:space="preserve">[13] </w:t>
                     </w:r>
                   </w:p>
                 </w:tc>
@@ -3716,7 +4968,7 @@
             </w:tbl>
             <w:p>
               <w:pPr>
-                <w:divId w:val="1512067556"/>
+                <w:divId w:val="1571691146"/>
                 <w:rPr>
                   <w:rFonts w:eastAsia="Times New Roman"/>
                   <w:noProof/>
@@ -4879,6 +6131,95 @@
     </w:lvl>
   </w:abstractNum>
   <w:abstractNum w:abstractNumId="15" w15:restartNumberingAfterBreak="0">
+    <w:nsid w:val="2AB80D65"/>
+    <w:multiLevelType w:val="hybridMultilevel"/>
+    <w:tmpl w:val="4EF45ACC"/>
+    <w:lvl w:ilvl="0" w:tplc="37E49B2C">
+      <w:start w:val="1"/>
+      <w:numFmt w:val="decimal"/>
+      <w:lvlText w:val="%1."/>
+      <w:lvlJc w:val="start"/>
+      <w:pPr>
+        <w:ind w:start="32.20pt" w:hanging="18pt"/>
+      </w:pPr>
+      <w:rPr>
+        <w:rFonts w:hint="default"/>
+      </w:rPr>
+    </w:lvl>
+    <w:lvl w:ilvl="1" w:tplc="34090019" w:tentative="1">
+      <w:start w:val="1"/>
+      <w:numFmt w:val="lowerLetter"/>
+      <w:lvlText w:val="%2."/>
+      <w:lvlJc w:val="start"/>
+      <w:pPr>
+        <w:ind w:start="68.20pt" w:hanging="18pt"/>
+      </w:pPr>
+    </w:lvl>
+    <w:lvl w:ilvl="2" w:tplc="3409001B" w:tentative="1">
+      <w:start w:val="1"/>
+      <w:numFmt w:val="lowerRoman"/>
+      <w:lvlText w:val="%3."/>
+      <w:lvlJc w:val="end"/>
+      <w:pPr>
+        <w:ind w:start="104.20pt" w:hanging="9pt"/>
+      </w:pPr>
+    </w:lvl>
+    <w:lvl w:ilvl="3" w:tplc="3409000F" w:tentative="1">
+      <w:start w:val="1"/>
+      <w:numFmt w:val="decimal"/>
+      <w:lvlText w:val="%4."/>
+      <w:lvlJc w:val="start"/>
+      <w:pPr>
+        <w:ind w:start="140.20pt" w:hanging="18pt"/>
+      </w:pPr>
+    </w:lvl>
+    <w:lvl w:ilvl="4" w:tplc="34090019" w:tentative="1">
+      <w:start w:val="1"/>
+      <w:numFmt w:val="lowerLetter"/>
+      <w:lvlText w:val="%5."/>
+      <w:lvlJc w:val="start"/>
+      <w:pPr>
+        <w:ind w:start="176.20pt" w:hanging="18pt"/>
+      </w:pPr>
+    </w:lvl>
+    <w:lvl w:ilvl="5" w:tplc="3409001B" w:tentative="1">
+      <w:start w:val="1"/>
+      <w:numFmt w:val="lowerRoman"/>
+      <w:lvlText w:val="%6."/>
+      <w:lvlJc w:val="end"/>
+      <w:pPr>
+        <w:ind w:start="212.20pt" w:hanging="9pt"/>
+      </w:pPr>
+    </w:lvl>
+    <w:lvl w:ilvl="6" w:tplc="3409000F" w:tentative="1">
+      <w:start w:val="1"/>
+      <w:numFmt w:val="decimal"/>
+      <w:lvlText w:val="%7."/>
+      <w:lvlJc w:val="start"/>
+      <w:pPr>
+        <w:ind w:start="248.20pt" w:hanging="18pt"/>
+      </w:pPr>
+    </w:lvl>
+    <w:lvl w:ilvl="7" w:tplc="34090019" w:tentative="1">
+      <w:start w:val="1"/>
+      <w:numFmt w:val="lowerLetter"/>
+      <w:lvlText w:val="%8."/>
+      <w:lvlJc w:val="start"/>
+      <w:pPr>
+        <w:ind w:start="284.20pt" w:hanging="18pt"/>
+      </w:pPr>
+    </w:lvl>
+    <w:lvl w:ilvl="8" w:tplc="3409001B" w:tentative="1">
+      <w:start w:val="1"/>
+      <w:numFmt w:val="lowerRoman"/>
+      <w:lvlText w:val="%9."/>
+      <w:lvlJc w:val="end"/>
+      <w:pPr>
+        <w:ind w:start="320.20pt" w:hanging="9pt"/>
+      </w:pPr>
+    </w:lvl>
+  </w:abstractNum>
+  <w:abstractNum w:abstractNumId="16" w15:restartNumberingAfterBreak="0">
     <w:nsid w:val="37660336"/>
     <w:multiLevelType w:val="hybridMultilevel"/>
     <w:tmpl w:val="754EAC84"/>
@@ -5019,7 +6360,7 @@
       </w:rPr>
     </w:lvl>
   </w:abstractNum>
-  <w:abstractNum w:abstractNumId="16" w15:restartNumberingAfterBreak="0">
+  <w:abstractNum w:abstractNumId="17" w15:restartNumberingAfterBreak="0">
     <w:nsid w:val="39E54FC6"/>
     <w:multiLevelType w:val="singleLevel"/>
     <w:tmpl w:val="5B7288D4"/>
@@ -5039,7 +6380,7 @@
       </w:rPr>
     </w:lvl>
   </w:abstractNum>
-  <w:abstractNum w:abstractNumId="17" w15:restartNumberingAfterBreak="0">
+  <w:abstractNum w:abstractNumId="18" w15:restartNumberingAfterBreak="0">
     <w:nsid w:val="4189603E"/>
     <w:multiLevelType w:val="multilevel"/>
     <w:tmpl w:val="E99CC40C"/>
@@ -5246,7 +6587,7 @@
       </w:rPr>
     </w:lvl>
   </w:abstractNum>
-  <w:abstractNum w:abstractNumId="18" w15:restartNumberingAfterBreak="0">
+  <w:abstractNum w:abstractNumId="19" w15:restartNumberingAfterBreak="0">
     <w:nsid w:val="493C3F76"/>
     <w:multiLevelType w:val="hybridMultilevel"/>
     <w:tmpl w:val="9A9E418C"/>
@@ -5357,7 +6698,7 @@
       </w:pPr>
     </w:lvl>
   </w:abstractNum>
-  <w:abstractNum w:abstractNumId="19" w15:restartNumberingAfterBreak="0">
+  <w:abstractNum w:abstractNumId="20" w15:restartNumberingAfterBreak="0">
     <w:nsid w:val="52CA544A"/>
     <w:multiLevelType w:val="singleLevel"/>
     <w:tmpl w:val="AED6D67E"/>
@@ -5384,7 +6725,7 @@
       </w:rPr>
     </w:lvl>
   </w:abstractNum>
-  <w:abstractNum w:abstractNumId="20" w15:restartNumberingAfterBreak="0">
+  <w:abstractNum w:abstractNumId="21" w15:restartNumberingAfterBreak="0">
     <w:nsid w:val="55F14EC1"/>
     <w:multiLevelType w:val="hybridMultilevel"/>
     <w:tmpl w:val="EEEC8B48"/>
@@ -5473,7 +6814,7 @@
       </w:pPr>
     </w:lvl>
   </w:abstractNum>
-  <w:abstractNum w:abstractNumId="21" w15:restartNumberingAfterBreak="0">
+  <w:abstractNum w:abstractNumId="22" w15:restartNumberingAfterBreak="0">
     <w:nsid w:val="6C402C58"/>
     <w:multiLevelType w:val="hybridMultilevel"/>
     <w:tmpl w:val="9A1CA078"/>
@@ -5618,7 +6959,7 @@
       </w:rPr>
     </w:lvl>
   </w:abstractNum>
-  <w:abstractNum w:abstractNumId="22" w15:restartNumberingAfterBreak="0">
+  <w:abstractNum w:abstractNumId="23" w15:restartNumberingAfterBreak="0">
     <w:nsid w:val="6CD32DA8"/>
     <w:multiLevelType w:val="singleLevel"/>
     <w:tmpl w:val="166470C2"/>
@@ -5644,7 +6985,7 @@
       </w:rPr>
     </w:lvl>
   </w:abstractNum>
-  <w:abstractNum w:abstractNumId="23" w15:restartNumberingAfterBreak="0">
+  <w:abstractNum w:abstractNumId="24" w15:restartNumberingAfterBreak="0">
     <w:nsid w:val="725E4547"/>
     <w:multiLevelType w:val="hybridMultilevel"/>
     <w:tmpl w:val="92040FAA"/>
@@ -5734,34 +7075,34 @@
     </w:lvl>
   </w:abstractNum>
   <w:num w:numId="1">
-    <w:abstractNumId w:val="15"/>
+    <w:abstractNumId w:val="16"/>
   </w:num>
   <w:num w:numId="2">
-    <w:abstractNumId w:val="21"/>
+    <w:abstractNumId w:val="22"/>
   </w:num>
   <w:num w:numId="3">
     <w:abstractNumId w:val="14"/>
   </w:num>
   <w:num w:numId="4">
-    <w:abstractNumId w:val="17"/>
+    <w:abstractNumId w:val="18"/>
   </w:num>
   <w:num w:numId="5">
-    <w:abstractNumId w:val="17"/>
+    <w:abstractNumId w:val="18"/>
   </w:num>
   <w:num w:numId="6">
-    <w:abstractNumId w:val="17"/>
+    <w:abstractNumId w:val="18"/>
   </w:num>
   <w:num w:numId="7">
-    <w:abstractNumId w:val="17"/>
+    <w:abstractNumId w:val="18"/>
   </w:num>
   <w:num w:numId="8">
-    <w:abstractNumId w:val="19"/>
+    <w:abstractNumId w:val="20"/>
   </w:num>
   <w:num w:numId="9">
-    <w:abstractNumId w:val="22"/>
+    <w:abstractNumId w:val="23"/>
   </w:num>
   <w:num w:numId="10">
-    <w:abstractNumId w:val="16"/>
+    <w:abstractNumId w:val="17"/>
   </w:num>
   <w:num w:numId="11">
     <w:abstractNumId w:val="13"/>
@@ -5803,16 +7144,19 @@
     <w:abstractNumId w:val="1"/>
   </w:num>
   <w:num w:numId="24">
-    <w:abstractNumId w:val="18"/>
+    <w:abstractNumId w:val="19"/>
   </w:num>
   <w:num w:numId="25">
-    <w:abstractNumId w:val="23"/>
+    <w:abstractNumId w:val="24"/>
   </w:num>
   <w:num w:numId="26">
-    <w:abstractNumId w:val="20"/>
+    <w:abstractNumId w:val="21"/>
   </w:num>
   <w:num w:numId="27">
     <w:abstractNumId w:val="12"/>
+  </w:num>
+  <w:num w:numId="28">
+    <w:abstractNumId w:val="15"/>
   </w:num>
 </w:numbering>
 </file>
@@ -6245,6 +7589,7 @@
   <w:style w:type="character" w:default="1" w:styleId="DefaultParagraphFont">
     <w:name w:val="Default Paragraph Font"/>
     <w:uiPriority w:val="1"/>
+    <w:semiHidden/>
     <w:unhideWhenUsed/>
   </w:style>
   <w:style w:type="table" w:default="1" w:styleId="TableNormal">
@@ -7021,7 +8366,7 @@
     </b:Author>
     <b:ConferenceName>International Conference on Next Generation Computing Technologies</b:ConferenceName>
     <b:City>Dehradun</b:City>
-    <b:RefOrder>10</b:RefOrder>
+    <b:RefOrder>13</b:RefOrder>
   </b:Source>
   <b:Source>
     <b:Tag>Pre03</b:Tag>
@@ -7181,11 +8526,63 @@
     </b:Author>
     <b:RefOrder>7</b:RefOrder>
   </b:Source>
+  <b:Source>
+    <b:Tag>Bie14</b:Tag>
+    <b:SourceType>DocumentFromInternetSite</b:SourceType>
+    <b:Guid>{FCC7FCAB-CF5C-49E9-B073-D9B88857B688}</b:Guid>
+    <b:Title>Structuring Complex JavaFX 8 Applications for Productivity</b:Title>
+    <b:Year>2014</b:Year>
+    <b:Month>October</b:Month>
+    <b:URL>https://www.oracle.com/technical-resources/articles/java/javafx-productivity.html</b:URL>
+    <b:Author>
+      <b:Author>
+        <b:NameList>
+          <b:Person>
+            <b:Last>Bien</b:Last>
+            <b:First>Adam</b:First>
+          </b:Person>
+        </b:NameList>
+      </b:Author>
+    </b:Author>
+    <b:RefOrder>10</b:RefOrder>
+  </b:Source>
+  <b:Source>
+    <b:Tag>Vir17</b:Tag>
+    <b:SourceType>DocumentFromInternetSite</b:SourceType>
+    <b:Guid>{5EA1FFF4-BEAF-4B9A-B365-E6AA2421F701}</b:Guid>
+    <b:Author>
+      <b:Author>
+        <b:Corporate>Virtual Machinery</b:Corporate>
+      </b:Author>
+    </b:Author>
+    <b:Title>The Halstead Metrics</b:Title>
+    <b:Year>2017</b:Year>
+    <b:URL>http://www.virtualmachinery.com/sidebar2.htm</b:URL>
+    <b:RefOrder>11</b:RefOrder>
+  </b:Source>
+  <b:Source>
+    <b:Tag>Met</b:Tag>
+    <b:SourceType>InternetSite</b:SourceType>
+    <b:Guid>{7B039E76-3EB5-4569-87C7-545476BC2040}</b:Guid>
+    <b:Title>Halstead Complexity Measures</b:Title>
+    <b:URL>https://github.com/aametwally/Halstead-Complexity-Measures</b:URL>
+    <b:Author>
+      <b:Author>
+        <b:NameList>
+          <b:Person>
+            <b:Last>Metwally</b:Last>
+            <b:First>Ahmed</b:First>
+          </b:Person>
+        </b:NameList>
+      </b:Author>
+    </b:Author>
+    <b:RefOrder>12</b:RefOrder>
+  </b:Source>
 </b:Sources>
 </file>
 
 <file path=customXml/itemProps1.xml><?xml version="1.0" encoding="utf-8"?>
-<ds:datastoreItem xmlns:ds="http://purl.oclc.org/ooxml/officeDocument/customXml" ds:itemID="{86460644-3EBA-4146-9891-3A21033A3709}">
+<ds:datastoreItem xmlns:ds="http://purl.oclc.org/ooxml/officeDocument/customXml" ds:itemID="{84E28992-486F-4E02-8F87-452B57543B58}">
   <ds:schemaRefs>
     <ds:schemaRef ds:uri="http://schemas.openxmlformats.org/officeDocument/2006/bibliography"/>
   </ds:schemaRefs>

</xml_diff>

<commit_message>
DOCS: Added unit testing section
</commit_message>
<xml_diff>
--- a/docs/IEEE_Docs.docx
+++ b/docs/IEEE_Docs.docx
@@ -27,30 +27,6 @@
           <w:kern w:val="48"/>
         </w:rPr>
         <w:t>mplementation of Measure of Software Similarity Algorithms</w:t>
-      </w:r>
-    </w:p>
-    <w:p>
-      <w:pPr>
-        <w:pStyle w:val="Author"/>
-        <w:spacing w:before="5pt" w:beforeAutospacing="1" w:after="5pt" w:afterAutospacing="1"/>
-        <w:rPr>
-          <w:sz w:val="16"/>
-          <w:szCs w:val="16"/>
-        </w:rPr>
-      </w:pPr>
-      <w:r>
-        <w:rPr>
-          <w:sz w:val="16"/>
-          <w:szCs w:val="16"/>
-        </w:rPr>
-        <w:t>*</w:t>
-      </w:r>
-      <w:r>
-        <w:rPr>
-          <w:sz w:val="16"/>
-          <w:szCs w:val="16"/>
-        </w:rPr>
-        <w:t>Note: Sub-titles are not captured in Xplore and should not be used</w:t>
       </w:r>
     </w:p>
     <w:p>
@@ -192,211 +168,44 @@
     <w:p>
       <w:pPr>
         <w:pStyle w:val="Abstract"/>
+      </w:pPr>
+      <w:r>
         <w:rPr>
           <w:i/>
           <w:iCs/>
         </w:rPr>
-      </w:pPr>
+        <w:t>Abstract</w:t>
+      </w:r>
+      <w:r>
+        <w:t>—</w:t>
+      </w:r>
+      <w:r>
+        <w:t xml:space="preserve">Plagiarism of source code is common in academic institutions and so it threatens the integrity of the educational process. There have been many attempts to detect such activity since it was first popularized in 1994 by a program called MOSS. This paper presents yet another solution to this problem: </w:t>
+      </w:r>
       <w:r>
         <w:rPr>
           <w:i/>
           <w:iCs/>
         </w:rPr>
-        <w:t>Abstract</w:t>
-      </w:r>
-      <w:r>
-        <w:t>—</w:t>
-      </w:r>
-      <w:r>
-        <w:t xml:space="preserve">This electronic document is a “live” template and already defines the components of your paper [title, text, heads, etc.] in its style sheet. </w:t>
-      </w:r>
-      <w:r>
-        <w:t xml:space="preserve"> </w:t>
-      </w:r>
-      <w:r>
-        <w:rPr>
-          <w:i/>
-        </w:rPr>
-        <w:t>*</w:t>
-      </w:r>
-      <w:r>
-        <w:rPr>
-          <w:i/>
-        </w:rPr>
-        <w:t>CRITICAL:  Do</w:t>
-      </w:r>
-      <w:r>
-        <w:rPr>
-          <w:rFonts w:eastAsia="Times New Roman"/>
-          <w:i/>
-        </w:rPr>
-        <w:t xml:space="preserve"> </w:t>
-      </w:r>
-      <w:r>
-        <w:rPr>
-          <w:i/>
-        </w:rPr>
-        <w:t>Not</w:t>
-      </w:r>
-      <w:r>
-        <w:rPr>
-          <w:rFonts w:eastAsia="Times New Roman"/>
-          <w:i/>
-        </w:rPr>
-        <w:t xml:space="preserve"> </w:t>
-      </w:r>
-      <w:r>
-        <w:rPr>
-          <w:i/>
-        </w:rPr>
-        <w:t>Use</w:t>
-      </w:r>
-      <w:r>
-        <w:rPr>
-          <w:rFonts w:eastAsia="Times New Roman"/>
-          <w:i/>
-        </w:rPr>
-        <w:t xml:space="preserve"> </w:t>
-      </w:r>
-      <w:r>
-        <w:rPr>
-          <w:i/>
-        </w:rPr>
-        <w:t>Symbols,</w:t>
-      </w:r>
-      <w:r>
-        <w:rPr>
-          <w:rFonts w:eastAsia="Times New Roman"/>
-          <w:i/>
-        </w:rPr>
-        <w:t xml:space="preserve"> </w:t>
-      </w:r>
-      <w:r>
-        <w:rPr>
-          <w:i/>
-        </w:rPr>
-        <w:t>Special</w:t>
-      </w:r>
-      <w:r>
-        <w:rPr>
-          <w:rFonts w:eastAsia="Times New Roman"/>
-          <w:i/>
-        </w:rPr>
-        <w:t xml:space="preserve"> </w:t>
-      </w:r>
-      <w:r>
-        <w:rPr>
-          <w:i/>
-        </w:rPr>
-        <w:t>Characters,</w:t>
-      </w:r>
-      <w:r>
-        <w:rPr>
-          <w:rFonts w:eastAsia="Times New Roman"/>
-          <w:i/>
-        </w:rPr>
-        <w:t xml:space="preserve"> </w:t>
-      </w:r>
-      <w:r>
-        <w:rPr>
-          <w:rFonts w:eastAsia="Times New Roman"/>
-          <w:i/>
-        </w:rPr>
-        <w:t xml:space="preserve">Footnotes, </w:t>
-      </w:r>
-      <w:r>
-        <w:rPr>
-          <w:i/>
-        </w:rPr>
-        <w:t>or</w:t>
-      </w:r>
-      <w:r>
-        <w:rPr>
-          <w:rFonts w:eastAsia="Times New Roman"/>
-          <w:i/>
-        </w:rPr>
-        <w:t xml:space="preserve"> </w:t>
-      </w:r>
-      <w:r>
-        <w:rPr>
-          <w:i/>
-        </w:rPr>
-        <w:t>Math</w:t>
-      </w:r>
-      <w:r>
-        <w:rPr>
-          <w:rFonts w:eastAsia="Times New Roman"/>
-          <w:i/>
-        </w:rPr>
-        <w:t xml:space="preserve"> </w:t>
-      </w:r>
-      <w:r>
-        <w:rPr>
-          <w:i/>
-        </w:rPr>
-        <w:t>in</w:t>
-      </w:r>
-      <w:r>
-        <w:rPr>
-          <w:rFonts w:eastAsia="Times New Roman"/>
-          <w:i/>
-        </w:rPr>
-        <w:t xml:space="preserve"> Paper </w:t>
-      </w:r>
-      <w:r>
-        <w:rPr>
-          <w:i/>
-        </w:rPr>
-        <w:t>Title</w:t>
-      </w:r>
-      <w:r>
-        <w:rPr>
-          <w:rFonts w:eastAsia="Times New Roman"/>
-          <w:i/>
-        </w:rPr>
-        <w:t xml:space="preserve"> o</w:t>
-      </w:r>
-      <w:r>
-        <w:rPr>
-          <w:i/>
-        </w:rPr>
-        <w:t>r</w:t>
-      </w:r>
-      <w:r>
-        <w:rPr>
-          <w:rFonts w:eastAsia="Times New Roman"/>
-          <w:i/>
-        </w:rPr>
-        <w:t xml:space="preserve"> </w:t>
-      </w:r>
-      <w:r>
-        <w:rPr>
-          <w:i/>
-        </w:rPr>
-        <w:t>Abstract</w:t>
-      </w:r>
-      <w:r>
-        <w:t xml:space="preserve">. </w:t>
-      </w:r>
-      <w:r>
-        <w:rPr>
-          <w:iCs/>
-        </w:rPr>
-        <w:t>(</w:t>
-      </w:r>
-      <w:r>
-        <w:rPr>
-          <w:b w:val="0"/>
-          <w:i/>
-          <w:iCs/>
-        </w:rPr>
-        <w:t>Abstract</w:t>
-      </w:r>
-      <w:r>
-        <w:rPr>
-          <w:iCs/>
-        </w:rPr>
-        <w:t>)</w:t>
+        <w:t>LopezMOSS</w:t>
+      </w:r>
+      <w:r>
+        <w:t>. This program reads in either a folder which contains multiple projects to be compared or separate folders. It uses tokenizing</w:t>
+      </w:r>
+      <w:r>
+        <w:t xml:space="preserve"> and</w:t>
+      </w:r>
+      <w:r>
+        <w:t xml:space="preserve"> clustering </w:t>
+      </w:r>
+      <w:r>
+        <w:t>using</w:t>
+      </w:r>
+      <w:r>
+        <w:t xml:space="preserve"> n-gram fingerprinting</w:t>
+      </w:r>
+      <w:r>
+        <w:t>, and then it proceeds to tabulate the occurrence of each token. To quantify the similarity of two projects, it yields a score from 0.0 to 1.0, showing the severity of the plagiarism.</w:t>
       </w:r>
     </w:p>
     <w:p>
@@ -659,7 +468,10 @@
         <w:t xml:space="preserve">Fingerprinting algorithms calculate numbers (which we call fingerprints) to help identify a document. Conflicts within these numbers usually indicate that some part of a document (or segment of code in this case) is similar to another document. </w:t>
       </w:r>
       <w:r>
-        <w:t xml:space="preserve">Better fingerprinting algorithms have since been derived from this method, but it remains that the foundation of </w:t>
+        <w:t xml:space="preserve">Better fingerprinting algorithms have since been derived from this method, but it remains that the </w:t>
+      </w:r>
+      <w:r>
+        <w:t xml:space="preserve">foundation of </w:t>
       </w:r>
       <w:r>
         <w:t>most</w:t>
@@ -745,10 +557,7 @@
         <w:t xml:space="preserve"> of </w:t>
       </w:r>
       <w:r>
-        <w:t xml:space="preserve">these key fingerprinting algorithms. In particular, it </w:t>
-      </w:r>
-      <w:r>
-        <w:t xml:space="preserve">showcases a version of </w:t>
+        <w:t xml:space="preserve">these key fingerprinting algorithms. In particular, it showcases a version of </w:t>
       </w:r>
       <w:r>
         <w:rPr>
@@ -978,7 +787,11 @@
         <w:t>Greedy String Tiling</w:t>
       </w:r>
       <w:r>
-        <w:t>, where it tries to match substrings of each token strings to each other as much as possible</w:t>
+        <w:t xml:space="preserve">, where it tries </w:t>
+      </w:r>
+      <w:r>
+        <w:lastRenderedPageBreak/>
+        <w:t>to match substrings of each token strings to each other as much as possible</w:t>
       </w:r>
       <w:r>
         <w:t xml:space="preserve"> </w:t>
@@ -1030,7 +843,6 @@
         <w:jc w:val="both"/>
       </w:pPr>
       <w:r>
-        <w:lastRenderedPageBreak/>
         <w:t xml:space="preserve">Another such tool is </w:t>
       </w:r>
       <w:r>
@@ -1261,27 +1073,14 @@
       <w:r>
         <w:t xml:space="preserve">Fig. </w:t>
       </w:r>
-      <w:r>
-        <w:fldChar w:fldCharType="begin"/>
-      </w:r>
-      <w:r>
-        <w:instrText xml:space="preserve"> SEQ Fig. \* ARABIC </w:instrText>
-      </w:r>
-      <w:r>
-        <w:fldChar w:fldCharType="separate"/>
-      </w:r>
-      <w:r>
-        <w:rPr>
-          <w:noProof/>
-        </w:rPr>
-        <w:t>1</w:t>
-      </w:r>
-      <w:r>
-        <w:rPr>
-          <w:noProof/>
-        </w:rPr>
-        <w:fldChar w:fldCharType="end"/>
-      </w:r>
+      <w:fldSimple w:instr=" SEQ Fig. \* ARABIC ">
+        <w:r>
+          <w:rPr>
+            <w:noProof/>
+          </w:rPr>
+          <w:t>1</w:t>
+        </w:r>
+      </w:fldSimple>
       <w:r>
         <w:t>. Class Diagram of Entire System</w:t>
       </w:r>
@@ -1309,7 +1108,13 @@
         <w:t xml:space="preserve"> The overall relationship between the parts are shown in the class diagram above.</w:t>
       </w:r>
       <w:r>
-        <w:t xml:space="preserve"> The next few sections shall be dedicated to providing exposition of how each subsystem works individually and </w:t>
+        <w:t xml:space="preserve"> The next few sections </w:t>
+      </w:r>
+      <w:r>
+        <w:t>is</w:t>
+      </w:r>
+      <w:r>
+        <w:t xml:space="preserve"> dedicated to providing exposition of how each subsystem works individually and </w:t>
       </w:r>
       <w:r>
         <w:t>together.</w:t>
@@ -1572,11 +1377,11 @@
         <w:t>immutable,</w:t>
       </w:r>
       <w:r>
-        <w:t xml:space="preserve"> so multiple copies of the same content had to be loaded in to achieve this. </w:t>
+        <w:t xml:space="preserve"> so multiple </w:t>
       </w:r>
       <w:r>
         <w:lastRenderedPageBreak/>
-        <w:t>This meant that if we relied simply on loading them unto strings, the program would suffer in terms of both time and memory consumption. It was inferred by the author that this was impractical as it severely depletes the system of all its resources.</w:t>
+        <w:t>copies of the same content had to be loaded in to achieve this. This meant that if we relied simply on loading them unto strings, the program would suffer in terms of both time and memory consumption. It was inferred by the author that this was impractical as it severely depletes the system of all its resources.</w:t>
       </w:r>
     </w:p>
     <w:p>
@@ -1883,7 +1688,7 @@
     <w:tbl>
       <w:tblPr>
         <w:tblStyle w:val="TableGrid"/>
-        <w:tblW w:w="0pt" w:type="auto"/>
+        <w:tblW w:w="0pt" w:type="dxa"/>
         <w:tblLook w:firstRow="1" w:lastRow="0" w:firstColumn="1" w:lastColumn="0" w:noHBand="0" w:noVBand="1"/>
       </w:tblPr>
       <w:tblGrid>
@@ -2079,24 +1884,14 @@
       <w:r>
         <w:t xml:space="preserve">Fig. </w:t>
       </w:r>
-      <w:r>
-        <w:fldChar w:fldCharType="begin"/>
-      </w:r>
-      <w:r>
-        <w:instrText xml:space="preserve"> SEQ Fig. \* ARABIC </w:instrText>
-      </w:r>
-      <w:r>
-        <w:fldChar w:fldCharType="separate"/>
-      </w:r>
-      <w:r>
-        <w:rPr>
-          <w:noProof/>
-        </w:rPr>
-        <w:t>2</w:t>
-      </w:r>
-      <w:r>
-        <w:fldChar w:fldCharType="end"/>
-      </w:r>
+      <w:fldSimple w:instr=" SEQ Fig. \* ARABIC ">
+        <w:r>
+          <w:rPr>
+            <w:noProof/>
+          </w:rPr>
+          <w:t>2</w:t>
+        </w:r>
+      </w:fldSimple>
       <w:r>
         <w:t>. General Comparison Algorithm</w:t>
       </w:r>
@@ -2203,27 +1998,14 @@
       <w:r>
         <w:t xml:space="preserve">Fig. </w:t>
       </w:r>
-      <w:r>
-        <w:fldChar w:fldCharType="begin"/>
-      </w:r>
-      <w:r>
-        <w:instrText xml:space="preserve"> SEQ Fig. \* ARABIC </w:instrText>
-      </w:r>
-      <w:r>
-        <w:fldChar w:fldCharType="separate"/>
-      </w:r>
-      <w:r>
-        <w:rPr>
-          <w:noProof/>
-        </w:rPr>
-        <w:t>3</w:t>
-      </w:r>
-      <w:r>
-        <w:rPr>
-          <w:noProof/>
-        </w:rPr>
-        <w:fldChar w:fldCharType="end"/>
-      </w:r>
+      <w:fldSimple w:instr=" SEQ Fig. \* ARABIC ">
+        <w:r>
+          <w:rPr>
+            <w:noProof/>
+          </w:rPr>
+          <w:t>3</w:t>
+        </w:r>
+      </w:fldSimple>
       <w:r>
         <w:t>. UML Diagram for ComparisonStrategy</w:t>
       </w:r>
@@ -2415,7 +2197,31 @@
         <w:rPr>
           <w:lang w:val="en-PH"/>
         </w:rPr>
-        <w:t xml:space="preserve">The first approach is not considered because it would take too long and it is too tedious and the last two approaches are incredibly vulnerable because they treat programs as plain text and do not take into account that source code actually contains a lot more information than simple words or lines. In reality, code is divvied up into small units called tokens. They turn out to be the smallest we could break up a program without loss of information. </w:t>
+        <w:t>The first approach is not considered because it would take too long and it is too tedious and the last two approaches are incredibly vulnerable because they treat programs as plain text and do not take into account that source code actually contains a lot more information than simple words or lines. In re</w:t>
+      </w:r>
+      <w:r>
+        <w:rPr>
+          <w:lang w:val="en-PH"/>
+        </w:rPr>
+        <w:t>a</w:t>
+      </w:r>
+      <w:r>
+        <w:rPr>
+          <w:lang w:val="en-PH"/>
+        </w:rPr>
+        <w:t>lity</w:t>
+      </w:r>
+      <w:r>
+        <w:rPr>
+          <w:lang w:val="en-PH"/>
+        </w:rPr>
+        <w:t>,</w:t>
+      </w:r>
+      <w:r>
+        <w:rPr>
+          <w:lang w:val="en-PH"/>
+        </w:rPr>
+        <w:t xml:space="preserve"> code is divvied up into small units called tokens. They turn out to be the smallest we could break up a program without loss of information. </w:t>
       </w:r>
     </w:p>
     <w:p>
@@ -2511,27 +2317,14 @@
       <w:r>
         <w:t xml:space="preserve">Fig. </w:t>
       </w:r>
-      <w:r>
-        <w:fldChar w:fldCharType="begin"/>
-      </w:r>
-      <w:r>
-        <w:instrText xml:space="preserve"> SEQ Fig. \* ARABIC </w:instrText>
-      </w:r>
-      <w:r>
-        <w:fldChar w:fldCharType="separate"/>
-      </w:r>
-      <w:r>
-        <w:rPr>
-          <w:noProof/>
-        </w:rPr>
-        <w:t>4</w:t>
-      </w:r>
-      <w:r>
-        <w:rPr>
-          <w:noProof/>
-        </w:rPr>
-        <w:fldChar w:fldCharType="end"/>
-      </w:r>
+      <w:fldSimple w:instr=" SEQ Fig. \* ARABIC ">
+        <w:r>
+          <w:rPr>
+            <w:noProof/>
+          </w:rPr>
+          <w:t>4</w:t>
+        </w:r>
+      </w:fldSimple>
       <w:r>
         <w:t>. Token Class UML</w:t>
       </w:r>
@@ -2895,27 +2688,14 @@
       <w:r>
         <w:t xml:space="preserve">Fig. </w:t>
       </w:r>
-      <w:r>
-        <w:fldChar w:fldCharType="begin"/>
-      </w:r>
-      <w:r>
-        <w:instrText xml:space="preserve"> SEQ Fig. \* ARABIC </w:instrText>
-      </w:r>
-      <w:r>
-        <w:fldChar w:fldCharType="separate"/>
-      </w:r>
-      <w:r>
-        <w:rPr>
-          <w:noProof/>
-        </w:rPr>
-        <w:t>5</w:t>
-      </w:r>
-      <w:r>
-        <w:rPr>
-          <w:noProof/>
-        </w:rPr>
-        <w:fldChar w:fldCharType="end"/>
-      </w:r>
+      <w:fldSimple w:instr=" SEQ Fig. \* ARABIC ">
+        <w:r>
+          <w:rPr>
+            <w:noProof/>
+          </w:rPr>
+          <w:t>5</w:t>
+        </w:r>
+      </w:fldSimple>
       <w:r>
         <w:t>. Example of Obfuscation</w:t>
       </w:r>
@@ -3183,7 +2963,7 @@
     <w:tbl>
       <w:tblPr>
         <w:tblStyle w:val="TableGrid"/>
-        <w:tblW w:w="0pt" w:type="auto"/>
+        <w:tblW w:w="0pt" w:type="dxa"/>
         <w:tblLook w:firstRow="1" w:lastRow="0" w:firstColumn="1" w:lastColumn="0" w:noHBand="0" w:noVBand="1"/>
       </w:tblPr>
       <w:tblGrid>
@@ -3250,13 +3030,7 @@
               <w:rPr>
                 <w:lang w:val="en-PH"/>
               </w:rPr>
-              <w:t>F</w:t>
-            </w:r>
-            <w:r>
-              <w:rPr>
-                <w:lang w:val="en-PH"/>
-              </w:rPr>
-              <w:t>or</w:t>
+              <w:t>For</w:t>
             </w:r>
             <w:r>
               <w:rPr>
@@ -3698,27 +3472,14 @@
       <w:r>
         <w:t xml:space="preserve">Fig. </w:t>
       </w:r>
-      <w:r>
-        <w:fldChar w:fldCharType="begin"/>
-      </w:r>
-      <w:r>
-        <w:instrText xml:space="preserve"> SEQ Fig. \* ARABIC </w:instrText>
-      </w:r>
-      <w:r>
-        <w:fldChar w:fldCharType="separate"/>
-      </w:r>
-      <w:r>
-        <w:rPr>
-          <w:noProof/>
-        </w:rPr>
-        <w:t>6</w:t>
-      </w:r>
-      <w:r>
-        <w:rPr>
-          <w:noProof/>
-        </w:rPr>
-        <w:fldChar w:fldCharType="end"/>
-      </w:r>
+      <w:fldSimple w:instr=" SEQ Fig. \* ARABIC ">
+        <w:r>
+          <w:rPr>
+            <w:noProof/>
+          </w:rPr>
+          <w:t>6</w:t>
+        </w:r>
+      </w:fldSimple>
       <w:r>
         <w:t>. FXML Afterburner Package Structure Convention</w:t>
       </w:r>
@@ -3842,27 +3603,14 @@
       <w:r>
         <w:t xml:space="preserve">Fig. </w:t>
       </w:r>
-      <w:r>
-        <w:fldChar w:fldCharType="begin"/>
-      </w:r>
-      <w:r>
-        <w:instrText xml:space="preserve"> SEQ Fig. \* ARABIC </w:instrText>
-      </w:r>
-      <w:r>
-        <w:fldChar w:fldCharType="separate"/>
-      </w:r>
-      <w:r>
-        <w:rPr>
-          <w:noProof/>
-        </w:rPr>
-        <w:t>7</w:t>
-      </w:r>
-      <w:r>
-        <w:rPr>
-          <w:noProof/>
-        </w:rPr>
-        <w:fldChar w:fldCharType="end"/>
-      </w:r>
+      <w:fldSimple w:instr=" SEQ Fig. \* ARABIC ">
+        <w:r>
+          <w:rPr>
+            <w:noProof/>
+          </w:rPr>
+          <w:t>7</w:t>
+        </w:r>
+      </w:fldSimple>
       <w:r>
         <w:t>. Configured GUI of the Multi-Project Folder Menu</w:t>
       </w:r>
@@ -3975,27 +3723,14 @@
       <w:r>
         <w:t xml:space="preserve">Fig. </w:t>
       </w:r>
-      <w:r>
-        <w:fldChar w:fldCharType="begin"/>
-      </w:r>
-      <w:r>
-        <w:instrText xml:space="preserve"> SEQ Fig. \* ARABIC </w:instrText>
-      </w:r>
-      <w:r>
-        <w:fldChar w:fldCharType="separate"/>
-      </w:r>
-      <w:r>
-        <w:rPr>
-          <w:noProof/>
-        </w:rPr>
-        <w:t>8</w:t>
-      </w:r>
-      <w:r>
-        <w:rPr>
-          <w:noProof/>
-        </w:rPr>
-        <w:fldChar w:fldCharType="end"/>
-      </w:r>
+      <w:fldSimple w:instr=" SEQ Fig. \* ARABIC ">
+        <w:r>
+          <w:rPr>
+            <w:noProof/>
+          </w:rPr>
+          <w:t>8</w:t>
+        </w:r>
+      </w:fldSimple>
       <w:r>
         <w:t>. Individual Projects Menu</w:t>
       </w:r>
@@ -4089,27 +3824,14 @@
       <w:r>
         <w:t xml:space="preserve">Fig. </w:t>
       </w:r>
-      <w:r>
-        <w:fldChar w:fldCharType="begin"/>
-      </w:r>
-      <w:r>
-        <w:instrText xml:space="preserve"> SEQ Fig. \* ARABIC </w:instrText>
-      </w:r>
-      <w:r>
-        <w:fldChar w:fldCharType="separate"/>
-      </w:r>
-      <w:r>
-        <w:rPr>
-          <w:noProof/>
-        </w:rPr>
-        <w:t>9</w:t>
-      </w:r>
-      <w:r>
-        <w:rPr>
-          <w:noProof/>
-        </w:rPr>
-        <w:fldChar w:fldCharType="end"/>
-      </w:r>
+      <w:fldSimple w:instr=" SEQ Fig. \* ARABIC ">
+        <w:r>
+          <w:rPr>
+            <w:noProof/>
+          </w:rPr>
+          <w:t>9</w:t>
+        </w:r>
+      </w:fldSimple>
       <w:r>
         <w:t>. Correlation Matrix</w:t>
       </w:r>
@@ -4170,27 +3892,14 @@
       <w:r>
         <w:t xml:space="preserve">Fig. </w:t>
       </w:r>
-      <w:r>
-        <w:fldChar w:fldCharType="begin"/>
-      </w:r>
-      <w:r>
-        <w:instrText xml:space="preserve"> SEQ Fig. \* ARABIC </w:instrText>
-      </w:r>
-      <w:r>
-        <w:fldChar w:fldCharType="separate"/>
-      </w:r>
-      <w:r>
-        <w:rPr>
-          <w:noProof/>
-        </w:rPr>
-        <w:t>10</w:t>
-      </w:r>
-      <w:r>
-        <w:rPr>
-          <w:noProof/>
-        </w:rPr>
-        <w:fldChar w:fldCharType="end"/>
-      </w:r>
+      <w:fldSimple w:instr=" SEQ Fig. \* ARABIC ">
+        <w:r>
+          <w:rPr>
+            <w:noProof/>
+          </w:rPr>
+          <w:t>10</w:t>
+        </w:r>
+      </w:fldSimple>
       <w:r>
         <w:t>. Correlation Matrix</w:t>
       </w:r>
@@ -4255,27 +3964,14 @@
       <w:r>
         <w:t xml:space="preserve">Fig. </w:t>
       </w:r>
-      <w:r>
-        <w:fldChar w:fldCharType="begin"/>
-      </w:r>
-      <w:r>
-        <w:instrText xml:space="preserve"> SEQ Fig. \* ARABIC </w:instrText>
-      </w:r>
-      <w:r>
-        <w:fldChar w:fldCharType="separate"/>
-      </w:r>
-      <w:r>
-        <w:rPr>
-          <w:noProof/>
-        </w:rPr>
-        <w:t>11</w:t>
-      </w:r>
-      <w:r>
-        <w:rPr>
-          <w:noProof/>
-        </w:rPr>
-        <w:fldChar w:fldCharType="end"/>
-      </w:r>
+      <w:fldSimple w:instr=" SEQ Fig. \* ARABIC ">
+        <w:r>
+          <w:rPr>
+            <w:noProof/>
+          </w:rPr>
+          <w:t>11</w:t>
+        </w:r>
+      </w:fldSimple>
       <w:r>
         <w:t>. Correlation Matrix (Part 3)</w:t>
       </w:r>
@@ -4373,27 +4069,14 @@
       <w:r>
         <w:t xml:space="preserve">Fig. </w:t>
       </w:r>
-      <w:r>
-        <w:fldChar w:fldCharType="begin"/>
-      </w:r>
-      <w:r>
-        <w:instrText xml:space="preserve"> SEQ Fig. \* ARABIC </w:instrText>
-      </w:r>
-      <w:r>
-        <w:fldChar w:fldCharType="separate"/>
-      </w:r>
-      <w:r>
-        <w:rPr>
-          <w:noProof/>
-        </w:rPr>
-        <w:t>12</w:t>
-      </w:r>
-      <w:r>
-        <w:rPr>
-          <w:noProof/>
-        </w:rPr>
-        <w:fldChar w:fldCharType="end"/>
-      </w:r>
+      <w:fldSimple w:instr=" SEQ Fig. \* ARABIC ">
+        <w:r>
+          <w:rPr>
+            <w:noProof/>
+          </w:rPr>
+          <w:t>12</w:t>
+        </w:r>
+      </w:fldSimple>
       <w:r>
         <w:t>. Ranking Menu</w:t>
       </w:r>
@@ -4463,7 +4146,19 @@
         <w:rPr>
           <w:lang w:val="en-PH"/>
         </w:rPr>
-        <w:t xml:space="preserve"> complexity measures as a means of quantifying aspects of the implementation and expression of the algorithms in this program</w:t>
+        <w:t xml:space="preserve"> complexity measures as a means of quantifying aspects of the implementation and expression of the algorithms </w:t>
+      </w:r>
+      <w:r>
+        <w:rPr>
+          <w:lang w:val="en-PH"/>
+        </w:rPr>
+        <w:t>in this</w:t>
+      </w:r>
+      <w:r>
+        <w:rPr>
+          <w:lang w:val="en-PH"/>
+        </w:rPr>
+        <w:t xml:space="preserve"> program</w:t>
       </w:r>
       <w:r>
         <w:rPr>
@@ -4687,27 +4382,14 @@
       <w:r>
         <w:t xml:space="preserve">Fig. </w:t>
       </w:r>
-      <w:r>
-        <w:fldChar w:fldCharType="begin"/>
-      </w:r>
-      <w:r>
-        <w:instrText xml:space="preserve"> SEQ Fig. \* ARABIC </w:instrText>
-      </w:r>
-      <w:r>
-        <w:fldChar w:fldCharType="separate"/>
-      </w:r>
-      <w:r>
-        <w:rPr>
-          <w:noProof/>
-        </w:rPr>
-        <w:t>13</w:t>
-      </w:r>
-      <w:r>
-        <w:rPr>
-          <w:noProof/>
-        </w:rPr>
-        <w:fldChar w:fldCharType="end"/>
-      </w:r>
+      <w:fldSimple w:instr=" SEQ Fig. \* ARABIC ">
+        <w:r>
+          <w:rPr>
+            <w:noProof/>
+          </w:rPr>
+          <w:t>13</w:t>
+        </w:r>
+      </w:fldSimple>
       <w:r>
         <w:t>. Results of Halstead Complexity Metrics</w:t>
       </w:r>
@@ -4773,6 +4455,20 @@
           <w:lang w:val="en-PH"/>
         </w:rPr>
         <w:t>or 25.9 hours to make this program.</w:t>
+      </w:r>
+    </w:p>
+    <w:p>
+      <w:pPr>
+        <w:pStyle w:val="Heading2"/>
+        <w:rPr>
+          <w:lang w:val="en-PH"/>
+        </w:rPr>
+      </w:pPr>
+      <w:r>
+        <w:rPr>
+          <w:lang w:val="en-PH"/>
+        </w:rPr>
+        <w:t>Unit Testing</w:t>
       </w:r>
     </w:p>
     <w:sdt>
@@ -5604,236 +5300,6 @@
         </w:sdt>
       </w:sdtContent>
     </w:sdt>
-    <w:p>
-      <w:pPr>
-        <w:pStyle w:val="references"/>
-        <w:numPr>
-          <w:ilvl w:val="0"/>
-          <w:numId w:val="0"/>
-        </w:numPr>
-        <w:ind w:start="18pt" w:hanging="18pt"/>
-      </w:pPr>
-    </w:p>
-    <w:p>
-      <w:pPr>
-        <w:pStyle w:val="references"/>
-        <w:numPr>
-          <w:ilvl w:val="0"/>
-          <w:numId w:val="0"/>
-        </w:numPr>
-        <w:spacing w:line="12pt" w:lineRule="auto"/>
-        <w:rPr>
-          <w:rFonts w:eastAsia="SimSun"/>
-          <w:b/>
-          <w:noProof w:val="0"/>
-          <w:color w:val="FF0000"/>
-          <w:spacing w:val="-1"/>
-          <w:sz w:val="20"/>
-          <w:szCs w:val="20"/>
-          <w:lang w:val="en-PH" w:eastAsia="x-none"/>
-        </w:rPr>
-      </w:pPr>
-    </w:p>
-    <w:p>
-      <w:pPr>
-        <w:pStyle w:val="references"/>
-        <w:numPr>
-          <w:ilvl w:val="0"/>
-          <w:numId w:val="0"/>
-        </w:numPr>
-        <w:spacing w:line="12pt" w:lineRule="auto"/>
-        <w:rPr>
-          <w:rFonts w:eastAsia="SimSun"/>
-          <w:b/>
-          <w:noProof w:val="0"/>
-          <w:color w:val="FF0000"/>
-          <w:spacing w:val="-1"/>
-          <w:sz w:val="20"/>
-          <w:szCs w:val="20"/>
-          <w:lang w:val="x-none" w:eastAsia="x-none"/>
-        </w:rPr>
-      </w:pPr>
-    </w:p>
-    <w:p>
-      <w:pPr>
-        <w:pStyle w:val="references"/>
-        <w:numPr>
-          <w:ilvl w:val="0"/>
-          <w:numId w:val="0"/>
-        </w:numPr>
-        <w:spacing w:line="12pt" w:lineRule="auto"/>
-        <w:rPr>
-          <w:rFonts w:eastAsia="SimSun"/>
-          <w:b/>
-          <w:noProof w:val="0"/>
-          <w:color w:val="FF0000"/>
-          <w:spacing w:val="-1"/>
-          <w:sz w:val="20"/>
-          <w:szCs w:val="20"/>
-          <w:lang w:val="x-none" w:eastAsia="x-none"/>
-        </w:rPr>
-      </w:pPr>
-    </w:p>
-    <w:p>
-      <w:pPr>
-        <w:pStyle w:val="references"/>
-        <w:numPr>
-          <w:ilvl w:val="0"/>
-          <w:numId w:val="0"/>
-        </w:numPr>
-        <w:spacing w:line="12pt" w:lineRule="auto"/>
-        <w:rPr>
-          <w:rFonts w:eastAsia="SimSun"/>
-          <w:b/>
-          <w:noProof w:val="0"/>
-          <w:color w:val="FF0000"/>
-          <w:spacing w:val="-1"/>
-          <w:sz w:val="20"/>
-          <w:szCs w:val="20"/>
-          <w:lang w:val="x-none" w:eastAsia="x-none"/>
-        </w:rPr>
-      </w:pPr>
-    </w:p>
-    <w:p>
-      <w:pPr>
-        <w:pStyle w:val="references"/>
-        <w:numPr>
-          <w:ilvl w:val="0"/>
-          <w:numId w:val="0"/>
-        </w:numPr>
-        <w:spacing w:line="12pt" w:lineRule="auto"/>
-        <w:rPr>
-          <w:rFonts w:eastAsia="SimSun"/>
-          <w:b/>
-          <w:noProof w:val="0"/>
-          <w:color w:val="FF0000"/>
-          <w:spacing w:val="-1"/>
-          <w:sz w:val="20"/>
-          <w:szCs w:val="20"/>
-          <w:lang w:val="x-none" w:eastAsia="x-none"/>
-        </w:rPr>
-      </w:pPr>
-    </w:p>
-    <w:p>
-      <w:pPr>
-        <w:pStyle w:val="references"/>
-        <w:numPr>
-          <w:ilvl w:val="0"/>
-          <w:numId w:val="0"/>
-        </w:numPr>
-        <w:spacing w:line="12pt" w:lineRule="auto"/>
-        <w:rPr>
-          <w:rFonts w:eastAsia="SimSun"/>
-          <w:b/>
-          <w:noProof w:val="0"/>
-          <w:color w:val="FF0000"/>
-          <w:spacing w:val="-1"/>
-          <w:sz w:val="20"/>
-          <w:szCs w:val="20"/>
-          <w:lang w:val="x-none" w:eastAsia="x-none"/>
-        </w:rPr>
-      </w:pPr>
-    </w:p>
-    <w:p>
-      <w:pPr>
-        <w:pStyle w:val="references"/>
-        <w:numPr>
-          <w:ilvl w:val="0"/>
-          <w:numId w:val="0"/>
-        </w:numPr>
-        <w:spacing w:line="12pt" w:lineRule="auto"/>
-        <w:rPr>
-          <w:rFonts w:eastAsia="SimSun"/>
-          <w:b/>
-          <w:noProof w:val="0"/>
-          <w:color w:val="FF0000"/>
-          <w:spacing w:val="-1"/>
-          <w:sz w:val="20"/>
-          <w:szCs w:val="20"/>
-          <w:lang w:val="x-none" w:eastAsia="x-none"/>
-        </w:rPr>
-      </w:pPr>
-    </w:p>
-    <w:p>
-      <w:pPr>
-        <w:pStyle w:val="references"/>
-        <w:numPr>
-          <w:ilvl w:val="0"/>
-          <w:numId w:val="0"/>
-        </w:numPr>
-        <w:spacing w:line="12pt" w:lineRule="auto"/>
-        <w:rPr>
-          <w:rFonts w:eastAsia="SimSun"/>
-          <w:b/>
-          <w:noProof w:val="0"/>
-          <w:color w:val="FF0000"/>
-          <w:spacing w:val="-1"/>
-          <w:sz w:val="20"/>
-          <w:szCs w:val="20"/>
-          <w:lang w:val="x-none" w:eastAsia="x-none"/>
-        </w:rPr>
-      </w:pPr>
-    </w:p>
-    <w:p>
-      <w:pPr>
-        <w:pStyle w:val="references"/>
-        <w:numPr>
-          <w:ilvl w:val="0"/>
-          <w:numId w:val="0"/>
-        </w:numPr>
-        <w:spacing w:line="12pt" w:lineRule="auto"/>
-        <w:rPr>
-          <w:rFonts w:eastAsia="SimSun"/>
-          <w:b/>
-          <w:noProof w:val="0"/>
-          <w:color w:val="FF0000"/>
-          <w:spacing w:val="-1"/>
-          <w:sz w:val="20"/>
-          <w:szCs w:val="20"/>
-          <w:lang w:val="x-none" w:eastAsia="x-none"/>
-        </w:rPr>
-      </w:pPr>
-    </w:p>
-    <w:p>
-      <w:pPr>
-        <w:pStyle w:val="references"/>
-        <w:numPr>
-          <w:ilvl w:val="0"/>
-          <w:numId w:val="0"/>
-        </w:numPr>
-        <w:spacing w:line="12pt" w:lineRule="auto"/>
-        <w:rPr>
-          <w:rFonts w:eastAsia="SimSun"/>
-          <w:b/>
-          <w:noProof w:val="0"/>
-          <w:color w:val="FF0000"/>
-          <w:spacing w:val="-1"/>
-          <w:sz w:val="20"/>
-          <w:szCs w:val="20"/>
-          <w:lang w:val="x-none" w:eastAsia="x-none"/>
-        </w:rPr>
-      </w:pPr>
-    </w:p>
-    <w:p>
-      <w:pPr>
-        <w:pStyle w:val="references"/>
-        <w:numPr>
-          <w:ilvl w:val="0"/>
-          <w:numId w:val="0"/>
-        </w:numPr>
-        <w:spacing w:line="12pt" w:lineRule="auto"/>
-        <w:rPr>
-          <w:rFonts w:eastAsia="SimSun"/>
-          <w:b/>
-          <w:noProof w:val="0"/>
-          <w:color w:val="FF0000"/>
-          <w:spacing w:val="-1"/>
-          <w:sz w:val="20"/>
-          <w:szCs w:val="20"/>
-          <w:lang w:val="x-none" w:eastAsia="x-none"/>
-        </w:rPr>
-      </w:pPr>
-    </w:p>
     <w:p>
       <w:pPr>
         <w:pStyle w:val="references"/>
@@ -9411,7 +8877,7 @@
 </file>
 
 <file path=customXml/itemProps1.xml><?xml version="1.0" encoding="utf-8"?>
-<ds:datastoreItem xmlns:ds="http://purl.oclc.org/ooxml/officeDocument/customXml" ds:itemID="{FAC8240F-9C39-4CD0-99B9-4DA9DFDDBC44}">
+<ds:datastoreItem xmlns:ds="http://purl.oclc.org/ooxml/officeDocument/customXml" ds:itemID="{3DA16AB1-8A59-4397-A67B-479BA7491F71}">
   <ds:schemaRefs>
     <ds:schemaRef ds:uri="http://schemas.openxmlformats.org/officeDocument/2006/bibliography"/>
   </ds:schemaRefs>

</xml_diff>

<commit_message>
DOCS: Finalized all three documentations
</commit_message>
<xml_diff>
--- a/docs/IEEE_Docs.docx
+++ b/docs/IEEE_Docs.docx
@@ -64,12 +64,14 @@
         <w:rPr>
           <w:sz w:val="18"/>
           <w:szCs w:val="18"/>
+          <w:lang w:val="es-ES"/>
         </w:rPr>
       </w:pPr>
       <w:r>
         <w:rPr>
           <w:sz w:val="18"/>
           <w:szCs w:val="18"/>
+          <w:lang w:val="es-ES"/>
         </w:rPr>
         <w:br w:type="column"/>
       </w:r>
@@ -77,6 +79,7 @@
         <w:rPr>
           <w:sz w:val="18"/>
           <w:szCs w:val="18"/>
+          <w:lang w:val="es-ES"/>
         </w:rPr>
         <w:t>Emil John Lopez</w:t>
       </w:r>
@@ -84,6 +87,7 @@
         <w:rPr>
           <w:sz w:val="18"/>
           <w:szCs w:val="18"/>
+          <w:lang w:val="es-ES"/>
         </w:rPr>
         <w:br/>
       </w:r>
@@ -91,6 +95,7 @@
         <w:rPr>
           <w:sz w:val="18"/>
           <w:szCs w:val="18"/>
+          <w:lang w:val="es-ES"/>
         </w:rPr>
         <w:t>De La Salle University</w:t>
       </w:r>
@@ -99,6 +104,7 @@
           <w:i/>
           <w:sz w:val="18"/>
           <w:szCs w:val="18"/>
+          <w:lang w:val="es-ES"/>
         </w:rPr>
         <w:br/>
       </w:r>
@@ -106,6 +112,7 @@
         <w:rPr>
           <w:sz w:val="18"/>
           <w:szCs w:val="18"/>
+          <w:lang w:val="es-ES"/>
         </w:rPr>
         <w:t>Bataan, Philippines</w:t>
       </w:r>
@@ -113,6 +120,7 @@
         <w:rPr>
           <w:sz w:val="18"/>
           <w:szCs w:val="18"/>
+          <w:lang w:val="es-ES"/>
         </w:rPr>
         <w:br/>
       </w:r>
@@ -120,6 +128,7 @@
         <w:rPr>
           <w:sz w:val="18"/>
           <w:szCs w:val="18"/>
+          <w:lang w:val="es-ES"/>
         </w:rPr>
         <w:t>emil_lopez@dlsu.edu.ph</w:t>
       </w:r>
@@ -128,20 +137,30 @@
       <w:pPr>
         <w:pStyle w:val="Author"/>
         <w:spacing w:before="5pt" w:beforeAutospacing="1"/>
+        <w:rPr>
+          <w:lang w:val="es-ES"/>
+        </w:rPr>
       </w:pPr>
       <w:r>
         <w:rPr>
           <w:sz w:val="18"/>
           <w:szCs w:val="18"/>
+          <w:lang w:val="es-ES"/>
         </w:rPr>
         <w:br w:type="column"/>
       </w:r>
       <w:r>
+        <w:rPr>
+          <w:lang w:val="es-ES"/>
+        </w:rPr>
         <w:t xml:space="preserve"> </w:t>
       </w:r>
     </w:p>
     <w:p>
       <w:pPr>
+        <w:rPr>
+          <w:lang w:val="es-ES"/>
+        </w:rPr>
         <w:sectPr>
           <w:type w:val="continuous"/>
           <w:pgSz w:w="595.30pt" w:h="841.90pt" w:code="9"/>
@@ -153,6 +172,9 @@
     </w:p>
     <w:p>
       <w:pPr>
+        <w:rPr>
+          <w:lang w:val="es-ES"/>
+        </w:rPr>
         <w:sectPr>
           <w:type w:val="continuous"/>
           <w:pgSz w:w="595.30pt" w:h="841.90pt" w:code="9"/>
@@ -162,6 +184,9 @@
         </w:sectPr>
       </w:pPr>
       <w:r>
+        <w:rPr>
+          <w:lang w:val="es-ES"/>
+        </w:rPr>
         <w:br w:type="column"/>
       </w:r>
     </w:p>
@@ -282,7 +307,6 @@
           <w:id w:val="-441153156"/>
           <w:citation/>
         </w:sdtPr>
-        <w:sdtEndPr/>
         <w:sdtContent>
           <w:r>
             <w:fldChar w:fldCharType="begin"/>
@@ -326,8 +350,13 @@
       <w:r>
         <w:t xml:space="preserve">In educational institutions, software assignments are usually subject to this form of malpractice and so it threatens the integrity of the educational process. </w:t>
       </w:r>
-      <w:r>
-        <w:t xml:space="preserve">In particular, it is subject to the first and second definitions stated above. However, given the number of students each professor must handle, and the large amount of effort required to perform ad hoc comparisons between them, there is a need for a tool that </w:t>
+      <w:proofErr w:type="gramStart"/>
+      <w:r>
+        <w:t>In particular, it</w:t>
+      </w:r>
+      <w:proofErr w:type="gramEnd"/>
+      <w:r>
+        <w:t xml:space="preserve"> is subject to the first and second definitions stated above. However, given the number of students each professor must handle, and the large amount of effort required to perform ad hoc comparisons between them, there is a need for a tool that </w:t>
       </w:r>
       <w:r>
         <w:t>reliably detects</w:t>
@@ -352,7 +381,6 @@
           <w:id w:val="-132873008"/>
           <w:citation/>
         </w:sdtPr>
-        <w:sdtEndPr/>
         <w:sdtContent>
           <w:r>
             <w:fldChar w:fldCharType="begin"/>
@@ -423,7 +451,6 @@
           <w:id w:val="1581255756"/>
           <w:citation/>
         </w:sdtPr>
-        <w:sdtEndPr/>
         <w:sdtContent>
           <w:r>
             <w:fldChar w:fldCharType="begin"/>
@@ -465,7 +492,15 @@
         <w:jc w:val="both"/>
       </w:pPr>
       <w:r>
-        <w:t xml:space="preserve">Fingerprinting algorithms calculate numbers (which we call fingerprints) to help identify a document. Conflicts within these numbers usually indicate that some part of a document (or segment of code in this case) is similar to another document. </w:t>
+        <w:t xml:space="preserve">Fingerprinting algorithms calculate numbers (which we call fingerprints) to help identify a document. Conflicts within these numbers usually indicate that some part of a document (or segment of code in this case) is </w:t>
+      </w:r>
+      <w:proofErr w:type="gramStart"/>
+      <w:r>
+        <w:t>similar to</w:t>
+      </w:r>
+      <w:proofErr w:type="gramEnd"/>
+      <w:r>
+        <w:t xml:space="preserve"> another document. </w:t>
       </w:r>
       <w:r>
         <w:t xml:space="preserve">Better fingerprinting algorithms have since been derived from this method, but it remains that the </w:t>
@@ -506,7 +541,6 @@
           <w:id w:val="-940062902"/>
           <w:citation/>
         </w:sdtPr>
-        <w:sdtEndPr/>
         <w:sdtContent>
           <w:r>
             <w:fldChar w:fldCharType="begin"/>
@@ -557,7 +591,15 @@
         <w:t xml:space="preserve"> of </w:t>
       </w:r>
       <w:r>
-        <w:t xml:space="preserve">these key fingerprinting algorithms. In particular, it showcases a version of </w:t>
+        <w:t xml:space="preserve">these key fingerprinting algorithms. </w:t>
+      </w:r>
+      <w:proofErr w:type="gramStart"/>
+      <w:r>
+        <w:t>In particular, it</w:t>
+      </w:r>
+      <w:proofErr w:type="gramEnd"/>
+      <w:r>
+        <w:t xml:space="preserve"> showcases a version of </w:t>
       </w:r>
       <w:r>
         <w:rPr>
@@ -610,7 +652,6 @@
           <w:id w:val="898253856"/>
           <w:citation/>
         </w:sdtPr>
-        <w:sdtEndPr/>
         <w:sdtContent>
           <w:r>
             <w:fldChar w:fldCharType="begin"/>
@@ -672,7 +713,6 @@
           <w:id w:val="1688636501"/>
           <w:citation/>
         </w:sdtPr>
-        <w:sdtEndPr/>
         <w:sdtContent>
           <w:r>
             <w:fldChar w:fldCharType="begin"/>
@@ -725,7 +765,6 @@
           <w:id w:val="-1554925439"/>
           <w:citation/>
         </w:sdtPr>
-        <w:sdtEndPr/>
         <w:sdtContent>
           <w:r>
             <w:fldChar w:fldCharType="begin"/>
@@ -801,7 +840,6 @@
           <w:id w:val="-59334813"/>
           <w:citation/>
         </w:sdtPr>
-        <w:sdtEndPr/>
         <w:sdtContent>
           <w:r>
             <w:fldChar w:fldCharType="begin"/>
@@ -868,7 +906,6 @@
           <w:id w:val="-252819785"/>
           <w:citation/>
         </w:sdtPr>
-        <w:sdtEndPr/>
         <w:sdtContent>
           <w:r>
             <w:rPr>
@@ -980,25 +1017,14 @@
         <w:pStyle w:val="Heading1"/>
       </w:pPr>
       <w:r>
-        <w:t>METHODOLOGY</w:t>
-      </w:r>
-    </w:p>
-    <w:p>
-      <w:pPr>
-        <w:jc w:val="both"/>
-      </w:pPr>
-      <w:r>
-        <w:rPr>
-          <w:noProof/>
-        </w:rPr>
         <w:drawing>
-          <wp:anchor distT="0" distB="0" distL="114300" distR="114300" simplePos="0" relativeHeight="251658240" behindDoc="0" locked="0" layoutInCell="1" allowOverlap="1" wp14:anchorId="79A6A96F" wp14:editId="2F6593FF">
+          <wp:anchor distT="0" distB="0" distL="114300" distR="114300" simplePos="0" relativeHeight="251658240" behindDoc="0" locked="0" layoutInCell="1" allowOverlap="1" wp14:anchorId="79A6A96F" wp14:editId="62943E0E">
             <wp:simplePos x="0" y="0"/>
             <wp:positionH relativeFrom="column">
-              <wp:posOffset>-96520</wp:posOffset>
+              <wp:posOffset>78740</wp:posOffset>
             </wp:positionH>
             <wp:positionV relativeFrom="paragraph">
-              <wp:posOffset>321310</wp:posOffset>
+              <wp:posOffset>264160</wp:posOffset>
             </wp:positionV>
             <wp:extent cx="6373495" cy="3823335"/>
             <wp:effectExtent l="0" t="0" r="0" b="5715"/>
@@ -1057,6 +1083,14 @@
           </wp:anchor>
         </w:drawing>
       </w:r>
+      <w:r>
+        <w:t>METHODOLOGY</w:t>
+      </w:r>
+    </w:p>
+    <w:p>
+      <w:pPr>
+        <w:jc w:val="both"/>
+      </w:pPr>
     </w:p>
     <w:p>
       <w:pPr>
@@ -1066,21 +1100,31 @@
     <w:p>
       <w:pPr>
         <w:pStyle w:val="Caption"/>
-        <w:rPr>
-          <w:i/>
-        </w:rPr>
       </w:pPr>
       <w:r>
         <w:t xml:space="preserve">Fig. </w:t>
       </w:r>
-      <w:fldSimple w:instr=" SEQ Fig. \* ARABIC ">
-        <w:r>
-          <w:rPr>
-            <w:noProof/>
-          </w:rPr>
-          <w:t>1</w:t>
-        </w:r>
-      </w:fldSimple>
+      <w:r>
+        <w:fldChar w:fldCharType="begin"/>
+      </w:r>
+      <w:r>
+        <w:instrText xml:space="preserve"> SEQ Fig. \* ARABIC </w:instrText>
+      </w:r>
+      <w:r>
+        <w:fldChar w:fldCharType="separate"/>
+      </w:r>
+      <w:r>
+        <w:rPr>
+          <w:noProof/>
+        </w:rPr>
+        <w:t>1</w:t>
+      </w:r>
+      <w:r>
+        <w:rPr>
+          <w:noProof/>
+        </w:rPr>
+        <w:fldChar w:fldCharType="end"/>
+      </w:r>
       <w:r>
         <w:t>. Class Diagram of Entire System</w:t>
       </w:r>
@@ -1090,6 +1134,279 @@
         <w:pStyle w:val="Heading2"/>
       </w:pPr>
       <w:r>
+        <w:t>Requirements</w:t>
+      </w:r>
+    </w:p>
+    <w:p>
+      <w:pPr>
+        <w:ind w:start="14.40pt"/>
+        <w:jc w:val="both"/>
+      </w:pPr>
+      <w:r>
+        <w:t>This section presents a very brief summary of the software requirements specifications of this system, including important subsections of the SRS document.</w:t>
+      </w:r>
+      <w:r>
+        <w:t xml:space="preserve"> All sections not included can be found on the accompanying SRS documen</w:t>
+      </w:r>
+      <w:r>
+        <w:t>t, which can be found on the repository for this project.</w:t>
+      </w:r>
+    </w:p>
+    <w:p>
+      <w:pPr>
+        <w:ind w:start="14.40pt"/>
+        <w:jc w:val="both"/>
+      </w:pPr>
+    </w:p>
+    <w:p>
+      <w:pPr>
+        <w:pStyle w:val="Heading3"/>
+        <w:tabs>
+          <w:tab w:val="clear" w:pos="110.20pt"/>
+          <w:tab w:val="num" w:pos="21.30pt"/>
+        </w:tabs>
+      </w:pPr>
+      <w:r>
+        <w:t>External Interfaces</w:t>
+      </w:r>
+    </w:p>
+    <w:p>
+      <w:pPr>
+        <w:ind w:start="36pt" w:firstLine="13.65pt"/>
+        <w:jc w:val="both"/>
+      </w:pPr>
+      <w:r>
+        <w:t xml:space="preserve">According to the requirements, there are five types of input/output data present in the system. </w:t>
+      </w:r>
+    </w:p>
+    <w:p>
+      <w:pPr>
+        <w:pStyle w:val="Heading4"/>
+      </w:pPr>
+      <w:r>
+        <w:t>Projects Directory</w:t>
+      </w:r>
+    </w:p>
+    <w:p>
+      <w:pPr>
+        <w:ind w:start="72pt"/>
+        <w:jc w:val="both"/>
+      </w:pPr>
+      <w:r>
+        <w:t>A directory containing all subdirectories pertaining to each project to be compared</w:t>
+      </w:r>
+    </w:p>
+    <w:p>
+      <w:pPr>
+        <w:pStyle w:val="Heading4"/>
+      </w:pPr>
+      <w:r>
+        <w:t>Multiple Separate Projects</w:t>
+      </w:r>
+    </w:p>
+    <w:p>
+      <w:pPr>
+        <w:ind w:start="72pt"/>
+        <w:jc w:val="both"/>
+      </w:pPr>
+      <w:r>
+        <w:t xml:space="preserve">A group of separate directories which contain </w:t>
+      </w:r>
+      <w:r>
+        <w:t>the projects to be compared</w:t>
+      </w:r>
+    </w:p>
+    <w:p>
+      <w:pPr>
+        <w:pStyle w:val="Heading4"/>
+      </w:pPr>
+      <w:r>
+        <w:t>Path Filters</w:t>
+      </w:r>
+    </w:p>
+    <w:p>
+      <w:pPr>
+        <w:ind w:start="72pt"/>
+        <w:jc w:val="both"/>
+      </w:pPr>
+      <w:r>
+        <w:t>An object representing filters that the program uses to tell which projects will be compared. It could come in the form of a REGEX or a GLOB filter.</w:t>
+      </w:r>
+    </w:p>
+    <w:p>
+      <w:pPr>
+        <w:pStyle w:val="Heading4"/>
+      </w:pPr>
+      <w:r>
+        <w:t>Comparison Score</w:t>
+      </w:r>
+    </w:p>
+    <w:p>
+      <w:pPr>
+        <w:ind w:start="72pt"/>
+        <w:jc w:val="both"/>
+      </w:pPr>
+      <w:r>
+        <w:t>A score between 0.0 and 1.0 representing the similarity of two compared project readers</w:t>
+      </w:r>
+    </w:p>
+    <w:p>
+      <w:pPr>
+        <w:pStyle w:val="Heading4"/>
+      </w:pPr>
+      <w:r>
+        <w:t>Projects Correlation Matrix</w:t>
+      </w:r>
+    </w:p>
+    <w:p>
+      <w:pPr>
+        <w:ind w:start="72pt"/>
+        <w:jc w:val="both"/>
+      </w:pPr>
+      <w:r>
+        <w:t>A matrix-like object representing the output of comparing multiple projects from another.</w:t>
+      </w:r>
+    </w:p>
+    <w:p>
+      <w:pPr>
+        <w:pStyle w:val="Heading3"/>
+      </w:pPr>
+      <w:r>
+        <w:t>Functions</w:t>
+      </w:r>
+    </w:p>
+    <w:p>
+      <w:pPr>
+        <w:pStyle w:val="Heading4"/>
+      </w:pPr>
+      <w:r>
+        <w:t>Tokenization of Readers</w:t>
+      </w:r>
+    </w:p>
+    <w:p>
+      <w:pPr>
+        <w:ind w:start="36pt"/>
+        <w:jc w:val="both"/>
+      </w:pPr>
+      <w:r>
+        <w:t>The system shall tokenize the text content of readers. They will be released sequentially.</w:t>
+      </w:r>
+    </w:p>
+    <w:p>
+      <w:pPr>
+        <w:pStyle w:val="Heading4"/>
+      </w:pPr>
+      <w:r>
+        <w:t>Projects Directory Reading</w:t>
+      </w:r>
+    </w:p>
+    <w:p>
+      <w:pPr>
+        <w:ind w:start="36pt"/>
+        <w:jc w:val="both"/>
+      </w:pPr>
+      <w:r>
+        <w:t>This will take in a path and a path filter and it will proceed to perform a depth-first traversal into the path</w:t>
+      </w:r>
+      <w:r>
+        <w:t>. It will output a collection of input streams of the files filtered in the path</w:t>
+      </w:r>
+    </w:p>
+    <w:p>
+      <w:pPr>
+        <w:pStyle w:val="Heading4"/>
+      </w:pPr>
+      <w:r>
+        <w:t>Project reader concatenation</w:t>
+      </w:r>
+    </w:p>
+    <w:p>
+      <w:pPr>
+        <w:ind w:start="36pt"/>
+        <w:jc w:val="both"/>
+      </w:pPr>
+      <w:r>
+        <w:t>This function will take in a collection of input streams and it will combine them into a single file reader to be read sequentially</w:t>
+      </w:r>
+    </w:p>
+    <w:p>
+      <w:pPr>
+        <w:pStyle w:val="Heading4"/>
+      </w:pPr>
+      <w:r>
+        <w:t>Token comparison algorithm</w:t>
+      </w:r>
+    </w:p>
+    <w:p>
+      <w:pPr>
+        <w:ind w:start="36pt"/>
+        <w:jc w:val="start"/>
+      </w:pPr>
+      <w:r>
+        <w:lastRenderedPageBreak/>
+        <w:t>This function will take in two readers and it will return a score between 0.0 and 1.0 indicating how similar they are.</w:t>
+      </w:r>
+    </w:p>
+    <w:p>
+      <w:pPr>
+        <w:ind w:start="36pt"/>
+        <w:jc w:val="start"/>
+      </w:pPr>
+    </w:p>
+    <w:p>
+      <w:pPr>
+        <w:pStyle w:val="Heading3"/>
+      </w:pPr>
+      <w:r>
+        <w:t>Performance Requirements</w:t>
+      </w:r>
+    </w:p>
+    <w:p>
+      <w:pPr>
+        <w:ind w:start="36pt" w:firstLine="36pt"/>
+        <w:jc w:val="start"/>
+      </w:pPr>
+      <w:r>
+        <w:t>There are a few requirements regarding the performance of this system. First, it must be able to support any number of users on the same machine and it should be able to run on any operating system.</w:t>
+      </w:r>
+    </w:p>
+    <w:p>
+      <w:pPr>
+        <w:ind w:start="36pt" w:firstLine="36pt"/>
+        <w:jc w:val="start"/>
+      </w:pPr>
+      <w:r>
+        <w:t xml:space="preserve">There is no limit to the possible number of projects and number of files the comparison will have to handle and read from since it will impose explicit limits to the user. </w:t>
+      </w:r>
+    </w:p>
+    <w:p>
+      <w:pPr>
+        <w:ind w:start="36pt" w:firstLine="36pt"/>
+        <w:jc w:val="start"/>
+      </w:pPr>
+      <w:r>
+        <w:t>Therefore, the program should be able to handle any amount of data that can be placed on memory and processed by the hardware. However, to maintain toleralability of waiting times, about 50MB of source code should be processed in less than 5 second on average. This is the bare amount of time that a user can notice a delay without being too perturbed by it.</w:t>
+      </w:r>
+    </w:p>
+    <w:p>
+      <w:pPr>
+        <w:ind w:start="36pt"/>
+        <w:jc w:val="both"/>
+      </w:pPr>
+    </w:p>
+    <w:p>
+      <w:pPr>
+        <w:jc w:val="both"/>
+      </w:pPr>
+      <w:r>
+        <w:tab/>
+      </w:r>
+    </w:p>
+    <w:p>
+      <w:pPr>
+        <w:pStyle w:val="Heading2"/>
+      </w:pPr>
+      <w:r>
         <w:t>Overall Structure</w:t>
       </w:r>
     </w:p>
@@ -1110,11 +1427,16 @@
       <w:r>
         <w:t xml:space="preserve"> The next few sections </w:t>
       </w:r>
-      <w:r>
-        <w:t>is</w:t>
-      </w:r>
-      <w:r>
-        <w:t xml:space="preserve"> dedicated to providing exposition of how each subsystem works individually and </w:t>
+      <w:proofErr w:type="gramStart"/>
+      <w:r>
+        <w:t>are</w:t>
+      </w:r>
+      <w:r>
+        <w:t xml:space="preserve"> dedicated to providing</w:t>
+      </w:r>
+      <w:proofErr w:type="gramEnd"/>
+      <w:r>
+        <w:t xml:space="preserve"> exposition of how each subsystem works individually and </w:t>
       </w:r>
       <w:r>
         <w:t>together.</w:t>
@@ -1349,7 +1671,15 @@
         <w:jc w:val="both"/>
       </w:pPr>
       <w:r>
-        <w:t xml:space="preserve">One of the main requirements of the program is that it should be able to process a large amount of source code in a relatively small amount of time. To achieve this, all the code text had to be buffered ahead of time to allow for reusability. However, another key requirement is that they all have to be concatenated before they are processed by the algorithm. </w:t>
+        <w:t xml:space="preserve">One of the main requirements of the program is that it should be able to process a large amount of source code in a relatively small amount of time. To achieve this, all the code text had to be buffered ahead of time to allow for reusability. However, another key requirement is that they all </w:t>
+      </w:r>
+      <w:proofErr w:type="gramStart"/>
+      <w:r>
+        <w:t>have to</w:t>
+      </w:r>
+      <w:proofErr w:type="gramEnd"/>
+      <w:r>
+        <w:t xml:space="preserve"> be concatenated before they are processed by the algorithm. </w:t>
       </w:r>
     </w:p>
     <w:p>
@@ -1377,11 +1707,7 @@
         <w:t>immutable,</w:t>
       </w:r>
       <w:r>
-        <w:t xml:space="preserve"> so multiple </w:t>
-      </w:r>
-      <w:r>
-        <w:lastRenderedPageBreak/>
-        <w:t>copies of the same content had to be loaded in to achieve this. This meant that if we relied simply on loading them unto strings, the program would suffer in terms of both time and memory consumption. It was inferred by the author that this was impractical as it severely depletes the system of all its resources.</w:t>
+        <w:t xml:space="preserve"> so multiple copies of the same content had to be loaded in to achieve this. This meant that if we relied simply on loading them unto strings, the program would suffer in terms of both time and memory consumption. It was inferred by the author that this was impractical as it severely depletes the system of all its resources.</w:t>
       </w:r>
     </w:p>
     <w:p>
@@ -1593,6 +1919,7 @@
         <w:rPr>
           <w:lang w:val="en-PH"/>
         </w:rPr>
+        <w:lastRenderedPageBreak/>
         <w:t>Algorithm</w:t>
       </w:r>
     </w:p>
@@ -1608,7 +1935,68 @@
         <w:rPr>
           <w:lang w:val="en-PH"/>
         </w:rPr>
-        <w:t xml:space="preserve">The algorithm used for this program is directly derived from Checksim’s algorithm which uses n-gram representation of tokens to compare two pieces of source code. The algorithm itself can be divided into three phases: (1) hash-tokenizing, (2) clustering, and (3) occurrence counting or tabulation. Before discussing the </w:t>
+        <w:t>The algorithm used for this program is directly derived from Checksim’s algorithm</w:t>
+      </w:r>
+      <w:sdt>
+        <w:sdtPr>
+          <w:rPr>
+            <w:lang w:val="en-PH"/>
+          </w:rPr>
+          <w:id w:val="-258982363"/>
+          <w:citation/>
+        </w:sdtPr>
+        <w:sdtContent>
+          <w:r>
+            <w:rPr>
+              <w:lang w:val="en-PH"/>
+            </w:rPr>
+            <w:fldChar w:fldCharType="begin"/>
+          </w:r>
+          <w:r>
+            <w:rPr>
+              <w:lang w:val="en-PH"/>
+            </w:rPr>
+            <w:instrText xml:space="preserve"> CITATION Heo15 \l</w:instrText>
+          </w:r>
+          <w:r>
+            <w:rPr>
+              <w:lang w:val="en-PH"/>
+            </w:rPr>
+            <w:instrText xml:space="preserve"> en-PH </w:instrText>
+          </w:r>
+          <w:r>
+            <w:rPr>
+              <w:lang w:val="en-PH"/>
+            </w:rPr>
+            <w:fldChar w:fldCharType="separate"/>
+          </w:r>
+          <w:r>
+            <w:rPr>
+              <w:noProof/>
+              <w:lang w:val="en-PH"/>
+            </w:rPr>
+            <w:t xml:space="preserve"> </w:t>
+          </w:r>
+          <w:r>
+            <w:rPr>
+              <w:noProof/>
+              <w:lang w:val="en-PH"/>
+            </w:rPr>
+            <w:t>[4]</w:t>
+          </w:r>
+          <w:r>
+            <w:rPr>
+              <w:lang w:val="en-PH"/>
+            </w:rPr>
+            <w:fldChar w:fldCharType="end"/>
+          </w:r>
+        </w:sdtContent>
+      </w:sdt>
+      <w:r>
+        <w:rPr>
+          <w:lang w:val="en-PH"/>
+        </w:rPr>
+        <w:t xml:space="preserve"> which uses n-gram representation of tokens to compare two pieces of source code. The algorithm itself can be divided into three phases: (1) hash-tokenizing, (2) clustering, and (3) occurrence counting or tabulation. Before discussing the </w:t>
       </w:r>
       <w:r>
         <w:rPr>
@@ -1640,39 +2028,6 @@
         </w:rPr>
         <w:t xml:space="preserve"> (which are further elaborated in their own sections): </w:t>
       </w:r>
-    </w:p>
-    <w:p>
-      <w:pPr>
-        <w:jc w:val="start"/>
-        <w:rPr>
-          <w:rFonts w:eastAsia="Times New Roman"/>
-          <w:sz w:val="24"/>
-          <w:szCs w:val="24"/>
-          <w:lang w:val="en-PH" w:eastAsia="ja-JP"/>
-        </w:rPr>
-      </w:pPr>
-    </w:p>
-    <w:p>
-      <w:pPr>
-        <w:jc w:val="start"/>
-        <w:rPr>
-          <w:rFonts w:eastAsia="Times New Roman"/>
-          <w:sz w:val="24"/>
-          <w:szCs w:val="24"/>
-          <w:lang w:val="en-PH" w:eastAsia="ja-JP"/>
-        </w:rPr>
-      </w:pPr>
-    </w:p>
-    <w:p>
-      <w:pPr>
-        <w:jc w:val="start"/>
-        <w:rPr>
-          <w:rFonts w:eastAsia="Times New Roman"/>
-          <w:sz w:val="24"/>
-          <w:szCs w:val="24"/>
-          <w:lang w:val="en-PH" w:eastAsia="ja-JP"/>
-        </w:rPr>
-      </w:pPr>
     </w:p>
     <w:p>
       <w:pPr>
@@ -1704,16 +2059,16 @@
               <w:jc w:val="start"/>
               <w:rPr>
                 <w:rFonts w:eastAsia="Times New Roman"/>
-                <w:sz w:val="21"/>
-                <w:szCs w:val="21"/>
+                <w:sz w:val="18"/>
+                <w:szCs w:val="18"/>
                 <w:lang w:val="en-PH" w:eastAsia="ja-JP"/>
               </w:rPr>
             </w:pPr>
             <w:r>
               <w:rPr>
                 <w:rFonts w:eastAsia="Times New Roman"/>
-                <w:sz w:val="21"/>
-                <w:szCs w:val="21"/>
+                <w:sz w:val="18"/>
+                <w:szCs w:val="18"/>
                 <w:lang w:val="en-PH" w:eastAsia="ja-JP"/>
               </w:rPr>
               <w:t xml:space="preserve">Algorithm 3.1. </w:t>
@@ -1721,8 +2076,8 @@
             <w:r>
               <w:rPr>
                 <w:rFonts w:eastAsia="Times New Roman"/>
-                <w:sz w:val="21"/>
-                <w:szCs w:val="21"/>
+                <w:sz w:val="18"/>
+                <w:szCs w:val="18"/>
                 <w:lang w:val="en-PH" w:eastAsia="ja-JP"/>
               </w:rPr>
               <w:t>General Comparison Algorithm</w:t>
@@ -1740,16 +2095,16 @@
               <w:jc w:val="start"/>
               <w:rPr>
                 <w:rFonts w:eastAsia="Times New Roman"/>
-                <w:sz w:val="24"/>
-                <w:szCs w:val="24"/>
+                <w:sz w:val="18"/>
+                <w:szCs w:val="18"/>
                 <w:lang w:val="en-PH" w:eastAsia="ja-JP"/>
               </w:rPr>
             </w:pPr>
             <w:r>
               <w:rPr>
                 <w:rFonts w:eastAsia="Times New Roman"/>
-                <w:sz w:val="24"/>
-                <w:szCs w:val="24"/>
+                <w:sz w:val="18"/>
+                <w:szCs w:val="18"/>
                 <w:lang w:val="en-PH" w:eastAsia="ja-JP"/>
               </w:rPr>
               <w:t>Input: Reader reader1, Reader reader2</w:t>
@@ -1765,16 +2120,16 @@
               <w:jc w:val="start"/>
               <w:rPr>
                 <w:rFonts w:eastAsia="Times New Roman"/>
-                <w:sz w:val="24"/>
-                <w:szCs w:val="24"/>
+                <w:sz w:val="18"/>
+                <w:szCs w:val="18"/>
                 <w:lang w:val="en-PH" w:eastAsia="ja-JP"/>
               </w:rPr>
             </w:pPr>
             <w:r>
               <w:rPr>
                 <w:rFonts w:eastAsia="Times New Roman"/>
-                <w:sz w:val="24"/>
-                <w:szCs w:val="24"/>
+                <w:sz w:val="18"/>
+                <w:szCs w:val="18"/>
                 <w:lang w:val="en-PH" w:eastAsia="ja-JP"/>
               </w:rPr>
               <w:t xml:space="preserve">Let _tab1 and _tab2 be token cluster hash tables </w:t>
@@ -1790,16 +2145,16 @@
               <w:jc w:val="start"/>
               <w:rPr>
                 <w:rFonts w:eastAsia="Times New Roman"/>
-                <w:sz w:val="24"/>
-                <w:szCs w:val="24"/>
+                <w:sz w:val="18"/>
+                <w:szCs w:val="18"/>
                 <w:lang w:val="en-PH" w:eastAsia="ja-JP"/>
               </w:rPr>
             </w:pPr>
             <w:r>
               <w:rPr>
                 <w:rFonts w:eastAsia="Times New Roman"/>
-                <w:sz w:val="24"/>
-                <w:szCs w:val="24"/>
+                <w:sz w:val="18"/>
+                <w:szCs w:val="18"/>
                 <w:lang w:val="en-PH" w:eastAsia="ja-JP"/>
               </w:rPr>
               <w:t>_tab1.tabulate(reader1)</w:t>
@@ -1815,16 +2170,16 @@
               <w:jc w:val="start"/>
               <w:rPr>
                 <w:rFonts w:eastAsia="Times New Roman"/>
-                <w:sz w:val="24"/>
-                <w:szCs w:val="24"/>
+                <w:sz w:val="18"/>
+                <w:szCs w:val="18"/>
                 <w:lang w:val="en-PH" w:eastAsia="ja-JP"/>
               </w:rPr>
             </w:pPr>
             <w:r>
               <w:rPr>
                 <w:rFonts w:eastAsia="Times New Roman"/>
-                <w:sz w:val="24"/>
-                <w:szCs w:val="24"/>
+                <w:sz w:val="18"/>
+                <w:szCs w:val="18"/>
                 <w:lang w:val="en-PH" w:eastAsia="ja-JP"/>
               </w:rPr>
               <w:t>_tab2.tabulate(reader2)</w:t>
@@ -1840,19 +2195,73 @@
               <w:jc w:val="start"/>
               <w:rPr>
                 <w:rFonts w:eastAsia="Times New Roman"/>
-                <w:sz w:val="24"/>
-                <w:szCs w:val="24"/>
+                <w:sz w:val="18"/>
+                <w:szCs w:val="18"/>
                 <w:lang w:val="en-PH" w:eastAsia="ja-JP"/>
               </w:rPr>
             </w:pPr>
             <w:r>
               <w:rPr>
                 <w:rFonts w:eastAsia="Times New Roman"/>
-                <w:sz w:val="24"/>
-                <w:szCs w:val="24"/>
+                <w:sz w:val="18"/>
+                <w:szCs w:val="18"/>
                 <w:lang w:val="en-PH" w:eastAsia="ja-JP"/>
               </w:rPr>
-              <w:t>return collisionCount(_tab1, _tab2) / (_tab1.total + _tab2.total)</w:t>
+              <w:t xml:space="preserve">return </w:t>
+            </w:r>
+            <w:r>
+              <w:rPr>
+                <w:rFonts w:eastAsia="Times New Roman"/>
+                <w:sz w:val="18"/>
+                <w:szCs w:val="18"/>
+                <w:lang w:val="en-PH" w:eastAsia="ja-JP"/>
+              </w:rPr>
+              <w:t>TokeClusterOccurrenceTable.</w:t>
+            </w:r>
+            <w:r>
+              <w:rPr>
+                <w:rFonts w:eastAsia="Times New Roman"/>
+                <w:sz w:val="18"/>
+                <w:szCs w:val="18"/>
+                <w:lang w:val="en-PH" w:eastAsia="ja-JP"/>
+              </w:rPr>
+              <w:t>collisionCount(_tab1, _tab2) / (_tab1.total</w:t>
+            </w:r>
+            <w:r>
+              <w:rPr>
+                <w:rFonts w:eastAsia="Times New Roman"/>
+                <w:sz w:val="18"/>
+                <w:szCs w:val="18"/>
+                <w:lang w:val="en-PH" w:eastAsia="ja-JP"/>
+              </w:rPr>
+              <w:t>()</w:t>
+            </w:r>
+            <w:r>
+              <w:rPr>
+                <w:rFonts w:eastAsia="Times New Roman"/>
+                <w:sz w:val="18"/>
+                <w:szCs w:val="18"/>
+                <w:lang w:val="en-PH" w:eastAsia="ja-JP"/>
+              </w:rPr>
+              <w:t xml:space="preserve"> + _tab2.total</w:t>
+            </w:r>
+            <w:r>
+              <w:rPr>
+                <w:rFonts w:eastAsia="Times New Roman"/>
+                <w:sz w:val="18"/>
+                <w:szCs w:val="18"/>
+                <w:lang w:val="en-PH" w:eastAsia="ja-JP"/>
+              </w:rPr>
+              <w:t>()</w:t>
+            </w:r>
+            <w:r>
+              <w:rPr>
+                <w:rFonts w:eastAsia="Times New Roman"/>
+                <w:sz w:val="18"/>
+                <w:szCs w:val="18"/>
+                <w:lang w:val="en-PH" w:eastAsia="ja-JP"/>
+              </w:rPr>
+              <w:t>)</w:t>
             </w:r>
           </w:p>
           <w:p>
@@ -1862,8 +2271,8 @@
               <w:jc w:val="start"/>
               <w:rPr>
                 <w:rFonts w:eastAsia="Times New Roman"/>
-                <w:sz w:val="24"/>
-                <w:szCs w:val="24"/>
+                <w:sz w:val="18"/>
+                <w:szCs w:val="18"/>
                 <w:lang w:val="en-PH" w:eastAsia="ja-JP"/>
               </w:rPr>
             </w:pPr>
@@ -1884,14 +2293,27 @@
       <w:r>
         <w:t xml:space="preserve">Fig. </w:t>
       </w:r>
-      <w:fldSimple w:instr=" SEQ Fig. \* ARABIC ">
-        <w:r>
-          <w:rPr>
-            <w:noProof/>
-          </w:rPr>
-          <w:t>2</w:t>
-        </w:r>
-      </w:fldSimple>
+      <w:r>
+        <w:fldChar w:fldCharType="begin"/>
+      </w:r>
+      <w:r>
+        <w:instrText xml:space="preserve"> SEQ Fig. \* ARABIC </w:instrText>
+      </w:r>
+      <w:r>
+        <w:fldChar w:fldCharType="separate"/>
+      </w:r>
+      <w:r>
+        <w:rPr>
+          <w:noProof/>
+        </w:rPr>
+        <w:t>2</w:t>
+      </w:r>
+      <w:r>
+        <w:rPr>
+          <w:noProof/>
+        </w:rPr>
+        <w:fldChar w:fldCharType="end"/>
+      </w:r>
       <w:r>
         <w:t>. General Comparison Algorithm</w:t>
       </w:r>
@@ -1998,14 +2420,27 @@
       <w:r>
         <w:t xml:space="preserve">Fig. </w:t>
       </w:r>
-      <w:fldSimple w:instr=" SEQ Fig. \* ARABIC ">
-        <w:r>
-          <w:rPr>
-            <w:noProof/>
-          </w:rPr>
-          <w:t>3</w:t>
-        </w:r>
-      </w:fldSimple>
+      <w:r>
+        <w:fldChar w:fldCharType="begin"/>
+      </w:r>
+      <w:r>
+        <w:instrText xml:space="preserve"> SEQ Fig. \* ARABIC </w:instrText>
+      </w:r>
+      <w:r>
+        <w:fldChar w:fldCharType="separate"/>
+      </w:r>
+      <w:r>
+        <w:rPr>
+          <w:noProof/>
+        </w:rPr>
+        <w:t>3</w:t>
+      </w:r>
+      <w:r>
+        <w:rPr>
+          <w:noProof/>
+        </w:rPr>
+        <w:fldChar w:fldCharType="end"/>
+      </w:r>
       <w:r>
         <w:t>. UML Diagram for ComparisonStrategy</w:t>
       </w:r>
@@ -2105,7 +2540,6 @@
         <w:rPr>
           <w:lang w:val="en-PH"/>
         </w:rPr>
-        <w:lastRenderedPageBreak/>
         <w:t>Characters, when manipulated properly, might be able to provide us with the accuracy we need but it is not abstract to be processed by the developer. There have been instances of character-based comparisons in the past, all of which work efficiently and quickly but it was decided during the planning stage that it would take too much time to do this approach.</w:t>
       </w:r>
     </w:p>
@@ -2135,26 +2569,36 @@
         </w:rPr>
         <w:t xml:space="preserve"> but they are severely limited because delimitation does not contain enough information and such approaches can easily be obsfucated. For instance, </w:t>
       </w:r>
+      <w:proofErr w:type="gramStart"/>
       <w:r>
         <w:rPr>
           <w:i/>
           <w:iCs/>
           <w:lang w:val="en-PH"/>
         </w:rPr>
-        <w:t>for(int</w:t>
-      </w:r>
-      <w:r>
-        <w:rPr>
-          <w:lang w:val="en-PH"/>
-        </w:rPr>
-        <w:t xml:space="preserve"> and </w:t>
-      </w:r>
+        <w:t>for(</w:t>
+      </w:r>
+      <w:proofErr w:type="gramEnd"/>
       <w:r>
         <w:rPr>
           <w:i/>
           <w:iCs/>
           <w:lang w:val="en-PH"/>
         </w:rPr>
+        <w:t>int</w:t>
+      </w:r>
+      <w:r>
+        <w:rPr>
+          <w:lang w:val="en-PH"/>
+        </w:rPr>
+        <w:t xml:space="preserve"> and </w:t>
+      </w:r>
+      <w:r>
+        <w:rPr>
+          <w:i/>
+          <w:iCs/>
+          <w:lang w:val="en-PH"/>
+        </w:rPr>
         <w:t>for (int</w:t>
       </w:r>
       <w:r>
@@ -2197,7 +2641,14 @@
         <w:rPr>
           <w:lang w:val="en-PH"/>
         </w:rPr>
-        <w:t>The first approach is not considered because it would take too long and it is too tedious and the last two approaches are incredibly vulnerable because they treat programs as plain text and do not take into account that source code actually contains a lot more information than simple words or lines. In re</w:t>
+        <w:t xml:space="preserve">The first approach is not considered because it would take too long and it is too tedious and the last two approaches are incredibly vulnerable because they treat programs as plain text and do not take into account that source code actually contains a lot more information than simple words or lines. </w:t>
+      </w:r>
+      <w:proofErr w:type="gramStart"/>
+      <w:r>
+        <w:rPr>
+          <w:lang w:val="en-PH"/>
+        </w:rPr>
+        <w:t>In re</w:t>
       </w:r>
       <w:r>
         <w:rPr>
@@ -2221,7 +2672,14 @@
         <w:rPr>
           <w:lang w:val="en-PH"/>
         </w:rPr>
-        <w:t xml:space="preserve"> code is divvied up into small units called tokens. They turn out to be the smallest we could break up a program without loss of information. </w:t>
+        <w:t xml:space="preserve"> code</w:t>
+      </w:r>
+      <w:proofErr w:type="gramEnd"/>
+      <w:r>
+        <w:rPr>
+          <w:lang w:val="en-PH"/>
+        </w:rPr>
+        <w:t xml:space="preserve"> is divvied up into small units called tokens. They turn out to be the smallest we could break up a program without loss of information. </w:t>
       </w:r>
     </w:p>
     <w:p>
@@ -2317,14 +2775,27 @@
       <w:r>
         <w:t xml:space="preserve">Fig. </w:t>
       </w:r>
-      <w:fldSimple w:instr=" SEQ Fig. \* ARABIC ">
-        <w:r>
-          <w:rPr>
-            <w:noProof/>
-          </w:rPr>
-          <w:t>4</w:t>
-        </w:r>
-      </w:fldSimple>
+      <w:r>
+        <w:fldChar w:fldCharType="begin"/>
+      </w:r>
+      <w:r>
+        <w:instrText xml:space="preserve"> SEQ Fig. \* ARABIC </w:instrText>
+      </w:r>
+      <w:r>
+        <w:fldChar w:fldCharType="separate"/>
+      </w:r>
+      <w:r>
+        <w:rPr>
+          <w:noProof/>
+        </w:rPr>
+        <w:t>4</w:t>
+      </w:r>
+      <w:r>
+        <w:rPr>
+          <w:noProof/>
+        </w:rPr>
+        <w:fldChar w:fldCharType="end"/>
+      </w:r>
       <w:r>
         <w:t>. Token Class UML</w:t>
       </w:r>
@@ -2365,7 +2836,14 @@
         <w:rPr>
           <w:lang w:val="en-PH"/>
         </w:rPr>
-        <w:t xml:space="preserve"> the internal value of the token. For example, if, when hashed, yields [insert if hash here], so all instances of if will have the same value and thus will be equal. This unique ID system is done for two reasons: (1) the type of the tokens varied and converting them all to strings before storage just leads to memory bloating and (2) storing actual string tokens is costly in terms of memory and time (memory because strings generally take up more bytes that an integer hash value, and time, because comparing strings takes O(N) time depending on the string length.</w:t>
+        <w:t xml:space="preserve"> the internal value of </w:t>
+      </w:r>
+      <w:r>
+        <w:rPr>
+          <w:lang w:val="en-PH"/>
+        </w:rPr>
+        <w:lastRenderedPageBreak/>
+        <w:t>the token. For example, if, when hashed, yields [insert if hash here], so all instances of if will have the same value and thus will be equal. This unique ID system is done for two reasons: (1) the type of the tokens varied and converting them all to strings before storage just leads to memory bloating and (2) storing actual string tokens is costly in terms of memory and time (memory because strings generally take up more bytes that an integer hash value, and time, because comparing strings takes O(N) time depending on the string length.</w:t>
       </w:r>
     </w:p>
     <w:p>
@@ -2532,46 +3010,47 @@
           <w:iCs/>
           <w:lang w:val="en-PH"/>
         </w:rPr>
-        <w:t>int a = 0;</w:t>
-      </w:r>
-    </w:p>
-    <w:p>
-      <w:pPr>
-        <w:ind w:firstLine="14.20pt"/>
-        <w:jc w:val="both"/>
+        <w:t xml:space="preserve">int a = </w:t>
+      </w:r>
+      <w:proofErr w:type="gramStart"/>
+      <w:r>
         <w:rPr>
           <w:i/>
           <w:iCs/>
           <w:lang w:val="en-PH"/>
         </w:rPr>
-      </w:pPr>
-      <w:r>
+        <w:t>0;</w:t>
+      </w:r>
+      <w:proofErr w:type="gramEnd"/>
+    </w:p>
+    <w:p>
+      <w:pPr>
+        <w:ind w:firstLine="14.20pt"/>
+        <w:jc w:val="both"/>
         <w:rPr>
           <w:i/>
           <w:iCs/>
           <w:lang w:val="en-PH"/>
         </w:rPr>
-        <w:t>int b = 5;</w:t>
-      </w:r>
-    </w:p>
-    <w:p>
-      <w:pPr>
-        <w:ind w:firstLine="14.20pt"/>
-        <w:jc w:val="both"/>
+      </w:pPr>
+      <w:r>
         <w:rPr>
           <w:i/>
           <w:iCs/>
           <w:lang w:val="en-PH"/>
         </w:rPr>
-      </w:pPr>
+        <w:t xml:space="preserve">int b = </w:t>
+      </w:r>
+      <w:proofErr w:type="gramStart"/>
       <w:r>
         <w:rPr>
           <w:i/>
           <w:iCs/>
           <w:lang w:val="en-PH"/>
         </w:rPr>
-        <w:t>int sum = b + a;</w:t>
-      </w:r>
+        <w:t>5;</w:t>
+      </w:r>
+      <w:proofErr w:type="gramEnd"/>
     </w:p>
     <w:p>
       <w:pPr>
@@ -2583,97 +3062,156 @@
           <w:lang w:val="en-PH"/>
         </w:rPr>
       </w:pPr>
-    </w:p>
-    <w:p>
-      <w:pPr>
-        <w:jc w:val="both"/>
-        <w:rPr>
-          <w:lang w:val="en-PH"/>
-        </w:rPr>
-      </w:pPr>
-      <w:r>
-        <w:rPr>
-          <w:lang w:val="en-PH"/>
-        </w:rPr>
-        <w:t>//</w:t>
-      </w:r>
       <w:r>
         <w:rPr>
           <w:i/>
           <w:iCs/>
           <w:lang w:val="en-PH"/>
         </w:rPr>
-        <w:t>Copy</w:t>
-      </w:r>
-      <w:r>
-        <w:rPr>
-          <w:lang w:val="en-PH"/>
-        </w:rPr>
-        <w:t>:</w:t>
-      </w:r>
-    </w:p>
-    <w:p>
-      <w:pPr>
-        <w:ind w:firstLine="14.20pt"/>
-        <w:jc w:val="both"/>
+        <w:t xml:space="preserve">int sum = b + </w:t>
+      </w:r>
+      <w:proofErr w:type="gramStart"/>
+      <w:r>
         <w:rPr>
           <w:i/>
           <w:iCs/>
           <w:lang w:val="en-PH"/>
         </w:rPr>
-      </w:pPr>
-      <w:r>
+        <w:t>a;</w:t>
+      </w:r>
+      <w:proofErr w:type="gramEnd"/>
+    </w:p>
+    <w:p>
+      <w:pPr>
+        <w:ind w:firstLine="14.20pt"/>
+        <w:jc w:val="both"/>
         <w:rPr>
           <w:i/>
           <w:iCs/>
           <w:lang w:val="en-PH"/>
         </w:rPr>
-        <w:t>int b = 5;</w:t>
-      </w:r>
-    </w:p>
-    <w:p>
-      <w:pPr>
-        <w:ind w:firstLine="14.20pt"/>
-        <w:jc w:val="both"/>
+      </w:pPr>
+    </w:p>
+    <w:p>
+      <w:pPr>
+        <w:jc w:val="both"/>
+        <w:rPr>
+          <w:lang w:val="en-PH"/>
+        </w:rPr>
+      </w:pPr>
+      <w:r>
+        <w:rPr>
+          <w:lang w:val="en-PH"/>
+        </w:rPr>
+        <w:t>//</w:t>
+      </w:r>
+      <w:r>
         <w:rPr>
           <w:i/>
           <w:iCs/>
           <w:lang w:val="en-PH"/>
         </w:rPr>
-      </w:pPr>
-      <w:r>
+        <w:t>Copy</w:t>
+      </w:r>
+      <w:r>
+        <w:rPr>
+          <w:lang w:val="en-PH"/>
+        </w:rPr>
+        <w:t>:</w:t>
+      </w:r>
+    </w:p>
+    <w:p>
+      <w:pPr>
+        <w:ind w:firstLine="14.20pt"/>
+        <w:jc w:val="both"/>
         <w:rPr>
           <w:i/>
           <w:iCs/>
           <w:lang w:val="en-PH"/>
         </w:rPr>
-        <w:t>int a = 0;</w:t>
-      </w:r>
-    </w:p>
-    <w:p>
-      <w:pPr>
-        <w:ind w:firstLine="14.20pt"/>
-        <w:jc w:val="both"/>
+      </w:pPr>
+      <w:r>
         <w:rPr>
           <w:i/>
           <w:iCs/>
           <w:lang w:val="en-PH"/>
         </w:rPr>
-      </w:pPr>
+        <w:t xml:space="preserve">int b = </w:t>
+      </w:r>
+      <w:proofErr w:type="gramStart"/>
       <w:r>
         <w:rPr>
           <w:i/>
           <w:iCs/>
           <w:lang w:val="en-PH"/>
         </w:rPr>
-        <w:t>int sum = a + b;</w:t>
-      </w:r>
+        <w:t>5;</w:t>
+      </w:r>
+      <w:proofErr w:type="gramEnd"/>
     </w:p>
     <w:p>
       <w:pPr>
         <w:ind w:firstLine="14.20pt"/>
         <w:jc w:val="both"/>
         <w:rPr>
+          <w:i/>
+          <w:iCs/>
+          <w:lang w:val="en-PH"/>
+        </w:rPr>
+      </w:pPr>
+      <w:r>
+        <w:rPr>
+          <w:i/>
+          <w:iCs/>
+          <w:lang w:val="en-PH"/>
+        </w:rPr>
+        <w:t xml:space="preserve">int a = </w:t>
+      </w:r>
+      <w:proofErr w:type="gramStart"/>
+      <w:r>
+        <w:rPr>
+          <w:i/>
+          <w:iCs/>
+          <w:lang w:val="en-PH"/>
+        </w:rPr>
+        <w:t>0;</w:t>
+      </w:r>
+      <w:proofErr w:type="gramEnd"/>
+    </w:p>
+    <w:p>
+      <w:pPr>
+        <w:ind w:firstLine="14.20pt"/>
+        <w:jc w:val="both"/>
+        <w:rPr>
+          <w:i/>
+          <w:iCs/>
+          <w:lang w:val="en-PH"/>
+        </w:rPr>
+      </w:pPr>
+      <w:r>
+        <w:rPr>
+          <w:i/>
+          <w:iCs/>
+          <w:lang w:val="en-PH"/>
+        </w:rPr>
+        <w:t xml:space="preserve">int sum = a + </w:t>
+      </w:r>
+      <w:proofErr w:type="gramStart"/>
+      <w:r>
+        <w:rPr>
+          <w:i/>
+          <w:iCs/>
+          <w:lang w:val="en-PH"/>
+        </w:rPr>
+        <w:t>b;</w:t>
+      </w:r>
+      <w:proofErr w:type="gramEnd"/>
+    </w:p>
+    <w:p>
+      <w:pPr>
+        <w:ind w:firstLine="14.20pt"/>
+        <w:jc w:val="both"/>
+        <w:rPr>
           <w:lang w:val="en-PH"/>
         </w:rPr>
       </w:pPr>
@@ -2688,14 +3226,27 @@
       <w:r>
         <w:t xml:space="preserve">Fig. </w:t>
       </w:r>
-      <w:fldSimple w:instr=" SEQ Fig. \* ARABIC ">
-        <w:r>
-          <w:rPr>
-            <w:noProof/>
-          </w:rPr>
-          <w:t>5</w:t>
-        </w:r>
-      </w:fldSimple>
+      <w:r>
+        <w:fldChar w:fldCharType="begin"/>
+      </w:r>
+      <w:r>
+        <w:instrText xml:space="preserve"> SEQ Fig. \* ARABIC </w:instrText>
+      </w:r>
+      <w:r>
+        <w:fldChar w:fldCharType="separate"/>
+      </w:r>
+      <w:r>
+        <w:rPr>
+          <w:noProof/>
+        </w:rPr>
+        <w:t>5</w:t>
+      </w:r>
+      <w:r>
+        <w:rPr>
+          <w:noProof/>
+        </w:rPr>
+        <w:fldChar w:fldCharType="end"/>
+      </w:r>
       <w:r>
         <w:t>. Example of Obfuscation</w:t>
       </w:r>
@@ -2758,6 +3309,7 @@
         </w:rPr>
         <w:t xml:space="preserve">s. Every N </w:t>
       </w:r>
+      <w:proofErr w:type="gramStart"/>
       <w:r>
         <w:rPr>
           <w:lang w:val="en-PH"/>
@@ -2770,6 +3322,7 @@
         </w:rPr>
         <w:t>s</w:t>
       </w:r>
+      <w:proofErr w:type="gramEnd"/>
       <w:r>
         <w:rPr>
           <w:lang w:val="en-PH"/>
@@ -2814,7 +3367,13 @@
         <w:rPr>
           <w:lang w:val="en-PH"/>
         </w:rPr>
-        <w:t xml:space="preserve"> representation of each one. The hashes of each token are recomputed and combined to make a single hash value for the cluster. Re-ordering the tokens will have no effect on this value so obfuscation by reordering will not work.</w:t>
+        <w:t xml:space="preserve"> representation of each one. The hashes of each token are recomputed and combined to make a single hash value for the </w:t>
+      </w:r>
+      <w:r>
+        <w:rPr>
+          <w:lang w:val="en-PH"/>
+        </w:rPr>
+        <w:t>cluster. Re-ordering the tokens will have no effect on this value so obfuscation by reordering will not work.</w:t>
       </w:r>
     </w:p>
     <w:p>
@@ -2872,7 +3431,6 @@
         <w:rPr>
           <w:lang w:val="en-PH"/>
         </w:rPr>
-        <w:lastRenderedPageBreak/>
         <w:t xml:space="preserve">With the </w:t>
       </w:r>
       <w:r>
@@ -2903,13 +3461,7 @@
           <w:bCs/>
           <w:lang w:val="en-PH"/>
         </w:rPr>
-        <w:t>TokenClusterOccurrenceClass,</w:t>
-      </w:r>
-      <w:r>
-        <w:rPr>
-          <w:lang w:val="en-PH"/>
-        </w:rPr>
-        <w:t xml:space="preserve"> token clusters were extracted from it, then they are placed into a </w:t>
+        <w:t>TokenClusterOccurrence</w:t>
       </w:r>
       <w:r>
         <w:rPr>
@@ -2917,25 +3469,13 @@
           <w:bCs/>
           <w:lang w:val="en-PH"/>
         </w:rPr>
-        <w:t>HashMap</w:t>
-      </w:r>
-      <w:r>
-        <w:rPr>
-          <w:lang w:val="en-PH"/>
-        </w:rPr>
-        <w:t xml:space="preserve"> that maps each token cluster to integer pairs that indicate how many times it had appeared for both readers [projects].</w:t>
-      </w:r>
-      <w:r>
-        <w:rPr>
-          <w:lang w:val="en-PH"/>
-        </w:rPr>
-        <w:t xml:space="preserve"> From this table, the score could now be </w:t>
-      </w:r>
-      <w:r>
-        <w:rPr>
-          <w:lang w:val="en-PH"/>
-        </w:rPr>
-        <w:t xml:space="preserve">computed with the </w:t>
+        <w:t xml:space="preserve"> </w:t>
+      </w:r>
+      <w:r>
+        <w:rPr>
+          <w:lang w:val="en-PH"/>
+        </w:rPr>
+        <w:t>class</w:t>
       </w:r>
       <w:r>
         <w:rPr>
@@ -2943,7 +3483,13 @@
           <w:bCs/>
           <w:lang w:val="en-PH"/>
         </w:rPr>
-        <w:t>Jaccard Similarity Coefficient</w:t>
+        <w:t>,</w:t>
+      </w:r>
+      <w:r>
+        <w:rPr>
+          <w:lang w:val="en-PH"/>
+        </w:rPr>
+        <w:t xml:space="preserve"> token clusters were extracted from it, then they are placed into a </w:t>
       </w:r>
       <w:r>
         <w:rPr>
@@ -2951,13 +3497,61 @@
           <w:bCs/>
           <w:lang w:val="en-PH"/>
         </w:rPr>
+        <w:t>HashMap</w:t>
+      </w:r>
+      <w:r>
+        <w:rPr>
+          <w:lang w:val="en-PH"/>
+        </w:rPr>
+        <w:t xml:space="preserve"> that maps each token cluster to integer pairs that indicate how many times it had appeared for both readers [projects].</w:t>
+      </w:r>
+      <w:r>
+        <w:rPr>
+          <w:lang w:val="en-PH"/>
+        </w:rPr>
+        <w:t xml:space="preserve"> From this table, the score could now be </w:t>
+      </w:r>
+      <w:r>
+        <w:rPr>
+          <w:lang w:val="en-PH"/>
+        </w:rPr>
+        <w:t xml:space="preserve">computed with the </w:t>
+      </w:r>
+      <w:r>
+        <w:rPr>
+          <w:b/>
+          <w:bCs/>
+          <w:lang w:val="en-PH"/>
+        </w:rPr>
+        <w:t>Jaccard Similarity Coefficient</w:t>
+      </w:r>
+      <w:r>
+        <w:rPr>
+          <w:b/>
+          <w:bCs/>
+          <w:lang w:val="en-PH"/>
+        </w:rPr>
         <w:t xml:space="preserve"> </w:t>
       </w:r>
       <w:r>
         <w:rPr>
           <w:lang w:val="en-PH"/>
         </w:rPr>
-        <w:t xml:space="preserve">using the total number of unique token clusters and similar token clusters. In particular, this coefficient is defined as the quotient of the number of unique tokens and similar tokens. </w:t>
+        <w:t xml:space="preserve">using the total number of unique token clusters and similar token clusters. </w:t>
+      </w:r>
+      <w:proofErr w:type="gramStart"/>
+      <w:r>
+        <w:rPr>
+          <w:lang w:val="en-PH"/>
+        </w:rPr>
+        <w:t>In particular, this</w:t>
+      </w:r>
+      <w:proofErr w:type="gramEnd"/>
+      <w:r>
+        <w:rPr>
+          <w:lang w:val="en-PH"/>
+        </w:rPr>
+        <w:t xml:space="preserve"> coefficient is defined as the quotient of the number of unique tokens and similar tokens. </w:t>
       </w:r>
     </w:p>
     <w:tbl>
@@ -2985,7 +3579,21 @@
               <w:rPr>
                 <w:lang w:val="en-PH"/>
               </w:rPr>
-              <w:t>Algorithm 2.2. tabulate(Reader reader)</w:t>
+              <w:t xml:space="preserve">Algorithm 2.2. </w:t>
+            </w:r>
+            <w:proofErr w:type="gramStart"/>
+            <w:r>
+              <w:rPr>
+                <w:lang w:val="en-PH"/>
+              </w:rPr>
+              <w:t>tabulate(</w:t>
+            </w:r>
+            <w:proofErr w:type="gramEnd"/>
+            <w:r>
+              <w:rPr>
+                <w:lang w:val="en-PH"/>
+              </w:rPr>
+              <w:t>Reader reader)</w:t>
             </w:r>
           </w:p>
         </w:tc>
@@ -3048,13 +3656,27 @@
               <w:rPr>
                 <w:lang w:val="en-PH"/>
               </w:rPr>
-              <w:t>in tok</w:t>
+              <w:t xml:space="preserve">in </w:t>
+            </w:r>
+            <w:proofErr w:type="gramStart"/>
+            <w:r>
+              <w:rPr>
+                <w:lang w:val="en-PH"/>
+              </w:rPr>
+              <w:t>tok</w:t>
             </w:r>
             <w:r>
               <w:rPr>
                 <w:lang w:val="en-PH"/>
               </w:rPr>
-              <w:t>.remainingTokenClusters(</w:t>
+              <w:t>.remainingTokenClusters</w:t>
+            </w:r>
+            <w:proofErr w:type="gramEnd"/>
+            <w:r>
+              <w:rPr>
+                <w:lang w:val="en-PH"/>
+              </w:rPr>
+              <w:t>(</w:t>
             </w:r>
             <w:r>
               <w:rPr>
@@ -3088,11 +3710,19 @@
               </w:rPr>
               <w:t xml:space="preserve">       </w:t>
             </w:r>
+            <w:proofErr w:type="gramStart"/>
             <w:r>
               <w:rPr>
                 <w:lang w:val="en-PH"/>
               </w:rPr>
-              <w:t>this.addOccurred(cluster);</w:t>
+              <w:t>this.addOccurred</w:t>
+            </w:r>
+            <w:proofErr w:type="gramEnd"/>
+            <w:r>
+              <w:rPr>
+                <w:lang w:val="en-PH"/>
+              </w:rPr>
+              <w:t>(cluster);</w:t>
             </w:r>
           </w:p>
           <w:p>
@@ -3158,7 +3788,13 @@
         <w:rPr>
           <w:lang w:val="en-PH"/>
         </w:rPr>
-        <w:t>The Graphical User Interface and Running the Program</w:t>
+        <w:t xml:space="preserve">The Graphical User </w:t>
+      </w:r>
+      <w:r>
+        <w:rPr>
+          <w:lang w:val="en-PH"/>
+        </w:rPr>
+        <w:t>Interface</w:t>
       </w:r>
     </w:p>
     <w:p>
@@ -3183,7 +3819,6 @@
           <w:id w:val="-1438672804"/>
           <w:citation/>
         </w:sdtPr>
-        <w:sdtEndPr/>
         <w:sdtContent>
           <w:r>
             <w:rPr>
@@ -3390,44 +4025,46 @@
           <w:iCs/>
           <w:lang w:val="en-PH"/>
         </w:rPr>
-        <w:t>|--[package_name]View.java</w:t>
-      </w:r>
-    </w:p>
-    <w:p>
-      <w:pPr>
-        <w:jc w:val="both"/>
+        <w:t>|--[package_</w:t>
+      </w:r>
+      <w:proofErr w:type="gramStart"/>
+      <w:r>
         <w:rPr>
           <w:i/>
           <w:iCs/>
           <w:lang w:val="en-PH"/>
         </w:rPr>
-      </w:pPr>
-      <w:r>
+        <w:t>name]View.java</w:t>
+      </w:r>
+      <w:proofErr w:type="gramEnd"/>
+    </w:p>
+    <w:p>
+      <w:pPr>
+        <w:jc w:val="both"/>
         <w:rPr>
           <w:i/>
           <w:iCs/>
           <w:lang w:val="en-PH"/>
         </w:rPr>
-        <w:t>|--[package_name].fxml</w:t>
-      </w:r>
-    </w:p>
-    <w:p>
-      <w:pPr>
-        <w:jc w:val="both"/>
+      </w:pPr>
+      <w:r>
         <w:rPr>
           <w:i/>
           <w:iCs/>
           <w:lang w:val="en-PH"/>
         </w:rPr>
-      </w:pPr>
+        <w:t>|--[package_name</w:t>
+      </w:r>
+      <w:proofErr w:type="gramStart"/>
       <w:r>
         <w:rPr>
           <w:i/>
           <w:iCs/>
           <w:lang w:val="en-PH"/>
         </w:rPr>
-        <w:t>|--[package_name]Presenter.java</w:t>
-      </w:r>
+        <w:t>].fxml</w:t>
+      </w:r>
+      <w:proofErr w:type="gramEnd"/>
     </w:p>
     <w:p>
       <w:pPr>
@@ -3444,26 +4081,75 @@
           <w:iCs/>
           <w:lang w:val="en-PH"/>
         </w:rPr>
-        <w:t>|--[package_name]Service.java</w:t>
-      </w:r>
-    </w:p>
-    <w:p>
-      <w:pPr>
-        <w:jc w:val="both"/>
+        <w:lastRenderedPageBreak/>
+        <w:t>|--[package_</w:t>
+      </w:r>
+      <w:proofErr w:type="gramStart"/>
+      <w:r>
         <w:rPr>
           <w:i/>
           <w:iCs/>
           <w:lang w:val="en-PH"/>
         </w:rPr>
-      </w:pPr>
-      <w:r>
+        <w:t>name]Presenter.java</w:t>
+      </w:r>
+      <w:proofErr w:type="gramEnd"/>
+    </w:p>
+    <w:p>
+      <w:pPr>
+        <w:jc w:val="both"/>
         <w:rPr>
           <w:i/>
           <w:iCs/>
           <w:lang w:val="en-PH"/>
         </w:rPr>
-        <w:t>|--[package_name]Model.java</w:t>
-      </w:r>
+      </w:pPr>
+      <w:r>
+        <w:rPr>
+          <w:i/>
+          <w:iCs/>
+          <w:lang w:val="en-PH"/>
+        </w:rPr>
+        <w:t>|--[package_</w:t>
+      </w:r>
+      <w:proofErr w:type="gramStart"/>
+      <w:r>
+        <w:rPr>
+          <w:i/>
+          <w:iCs/>
+          <w:lang w:val="en-PH"/>
+        </w:rPr>
+        <w:t>name]Service.java</w:t>
+      </w:r>
+      <w:proofErr w:type="gramEnd"/>
+    </w:p>
+    <w:p>
+      <w:pPr>
+        <w:jc w:val="both"/>
+        <w:rPr>
+          <w:i/>
+          <w:iCs/>
+          <w:lang w:val="en-PH"/>
+        </w:rPr>
+      </w:pPr>
+      <w:r>
+        <w:rPr>
+          <w:i/>
+          <w:iCs/>
+          <w:lang w:val="en-PH"/>
+        </w:rPr>
+        <w:t>|--[package_</w:t>
+      </w:r>
+      <w:proofErr w:type="gramStart"/>
+      <w:r>
+        <w:rPr>
+          <w:i/>
+          <w:iCs/>
+          <w:lang w:val="en-PH"/>
+        </w:rPr>
+        <w:t>name]Model.java</w:t>
+      </w:r>
+      <w:proofErr w:type="gramEnd"/>
     </w:p>
     <w:p>
       <w:pPr>
@@ -3472,16 +4158,35 @@
       <w:r>
         <w:t xml:space="preserve">Fig. </w:t>
       </w:r>
-      <w:fldSimple w:instr=" SEQ Fig. \* ARABIC ">
-        <w:r>
-          <w:rPr>
-            <w:noProof/>
-          </w:rPr>
-          <w:t>6</w:t>
-        </w:r>
-      </w:fldSimple>
-      <w:r>
-        <w:t>. FXML Afterburner Package Structure Convention</w:t>
+      <w:r>
+        <w:fldChar w:fldCharType="begin"/>
+      </w:r>
+      <w:r>
+        <w:instrText xml:space="preserve"> SEQ Fig. \* ARABIC </w:instrText>
+      </w:r>
+      <w:r>
+        <w:fldChar w:fldCharType="separate"/>
+      </w:r>
+      <w:r>
+        <w:rPr>
+          <w:noProof/>
+        </w:rPr>
+        <w:t>6</w:t>
+      </w:r>
+      <w:r>
+        <w:rPr>
+          <w:noProof/>
+        </w:rPr>
+        <w:fldChar w:fldCharType="end"/>
+      </w:r>
+      <w:r>
+        <w:t xml:space="preserve">. </w:t>
+      </w:r>
+      <w:r>
+        <w:t>JavaFX</w:t>
+      </w:r>
+      <w:r>
+        <w:t xml:space="preserve"> Afterburner Package Structure Convention</w:t>
       </w:r>
     </w:p>
     <w:p>
@@ -3517,7 +4222,41 @@
         <w:rPr>
           <w:lang w:val="en-PH"/>
         </w:rPr>
-        <w:t>With the architecture of the GUI well-established, each menu will be explained in the next few subsections.</w:t>
+        <w:t xml:space="preserve">With the architecture of the GUI well-established, each menu will </w:t>
+      </w:r>
+      <w:r>
+        <w:rPr>
+          <w:lang w:val="en-PH"/>
+        </w:rPr>
+        <w:t>be explained in the major section of this paper.</w:t>
+      </w:r>
+    </w:p>
+    <w:p>
+      <w:pPr>
+        <w:pStyle w:val="Heading1"/>
+        <w:rPr>
+          <w:lang w:val="en-PH"/>
+        </w:rPr>
+      </w:pPr>
+      <w:r>
+        <w:rPr>
+          <w:lang w:val="en-PH"/>
+        </w:rPr>
+        <w:t>Results And Discussion</w:t>
+      </w:r>
+    </w:p>
+    <w:p>
+      <w:pPr>
+        <w:pStyle w:val="Heading2"/>
+        <w:rPr>
+          <w:lang w:val="en-PH"/>
+        </w:rPr>
+      </w:pPr>
+      <w:r>
+        <w:rPr>
+          <w:lang w:val="en-PH"/>
+        </w:rPr>
+        <w:t>Running the Program</w:t>
       </w:r>
     </w:p>
     <w:p>
@@ -3547,7 +4286,7 @@
           <w:lang w:val="en-PH"/>
         </w:rPr>
         <w:drawing>
-          <wp:inline distT="0" distB="0" distL="0" distR="0" wp14:anchorId="198736AD" wp14:editId="464335A7">
+          <wp:inline distT="0" distB="0" distL="0" distR="0" wp14:anchorId="5849FCE3" wp14:editId="29776523">
             <wp:extent cx="3108960" cy="1676400"/>
             <wp:effectExtent l="0" t="0" r="0" b="0"/>
             <wp:docPr id="4" name="Picture 4"/>
@@ -3603,14 +4342,27 @@
       <w:r>
         <w:t xml:space="preserve">Fig. </w:t>
       </w:r>
-      <w:fldSimple w:instr=" SEQ Fig. \* ARABIC ">
-        <w:r>
-          <w:rPr>
-            <w:noProof/>
-          </w:rPr>
-          <w:t>7</w:t>
-        </w:r>
-      </w:fldSimple>
+      <w:r>
+        <w:fldChar w:fldCharType="begin"/>
+      </w:r>
+      <w:r>
+        <w:instrText xml:space="preserve"> SEQ Fig. \* ARABIC </w:instrText>
+      </w:r>
+      <w:r>
+        <w:fldChar w:fldCharType="separate"/>
+      </w:r>
+      <w:r>
+        <w:rPr>
+          <w:noProof/>
+        </w:rPr>
+        <w:t>7</w:t>
+      </w:r>
+      <w:r>
+        <w:rPr>
+          <w:noProof/>
+        </w:rPr>
+        <w:fldChar w:fldCharType="end"/>
+      </w:r>
       <w:r>
         <w:t>. Configured GUI of the Multi-Project Folder Menu</w:t>
       </w:r>
@@ -3666,7 +4418,7 @@
           <w:noProof/>
         </w:rPr>
         <w:drawing>
-          <wp:inline distT="0" distB="0" distL="0" distR="0" wp14:anchorId="5C276D84" wp14:editId="2A3B8468">
+          <wp:inline distT="0" distB="0" distL="0" distR="0" wp14:anchorId="646FACEE" wp14:editId="2B4A0FA9">
             <wp:extent cx="3089910" cy="1666128"/>
             <wp:effectExtent l="0" t="0" r="0" b="0"/>
             <wp:docPr id="5" name="Picture 5"/>
@@ -3723,14 +4475,27 @@
       <w:r>
         <w:t xml:space="preserve">Fig. </w:t>
       </w:r>
-      <w:fldSimple w:instr=" SEQ Fig. \* ARABIC ">
-        <w:r>
-          <w:rPr>
-            <w:noProof/>
-          </w:rPr>
-          <w:t>8</w:t>
-        </w:r>
-      </w:fldSimple>
+      <w:r>
+        <w:fldChar w:fldCharType="begin"/>
+      </w:r>
+      <w:r>
+        <w:instrText xml:space="preserve"> SEQ Fig. \* ARABIC </w:instrText>
+      </w:r>
+      <w:r>
+        <w:fldChar w:fldCharType="separate"/>
+      </w:r>
+      <w:r>
+        <w:rPr>
+          <w:noProof/>
+        </w:rPr>
+        <w:t>8</w:t>
+      </w:r>
+      <w:r>
+        <w:rPr>
+          <w:noProof/>
+        </w:rPr>
+        <w:fldChar w:fldCharType="end"/>
+      </w:r>
       <w:r>
         <w:t>. Individual Projects Menu</w:t>
       </w:r>
@@ -3781,7 +4546,7 @@
           <w:noProof/>
         </w:rPr>
         <w:drawing>
-          <wp:inline distT="0" distB="0" distL="0" distR="0" wp14:anchorId="0DAE4EF2" wp14:editId="7E1423BC">
+          <wp:inline distT="0" distB="0" distL="0" distR="0" wp14:anchorId="5347A122" wp14:editId="7DFD6DEA">
             <wp:extent cx="3089910" cy="746760"/>
             <wp:effectExtent l="0" t="0" r="0" b="0"/>
             <wp:docPr id="7" name="Picture 7"/>
@@ -3824,19 +4589,29 @@
       <w:r>
         <w:t xml:space="preserve">Fig. </w:t>
       </w:r>
-      <w:fldSimple w:instr=" SEQ Fig. \* ARABIC ">
-        <w:r>
-          <w:rPr>
-            <w:noProof/>
-          </w:rPr>
-          <w:t>9</w:t>
-        </w:r>
-      </w:fldSimple>
-      <w:r>
-        <w:t>. Correlation Matrix</w:t>
-      </w:r>
-      <w:r>
-        <w:t xml:space="preserve"> (Part 1)</w:t>
+      <w:r>
+        <w:fldChar w:fldCharType="begin"/>
+      </w:r>
+      <w:r>
+        <w:instrText xml:space="preserve"> SEQ Fig. \* ARABIC </w:instrText>
+      </w:r>
+      <w:r>
+        <w:fldChar w:fldCharType="separate"/>
+      </w:r>
+      <w:r>
+        <w:rPr>
+          <w:noProof/>
+        </w:rPr>
+        <w:t>9</w:t>
+      </w:r>
+      <w:r>
+        <w:rPr>
+          <w:noProof/>
+        </w:rPr>
+        <w:fldChar w:fldCharType="end"/>
+      </w:r>
+      <w:r>
+        <w:t>. Correlation Matrix (Part 1)</w:t>
       </w:r>
     </w:p>
     <w:p>
@@ -3847,9 +4622,8 @@
         <w:rPr>
           <w:noProof/>
         </w:rPr>
-        <w:lastRenderedPageBreak/>
         <w:drawing>
-          <wp:inline distT="0" distB="0" distL="0" distR="0" wp14:anchorId="517FC671" wp14:editId="5ACCB791">
+          <wp:inline distT="0" distB="0" distL="0" distR="0" wp14:anchorId="7E6E9EAB" wp14:editId="74C9FF47">
             <wp:extent cx="3089910" cy="688975"/>
             <wp:effectExtent l="0" t="0" r="0" b="0"/>
             <wp:docPr id="8" name="Picture 8"/>
@@ -3892,19 +4666,29 @@
       <w:r>
         <w:t xml:space="preserve">Fig. </w:t>
       </w:r>
-      <w:fldSimple w:instr=" SEQ Fig. \* ARABIC ">
-        <w:r>
-          <w:rPr>
-            <w:noProof/>
-          </w:rPr>
-          <w:t>10</w:t>
-        </w:r>
-      </w:fldSimple>
-      <w:r>
-        <w:t>. Correlation Matrix</w:t>
-      </w:r>
-      <w:r>
-        <w:t xml:space="preserve"> (Part 2)</w:t>
+      <w:r>
+        <w:fldChar w:fldCharType="begin"/>
+      </w:r>
+      <w:r>
+        <w:instrText xml:space="preserve"> SEQ Fig. \* ARABIC </w:instrText>
+      </w:r>
+      <w:r>
+        <w:fldChar w:fldCharType="separate"/>
+      </w:r>
+      <w:r>
+        <w:rPr>
+          <w:noProof/>
+        </w:rPr>
+        <w:t>10</w:t>
+      </w:r>
+      <w:r>
+        <w:rPr>
+          <w:noProof/>
+        </w:rPr>
+        <w:fldChar w:fldCharType="end"/>
+      </w:r>
+      <w:r>
+        <w:t>. Correlation Matrix (Part 2)</w:t>
       </w:r>
     </w:p>
     <w:p>
@@ -3917,7 +4701,7 @@
           <w:noProof/>
         </w:rPr>
         <w:drawing>
-          <wp:inline distT="0" distB="0" distL="0" distR="0" wp14:anchorId="42FAE6F6" wp14:editId="27399B4C">
+          <wp:inline distT="0" distB="0" distL="0" distR="0" wp14:anchorId="04533C0F" wp14:editId="0833C945">
             <wp:extent cx="3089910" cy="728345"/>
             <wp:effectExtent l="0" t="0" r="0" b="0"/>
             <wp:docPr id="11" name="Picture 11"/>
@@ -3964,14 +4748,27 @@
       <w:r>
         <w:t xml:space="preserve">Fig. </w:t>
       </w:r>
-      <w:fldSimple w:instr=" SEQ Fig. \* ARABIC ">
-        <w:r>
-          <w:rPr>
-            <w:noProof/>
-          </w:rPr>
-          <w:t>11</w:t>
-        </w:r>
-      </w:fldSimple>
+      <w:r>
+        <w:fldChar w:fldCharType="begin"/>
+      </w:r>
+      <w:r>
+        <w:instrText xml:space="preserve"> SEQ Fig. \* ARABIC </w:instrText>
+      </w:r>
+      <w:r>
+        <w:fldChar w:fldCharType="separate"/>
+      </w:r>
+      <w:r>
+        <w:rPr>
+          <w:noProof/>
+        </w:rPr>
+        <w:t>11</w:t>
+      </w:r>
+      <w:r>
+        <w:rPr>
+          <w:noProof/>
+        </w:rPr>
+        <w:fldChar w:fldCharType="end"/>
+      </w:r>
       <w:r>
         <w:t>. Correlation Matrix (Part 3)</w:t>
       </w:r>
@@ -4025,7 +4822,7 @@
           <w:noProof/>
         </w:rPr>
         <w:drawing>
-          <wp:inline distT="0" distB="0" distL="0" distR="0" wp14:anchorId="42E0C7F7" wp14:editId="7B95B6C7">
+          <wp:inline distT="0" distB="0" distL="0" distR="0" wp14:anchorId="45BD09EC" wp14:editId="003282DF">
             <wp:extent cx="3089910" cy="660400"/>
             <wp:effectExtent l="0" t="0" r="0" b="6350"/>
             <wp:docPr id="13" name="Picture 13"/>
@@ -4069,14 +4866,27 @@
       <w:r>
         <w:t xml:space="preserve">Fig. </w:t>
       </w:r>
-      <w:fldSimple w:instr=" SEQ Fig. \* ARABIC ">
-        <w:r>
-          <w:rPr>
-            <w:noProof/>
-          </w:rPr>
-          <w:t>12</w:t>
-        </w:r>
-      </w:fldSimple>
+      <w:r>
+        <w:fldChar w:fldCharType="begin"/>
+      </w:r>
+      <w:r>
+        <w:instrText xml:space="preserve"> SEQ Fig. \* ARABIC </w:instrText>
+      </w:r>
+      <w:r>
+        <w:fldChar w:fldCharType="separate"/>
+      </w:r>
+      <w:r>
+        <w:rPr>
+          <w:noProof/>
+        </w:rPr>
+        <w:t>12</w:t>
+      </w:r>
+      <w:r>
+        <w:rPr>
+          <w:noProof/>
+        </w:rPr>
+        <w:fldChar w:fldCharType="end"/>
+      </w:r>
       <w:r>
         <w:t>. Ranking Menu</w:t>
       </w:r>
@@ -4098,6 +4908,14 @@
     </w:p>
     <w:p>
       <w:pPr>
+        <w:jc w:val="both"/>
+        <w:rPr>
+          <w:lang w:val="en-PH"/>
+        </w:rPr>
+      </w:pPr>
+    </w:p>
+    <w:p>
+      <w:pPr>
         <w:pStyle w:val="Heading2"/>
         <w:rPr>
           <w:lang w:val="en-PH"/>
@@ -4122,43 +4940,7 @@
         <w:rPr>
           <w:lang w:val="en-PH"/>
         </w:rPr>
-        <w:t>There is a need to quantify some key characteristics of the code of this program. As such, the author turn</w:t>
-      </w:r>
-      <w:r>
-        <w:rPr>
-          <w:lang w:val="en-PH"/>
-        </w:rPr>
-        <w:t>ed</w:t>
-      </w:r>
-      <w:r>
-        <w:rPr>
-          <w:lang w:val="en-PH"/>
-        </w:rPr>
-        <w:t xml:space="preserve"> to the </w:t>
-      </w:r>
-      <w:r>
-        <w:rPr>
-          <w:lang w:val="en-PH"/>
-        </w:rPr>
-        <w:t>Halstead</w:t>
-      </w:r>
-      <w:r>
-        <w:rPr>
-          <w:lang w:val="en-PH"/>
-        </w:rPr>
-        <w:t xml:space="preserve"> complexity measures as a means of quantifying aspects of the implementation and expression of the algorithms </w:t>
-      </w:r>
-      <w:r>
-        <w:rPr>
-          <w:lang w:val="en-PH"/>
-        </w:rPr>
-        <w:t>in this</w:t>
-      </w:r>
-      <w:r>
-        <w:rPr>
-          <w:lang w:val="en-PH"/>
-        </w:rPr>
-        <w:t xml:space="preserve"> program</w:t>
+        <w:t>There is a need to quantify some key characteristics of the code of this program. As such, the author turned to the Halstead complexity measures as a means of quantifying aspects of the implementation and expression of the algorithms in this program</w:t>
       </w:r>
       <w:r>
         <w:rPr>
@@ -4174,7 +4956,6 @@
           <w:id w:val="1257867321"/>
           <w:citation/>
         </w:sdtPr>
-        <w:sdtEndPr/>
         <w:sdtContent>
           <w:r>
             <w:rPr>
@@ -4186,13 +4967,7 @@
             <w:rPr>
               <w:lang w:val="en-PH"/>
             </w:rPr>
-            <w:instrText xml:space="preserve"> CITATION Vir17 \l</w:instrText>
-          </w:r>
-          <w:r>
-            <w:rPr>
-              <w:lang w:val="en-PH"/>
-            </w:rPr>
-            <w:instrText xml:space="preserve"> en-PH </w:instrText>
+            <w:instrText xml:space="preserve"> CITATION Vir17 \l en-PH </w:instrText>
           </w:r>
           <w:r>
             <w:rPr>
@@ -4219,37 +4994,7 @@
         <w:rPr>
           <w:lang w:val="en-PH"/>
         </w:rPr>
-        <w:t>. Here,</w:t>
-      </w:r>
-      <w:r>
-        <w:rPr>
-          <w:lang w:val="en-PH"/>
-        </w:rPr>
-        <w:t xml:space="preserve"> the author</w:t>
-      </w:r>
-      <w:r>
-        <w:rPr>
-          <w:lang w:val="en-PH"/>
-        </w:rPr>
-        <w:t xml:space="preserve"> use</w:t>
-      </w:r>
-      <w:r>
-        <w:rPr>
-          <w:lang w:val="en-PH"/>
-        </w:rPr>
-        <w:t>d</w:t>
-      </w:r>
-      <w:r>
-        <w:rPr>
-          <w:lang w:val="en-PH"/>
-        </w:rPr>
-        <w:t xml:space="preserve"> an open-source library by Ahmed Metwally</w:t>
-      </w:r>
-      <w:r>
-        <w:rPr>
-          <w:lang w:val="en-PH"/>
-        </w:rPr>
-        <w:t xml:space="preserve"> to calculate these values</w:t>
+        <w:t>. Here, the author used an open-source library by Ahmed Metwally to calculate these values</w:t>
       </w:r>
       <w:sdt>
         <w:sdtPr>
@@ -4259,7 +5004,6 @@
           <w:id w:val="-1022013345"/>
           <w:citation/>
         </w:sdtPr>
-        <w:sdtEndPr/>
         <w:sdtContent>
           <w:r>
             <w:rPr>
@@ -4271,13 +5015,7 @@
             <w:rPr>
               <w:lang w:val="en-PH"/>
             </w:rPr>
-            <w:instrText xml:space="preserve"> CITATION Met \l</w:instrText>
-          </w:r>
-          <w:r>
-            <w:rPr>
-              <w:lang w:val="en-PH"/>
-            </w:rPr>
-            <w:instrText xml:space="preserve"> en-PH </w:instrText>
+            <w:instrText xml:space="preserve"> CITATION Met \l en-PH </w:instrText>
           </w:r>
           <w:r>
             <w:rPr>
@@ -4324,8 +5062,9 @@
           <w:noProof/>
           <w:lang w:val="en-PH"/>
         </w:rPr>
+        <w:lastRenderedPageBreak/>
         <w:drawing>
-          <wp:inline distT="0" distB="0" distL="0" distR="0" wp14:anchorId="68DC8262" wp14:editId="514C71D3">
+          <wp:inline distT="0" distB="0" distL="0" distR="0" wp14:anchorId="34E42CF3" wp14:editId="309D364D">
             <wp:extent cx="3089275" cy="1412875"/>
             <wp:effectExtent l="0" t="0" r="0" b="0"/>
             <wp:docPr id="14" name="Picture 14"/>
@@ -4382,80 +5121,985 @@
       <w:r>
         <w:t xml:space="preserve">Fig. </w:t>
       </w:r>
-      <w:fldSimple w:instr=" SEQ Fig. \* ARABIC ">
+      <w:r>
+        <w:fldChar w:fldCharType="begin"/>
+      </w:r>
+      <w:r>
+        <w:instrText xml:space="preserve"> SEQ Fig. \* ARABIC </w:instrText>
+      </w:r>
+      <w:r>
+        <w:fldChar w:fldCharType="separate"/>
+      </w:r>
+      <w:r>
+        <w:rPr>
+          <w:noProof/>
+        </w:rPr>
+        <w:t>13</w:t>
+      </w:r>
+      <w:r>
+        <w:rPr>
+          <w:noProof/>
+        </w:rPr>
+        <w:fldChar w:fldCharType="end"/>
+      </w:r>
+      <w:r>
+        <w:t>. Results of Halstead Complexity Metrics</w:t>
+      </w:r>
+    </w:p>
+    <w:p>
+      <w:pPr>
+        <w:ind w:firstLine="14.20pt"/>
+        <w:jc w:val="both"/>
+        <w:rPr>
+          <w:lang w:val="en-PH"/>
+        </w:rPr>
+      </w:pPr>
+      <w:r>
+        <w:rPr>
+          <w:lang w:val="en-PH"/>
+        </w:rPr>
+        <w:t>The results show that the program had a total vocabulary of 1,196 tokens overall and a length of 2,530 tokens. It found that the volume is large, roughly 25,866.72, which means that the reader must absorb a lot of information from the code before they can understand it. Most interestingly for the author, the metrics estimate that it requires roughly 93,264 seconds or 25.9 hours to make this program.</w:t>
+      </w:r>
+    </w:p>
+    <w:p>
+      <w:pPr>
+        <w:jc w:val="both"/>
+        <w:rPr>
+          <w:lang w:val="en-PH"/>
+        </w:rPr>
+      </w:pPr>
+    </w:p>
+    <w:p>
+      <w:pPr>
+        <w:pStyle w:val="Heading2"/>
+        <w:rPr>
+          <w:lang w:val="en-PH"/>
+        </w:rPr>
+      </w:pPr>
+      <w:r>
+        <w:rPr>
+          <w:lang w:val="en-PH"/>
+        </w:rPr>
+        <w:t>Program Correctness</w:t>
+      </w:r>
+    </w:p>
+    <w:p>
+      <w:pPr>
+        <w:pStyle w:val="Heading3"/>
+        <w:rPr>
+          <w:lang w:val="en-PH"/>
+        </w:rPr>
+      </w:pPr>
+      <w:r>
+        <w:rPr>
+          <w:lang w:val="en-PH"/>
+        </w:rPr>
+        <w:t>Unit Testing</w:t>
+      </w:r>
+    </w:p>
+    <w:p>
+      <w:pPr>
+        <w:jc w:val="both"/>
+      </w:pPr>
+      <w:r>
+        <w:rPr>
+          <w:lang w:val="en-PH"/>
+        </w:rPr>
+        <w:t>Many unit tests were done on some of the major modules to make sure their behavior remains the same throughout the development of the system. This section describes how each of them were tested and the results of these tests. Note that there are some key classes that make all these tests possible. In particular,</w:t>
+      </w:r>
+      <w:r>
+        <w:rPr>
+          <w:b/>
+          <w:bCs/>
+        </w:rPr>
+        <w:t xml:space="preserve"> </w:t>
+      </w:r>
+      <w:r>
+        <w:t xml:space="preserve">the </w:t>
+      </w:r>
+      <w:r>
+        <w:rPr>
+          <w:b/>
+          <w:bCs/>
+        </w:rPr>
+        <w:t>TestObjects</w:t>
+      </w:r>
+      <w:r>
+        <w:t xml:space="preserve"> class contains</w:t>
+      </w:r>
+      <w:r>
+        <w:t xml:space="preserve"> static</w:t>
+      </w:r>
+      <w:r>
+        <w:t xml:space="preserve"> paths and readers to some test projects, along with the output expected from them.</w:t>
+      </w:r>
+    </w:p>
+    <w:p>
+      <w:pPr>
+        <w:pStyle w:val="Heading4"/>
+        <w:rPr>
+          <w:lang w:val="en-PH"/>
+        </w:rPr>
+      </w:pPr>
+      <w:r>
+        <w:rPr>
+          <w:lang w:val="en-PH"/>
+        </w:rPr>
+        <w:t>Multi-Stream Reader Generation Test</w:t>
+      </w:r>
+    </w:p>
+    <w:p>
+      <w:pPr>
+        <w:ind w:firstLine="14.20pt"/>
+        <w:jc w:val="both"/>
+        <w:rPr>
+          <w:lang w:val="en-PH"/>
+        </w:rPr>
+      </w:pPr>
+      <w:r>
+        <w:rPr>
+          <w:lang w:val="en-PH"/>
+        </w:rPr>
+        <w:t xml:space="preserve">The multi-stream reader generator, as described earlier, is the part of the system responsible for the creation of a single </w:t>
+      </w:r>
+      <w:r>
+        <w:rPr>
+          <w:b/>
+          <w:bCs/>
+          <w:lang w:val="en-PH"/>
+        </w:rPr>
+        <w:t>Reader</w:t>
+      </w:r>
+      <w:r>
+        <w:rPr>
+          <w:lang w:val="en-PH"/>
+        </w:rPr>
+        <w:t xml:space="preserve"> for a collection of input streams. The author tested the functionality of this class by </w:t>
+      </w:r>
+      <w:r>
+        <w:rPr>
+          <w:lang w:val="en-PH"/>
+        </w:rPr>
+        <w:t xml:space="preserve">feeding it a path to some test projects. This module yields a single reader, so the author took out some lines from it and checked if it yields exactly the content of the files in the test project. It was found that the class yields exactly what was expected of it, so this test </w:t>
+      </w:r>
+      <w:r>
+        <w:rPr>
+          <w:b/>
+          <w:bCs/>
+          <w:lang w:val="en-PH"/>
+        </w:rPr>
+        <w:t>passed.</w:t>
+      </w:r>
+    </w:p>
+    <w:p>
+      <w:pPr>
+        <w:pStyle w:val="Heading4"/>
+        <w:rPr>
+          <w:lang w:val="en-PH"/>
+        </w:rPr>
+      </w:pPr>
+      <w:r>
+        <w:rPr>
+          <w:lang w:val="en-PH"/>
+        </w:rPr>
+        <w:t>Project Flat Reading Test</w:t>
+      </w:r>
+    </w:p>
+    <w:p>
+      <w:pPr>
+        <w:ind w:firstLine="21.30pt"/>
+        <w:jc w:val="both"/>
+        <w:rPr>
+          <w:lang w:val="en-PH"/>
+        </w:rPr>
+      </w:pPr>
+      <w:r>
+        <w:rPr>
+          <w:lang w:val="en-PH"/>
+        </w:rPr>
+        <w:t>This is the part of the program that concatenates input streams together into a single reader without extra copies. Again, the test project with multiple files was used to test this and as expected, it yielded a reader that contains a properly combined version of all the test files in the project.</w:t>
+      </w:r>
+    </w:p>
+    <w:p>
+      <w:pPr>
+        <w:pStyle w:val="Heading4"/>
+        <w:rPr>
+          <w:lang w:val="en-PH"/>
+        </w:rPr>
+      </w:pPr>
+      <w:r>
+        <w:rPr>
+          <w:lang w:val="en-PH"/>
+        </w:rPr>
+        <w:t>Projects Test</w:t>
+      </w:r>
+    </w:p>
+    <w:p>
+      <w:pPr>
+        <w:ind w:firstLine="14.20pt"/>
+        <w:jc w:val="both"/>
+        <w:rPr>
+          <w:lang w:val="en-PH"/>
+        </w:rPr>
+      </w:pPr>
+      <w:r>
+        <w:rPr>
+          <w:lang w:val="en-PH"/>
+        </w:rPr>
+        <w:t xml:space="preserve">This tests all project-based operations (mainly comparison). </w:t>
+      </w:r>
+      <w:proofErr w:type="gramStart"/>
+      <w:r>
+        <w:rPr>
+          <w:lang w:val="en-PH"/>
+        </w:rPr>
+        <w:t>In particular</w:t>
+      </w:r>
+      <w:r>
+        <w:rPr>
+          <w:lang w:val="en-PH"/>
+        </w:rPr>
+        <w:t>, i</w:t>
+      </w:r>
+      <w:r>
+        <w:rPr>
+          <w:lang w:val="en-PH"/>
+        </w:rPr>
+        <w:t>t</w:t>
+      </w:r>
+      <w:proofErr w:type="gramEnd"/>
+      <w:r>
+        <w:rPr>
+          <w:lang w:val="en-PH"/>
+        </w:rPr>
+        <w:t xml:space="preserve"> takes in two </w:t>
+      </w:r>
+      <w:r>
+        <w:rPr>
+          <w:b/>
+          <w:bCs/>
+          <w:lang w:val="en-PH"/>
+        </w:rPr>
+        <w:t>Project</w:t>
+      </w:r>
+      <w:r>
+        <w:rPr>
+          <w:lang w:val="en-PH"/>
+        </w:rPr>
+        <w:t xml:space="preserve"> objects and compares them. Since there is particurly good way to test the correctness of the score itself (given that the algorithm itself is quite arbitrary in nature), the only way to make sure the program yields proper results was to check if the output score was between 0.0 and 1.0, the actual range of possible scores. This test passed because it yielded a score within that range for all test projects, meaning the algorithm module does not have a numerical flaw.</w:t>
+      </w:r>
+    </w:p>
+    <w:p>
+      <w:pPr>
+        <w:pStyle w:val="Heading4"/>
+        <w:rPr>
+          <w:lang w:val="en-PH"/>
+        </w:rPr>
+      </w:pPr>
+      <w:r>
+        <w:rPr>
+          <w:lang w:val="en-PH"/>
+        </w:rPr>
+        <w:t>Tokenizing Test</w:t>
+      </w:r>
+    </w:p>
+    <w:p>
+      <w:pPr>
+        <w:ind w:firstLine="14.20pt"/>
+        <w:jc w:val="both"/>
+        <w:rPr>
+          <w:lang w:val="en-PH"/>
+        </w:rPr>
+      </w:pPr>
+      <w:r>
+        <w:rPr>
+          <w:lang w:val="en-PH"/>
+        </w:rPr>
+        <w:t xml:space="preserve">This test checks if the tokenizer properly tokenizes some basic string patterns. To check if this was correct, the program </w:t>
+      </w:r>
+      <w:r>
+        <w:rPr>
+          <w:lang w:val="en-PH"/>
+        </w:rPr>
+        <w:t xml:space="preserve">had to yield a </w:t>
+      </w:r>
+      <w:r>
+        <w:rPr>
+          <w:b/>
+          <w:bCs/>
+          <w:lang w:val="en-PH"/>
+        </w:rPr>
+        <w:t>Token</w:t>
+      </w:r>
+      <w:r>
+        <w:rPr>
+          <w:lang w:val="en-PH"/>
+        </w:rPr>
+        <w:t xml:space="preserve"> object that had the same underlying value as the tokens expected to be found on the string. The string</w:t>
+      </w:r>
+      <w:r>
+        <w:rPr>
+          <w:lang w:val="en-PH"/>
+        </w:rPr>
+        <w:t>s</w:t>
+      </w:r>
+      <w:r>
+        <w:rPr>
+          <w:lang w:val="en-PH"/>
+        </w:rPr>
+        <w:t xml:space="preserve"> used for this test w</w:t>
+      </w:r>
+      <w:r>
+        <w:rPr>
+          <w:lang w:val="en-PH"/>
+        </w:rPr>
+        <w:t>ere</w:t>
+      </w:r>
+      <w:r>
+        <w:rPr>
+          <w:lang w:val="en-PH"/>
+        </w:rPr>
+        <w:t xml:space="preserve"> “if then else” and “while(i==3)”. The test found that the proper tokens were loaded in from these strings.</w:t>
+      </w:r>
+    </w:p>
+    <w:p>
+      <w:pPr>
+        <w:pStyle w:val="Heading4"/>
+        <w:rPr>
+          <w:lang w:val="en-PH"/>
+        </w:rPr>
+      </w:pPr>
+      <w:r>
+        <w:rPr>
+          <w:lang w:val="en-PH"/>
+        </w:rPr>
+        <w:t>Token Equality T</w:t>
+      </w:r>
+      <w:r>
+        <w:rPr>
+          <w:lang w:val="en-PH"/>
+        </w:rPr>
+        <w:t>est</w:t>
+      </w:r>
+    </w:p>
+    <w:p>
+      <w:pPr>
+        <w:ind w:firstLine="14.20pt"/>
+        <w:jc w:val="both"/>
+        <w:rPr>
+          <w:lang w:val="en-PH"/>
+        </w:rPr>
+      </w:pPr>
+      <w:r>
+        <w:rPr>
+          <w:lang w:val="en-PH"/>
+        </w:rPr>
+        <w:t xml:space="preserve">This test checks if two similar strings (same content, different string) yields </w:t>
+      </w:r>
+      <w:r>
+        <w:rPr>
+          <w:i/>
+          <w:iCs/>
+          <w:lang w:val="en-PH"/>
+        </w:rPr>
+        <w:t xml:space="preserve">equal </w:t>
+      </w:r>
+      <w:r>
+        <w:rPr>
+          <w:lang w:val="en-PH"/>
+        </w:rPr>
+        <w:t xml:space="preserve">token objects and hash values and different token strings yielded different token objects. In particular it is meant to test </w:t>
+      </w:r>
+      <w:proofErr w:type="gramStart"/>
+      <w:r>
+        <w:rPr>
+          <w:b/>
+          <w:bCs/>
+          <w:lang w:val="en-PH"/>
+        </w:rPr>
+        <w:t>Token::</w:t>
+      </w:r>
+      <w:proofErr w:type="gramEnd"/>
+      <w:r>
+        <w:rPr>
+          <w:b/>
+          <w:bCs/>
+          <w:lang w:val="en-PH"/>
+        </w:rPr>
+        <w:t xml:space="preserve">equals </w:t>
+      </w:r>
+      <w:r>
+        <w:rPr>
+          <w:lang w:val="en-PH"/>
+        </w:rPr>
+        <w:t xml:space="preserve">and </w:t>
+      </w:r>
+      <w:r>
+        <w:rPr>
+          <w:b/>
+          <w:bCs/>
+          <w:lang w:val="en-PH"/>
+        </w:rPr>
+        <w:t>Token::</w:t>
+      </w:r>
+      <w:r>
+        <w:rPr>
+          <w:b/>
+          <w:bCs/>
+          <w:lang w:val="en-PH"/>
+        </w:rPr>
+        <w:t>hashCode</w:t>
+      </w:r>
+      <w:r>
+        <w:rPr>
+          <w:lang w:val="en-PH"/>
+        </w:rPr>
+        <w:t xml:space="preserve">. The Java contract for these two classes dictate that they must have an equal hash value if </w:t>
+      </w:r>
+      <w:r>
+        <w:rPr>
+          <w:b/>
+          <w:bCs/>
+          <w:lang w:val="en-PH"/>
+        </w:rPr>
+        <w:t>equals</w:t>
+      </w:r>
+      <w:r>
+        <w:rPr>
+          <w:lang w:val="en-PH"/>
+        </w:rPr>
+        <w:t xml:space="preserve"> is true</w:t>
+      </w:r>
+      <w:r>
+        <w:rPr>
+          <w:lang w:val="en-PH"/>
+        </w:rPr>
+        <w:t xml:space="preserve">, so this had to be tested as well. The unit test found all the conditions above to be true as two strings of the same value had equal </w:t>
+      </w:r>
+      <w:r>
+        <w:rPr>
+          <w:b/>
+          <w:bCs/>
+          <w:lang w:val="en-PH"/>
+        </w:rPr>
+        <w:t>Token</w:t>
+      </w:r>
+      <w:r>
+        <w:rPr>
+          <w:lang w:val="en-PH"/>
+        </w:rPr>
+        <w:t xml:space="preserve">s and two strings of unequal value had unequal </w:t>
+      </w:r>
+      <w:r>
+        <w:rPr>
+          <w:b/>
+          <w:bCs/>
+          <w:lang w:val="en-PH"/>
+        </w:rPr>
+        <w:t>Token</w:t>
+      </w:r>
+      <w:r>
+        <w:rPr>
+          <w:lang w:val="en-PH"/>
+        </w:rPr>
+        <w:t xml:space="preserve">s. The same was found for </w:t>
+      </w:r>
+      <w:r>
+        <w:rPr>
+          <w:b/>
+          <w:bCs/>
+          <w:lang w:val="en-PH"/>
+        </w:rPr>
+        <w:t>hashCode.</w:t>
+      </w:r>
+    </w:p>
+    <w:p>
+      <w:pPr>
+        <w:pStyle w:val="Heading3"/>
+        <w:rPr>
+          <w:lang w:val="en-PH"/>
+        </w:rPr>
+      </w:pPr>
+      <w:r>
+        <w:rPr>
+          <w:lang w:val="en-PH"/>
+        </w:rPr>
+        <w:t>Performance Testing</w:t>
+      </w:r>
+    </w:p>
+    <w:p>
+      <w:pPr>
+        <w:ind w:firstLine="14.20pt"/>
+        <w:jc w:val="both"/>
+        <w:rPr>
+          <w:lang w:val="en-PH"/>
+        </w:rPr>
+      </w:pPr>
+      <w:r>
+        <w:rPr>
+          <w:lang w:val="en-PH"/>
+        </w:rPr>
+        <w:t xml:space="preserve">The performance of the program will be based on how fast some of its key operations will take. However, there is no uniformity here as each computer runs the program will inevitably have different operation times. Nonetheless, the author will try their best to specify the exact conditions for testing. First, the program was executed on an </w:t>
+      </w:r>
+      <w:r>
+        <w:rPr>
+          <w:i/>
+          <w:iCs/>
+          <w:lang w:val="en-PH"/>
+        </w:rPr>
+        <w:t xml:space="preserve">ACER Aspire E 15 </w:t>
+      </w:r>
+      <w:r>
+        <w:rPr>
+          <w:lang w:val="en-PH"/>
+        </w:rPr>
+        <w:t>laptop, running on an Intel Core i7-8550U at 1.8 GHz. It has a 12GB DDR3 L RAM (three separate RAM modules, each with 4GB of memory) and a 2000GB hard disk drive. The program was run on Windows 10. The exact condition of the background processes, memory, and the OS cannot be fully documented and will not be included here. The following are the time results given these conditions:</w:t>
+      </w:r>
+    </w:p>
+    <w:p>
+      <w:pPr>
+        <w:ind w:firstLine="14.20pt"/>
+        <w:jc w:val="both"/>
+        <w:rPr>
+          <w:lang w:val="en-PH"/>
+        </w:rPr>
+      </w:pPr>
+      <w:r>
+        <w:rPr>
+          <w:noProof/>
+          <w:lang w:val="en-PH"/>
+        </w:rPr>
+        <w:drawing>
+          <wp:inline distT="0" distB="0" distL="0" distR="0" wp14:anchorId="21CF3D61" wp14:editId="3B6DBDF2">
+            <wp:extent cx="2171700" cy="342900"/>
+            <wp:effectExtent l="0" t="0" r="0" b="0"/>
+            <wp:docPr id="9" name="Picture 9"/>
+            <wp:cNvGraphicFramePr>
+              <a:graphicFrameLocks xmlns:a="http://purl.oclc.org/ooxml/drawingml/main" noChangeAspect="1"/>
+            </wp:cNvGraphicFramePr>
+            <a:graphic xmlns:a="http://purl.oclc.org/ooxml/drawingml/main">
+              <a:graphicData uri="http://purl.oclc.org/ooxml/drawingml/picture">
+                <pic:pic xmlns:pic="http://purl.oclc.org/ooxml/drawingml/picture">
+                  <pic:nvPicPr>
+                    <pic:cNvPr id="0" name="Picture 2"/>
+                    <pic:cNvPicPr>
+                      <a:picLocks noChangeAspect="1" noChangeArrowheads="1"/>
+                    </pic:cNvPicPr>
+                  </pic:nvPicPr>
+                  <pic:blipFill>
+                    <a:blip r:embed="rId20">
+                      <a:extLst>
+                        <a:ext uri="{28A0092B-C50C-407E-A947-70E740481C1C}">
+                          <a14:useLocalDpi xmlns:a14="http://schemas.microsoft.com/office/drawing/2010/main" val="0"/>
+                        </a:ext>
+                      </a:extLst>
+                    </a:blip>
+                    <a:srcRect/>
+                    <a:stretch>
+                      <a:fillRect/>
+                    </a:stretch>
+                  </pic:blipFill>
+                  <pic:spPr bwMode="auto">
+                    <a:xfrm>
+                      <a:off x="0" y="0"/>
+                      <a:ext cx="2171700" cy="342900"/>
+                    </a:xfrm>
+                    <a:prstGeom prst="rect">
+                      <a:avLst/>
+                    </a:prstGeom>
+                    <a:noFill/>
+                    <a:ln>
+                      <a:noFill/>
+                    </a:ln>
+                  </pic:spPr>
+                </pic:pic>
+              </a:graphicData>
+            </a:graphic>
+          </wp:inline>
+        </w:drawing>
+      </w:r>
+    </w:p>
+    <w:p>
+      <w:pPr>
+        <w:pStyle w:val="Caption"/>
+        <w:rPr>
+          <w:lang w:val="en-PH"/>
+        </w:rPr>
+      </w:pPr>
+      <w:r>
+        <w:t xml:space="preserve">Fig. </w:t>
+      </w:r>
+      <w:r>
+        <w:fldChar w:fldCharType="begin"/>
+      </w:r>
+      <w:r>
+        <w:instrText xml:space="preserve"> SEQ Fig. \* ARABIC </w:instrText>
+      </w:r>
+      <w:r>
+        <w:fldChar w:fldCharType="separate"/>
+      </w:r>
+      <w:r>
+        <w:rPr>
+          <w:noProof/>
+        </w:rPr>
+        <w:t>14</w:t>
+      </w:r>
+      <w:r>
+        <w:fldChar w:fldCharType="end"/>
+      </w:r>
+      <w:r>
+        <w:t>. Operation Time Test # 1</w:t>
+      </w:r>
+    </w:p>
+    <w:p>
+      <w:pPr>
+        <w:keepNext/>
+        <w:ind w:firstLine="14.20pt"/>
+        <w:jc w:val="both"/>
+      </w:pPr>
+      <w:r>
+        <w:rPr>
+          <w:noProof/>
+          <w:lang w:val="en-PH"/>
+        </w:rPr>
+        <w:drawing>
+          <wp:inline distT="0" distB="0" distL="0" distR="0" wp14:anchorId="041572DA" wp14:editId="1DFF4E4C">
+            <wp:extent cx="2171700" cy="388620"/>
+            <wp:effectExtent l="0" t="0" r="0" b="0"/>
+            <wp:docPr id="6" name="Picture 6"/>
+            <wp:cNvGraphicFramePr>
+              <a:graphicFrameLocks xmlns:a="http://purl.oclc.org/ooxml/drawingml/main" noChangeAspect="1"/>
+            </wp:cNvGraphicFramePr>
+            <a:graphic xmlns:a="http://purl.oclc.org/ooxml/drawingml/main">
+              <a:graphicData uri="http://purl.oclc.org/ooxml/drawingml/picture">
+                <pic:pic xmlns:pic="http://purl.oclc.org/ooxml/drawingml/picture">
+                  <pic:nvPicPr>
+                    <pic:cNvPr id="0" name="Picture 1"/>
+                    <pic:cNvPicPr>
+                      <a:picLocks noChangeAspect="1" noChangeArrowheads="1"/>
+                    </pic:cNvPicPr>
+                  </pic:nvPicPr>
+                  <pic:blipFill>
+                    <a:blip r:embed="rId21">
+                      <a:extLst>
+                        <a:ext uri="{28A0092B-C50C-407E-A947-70E740481C1C}">
+                          <a14:useLocalDpi xmlns:a14="http://schemas.microsoft.com/office/drawing/2010/main" val="0"/>
+                        </a:ext>
+                      </a:extLst>
+                    </a:blip>
+                    <a:srcRect/>
+                    <a:stretch>
+                      <a:fillRect/>
+                    </a:stretch>
+                  </pic:blipFill>
+                  <pic:spPr bwMode="auto">
+                    <a:xfrm>
+                      <a:off x="0" y="0"/>
+                      <a:ext cx="2171700" cy="388620"/>
+                    </a:xfrm>
+                    <a:prstGeom prst="rect">
+                      <a:avLst/>
+                    </a:prstGeom>
+                    <a:noFill/>
+                    <a:ln>
+                      <a:noFill/>
+                    </a:ln>
+                  </pic:spPr>
+                </pic:pic>
+              </a:graphicData>
+            </a:graphic>
+          </wp:inline>
+        </w:drawing>
+      </w:r>
+    </w:p>
+    <w:p>
+      <w:pPr>
+        <w:pStyle w:val="Caption"/>
+        <w:jc w:val="both"/>
+        <w:rPr>
+          <w:lang w:val="en-PH"/>
+        </w:rPr>
+      </w:pPr>
+      <w:r>
+        <w:t xml:space="preserve">Fig. </w:t>
+      </w:r>
+      <w:r>
+        <w:fldChar w:fldCharType="begin"/>
+      </w:r>
+      <w:r>
+        <w:instrText xml:space="preserve"> SEQ Fig. \* ARABIC </w:instrText>
+      </w:r>
+      <w:r>
+        <w:fldChar w:fldCharType="separate"/>
+      </w:r>
+      <w:r>
+        <w:rPr>
+          <w:noProof/>
+        </w:rPr>
+        <w:t>15</w:t>
+      </w:r>
+      <w:r>
+        <w:fldChar w:fldCharType="end"/>
+      </w:r>
+      <w:r>
+        <w:t>. Operation Time Test # 2</w:t>
+      </w:r>
+    </w:p>
+    <w:p>
+      <w:pPr>
+        <w:keepNext/>
+        <w:ind w:firstLine="14.20pt"/>
+        <w:jc w:val="both"/>
+      </w:pPr>
+      <w:r>
+        <w:rPr>
+          <w:noProof/>
+          <w:lang w:val="en-PH"/>
+        </w:rPr>
+        <w:drawing>
+          <wp:inline distT="0" distB="0" distL="0" distR="0" wp14:anchorId="31E13B32" wp14:editId="06EBD67A">
+            <wp:extent cx="2255520" cy="365760"/>
+            <wp:effectExtent l="0" t="0" r="0" b="0"/>
+            <wp:docPr id="10" name="Picture 10"/>
+            <wp:cNvGraphicFramePr>
+              <a:graphicFrameLocks xmlns:a="http://purl.oclc.org/ooxml/drawingml/main" noChangeAspect="1"/>
+            </wp:cNvGraphicFramePr>
+            <a:graphic xmlns:a="http://purl.oclc.org/ooxml/drawingml/main">
+              <a:graphicData uri="http://purl.oclc.org/ooxml/drawingml/picture">
+                <pic:pic xmlns:pic="http://purl.oclc.org/ooxml/drawingml/picture">
+                  <pic:nvPicPr>
+                    <pic:cNvPr id="0" name="Picture 3"/>
+                    <pic:cNvPicPr>
+                      <a:picLocks noChangeAspect="1" noChangeArrowheads="1"/>
+                    </pic:cNvPicPr>
+                  </pic:nvPicPr>
+                  <pic:blipFill>
+                    <a:blip r:embed="rId22">
+                      <a:extLst>
+                        <a:ext uri="{28A0092B-C50C-407E-A947-70E740481C1C}">
+                          <a14:useLocalDpi xmlns:a14="http://schemas.microsoft.com/office/drawing/2010/main" val="0"/>
+                        </a:ext>
+                      </a:extLst>
+                    </a:blip>
+                    <a:srcRect/>
+                    <a:stretch>
+                      <a:fillRect/>
+                    </a:stretch>
+                  </pic:blipFill>
+                  <pic:spPr bwMode="auto">
+                    <a:xfrm>
+                      <a:off x="0" y="0"/>
+                      <a:ext cx="2255520" cy="365760"/>
+                    </a:xfrm>
+                    <a:prstGeom prst="rect">
+                      <a:avLst/>
+                    </a:prstGeom>
+                    <a:noFill/>
+                    <a:ln>
+                      <a:noFill/>
+                    </a:ln>
+                  </pic:spPr>
+                </pic:pic>
+              </a:graphicData>
+            </a:graphic>
+          </wp:inline>
+        </w:drawing>
+      </w:r>
+    </w:p>
+    <w:p>
+      <w:pPr>
+        <w:pStyle w:val="Caption"/>
+        <w:jc w:val="both"/>
+      </w:pPr>
+      <w:r>
+        <w:t xml:space="preserve">Fig. </w:t>
+      </w:r>
+      <w:r>
+        <w:fldChar w:fldCharType="begin"/>
+      </w:r>
+      <w:r>
+        <w:instrText xml:space="preserve"> SEQ Fig. \* ARABIC </w:instrText>
+      </w:r>
+      <w:r>
+        <w:fldChar w:fldCharType="separate"/>
+      </w:r>
+      <w:r>
+        <w:rPr>
+          <w:noProof/>
+        </w:rPr>
+        <w:t>16</w:t>
+      </w:r>
+      <w:r>
+        <w:fldChar w:fldCharType="end"/>
+      </w:r>
+      <w:r>
+        <w:t>. Operation Time Test # 3</w:t>
+      </w:r>
+    </w:p>
+    <w:p>
+      <w:pPr>
+        <w:jc w:val="both"/>
+        <w:rPr>
+          <w:lang w:val="en-PH"/>
+        </w:rPr>
+      </w:pPr>
+      <w:r>
+        <w:rPr>
+          <w:lang w:val="en-PH"/>
+        </w:rPr>
+        <w:t xml:space="preserve">The projects that were loaded all came from the repositories linked in </w:t>
+      </w:r>
+      <w:r>
+        <w:rPr>
+          <w:lang w:val="en-PH"/>
+        </w:rPr>
+        <w:t xml:space="preserve">the Google sheet which can be found in the Other Resources section. There are 18 projects and their combined size </w:t>
+      </w:r>
+      <w:proofErr w:type="gramStart"/>
+      <w:r>
+        <w:rPr>
+          <w:lang w:val="en-PH"/>
+        </w:rPr>
+        <w:t>at the moment</w:t>
+      </w:r>
+      <w:proofErr w:type="gramEnd"/>
+      <w:r>
+        <w:rPr>
+          <w:lang w:val="en-PH"/>
+        </w:rPr>
+        <w:t xml:space="preserve"> of testing was 50.1</w:t>
+      </w:r>
+      <w:r>
+        <w:rPr>
+          <w:lang w:val="en-PH"/>
+        </w:rPr>
+        <w:t xml:space="preserve"> </w:t>
+      </w:r>
+      <w:r>
+        <w:rPr>
+          <w:lang w:val="en-PH"/>
+        </w:rPr>
+        <w:t>MB</w:t>
+      </w:r>
+      <w:r>
+        <w:rPr>
+          <w:lang w:val="en-PH"/>
+        </w:rPr>
+        <w:t xml:space="preserve">. Averaging the three results, we find that loading the files takes an average of 553.67 ms and creating the matrix from these projects takes an average of 1161 ms. </w:t>
+      </w:r>
+    </w:p>
+    <w:p>
+      <w:pPr>
+        <w:ind w:firstLine="14.20pt"/>
+        <w:jc w:val="both"/>
+        <w:rPr>
+          <w:lang w:val="en-PH"/>
+        </w:rPr>
+      </w:pPr>
+      <w:r>
+        <w:rPr>
+          <w:lang w:val="en-PH"/>
+        </w:rPr>
+        <w:t xml:space="preserve">The latter could be </w:t>
+      </w:r>
+      <w:r>
+        <w:rPr>
+          <w:lang w:val="en-PH"/>
+        </w:rPr>
+        <w:t>halved in</w:t>
+      </w:r>
+      <w:r>
+        <w:rPr>
+          <w:lang w:val="en-PH"/>
+        </w:rPr>
+        <w:t xml:space="preserve"> future implementations once the author decides to finally take advantage of symmetry of the matrix. However, as per the requirements, these operations should take less than 5 seconds, and </w:t>
+      </w:r>
+      <w:r>
+        <w:rPr>
+          <w:lang w:val="en-PH"/>
+        </w:rPr>
+        <w:t>the total of these two major operations is only under 2 seconds</w:t>
+      </w:r>
+      <w:r>
+        <w:rPr>
+          <w:lang w:val="en-PH"/>
+        </w:rPr>
+        <w:t xml:space="preserve"> (around 1714.67 ms)</w:t>
+      </w:r>
+      <w:r>
+        <w:rPr>
+          <w:lang w:val="en-PH"/>
+        </w:rPr>
+        <w:t>, so the performance has passed the requirements.</w:t>
+      </w:r>
+    </w:p>
+    <w:p>
+      <w:pPr>
+        <w:pStyle w:val="Heading3"/>
+      </w:pPr>
+      <w:r>
+        <w:t>Ad Hoc Tests</w:t>
+      </w:r>
+    </w:p>
+    <w:p>
+      <w:pPr>
+        <w:ind w:firstLine="14.40pt"/>
+        <w:jc w:val="both"/>
+      </w:pPr>
+      <w:r>
+        <w:t>The program was tested under random conditions, such as loading rand</w:t>
+      </w:r>
+      <w:r>
+        <w:t xml:space="preserve">om folders and imposing arbitrary filters. None of these had any direct consequences on the program. However, an action that did have an effect is </w:t>
+      </w:r>
+      <w:r>
+        <w:t xml:space="preserve">having too few </w:t>
+      </w:r>
+      <w:r>
+        <w:lastRenderedPageBreak/>
+        <w:t>filters. For example, the author tested the program using only *.java and *.cpp filters but he did not know beforehand that there were *.c and *.h files in the other projects. This might be fixed in future versions by having the system first look up all the file extensions present in the folder.</w:t>
+      </w:r>
+    </w:p>
+    <w:p>
+      <w:pPr>
+        <w:pStyle w:val="Heading1"/>
+        <w:rPr>
+          <w:lang w:val="en-PH"/>
+        </w:rPr>
+      </w:pPr>
+      <w:r>
+        <w:rPr>
+          <w:lang w:val="en-PH"/>
+        </w:rPr>
+        <w:t>Other resources</w:t>
+      </w:r>
+    </w:p>
+    <w:p>
+      <w:pPr>
+        <w:pStyle w:val="Heading2"/>
+        <w:rPr>
+          <w:lang w:val="en-PH"/>
+        </w:rPr>
+      </w:pPr>
+      <w:r>
+        <w:rPr>
+          <w:lang w:val="en-PH"/>
+        </w:rPr>
+        <w:t>Google Sheet containing Repositories</w:t>
+      </w:r>
+    </w:p>
+    <w:p>
+      <w:pPr>
+        <w:jc w:val="start"/>
+      </w:pPr>
+      <w:hyperlink r:id="rId23" w:anchor="gid=0" w:history="1">
         <w:r>
           <w:rPr>
-            <w:noProof/>
+            <w:rStyle w:val="Hyperlink"/>
           </w:rPr>
-          <w:t>13</w:t>
+          <w:t>https://docs.google.com/spreadsheets/d/1HJVtSvDUuT7AD8SQo8AqGVV-YOEzRR5zxKAoPsYHHQE/edit?ts=5e3b7b4c#gid=0</w:t>
         </w:r>
-      </w:fldSimple>
-      <w:r>
-        <w:t>. Results of Halstead Complexity Metrics</w:t>
-      </w:r>
-    </w:p>
-    <w:p>
-      <w:pPr>
-        <w:ind w:firstLine="14.20pt"/>
-        <w:jc w:val="both"/>
-        <w:rPr>
-          <w:lang w:val="en-PH"/>
-        </w:rPr>
-      </w:pPr>
-      <w:r>
-        <w:rPr>
-          <w:lang w:val="en-PH"/>
-        </w:rPr>
-        <w:t xml:space="preserve">The results show that the program had a total vocabulary of 1,196 tokens overall and a length of 2,530 tokens. It found that the volume is large, roughly 25,866.72, which means that the reader </w:t>
-      </w:r>
-      <w:r>
-        <w:rPr>
-          <w:lang w:val="en-PH"/>
-        </w:rPr>
-        <w:t>must</w:t>
-      </w:r>
-      <w:r>
-        <w:rPr>
-          <w:lang w:val="en-PH"/>
-        </w:rPr>
-        <w:t xml:space="preserve"> absor</w:t>
-      </w:r>
-      <w:r>
-        <w:rPr>
-          <w:lang w:val="en-PH"/>
-        </w:rPr>
-        <w:t>b</w:t>
-      </w:r>
-      <w:r>
-        <w:rPr>
-          <w:lang w:val="en-PH"/>
-        </w:rPr>
-        <w:t xml:space="preserve"> a lot of information from the code before they can understand it. Most interestingly for the </w:t>
-      </w:r>
-      <w:r>
-        <w:rPr>
-          <w:lang w:val="en-PH"/>
-        </w:rPr>
-        <w:t>author, the metrics estimate that it requires roughly 93</w:t>
-      </w:r>
-      <w:r>
-        <w:rPr>
-          <w:lang w:val="en-PH"/>
-        </w:rPr>
-        <w:t>,</w:t>
-      </w:r>
-      <w:r>
-        <w:rPr>
-          <w:lang w:val="en-PH"/>
-        </w:rPr>
-        <w:t xml:space="preserve">264 seconds </w:t>
-      </w:r>
-      <w:r>
-        <w:rPr>
-          <w:lang w:val="en-PH"/>
-        </w:rPr>
-        <w:t>or 25.9 hours to make this program.</w:t>
-      </w:r>
+      </w:hyperlink>
     </w:p>
     <w:p>
       <w:pPr>
@@ -4468,8 +6112,29 @@
         <w:rPr>
           <w:lang w:val="en-PH"/>
         </w:rPr>
-        <w:t>Unit Testing</w:t>
-      </w:r>
+        <w:t>Github Repository</w:t>
+      </w:r>
+    </w:p>
+    <w:p>
+      <w:pPr>
+        <w:jc w:val="both"/>
+      </w:pPr>
+      <w:hyperlink r:id="rId24" w:history="1">
+        <w:r>
+          <w:rPr>
+            <w:rStyle w:val="Hyperlink"/>
+          </w:rPr>
+          <w:t>https://github.com/EmilJohn24/LopezMOSS</w:t>
+        </w:r>
+      </w:hyperlink>
+    </w:p>
+    <w:p>
+      <w:pPr>
+        <w:jc w:val="both"/>
+        <w:rPr>
+          <w:lang w:val="en-PH"/>
+        </w:rPr>
+      </w:pPr>
     </w:p>
     <w:sdt>
       <w:sdtPr>
@@ -4498,7 +6163,6 @@
             <w:id w:val="-573587230"/>
             <w:bibliography/>
           </w:sdtPr>
-          <w:sdtEndPr/>
           <w:sdtContent>
             <w:p>
               <w:pPr>
@@ -5286,6 +6950,13 @@
             <w:p>
               <w:pPr>
                 <w:jc w:val="both"/>
+                <w:sectPr>
+                  <w:type w:val="continuous"/>
+                  <w:pgSz w:w="595.30pt" w:h="841.90pt" w:code="9"/>
+                  <w:pgMar w:top="54pt" w:right="45.35pt" w:bottom="72pt" w:left="45.35pt" w:header="36pt" w:footer="36pt" w:gutter="0pt"/>
+                  <w:cols w:num="2" w:space="18pt"/>
+                  <w:docGrid w:linePitch="360"/>
+                </w:sectPr>
               </w:pPr>
               <w:r>
                 <w:rPr>
@@ -5300,33 +6971,6 @@
         </w:sdt>
       </w:sdtContent>
     </w:sdt>
-    <w:p>
-      <w:pPr>
-        <w:pStyle w:val="references"/>
-        <w:numPr>
-          <w:ilvl w:val="0"/>
-          <w:numId w:val="0"/>
-        </w:numPr>
-        <w:spacing w:line="12pt" w:lineRule="auto"/>
-        <w:rPr>
-          <w:rFonts w:eastAsia="SimSun"/>
-          <w:b/>
-          <w:noProof w:val="0"/>
-          <w:color w:val="FF0000"/>
-          <w:spacing w:val="-1"/>
-          <w:sz w:val="20"/>
-          <w:szCs w:val="20"/>
-          <w:lang w:val="x-none" w:eastAsia="x-none"/>
-        </w:rPr>
-        <w:sectPr>
-          <w:type w:val="continuous"/>
-          <w:pgSz w:w="595.30pt" w:h="841.90pt" w:code="9"/>
-          <w:pgMar w:top="54pt" w:right="45.35pt" w:bottom="72pt" w:left="45.35pt" w:header="36pt" w:footer="36pt" w:gutter="0pt"/>
-          <w:cols w:num="2" w:space="18pt"/>
-          <w:docGrid w:linePitch="360"/>
-        </w:sectPr>
-      </w:pPr>
-    </w:p>
     <w:p>
       <w:pPr>
         <w:jc w:val="both"/>
@@ -5906,6 +7550,95 @@
     </w:lvl>
   </w:abstractNum>
   <w:abstractNum w:abstractNumId="13" w15:restartNumberingAfterBreak="0">
+    <w:nsid w:val="1EA30889"/>
+    <w:multiLevelType w:val="hybridMultilevel"/>
+    <w:tmpl w:val="5B4620C4"/>
+    <w:lvl w:ilvl="0" w:tplc="3409000F">
+      <w:start w:val="1"/>
+      <w:numFmt w:val="decimal"/>
+      <w:lvlText w:val="%1."/>
+      <w:lvlJc w:val="start"/>
+      <w:pPr>
+        <w:ind w:start="36pt" w:hanging="18pt"/>
+      </w:pPr>
+      <w:rPr>
+        <w:rFonts w:hint="default"/>
+      </w:rPr>
+    </w:lvl>
+    <w:lvl w:ilvl="1" w:tplc="34090019" w:tentative="1">
+      <w:start w:val="1"/>
+      <w:numFmt w:val="lowerLetter"/>
+      <w:lvlText w:val="%2."/>
+      <w:lvlJc w:val="start"/>
+      <w:pPr>
+        <w:ind w:start="72pt" w:hanging="18pt"/>
+      </w:pPr>
+    </w:lvl>
+    <w:lvl w:ilvl="2" w:tplc="3409001B" w:tentative="1">
+      <w:start w:val="1"/>
+      <w:numFmt w:val="lowerRoman"/>
+      <w:lvlText w:val="%3."/>
+      <w:lvlJc w:val="end"/>
+      <w:pPr>
+        <w:ind w:start="108pt" w:hanging="9pt"/>
+      </w:pPr>
+    </w:lvl>
+    <w:lvl w:ilvl="3" w:tplc="3409000F" w:tentative="1">
+      <w:start w:val="1"/>
+      <w:numFmt w:val="decimal"/>
+      <w:lvlText w:val="%4."/>
+      <w:lvlJc w:val="start"/>
+      <w:pPr>
+        <w:ind w:start="144pt" w:hanging="18pt"/>
+      </w:pPr>
+    </w:lvl>
+    <w:lvl w:ilvl="4" w:tplc="34090019" w:tentative="1">
+      <w:start w:val="1"/>
+      <w:numFmt w:val="lowerLetter"/>
+      <w:lvlText w:val="%5."/>
+      <w:lvlJc w:val="start"/>
+      <w:pPr>
+        <w:ind w:start="180pt" w:hanging="18pt"/>
+      </w:pPr>
+    </w:lvl>
+    <w:lvl w:ilvl="5" w:tplc="3409001B" w:tentative="1">
+      <w:start w:val="1"/>
+      <w:numFmt w:val="lowerRoman"/>
+      <w:lvlText w:val="%6."/>
+      <w:lvlJc w:val="end"/>
+      <w:pPr>
+        <w:ind w:start="216pt" w:hanging="9pt"/>
+      </w:pPr>
+    </w:lvl>
+    <w:lvl w:ilvl="6" w:tplc="3409000F" w:tentative="1">
+      <w:start w:val="1"/>
+      <w:numFmt w:val="decimal"/>
+      <w:lvlText w:val="%7."/>
+      <w:lvlJc w:val="start"/>
+      <w:pPr>
+        <w:ind w:start="252pt" w:hanging="18pt"/>
+      </w:pPr>
+    </w:lvl>
+    <w:lvl w:ilvl="7" w:tplc="34090019" w:tentative="1">
+      <w:start w:val="1"/>
+      <w:numFmt w:val="lowerLetter"/>
+      <w:lvlText w:val="%8."/>
+      <w:lvlJc w:val="start"/>
+      <w:pPr>
+        <w:ind w:start="288pt" w:hanging="18pt"/>
+      </w:pPr>
+    </w:lvl>
+    <w:lvl w:ilvl="8" w:tplc="3409001B" w:tentative="1">
+      <w:start w:val="1"/>
+      <w:numFmt w:val="lowerRoman"/>
+      <w:lvlText w:val="%9."/>
+      <w:lvlJc w:val="end"/>
+      <w:pPr>
+        <w:ind w:start="324pt" w:hanging="9pt"/>
+      </w:pPr>
+    </w:lvl>
+  </w:abstractNum>
+  <w:abstractNum w:abstractNumId="14" w15:restartNumberingAfterBreak="0">
     <w:nsid w:val="1FE53964"/>
     <w:multiLevelType w:val="hybridMultilevel"/>
     <w:tmpl w:val="CD18A38E"/>
@@ -5994,7 +7727,7 @@
       </w:pPr>
     </w:lvl>
   </w:abstractNum>
-  <w:abstractNum w:abstractNumId="14" w15:restartNumberingAfterBreak="0">
+  <w:abstractNum w:abstractNumId="15" w15:restartNumberingAfterBreak="0">
     <w:nsid w:val="20AF0333"/>
     <w:multiLevelType w:val="hybridMultilevel"/>
     <w:tmpl w:val="CB0E7F4E"/>
@@ -6136,7 +7869,7 @@
       </w:rPr>
     </w:lvl>
   </w:abstractNum>
-  <w:abstractNum w:abstractNumId="15" w15:restartNumberingAfterBreak="0">
+  <w:abstractNum w:abstractNumId="16" w15:restartNumberingAfterBreak="0">
     <w:nsid w:val="26FE1FCF"/>
     <w:multiLevelType w:val="hybridMultilevel"/>
     <w:tmpl w:val="33826962"/>
@@ -6297,7 +8030,7 @@
       </w:rPr>
     </w:lvl>
   </w:abstractNum>
-  <w:abstractNum w:abstractNumId="16" w15:restartNumberingAfterBreak="0">
+  <w:abstractNum w:abstractNumId="17" w15:restartNumberingAfterBreak="0">
     <w:nsid w:val="2AB80D65"/>
     <w:multiLevelType w:val="hybridMultilevel"/>
     <w:tmpl w:val="4EF45ACC"/>
@@ -6386,7 +8119,7 @@
       </w:pPr>
     </w:lvl>
   </w:abstractNum>
-  <w:abstractNum w:abstractNumId="17" w15:restartNumberingAfterBreak="0">
+  <w:abstractNum w:abstractNumId="18" w15:restartNumberingAfterBreak="0">
     <w:nsid w:val="37660336"/>
     <w:multiLevelType w:val="hybridMultilevel"/>
     <w:tmpl w:val="754EAC84"/>
@@ -6527,7 +8260,7 @@
       </w:rPr>
     </w:lvl>
   </w:abstractNum>
-  <w:abstractNum w:abstractNumId="18" w15:restartNumberingAfterBreak="0">
+  <w:abstractNum w:abstractNumId="19" w15:restartNumberingAfterBreak="0">
     <w:nsid w:val="39E54FC6"/>
     <w:multiLevelType w:val="singleLevel"/>
     <w:tmpl w:val="5B7288D4"/>
@@ -6547,7 +8280,7 @@
       </w:rPr>
     </w:lvl>
   </w:abstractNum>
-  <w:abstractNum w:abstractNumId="19" w15:restartNumberingAfterBreak="0">
+  <w:abstractNum w:abstractNumId="20" w15:restartNumberingAfterBreak="0">
     <w:nsid w:val="3A504FB0"/>
     <w:multiLevelType w:val="hybridMultilevel"/>
     <w:tmpl w:val="2124B200"/>
@@ -6636,7 +8369,7 @@
       </w:pPr>
     </w:lvl>
   </w:abstractNum>
-  <w:abstractNum w:abstractNumId="20" w15:restartNumberingAfterBreak="0">
+  <w:abstractNum w:abstractNumId="21" w15:restartNumberingAfterBreak="0">
     <w:nsid w:val="4189603E"/>
     <w:multiLevelType w:val="multilevel"/>
     <w:tmpl w:val="E99CC40C"/>
@@ -6716,7 +8449,7 @@
       <w:lvlJc w:val="start"/>
       <w:pPr>
         <w:tabs>
-          <w:tab w:val="num" w:pos="27pt"/>
+          <w:tab w:val="num" w:pos="110.20pt"/>
         </w:tabs>
         <w:ind w:firstLine="9pt"/>
       </w:pPr>
@@ -6843,7 +8576,7 @@
       </w:rPr>
     </w:lvl>
   </w:abstractNum>
-  <w:abstractNum w:abstractNumId="21" w15:restartNumberingAfterBreak="0">
+  <w:abstractNum w:abstractNumId="22" w15:restartNumberingAfterBreak="0">
     <w:nsid w:val="493C3F76"/>
     <w:multiLevelType w:val="hybridMultilevel"/>
     <w:tmpl w:val="9A9E418C"/>
@@ -6954,7 +8687,7 @@
       </w:pPr>
     </w:lvl>
   </w:abstractNum>
-  <w:abstractNum w:abstractNumId="22" w15:restartNumberingAfterBreak="0">
+  <w:abstractNum w:abstractNumId="23" w15:restartNumberingAfterBreak="0">
     <w:nsid w:val="52CA544A"/>
     <w:multiLevelType w:val="singleLevel"/>
     <w:tmpl w:val="AED6D67E"/>
@@ -6981,7 +8714,7 @@
       </w:rPr>
     </w:lvl>
   </w:abstractNum>
-  <w:abstractNum w:abstractNumId="23" w15:restartNumberingAfterBreak="0">
+  <w:abstractNum w:abstractNumId="24" w15:restartNumberingAfterBreak="0">
     <w:nsid w:val="55F14EC1"/>
     <w:multiLevelType w:val="hybridMultilevel"/>
     <w:tmpl w:val="EEEC8B48"/>
@@ -7070,7 +8803,96 @@
       </w:pPr>
     </w:lvl>
   </w:abstractNum>
-  <w:abstractNum w:abstractNumId="24" w15:restartNumberingAfterBreak="0">
+  <w:abstractNum w:abstractNumId="25" w15:restartNumberingAfterBreak="0">
+    <w:nsid w:val="5BF7577E"/>
+    <w:multiLevelType w:val="hybridMultilevel"/>
+    <w:tmpl w:val="D5222E10"/>
+    <w:lvl w:ilvl="0" w:tplc="66FE9126">
+      <w:start w:val="1"/>
+      <w:numFmt w:val="lowerLetter"/>
+      <w:lvlText w:val="%1."/>
+      <w:lvlJc w:val="start"/>
+      <w:pPr>
+        <w:ind w:start="54pt" w:hanging="18pt"/>
+      </w:pPr>
+      <w:rPr>
+        <w:rFonts w:hint="default"/>
+      </w:rPr>
+    </w:lvl>
+    <w:lvl w:ilvl="1" w:tplc="34090019" w:tentative="1">
+      <w:start w:val="1"/>
+      <w:numFmt w:val="lowerLetter"/>
+      <w:lvlText w:val="%2."/>
+      <w:lvlJc w:val="start"/>
+      <w:pPr>
+        <w:ind w:start="90pt" w:hanging="18pt"/>
+      </w:pPr>
+    </w:lvl>
+    <w:lvl w:ilvl="2" w:tplc="3409001B" w:tentative="1">
+      <w:start w:val="1"/>
+      <w:numFmt w:val="lowerRoman"/>
+      <w:lvlText w:val="%3."/>
+      <w:lvlJc w:val="end"/>
+      <w:pPr>
+        <w:ind w:start="126pt" w:hanging="9pt"/>
+      </w:pPr>
+    </w:lvl>
+    <w:lvl w:ilvl="3" w:tplc="3409000F" w:tentative="1">
+      <w:start w:val="1"/>
+      <w:numFmt w:val="decimal"/>
+      <w:lvlText w:val="%4."/>
+      <w:lvlJc w:val="start"/>
+      <w:pPr>
+        <w:ind w:start="162pt" w:hanging="18pt"/>
+      </w:pPr>
+    </w:lvl>
+    <w:lvl w:ilvl="4" w:tplc="34090019" w:tentative="1">
+      <w:start w:val="1"/>
+      <w:numFmt w:val="lowerLetter"/>
+      <w:lvlText w:val="%5."/>
+      <w:lvlJc w:val="start"/>
+      <w:pPr>
+        <w:ind w:start="198pt" w:hanging="18pt"/>
+      </w:pPr>
+    </w:lvl>
+    <w:lvl w:ilvl="5" w:tplc="3409001B" w:tentative="1">
+      <w:start w:val="1"/>
+      <w:numFmt w:val="lowerRoman"/>
+      <w:lvlText w:val="%6."/>
+      <w:lvlJc w:val="end"/>
+      <w:pPr>
+        <w:ind w:start="234pt" w:hanging="9pt"/>
+      </w:pPr>
+    </w:lvl>
+    <w:lvl w:ilvl="6" w:tplc="3409000F" w:tentative="1">
+      <w:start w:val="1"/>
+      <w:numFmt w:val="decimal"/>
+      <w:lvlText w:val="%7."/>
+      <w:lvlJc w:val="start"/>
+      <w:pPr>
+        <w:ind w:start="270pt" w:hanging="18pt"/>
+      </w:pPr>
+    </w:lvl>
+    <w:lvl w:ilvl="7" w:tplc="34090019" w:tentative="1">
+      <w:start w:val="1"/>
+      <w:numFmt w:val="lowerLetter"/>
+      <w:lvlText w:val="%8."/>
+      <w:lvlJc w:val="start"/>
+      <w:pPr>
+        <w:ind w:start="306pt" w:hanging="18pt"/>
+      </w:pPr>
+    </w:lvl>
+    <w:lvl w:ilvl="8" w:tplc="3409001B" w:tentative="1">
+      <w:start w:val="1"/>
+      <w:numFmt w:val="lowerRoman"/>
+      <w:lvlText w:val="%9."/>
+      <w:lvlJc w:val="end"/>
+      <w:pPr>
+        <w:ind w:start="342pt" w:hanging="9pt"/>
+      </w:pPr>
+    </w:lvl>
+  </w:abstractNum>
+  <w:abstractNum w:abstractNumId="26" w15:restartNumberingAfterBreak="0">
     <w:nsid w:val="6C402C58"/>
     <w:multiLevelType w:val="hybridMultilevel"/>
     <w:tmpl w:val="9A1CA078"/>
@@ -7215,7 +9037,7 @@
       </w:rPr>
     </w:lvl>
   </w:abstractNum>
-  <w:abstractNum w:abstractNumId="25" w15:restartNumberingAfterBreak="0">
+  <w:abstractNum w:abstractNumId="27" w15:restartNumberingAfterBreak="0">
     <w:nsid w:val="6CD32DA8"/>
     <w:multiLevelType w:val="singleLevel"/>
     <w:tmpl w:val="166470C2"/>
@@ -7241,7 +9063,7 @@
       </w:rPr>
     </w:lvl>
   </w:abstractNum>
-  <w:abstractNum w:abstractNumId="26" w15:restartNumberingAfterBreak="0">
+  <w:abstractNum w:abstractNumId="28" w15:restartNumberingAfterBreak="0">
     <w:nsid w:val="725E4547"/>
     <w:multiLevelType w:val="hybridMultilevel"/>
     <w:tmpl w:val="92040FAA"/>
@@ -7330,38 +9152,127 @@
       </w:pPr>
     </w:lvl>
   </w:abstractNum>
+  <w:abstractNum w:abstractNumId="29" w15:restartNumberingAfterBreak="0">
+    <w:nsid w:val="7E9024C7"/>
+    <w:multiLevelType w:val="hybridMultilevel"/>
+    <w:tmpl w:val="DF14A1D0"/>
+    <w:lvl w:ilvl="0" w:tplc="34090019">
+      <w:start w:val="1"/>
+      <w:numFmt w:val="lowerLetter"/>
+      <w:lvlText w:val="%1."/>
+      <w:lvlJc w:val="start"/>
+      <w:pPr>
+        <w:ind w:start="36pt" w:hanging="18pt"/>
+      </w:pPr>
+      <w:rPr>
+        <w:rFonts w:hint="default"/>
+      </w:rPr>
+    </w:lvl>
+    <w:lvl w:ilvl="1" w:tplc="34090019" w:tentative="1">
+      <w:start w:val="1"/>
+      <w:numFmt w:val="lowerLetter"/>
+      <w:lvlText w:val="%2."/>
+      <w:lvlJc w:val="start"/>
+      <w:pPr>
+        <w:ind w:start="72pt" w:hanging="18pt"/>
+      </w:pPr>
+    </w:lvl>
+    <w:lvl w:ilvl="2" w:tplc="3409001B" w:tentative="1">
+      <w:start w:val="1"/>
+      <w:numFmt w:val="lowerRoman"/>
+      <w:lvlText w:val="%3."/>
+      <w:lvlJc w:val="end"/>
+      <w:pPr>
+        <w:ind w:start="108pt" w:hanging="9pt"/>
+      </w:pPr>
+    </w:lvl>
+    <w:lvl w:ilvl="3" w:tplc="3409000F" w:tentative="1">
+      <w:start w:val="1"/>
+      <w:numFmt w:val="decimal"/>
+      <w:lvlText w:val="%4."/>
+      <w:lvlJc w:val="start"/>
+      <w:pPr>
+        <w:ind w:start="144pt" w:hanging="18pt"/>
+      </w:pPr>
+    </w:lvl>
+    <w:lvl w:ilvl="4" w:tplc="34090019" w:tentative="1">
+      <w:start w:val="1"/>
+      <w:numFmt w:val="lowerLetter"/>
+      <w:lvlText w:val="%5."/>
+      <w:lvlJc w:val="start"/>
+      <w:pPr>
+        <w:ind w:start="180pt" w:hanging="18pt"/>
+      </w:pPr>
+    </w:lvl>
+    <w:lvl w:ilvl="5" w:tplc="3409001B" w:tentative="1">
+      <w:start w:val="1"/>
+      <w:numFmt w:val="lowerRoman"/>
+      <w:lvlText w:val="%6."/>
+      <w:lvlJc w:val="end"/>
+      <w:pPr>
+        <w:ind w:start="216pt" w:hanging="9pt"/>
+      </w:pPr>
+    </w:lvl>
+    <w:lvl w:ilvl="6" w:tplc="3409000F" w:tentative="1">
+      <w:start w:val="1"/>
+      <w:numFmt w:val="decimal"/>
+      <w:lvlText w:val="%7."/>
+      <w:lvlJc w:val="start"/>
+      <w:pPr>
+        <w:ind w:start="252pt" w:hanging="18pt"/>
+      </w:pPr>
+    </w:lvl>
+    <w:lvl w:ilvl="7" w:tplc="34090019" w:tentative="1">
+      <w:start w:val="1"/>
+      <w:numFmt w:val="lowerLetter"/>
+      <w:lvlText w:val="%8."/>
+      <w:lvlJc w:val="start"/>
+      <w:pPr>
+        <w:ind w:start="288pt" w:hanging="18pt"/>
+      </w:pPr>
+    </w:lvl>
+    <w:lvl w:ilvl="8" w:tplc="3409001B" w:tentative="1">
+      <w:start w:val="1"/>
+      <w:numFmt w:val="lowerRoman"/>
+      <w:lvlText w:val="%9."/>
+      <w:lvlJc w:val="end"/>
+      <w:pPr>
+        <w:ind w:start="324pt" w:hanging="9pt"/>
+      </w:pPr>
+    </w:lvl>
+  </w:abstractNum>
   <w:num w:numId="1">
-    <w:abstractNumId w:val="17"/>
+    <w:abstractNumId w:val="18"/>
   </w:num>
   <w:num w:numId="2">
-    <w:abstractNumId w:val="24"/>
+    <w:abstractNumId w:val="26"/>
   </w:num>
   <w:num w:numId="3">
-    <w:abstractNumId w:val="15"/>
+    <w:abstractNumId w:val="16"/>
   </w:num>
   <w:num w:numId="4">
-    <w:abstractNumId w:val="20"/>
+    <w:abstractNumId w:val="21"/>
   </w:num>
   <w:num w:numId="5">
-    <w:abstractNumId w:val="20"/>
+    <w:abstractNumId w:val="21"/>
   </w:num>
   <w:num w:numId="6">
-    <w:abstractNumId w:val="20"/>
+    <w:abstractNumId w:val="21"/>
   </w:num>
   <w:num w:numId="7">
-    <w:abstractNumId w:val="20"/>
+    <w:abstractNumId w:val="21"/>
   </w:num>
   <w:num w:numId="8">
-    <w:abstractNumId w:val="22"/>
+    <w:abstractNumId w:val="23"/>
   </w:num>
   <w:num w:numId="9">
-    <w:abstractNumId w:val="25"/>
+    <w:abstractNumId w:val="27"/>
   </w:num>
   <w:num w:numId="10">
-    <w:abstractNumId w:val="18"/>
+    <w:abstractNumId w:val="19"/>
   </w:num>
   <w:num w:numId="11">
-    <w:abstractNumId w:val="14"/>
+    <w:abstractNumId w:val="15"/>
   </w:num>
   <w:num w:numId="12">
     <w:abstractNumId w:val="12"/>
@@ -7400,25 +9311,46 @@
     <w:abstractNumId w:val="1"/>
   </w:num>
   <w:num w:numId="24">
-    <w:abstractNumId w:val="21"/>
+    <w:abstractNumId w:val="22"/>
   </w:num>
   <w:num w:numId="25">
-    <w:abstractNumId w:val="26"/>
+    <w:abstractNumId w:val="28"/>
   </w:num>
   <w:num w:numId="26">
-    <w:abstractNumId w:val="23"/>
+    <w:abstractNumId w:val="24"/>
   </w:num>
   <w:num w:numId="27">
-    <w:abstractNumId w:val="13"/>
+    <w:abstractNumId w:val="14"/>
   </w:num>
   <w:num w:numId="28">
-    <w:abstractNumId w:val="16"/>
+    <w:abstractNumId w:val="17"/>
   </w:num>
   <w:num w:numId="29">
-    <w:abstractNumId w:val="19"/>
+    <w:abstractNumId w:val="20"/>
   </w:num>
   <w:num w:numId="30">
     <w:abstractNumId w:val="11"/>
+  </w:num>
+  <w:num w:numId="31">
+    <w:abstractNumId w:val="21"/>
+    <w:lvlOverride w:ilvl="0">
+      <w:startOverride w:val="500"/>
+    </w:lvlOverride>
+  </w:num>
+  <w:num w:numId="32">
+    <w:abstractNumId w:val="21"/>
+    <w:lvlOverride w:ilvl="0">
+      <w:startOverride w:val="500"/>
+    </w:lvlOverride>
+  </w:num>
+  <w:num w:numId="33">
+    <w:abstractNumId w:val="13"/>
+  </w:num>
+  <w:num w:numId="34">
+    <w:abstractNumId w:val="25"/>
+  </w:num>
+  <w:num w:numId="35">
+    <w:abstractNumId w:val="29"/>
   </w:num>
 </w:numbering>
 </file>
@@ -7448,6 +9380,7 @@
     <w:lsdException w:name="caption" w:semiHidden="1" w:unhideWhenUsed="1" w:qFormat="1"/>
     <w:lsdException w:name="Title" w:qFormat="1"/>
     <w:lsdException w:name="Subtitle" w:qFormat="1"/>
+    <w:lsdException w:name="Hyperlink" w:uiPriority="99"/>
     <w:lsdException w:name="Strong" w:qFormat="1"/>
     <w:lsdException w:name="Emphasis" w:qFormat="1"/>
     <w:lsdException w:name="Normal (Web)" w:uiPriority="99"/>
@@ -7788,13 +9721,17 @@
     <w:name w:val="heading 3"/>
     <w:basedOn w:val="Normal"/>
     <w:next w:val="Normal"/>
+    <w:link w:val="Heading3Char"/>
     <w:qFormat/>
-    <w:rsid w:val="00794804"/>
+    <w:rsid w:val="00614EE6"/>
     <w:pPr>
       <w:numPr>
         <w:ilvl w:val="2"/>
         <w:numId w:val="4"/>
       </w:numPr>
+      <w:tabs>
+        <w:tab w:val="num" w:pos="28.35pt"/>
+      </w:tabs>
       <w:spacing w:line="12pt" w:lineRule="exact"/>
       <w:ind w:firstLine="14.40pt"/>
       <w:jc w:val="both"/>
@@ -7852,7 +9789,6 @@
   <w:style w:type="character" w:default="1" w:styleId="DefaultParagraphFont">
     <w:name w:val="Default Paragraph Font"/>
     <w:uiPriority w:val="1"/>
-    <w:semiHidden/>
     <w:unhideWhenUsed/>
   </w:style>
   <w:style w:type="table" w:default="1" w:styleId="TableNormal">
@@ -8271,6 +10207,28 @@
         <w:insideV w:val="single" w:sz="4" w:space="0" w:color="auto"/>
       </w:tblBorders>
     </w:tblPr>
+  </w:style>
+  <w:style w:type="character" w:customStyle="1" w:styleId="Heading3Char">
+    <w:name w:val="Heading 3 Char"/>
+    <w:basedOn w:val="DefaultParagraphFont"/>
+    <w:link w:val="Heading3"/>
+    <w:rsid w:val="00614EE6"/>
+    <w:rPr>
+      <w:i/>
+      <w:iCs/>
+      <w:noProof/>
+    </w:rPr>
+  </w:style>
+  <w:style w:type="character" w:styleId="Hyperlink">
+    <w:name w:val="Hyperlink"/>
+    <w:basedOn w:val="DefaultParagraphFont"/>
+    <w:uiPriority w:val="99"/>
+    <w:unhideWhenUsed/>
+    <w:rsid w:val="0031159B"/>
+    <w:rPr>
+      <w:color w:val="0000FF"/>
+      <w:u w:val="single"/>
+    </w:rPr>
   </w:style>
 </w:styles>
 </file>
@@ -8877,7 +10835,7 @@
 </file>
 
 <file path=customXml/itemProps1.xml><?xml version="1.0" encoding="utf-8"?>
-<ds:datastoreItem xmlns:ds="http://purl.oclc.org/ooxml/officeDocument/customXml" ds:itemID="{3DA16AB1-8A59-4397-A67B-479BA7491F71}">
+<ds:datastoreItem xmlns:ds="http://purl.oclc.org/ooxml/officeDocument/customXml" ds:itemID="{19D98946-49BD-4480-84A6-7294AE1FF87C}">
   <ds:schemaRefs>
     <ds:schemaRef ds:uri="http://schemas.openxmlformats.org/officeDocument/2006/bibliography"/>
   </ds:schemaRefs>

</xml_diff>

<commit_message>
DOCS: Added some of necessary revisions
</commit_message>
<xml_diff>
--- a/docs/IEEE_Docs.docx
+++ b/docs/IEEE_Docs.docx
@@ -14,19 +14,7 @@
         <w:rPr>
           <w:kern w:val="48"/>
         </w:rPr>
-        <w:t xml:space="preserve">LopezMOSS: An </w:t>
-      </w:r>
-      <w:r>
-        <w:rPr>
-          <w:kern w:val="48"/>
-        </w:rPr>
-        <w:t>I</w:t>
-      </w:r>
-      <w:r>
-        <w:rPr>
-          <w:kern w:val="48"/>
-        </w:rPr>
-        <w:t>mplementation of Measure of Software Similarity Algorithms</w:t>
+        <w:t>Software Similarity Detection Using Tokenizing and N-Gram Fingerprinting</w:t>
       </w:r>
     </w:p>
     <w:p>
@@ -71,7 +59,7 @@
         <w:rPr>
           <w:sz w:val="18"/>
           <w:szCs w:val="18"/>
-          <w:lang w:val="es-ES"/>
+          <w:lang w:val="en-PH"/>
         </w:rPr>
         <w:br w:type="column"/>
       </w:r>
@@ -307,6 +295,7 @@
           <w:id w:val="-441153156"/>
           <w:citation/>
         </w:sdtPr>
+        <w:sdtEndPr/>
         <w:sdtContent>
           <w:r>
             <w:fldChar w:fldCharType="begin"/>
@@ -350,13 +339,8 @@
       <w:r>
         <w:t xml:space="preserve">In educational institutions, software assignments are usually subject to this form of malpractice and so it threatens the integrity of the educational process. </w:t>
       </w:r>
-      <w:proofErr w:type="gramStart"/>
-      <w:r>
-        <w:t>In particular, it</w:t>
-      </w:r>
-      <w:proofErr w:type="gramEnd"/>
-      <w:r>
-        <w:t xml:space="preserve"> is subject to the first and second definitions stated above. However, given the number of students each professor must handle, and the large amount of effort required to perform ad hoc comparisons between them, there is a need for a tool that </w:t>
+      <w:r>
+        <w:t xml:space="preserve">In particular, it is subject to the first and second definitions stated above. However, given the number of students each professor must handle, and the large amount of effort required to perform ad hoc comparisons between them, there is a need for a tool that </w:t>
       </w:r>
       <w:r>
         <w:t>reliably detects</w:t>
@@ -381,6 +365,7 @@
           <w:id w:val="-132873008"/>
           <w:citation/>
         </w:sdtPr>
+        <w:sdtEndPr/>
         <w:sdtContent>
           <w:r>
             <w:fldChar w:fldCharType="begin"/>
@@ -451,6 +436,7 @@
           <w:id w:val="1581255756"/>
           <w:citation/>
         </w:sdtPr>
+        <w:sdtEndPr/>
         <w:sdtContent>
           <w:r>
             <w:fldChar w:fldCharType="begin"/>
@@ -492,15 +478,7 @@
         <w:jc w:val="both"/>
       </w:pPr>
       <w:r>
-        <w:t xml:space="preserve">Fingerprinting algorithms calculate numbers (which we call fingerprints) to help identify a document. Conflicts within these numbers usually indicate that some part of a document (or segment of code in this case) is </w:t>
-      </w:r>
-      <w:proofErr w:type="gramStart"/>
-      <w:r>
-        <w:t>similar to</w:t>
-      </w:r>
-      <w:proofErr w:type="gramEnd"/>
-      <w:r>
-        <w:t xml:space="preserve"> another document. </w:t>
+        <w:t xml:space="preserve">Fingerprinting algorithms calculate numbers (which we call fingerprints) to help identify a document. Conflicts within these numbers usually indicate that some part of a document (or segment of code in this case) is similar to another document. </w:t>
       </w:r>
       <w:r>
         <w:t xml:space="preserve">Better fingerprinting algorithms have since been derived from this method, but it remains that the </w:t>
@@ -541,6 +519,7 @@
           <w:id w:val="-940062902"/>
           <w:citation/>
         </w:sdtPr>
+        <w:sdtEndPr/>
         <w:sdtContent>
           <w:r>
             <w:fldChar w:fldCharType="begin"/>
@@ -591,15 +570,7 @@
         <w:t xml:space="preserve"> of </w:t>
       </w:r>
       <w:r>
-        <w:t xml:space="preserve">these key fingerprinting algorithms. </w:t>
-      </w:r>
-      <w:proofErr w:type="gramStart"/>
-      <w:r>
-        <w:t>In particular, it</w:t>
-      </w:r>
-      <w:proofErr w:type="gramEnd"/>
-      <w:r>
-        <w:t xml:space="preserve"> showcases a version of </w:t>
+        <w:t xml:space="preserve">these key fingerprinting algorithms. In particular, it showcases a version of </w:t>
       </w:r>
       <w:r>
         <w:rPr>
@@ -652,6 +623,7 @@
           <w:id w:val="898253856"/>
           <w:citation/>
         </w:sdtPr>
+        <w:sdtEndPr/>
         <w:sdtContent>
           <w:r>
             <w:fldChar w:fldCharType="begin"/>
@@ -713,6 +685,7 @@
           <w:id w:val="1688636501"/>
           <w:citation/>
         </w:sdtPr>
+        <w:sdtEndPr/>
         <w:sdtContent>
           <w:r>
             <w:fldChar w:fldCharType="begin"/>
@@ -765,6 +738,7 @@
           <w:id w:val="-1554925439"/>
           <w:citation/>
         </w:sdtPr>
+        <w:sdtEndPr/>
         <w:sdtContent>
           <w:r>
             <w:fldChar w:fldCharType="begin"/>
@@ -840,6 +814,7 @@
           <w:id w:val="-59334813"/>
           <w:citation/>
         </w:sdtPr>
+        <w:sdtEndPr/>
         <w:sdtContent>
           <w:r>
             <w:fldChar w:fldCharType="begin"/>
@@ -906,6 +881,7 @@
           <w:id w:val="-252819785"/>
           <w:citation/>
         </w:sdtPr>
+        <w:sdtEndPr/>
         <w:sdtContent>
           <w:r>
             <w:rPr>
@@ -1363,7 +1339,7 @@
     </w:p>
     <w:p>
       <w:pPr>
-        <w:ind w:start="36pt" w:firstLine="36pt"/>
+        <w:ind w:firstLine="14.40pt"/>
         <w:jc w:val="start"/>
       </w:pPr>
       <w:r>
@@ -1372,7 +1348,7 @@
     </w:p>
     <w:p>
       <w:pPr>
-        <w:ind w:start="36pt" w:firstLine="36pt"/>
+        <w:ind w:firstLine="14.40pt"/>
         <w:jc w:val="start"/>
       </w:pPr>
       <w:r>
@@ -1381,7 +1357,7 @@
     </w:p>
     <w:p>
       <w:pPr>
-        <w:ind w:start="36pt" w:firstLine="36pt"/>
+        <w:ind w:firstLine="14.40pt"/>
         <w:jc w:val="start"/>
       </w:pPr>
       <w:r>
@@ -1390,9 +1366,68 @@
     </w:p>
     <w:p>
       <w:pPr>
-        <w:ind w:start="36pt"/>
-        <w:jc w:val="both"/>
-      </w:pPr>
+        <w:pStyle w:val="Heading2"/>
+      </w:pPr>
+      <w:commentRangeStart w:id="0"/>
+      <w:r>
+        <w:t>Software Development Life Cycle</w:t>
+      </w:r>
+      <w:commentRangeEnd w:id="0"/>
+      <w:r>
+        <w:rPr>
+          <w:rStyle w:val="CommentReference"/>
+          <w:i w:val="0"/>
+          <w:iCs w:val="0"/>
+          <w:noProof w:val="0"/>
+        </w:rPr>
+        <w:commentReference w:id="0"/>
+      </w:r>
+    </w:p>
+    <w:p>
+      <w:pPr>
+        <w:ind w:firstLine="14.40pt"/>
+        <w:jc w:val="both"/>
+      </w:pPr>
+      <w:r>
+        <w:t xml:space="preserve">This program was developed </w:t>
+      </w:r>
+      <w:r>
+        <w:t>with the Evolutionary SDLC model</w:t>
+      </w:r>
+      <w:r>
+        <w:t xml:space="preserve"> in mind. In pa</w:t>
+      </w:r>
+      <w:r>
+        <w:t xml:space="preserve">rticular, it first began with a back-and-forth between the conceptualization of the software (finding good algorithms) and the definition of the requirements at the start of development. </w:t>
+      </w:r>
+    </w:p>
+    <w:p>
+      <w:pPr>
+        <w:ind w:firstLine="14.40pt"/>
+        <w:jc w:val="both"/>
+      </w:pPr>
+      <w:r>
+        <w:t xml:space="preserve">Once these two phases had been thoroughly reviewed by the author, he then began creating the </w:t>
+      </w:r>
+      <w:r>
+        <w:t xml:space="preserve">software architecture for the system with all the requirements in mind. </w:t>
+      </w:r>
+      <w:r>
+        <w:t xml:space="preserve"> </w:t>
+      </w:r>
+      <w:r>
+        <w:t xml:space="preserve">During this time, he found problems in the requirements that could be not be designed properly and so he had to change some of the requirements to fit the system. Finally, he began developing a well-built prototype which could handle individual file comparisons at first. When the demand for project-based comparisons arrived from the </w:t>
+      </w:r>
+      <w:r>
+        <w:rPr>
+          <w:i/>
+          <w:iCs/>
+        </w:rPr>
+        <w:t>client</w:t>
+      </w:r>
+      <w:r>
+        <w:t xml:space="preserve"> (professor), they proceeded to build a version which accomodated all the new features of the program</w:t>
+      </w:r>
     </w:p>
     <w:p>
       <w:pPr>
@@ -1427,16 +1462,11 @@
       <w:r>
         <w:t xml:space="preserve"> The next few sections </w:t>
       </w:r>
-      <w:proofErr w:type="gramStart"/>
       <w:r>
         <w:t>are</w:t>
       </w:r>
       <w:r>
-        <w:t xml:space="preserve"> dedicated to providing</w:t>
-      </w:r>
-      <w:proofErr w:type="gramEnd"/>
-      <w:r>
-        <w:t xml:space="preserve"> exposition of how each subsystem works individually and </w:t>
+        <w:t xml:space="preserve"> dedicated to providing exposition of how each subsystem works individually and </w:t>
       </w:r>
       <w:r>
         <w:t>together.</w:t>
@@ -1527,7 +1557,10 @@
         <w:t xml:space="preserve">Project </w:t>
       </w:r>
       <w:r>
-        <w:t xml:space="preserve">object. This is done by the project builder class, which takes a path and a path filter (which is how the project management system selects which files are relevant). Once both requirements for making a project was given, the builder can be made to build a </w:t>
+        <w:t xml:space="preserve">object. This is done by the project builder class, which takes a path and a path filter (which is how the project management system selects which files are relevant). Once both requirements for making a project was given, the builder can be made to build </w:t>
+      </w:r>
+      <w:r>
+        <w:t xml:space="preserve">a </w:t>
       </w:r>
       <w:r>
         <w:rPr>
@@ -1671,15 +1704,7 @@
         <w:jc w:val="both"/>
       </w:pPr>
       <w:r>
-        <w:t xml:space="preserve">One of the main requirements of the program is that it should be able to process a large amount of source code in a relatively small amount of time. To achieve this, all the code text had to be buffered ahead of time to allow for reusability. However, another key requirement is that they all </w:t>
-      </w:r>
-      <w:proofErr w:type="gramStart"/>
-      <w:r>
-        <w:t>have to</w:t>
-      </w:r>
-      <w:proofErr w:type="gramEnd"/>
-      <w:r>
-        <w:t xml:space="preserve"> be concatenated before they are processed by the algorithm. </w:t>
+        <w:t xml:space="preserve">One of the main requirements of the program is that it should be able to process a large amount of source code in a relatively small amount of time. To achieve this, all the code text had to be buffered ahead of time to allow for reusability. However, another key requirement is that they all have to be concatenated before they are processed by the algorithm. </w:t>
       </w:r>
     </w:p>
     <w:p>
@@ -1858,6 +1883,7 @@
         <w:rPr>
           <w:lang w:val="en-PH"/>
         </w:rPr>
+        <w:lastRenderedPageBreak/>
         <w:t>In order to include multiple projects, there needed to be a storage that stores a collection of Project folders. Furthermore, it needs to be constructible using a path that contains multiple projects or a collection of paths because these are the two ways projects can be loaded into the system according to the requirements.</w:t>
       </w:r>
     </w:p>
@@ -1919,7 +1945,6 @@
         <w:rPr>
           <w:lang w:val="en-PH"/>
         </w:rPr>
-        <w:lastRenderedPageBreak/>
         <w:t>Algorithm</w:t>
       </w:r>
     </w:p>
@@ -1945,6 +1970,7 @@
           <w:id w:val="-258982363"/>
           <w:citation/>
         </w:sdtPr>
+        <w:sdtEndPr/>
         <w:sdtContent>
           <w:r>
             <w:rPr>
@@ -2284,6 +2310,14 @@
       <w:pPr>
         <w:pStyle w:val="Caption"/>
         <w:rPr>
+          <w:noProof/>
+        </w:rPr>
+      </w:pPr>
+    </w:p>
+    <w:p>
+      <w:pPr>
+        <w:pStyle w:val="Caption"/>
+        <w:rPr>
           <w:rFonts w:eastAsia="Times New Roman"/>
           <w:sz w:val="24"/>
           <w:szCs w:val="24"/>
@@ -2291,6 +2325,161 @@
         </w:rPr>
       </w:pPr>
       <w:r>
+        <w:rPr>
+          <w:noProof/>
+        </w:rPr>
+        <w:drawing>
+          <wp:anchor distT="0" distB="0" distL="114300" distR="114300" simplePos="0" relativeHeight="251661312" behindDoc="0" locked="0" layoutInCell="1" allowOverlap="1" wp14:anchorId="51A3F651" wp14:editId="5AB2556C">
+            <wp:simplePos x="0" y="0"/>
+            <wp:positionH relativeFrom="column">
+              <wp:posOffset>-12065</wp:posOffset>
+            </wp:positionH>
+            <wp:positionV relativeFrom="paragraph">
+              <wp:posOffset>1355725</wp:posOffset>
+            </wp:positionV>
+            <wp:extent cx="3153410" cy="635"/>
+            <wp:effectExtent l="0" t="0" r="0" b="0"/>
+            <wp:wrapSquare wrapText="bothSides"/>
+            <wp:docPr id="17" name="Text Box 17"/>
+            <wp:cNvGraphicFramePr/>
+            <a:graphic xmlns:a="http://purl.oclc.org/ooxml/drawingml/main">
+              <a:graphicData uri="http://schemas.microsoft.com/office/word/2010/wordprocessingShape">
+                <wp:wsp>
+                  <wp:cNvSpPr txBox="1"/>
+                  <wp:spPr>
+                    <a:xfrm>
+                      <a:off x="0" y="0"/>
+                      <a:ext cx="3153410" cy="635"/>
+                    </a:xfrm>
+                    <a:prstGeom prst="rect">
+                      <a:avLst/>
+                    </a:prstGeom>
+                    <a:solidFill>
+                      <a:prstClr val="white"/>
+                    </a:solidFill>
+                    <a:ln>
+                      <a:noFill/>
+                    </a:ln>
+                  </wp:spPr>
+                  <wp:txbx>
+                    <wne:txbxContent>
+                      <w:p>
+                        <w:pPr>
+                          <w:pStyle w:val="Caption"/>
+                          <w:rPr>
+                            <w:noProof/>
+                          </w:rPr>
+                        </w:pPr>
+                        <w:r>
+                          <w:t xml:space="preserve">Fig. </w:t>
+                        </w:r>
+                        <w:r>
+                          <w:fldChar w:fldCharType="begin"/>
+                        </w:r>
+                        <w:r>
+                          <w:instrText xml:space="preserve"> SEQ Fig. \* ARABIC </w:instrText>
+                        </w:r>
+                        <w:r>
+                          <w:fldChar w:fldCharType="separate"/>
+                        </w:r>
+                        <w:r>
+                          <w:rPr>
+                            <w:noProof/>
+                          </w:rPr>
+                          <w:t>2</w:t>
+                        </w:r>
+                        <w:r>
+                          <w:fldChar w:fldCharType="end"/>
+                        </w:r>
+                        <w:r>
+                          <w:t>. Algorithmic Flow of the System</w:t>
+                        </w:r>
+                      </w:p>
+                    </wne:txbxContent>
+                  </wp:txbx>
+                  <wp:bodyPr rot="0" spcFirstLastPara="0" vertOverflow="overflow" horzOverflow="overflow" vert="horz" wrap="square" lIns="0" tIns="0" rIns="0" bIns="0" numCol="1" spcCol="0" rtlCol="0" fromWordArt="0" anchor="t" anchorCtr="0" forceAA="0" compatLnSpc="1">
+                    <a:prstTxWarp prst="textNoShape">
+                      <a:avLst/>
+                    </a:prstTxWarp>
+                    <a:spAutoFit/>
+                  </wp:bodyPr>
+                </wp:wsp>
+              </a:graphicData>
+            </a:graphic>
+          </wp:anchor>
+        </w:drawing>
+      </w:r>
+      <w:r>
+        <w:rPr>
+          <w:noProof/>
+        </w:rPr>
+        <w:drawing>
+          <wp:anchor distT="0" distB="0" distL="114300" distR="114300" simplePos="0" relativeHeight="251659264" behindDoc="0" locked="0" layoutInCell="1" allowOverlap="1" wp14:anchorId="32FA55B0" wp14:editId="66B14013">
+            <wp:simplePos x="0" y="0"/>
+            <wp:positionH relativeFrom="column">
+              <wp:posOffset>-12065</wp:posOffset>
+            </wp:positionH>
+            <wp:positionV relativeFrom="paragraph">
+              <wp:posOffset>269875</wp:posOffset>
+            </wp:positionV>
+            <wp:extent cx="3153410" cy="1028700"/>
+            <wp:effectExtent l="0" t="0" r="0" b="0"/>
+            <wp:wrapSquare wrapText="bothSides"/>
+            <wp:docPr id="15" name="Picture 15"/>
+            <wp:cNvGraphicFramePr>
+              <a:graphicFrameLocks xmlns:a="http://purl.oclc.org/ooxml/drawingml/main" noChangeAspect="1"/>
+            </wp:cNvGraphicFramePr>
+            <a:graphic xmlns:a="http://purl.oclc.org/ooxml/drawingml/main">
+              <a:graphicData uri="http://purl.oclc.org/ooxml/drawingml/picture">
+                <pic:pic xmlns:pic="http://purl.oclc.org/ooxml/drawingml/picture">
+                  <pic:nvPicPr>
+                    <pic:cNvPr id="0" name="Picture 3"/>
+                    <pic:cNvPicPr>
+                      <a:picLocks noChangeAspect="1" noChangeArrowheads="1"/>
+                    </pic:cNvPicPr>
+                  </pic:nvPicPr>
+                  <pic:blipFill rotWithShape="1">
+                    <a:blip r:embed="rId15" cstate="print">
+                      <a:extLst>
+                        <a:ext uri="{28A0092B-C50C-407E-A947-70E740481C1C}">
+                          <a14:useLocalDpi xmlns:a14="http://schemas.microsoft.com/office/drawing/2010/main" val="0"/>
+                        </a:ext>
+                      </a:extLst>
+                    </a:blip>
+                    <a:srcRect l="5.048%" t="32.331%"/>
+                    <a:stretch/>
+                  </pic:blipFill>
+                  <pic:spPr bwMode="auto">
+                    <a:xfrm>
+                      <a:off x="0" y="0"/>
+                      <a:ext cx="3153410" cy="1028700"/>
+                    </a:xfrm>
+                    <a:prstGeom prst="rect">
+                      <a:avLst/>
+                    </a:prstGeom>
+                    <a:noFill/>
+                    <a:ln>
+                      <a:noFill/>
+                    </a:ln>
+                    <a:extLst>
+                      <a:ext uri="{53640926-AAD7-44D8-BBD7-CCE9431645EC}">
+                        <a14:shadowObscured xmlns:a14="http://schemas.microsoft.com/office/drawing/2010/main"/>
+                      </a:ext>
+                    </a:extLst>
+                  </pic:spPr>
+                </pic:pic>
+              </a:graphicData>
+            </a:graphic>
+            <wp14:sizeRelH relativeFrom="page">
+              <wp14:pctWidth>0%</wp14:pctWidth>
+            </wp14:sizeRelH>
+            <wp14:sizeRelV relativeFrom="page">
+              <wp14:pctHeight>0%</wp14:pctHeight>
+            </wp14:sizeRelV>
+          </wp:anchor>
+        </w:drawing>
+      </w:r>
+      <w:r>
         <w:t xml:space="preserve">Fig. </w:t>
       </w:r>
       <w:r>
@@ -2306,7 +2495,7 @@
         <w:rPr>
           <w:noProof/>
         </w:rPr>
-        <w:t>2</w:t>
+        <w:t>3</w:t>
       </w:r>
       <w:r>
         <w:rPr>
@@ -2316,21 +2505,6 @@
       </w:r>
       <w:r>
         <w:t>. General Comparison Algorithm</w:t>
-      </w:r>
-    </w:p>
-    <w:p>
-      <w:pPr>
-        <w:ind w:firstLine="14.20pt"/>
-        <w:jc w:val="both"/>
-        <w:rPr>
-          <w:lang w:val="en-PH"/>
-        </w:rPr>
-      </w:pPr>
-      <w:r>
-        <w:rPr>
-          <w:lang w:val="en-PH"/>
-        </w:rPr>
-        <w:t xml:space="preserve"> </w:t>
       </w:r>
     </w:p>
     <w:p>
@@ -2389,7 +2563,7 @@
                     <pic:cNvPicPr/>
                   </pic:nvPicPr>
                   <pic:blipFill>
-                    <a:blip r:embed="rId11"/>
+                    <a:blip r:embed="rId16"/>
                     <a:stretch>
                       <a:fillRect/>
                     </a:stretch>
@@ -2433,7 +2607,7 @@
         <w:rPr>
           <w:noProof/>
         </w:rPr>
-        <w:t>3</w:t>
+        <w:t>4</w:t>
       </w:r>
       <w:r>
         <w:rPr>
@@ -2569,36 +2743,26 @@
         </w:rPr>
         <w:t xml:space="preserve"> but they are severely limited because delimitation does not contain enough information and such approaches can easily be obsfucated. For instance, </w:t>
       </w:r>
-      <w:proofErr w:type="gramStart"/>
       <w:r>
         <w:rPr>
           <w:i/>
           <w:iCs/>
           <w:lang w:val="en-PH"/>
         </w:rPr>
-        <w:t>for(</w:t>
-      </w:r>
-      <w:proofErr w:type="gramEnd"/>
+        <w:t>for(int</w:t>
+      </w:r>
+      <w:r>
+        <w:rPr>
+          <w:lang w:val="en-PH"/>
+        </w:rPr>
+        <w:t xml:space="preserve"> and </w:t>
+      </w:r>
       <w:r>
         <w:rPr>
           <w:i/>
           <w:iCs/>
           <w:lang w:val="en-PH"/>
         </w:rPr>
-        <w:t>int</w:t>
-      </w:r>
-      <w:r>
-        <w:rPr>
-          <w:lang w:val="en-PH"/>
-        </w:rPr>
-        <w:t xml:space="preserve"> and </w:t>
-      </w:r>
-      <w:r>
-        <w:rPr>
-          <w:i/>
-          <w:iCs/>
-          <w:lang w:val="en-PH"/>
-        </w:rPr>
         <w:t>for (int</w:t>
       </w:r>
       <w:r>
@@ -2641,14 +2805,7 @@
         <w:rPr>
           <w:lang w:val="en-PH"/>
         </w:rPr>
-        <w:t xml:space="preserve">The first approach is not considered because it would take too long and it is too tedious and the last two approaches are incredibly vulnerable because they treat programs as plain text and do not take into account that source code actually contains a lot more information than simple words or lines. </w:t>
-      </w:r>
-      <w:proofErr w:type="gramStart"/>
-      <w:r>
-        <w:rPr>
-          <w:lang w:val="en-PH"/>
-        </w:rPr>
-        <w:t>In re</w:t>
+        <w:t>The first approach is not considered because it would take too long and it is too tedious and the last two approaches are incredibly vulnerable because they treat programs as plain text and do not take into account that source code actually contains a lot more information than simple words or lines. In re</w:t>
       </w:r>
       <w:r>
         <w:rPr>
@@ -2672,14 +2829,7 @@
         <w:rPr>
           <w:lang w:val="en-PH"/>
         </w:rPr>
-        <w:t xml:space="preserve"> code</w:t>
-      </w:r>
-      <w:proofErr w:type="gramEnd"/>
-      <w:r>
-        <w:rPr>
-          <w:lang w:val="en-PH"/>
-        </w:rPr>
-        <w:t xml:space="preserve"> is divvied up into small units called tokens. They turn out to be the smallest we could break up a program without loss of information. </w:t>
+        <w:t xml:space="preserve"> code is divvied up into small units called tokens. They turn out to be the smallest we could break up a program without loss of information. </w:t>
       </w:r>
     </w:p>
     <w:p>
@@ -2694,7 +2844,14 @@
         <w:rPr>
           <w:lang w:val="en-PH"/>
         </w:rPr>
-        <w:t xml:space="preserve">Developing a good tokenizer takes time and even if the author did decide to implement it from scratch, there are enough nuanced cases that there would not be enough time to develop it flawlessly. They decided to turn to Java’s StreamTokenizer to do Reader manipulation and tokenizing for them. This class spits out strings, line breaks, white spaces, or </w:t>
+        <w:t xml:space="preserve">Developing a good tokenizer takes time and even if the author did decide to implement it from scratch, there are enough nuanced cases that there would not be enough time to develop it flawlessly. They decided to turn to Java’s StreamTokenizer to do Reader manipulation and tokenizing for them. This class spits out strings, line breaks, white </w:t>
+      </w:r>
+      <w:r>
+        <w:rPr>
+          <w:lang w:val="en-PH"/>
+        </w:rPr>
+        <w:lastRenderedPageBreak/>
+        <w:t xml:space="preserve">spaces, or </w:t>
       </w:r>
       <w:r>
         <w:rPr>
@@ -2744,7 +2901,7 @@
                     <pic:cNvPicPr/>
                   </pic:nvPicPr>
                   <pic:blipFill>
-                    <a:blip r:embed="rId12"/>
+                    <a:blip r:embed="rId17"/>
                     <a:stretch>
                       <a:fillRect/>
                     </a:stretch>
@@ -2788,7 +2945,7 @@
         <w:rPr>
           <w:noProof/>
         </w:rPr>
-        <w:t>4</w:t>
+        <w:t>5</w:t>
       </w:r>
       <w:r>
         <w:rPr>
@@ -2836,14 +2993,7 @@
         <w:rPr>
           <w:lang w:val="en-PH"/>
         </w:rPr>
-        <w:t xml:space="preserve"> the internal value of </w:t>
-      </w:r>
-      <w:r>
-        <w:rPr>
-          <w:lang w:val="en-PH"/>
-        </w:rPr>
-        <w:lastRenderedPageBreak/>
-        <w:t>the token. For example, if, when hashed, yields [insert if hash here], so all instances of if will have the same value and thus will be equal. This unique ID system is done for two reasons: (1) the type of the tokens varied and converting them all to strings before storage just leads to memory bloating and (2) storing actual string tokens is costly in terms of memory and time (memory because strings generally take up more bytes that an integer hash value, and time, because comparing strings takes O(N) time depending on the string length.</w:t>
+        <w:t xml:space="preserve"> the internal value of the token. For example, if, when hashed, yields [insert if hash here], so all instances of if will have the same value and thus will be equal. This unique ID system is done for two reasons: (1) the type of the tokens varied and converting them all to strings before storage just leads to memory bloating and (2) storing actual string tokens is costly in terms of memory and time (memory because strings generally take up more bytes that an integer hash value, and time, because comparing strings takes O(N) time depending on the string length.</w:t>
       </w:r>
     </w:p>
     <w:p>
@@ -3010,47 +3160,46 @@
           <w:iCs/>
           <w:lang w:val="en-PH"/>
         </w:rPr>
-        <w:t xml:space="preserve">int a = </w:t>
-      </w:r>
-      <w:proofErr w:type="gramStart"/>
-      <w:r>
+        <w:t>int a = 0;</w:t>
+      </w:r>
+    </w:p>
+    <w:p>
+      <w:pPr>
+        <w:ind w:firstLine="14.20pt"/>
+        <w:jc w:val="both"/>
         <w:rPr>
           <w:i/>
           <w:iCs/>
           <w:lang w:val="en-PH"/>
         </w:rPr>
-        <w:t>0;</w:t>
-      </w:r>
-      <w:proofErr w:type="gramEnd"/>
-    </w:p>
-    <w:p>
-      <w:pPr>
-        <w:ind w:firstLine="14.20pt"/>
-        <w:jc w:val="both"/>
+      </w:pPr>
+      <w:r>
         <w:rPr>
           <w:i/>
           <w:iCs/>
           <w:lang w:val="en-PH"/>
         </w:rPr>
-      </w:pPr>
-      <w:r>
+        <w:t>int b = 5;</w:t>
+      </w:r>
+    </w:p>
+    <w:p>
+      <w:pPr>
+        <w:ind w:firstLine="14.20pt"/>
+        <w:jc w:val="both"/>
         <w:rPr>
           <w:i/>
           <w:iCs/>
           <w:lang w:val="en-PH"/>
         </w:rPr>
-        <w:t xml:space="preserve">int b = </w:t>
-      </w:r>
-      <w:proofErr w:type="gramStart"/>
+      </w:pPr>
       <w:r>
         <w:rPr>
           <w:i/>
           <w:iCs/>
           <w:lang w:val="en-PH"/>
         </w:rPr>
-        <w:t>5;</w:t>
-      </w:r>
-      <w:proofErr w:type="gramEnd"/>
+        <w:t>int sum = b + a;</w:t>
+      </w:r>
     </w:p>
     <w:p>
       <w:pPr>
@@ -3062,156 +3211,97 @@
           <w:lang w:val="en-PH"/>
         </w:rPr>
       </w:pPr>
+    </w:p>
+    <w:p>
+      <w:pPr>
+        <w:jc w:val="both"/>
+        <w:rPr>
+          <w:lang w:val="en-PH"/>
+        </w:rPr>
+      </w:pPr>
+      <w:r>
+        <w:rPr>
+          <w:lang w:val="en-PH"/>
+        </w:rPr>
+        <w:t>//</w:t>
+      </w:r>
       <w:r>
         <w:rPr>
           <w:i/>
           <w:iCs/>
           <w:lang w:val="en-PH"/>
         </w:rPr>
-        <w:t xml:space="preserve">int sum = b + </w:t>
-      </w:r>
-      <w:proofErr w:type="gramStart"/>
-      <w:r>
+        <w:t>Copy</w:t>
+      </w:r>
+      <w:r>
+        <w:rPr>
+          <w:lang w:val="en-PH"/>
+        </w:rPr>
+        <w:t>:</w:t>
+      </w:r>
+    </w:p>
+    <w:p>
+      <w:pPr>
+        <w:ind w:firstLine="14.20pt"/>
+        <w:jc w:val="both"/>
         <w:rPr>
           <w:i/>
           <w:iCs/>
           <w:lang w:val="en-PH"/>
         </w:rPr>
-        <w:t>a;</w:t>
-      </w:r>
-      <w:proofErr w:type="gramEnd"/>
-    </w:p>
-    <w:p>
-      <w:pPr>
-        <w:ind w:firstLine="14.20pt"/>
-        <w:jc w:val="both"/>
+      </w:pPr>
+      <w:r>
         <w:rPr>
           <w:i/>
           <w:iCs/>
           <w:lang w:val="en-PH"/>
         </w:rPr>
-      </w:pPr>
-    </w:p>
-    <w:p>
-      <w:pPr>
-        <w:jc w:val="both"/>
-        <w:rPr>
-          <w:lang w:val="en-PH"/>
-        </w:rPr>
-      </w:pPr>
-      <w:r>
-        <w:rPr>
-          <w:lang w:val="en-PH"/>
-        </w:rPr>
-        <w:t>//</w:t>
-      </w:r>
-      <w:r>
+        <w:t>int b = 5;</w:t>
+      </w:r>
+    </w:p>
+    <w:p>
+      <w:pPr>
+        <w:ind w:firstLine="14.20pt"/>
+        <w:jc w:val="both"/>
         <w:rPr>
           <w:i/>
           <w:iCs/>
           <w:lang w:val="en-PH"/>
         </w:rPr>
-        <w:t>Copy</w:t>
-      </w:r>
-      <w:r>
-        <w:rPr>
-          <w:lang w:val="en-PH"/>
-        </w:rPr>
-        <w:t>:</w:t>
-      </w:r>
-    </w:p>
-    <w:p>
-      <w:pPr>
-        <w:ind w:firstLine="14.20pt"/>
-        <w:jc w:val="both"/>
+      </w:pPr>
+      <w:r>
         <w:rPr>
           <w:i/>
           <w:iCs/>
           <w:lang w:val="en-PH"/>
         </w:rPr>
-      </w:pPr>
-      <w:r>
+        <w:t>int a = 0;</w:t>
+      </w:r>
+    </w:p>
+    <w:p>
+      <w:pPr>
+        <w:ind w:firstLine="14.20pt"/>
+        <w:jc w:val="both"/>
         <w:rPr>
           <w:i/>
           <w:iCs/>
           <w:lang w:val="en-PH"/>
         </w:rPr>
-        <w:t xml:space="preserve">int b = </w:t>
-      </w:r>
-      <w:proofErr w:type="gramStart"/>
+      </w:pPr>
       <w:r>
         <w:rPr>
           <w:i/>
           <w:iCs/>
           <w:lang w:val="en-PH"/>
         </w:rPr>
-        <w:t>5;</w:t>
-      </w:r>
-      <w:proofErr w:type="gramEnd"/>
+        <w:t>int sum = a + b;</w:t>
+      </w:r>
     </w:p>
     <w:p>
       <w:pPr>
         <w:ind w:firstLine="14.20pt"/>
         <w:jc w:val="both"/>
         <w:rPr>
-          <w:i/>
-          <w:iCs/>
-          <w:lang w:val="en-PH"/>
-        </w:rPr>
-      </w:pPr>
-      <w:r>
-        <w:rPr>
-          <w:i/>
-          <w:iCs/>
-          <w:lang w:val="en-PH"/>
-        </w:rPr>
-        <w:t xml:space="preserve">int a = </w:t>
-      </w:r>
-      <w:proofErr w:type="gramStart"/>
-      <w:r>
-        <w:rPr>
-          <w:i/>
-          <w:iCs/>
-          <w:lang w:val="en-PH"/>
-        </w:rPr>
-        <w:t>0;</w:t>
-      </w:r>
-      <w:proofErr w:type="gramEnd"/>
-    </w:p>
-    <w:p>
-      <w:pPr>
-        <w:ind w:firstLine="14.20pt"/>
-        <w:jc w:val="both"/>
-        <w:rPr>
-          <w:i/>
-          <w:iCs/>
-          <w:lang w:val="en-PH"/>
-        </w:rPr>
-      </w:pPr>
-      <w:r>
-        <w:rPr>
-          <w:i/>
-          <w:iCs/>
-          <w:lang w:val="en-PH"/>
-        </w:rPr>
-        <w:t xml:space="preserve">int sum = a + </w:t>
-      </w:r>
-      <w:proofErr w:type="gramStart"/>
-      <w:r>
-        <w:rPr>
-          <w:i/>
-          <w:iCs/>
-          <w:lang w:val="en-PH"/>
-        </w:rPr>
-        <w:t>b;</w:t>
-      </w:r>
-      <w:proofErr w:type="gramEnd"/>
-    </w:p>
-    <w:p>
-      <w:pPr>
-        <w:ind w:firstLine="14.20pt"/>
-        <w:jc w:val="both"/>
-        <w:rPr>
           <w:lang w:val="en-PH"/>
         </w:rPr>
       </w:pPr>
@@ -3239,7 +3329,7 @@
         <w:rPr>
           <w:noProof/>
         </w:rPr>
-        <w:t>5</w:t>
+        <w:t>6</w:t>
       </w:r>
       <w:r>
         <w:rPr>
@@ -3309,7 +3399,6 @@
         </w:rPr>
         <w:t xml:space="preserve">s. Every N </w:t>
       </w:r>
-      <w:proofErr w:type="gramStart"/>
       <w:r>
         <w:rPr>
           <w:lang w:val="en-PH"/>
@@ -3322,7 +3411,6 @@
         </w:rPr>
         <w:t>s</w:t>
       </w:r>
-      <w:proofErr w:type="gramEnd"/>
       <w:r>
         <w:rPr>
           <w:lang w:val="en-PH"/>
@@ -3367,13 +3455,7 @@
         <w:rPr>
           <w:lang w:val="en-PH"/>
         </w:rPr>
-        <w:t xml:space="preserve"> representation of each one. The hashes of each token are recomputed and combined to make a single hash value for the </w:t>
-      </w:r>
-      <w:r>
-        <w:rPr>
-          <w:lang w:val="en-PH"/>
-        </w:rPr>
-        <w:t>cluster. Re-ordering the tokens will have no effect on this value so obfuscation by reordering will not work.</w:t>
+        <w:t xml:space="preserve"> representation of each one. The hashes of each token are recomputed and combined to make a single hash value for the cluster. Re-ordering the tokens will have no effect on this value so obfuscation by reordering will not work.</w:t>
       </w:r>
     </w:p>
     <w:p>
@@ -3537,21 +3619,7 @@
         <w:rPr>
           <w:lang w:val="en-PH"/>
         </w:rPr>
-        <w:t xml:space="preserve">using the total number of unique token clusters and similar token clusters. </w:t>
-      </w:r>
-      <w:proofErr w:type="gramStart"/>
-      <w:r>
-        <w:rPr>
-          <w:lang w:val="en-PH"/>
-        </w:rPr>
-        <w:t>In particular, this</w:t>
-      </w:r>
-      <w:proofErr w:type="gramEnd"/>
-      <w:r>
-        <w:rPr>
-          <w:lang w:val="en-PH"/>
-        </w:rPr>
-        <w:t xml:space="preserve"> coefficient is defined as the quotient of the number of unique tokens and similar tokens. </w:t>
+        <w:t xml:space="preserve">using the total number of unique token clusters and similar token clusters. In particular, this coefficient is defined as the quotient of the number of unique tokens and similar tokens. </w:t>
       </w:r>
     </w:p>
     <w:tbl>
@@ -3579,21 +3647,7 @@
               <w:rPr>
                 <w:lang w:val="en-PH"/>
               </w:rPr>
-              <w:t xml:space="preserve">Algorithm 2.2. </w:t>
-            </w:r>
-            <w:proofErr w:type="gramStart"/>
-            <w:r>
-              <w:rPr>
-                <w:lang w:val="en-PH"/>
-              </w:rPr>
-              <w:t>tabulate(</w:t>
-            </w:r>
-            <w:proofErr w:type="gramEnd"/>
-            <w:r>
-              <w:rPr>
-                <w:lang w:val="en-PH"/>
-              </w:rPr>
-              <w:t>Reader reader)</w:t>
+              <w:t>Algorithm 2.2. tabulate(Reader reader)</w:t>
             </w:r>
           </w:p>
         </w:tc>
@@ -3656,27 +3710,13 @@
               <w:rPr>
                 <w:lang w:val="en-PH"/>
               </w:rPr>
-              <w:t xml:space="preserve">in </w:t>
-            </w:r>
-            <w:proofErr w:type="gramStart"/>
-            <w:r>
-              <w:rPr>
-                <w:lang w:val="en-PH"/>
-              </w:rPr>
-              <w:t>tok</w:t>
+              <w:t>in tok</w:t>
             </w:r>
             <w:r>
               <w:rPr>
                 <w:lang w:val="en-PH"/>
               </w:rPr>
-              <w:t>.remainingTokenClusters</w:t>
-            </w:r>
-            <w:proofErr w:type="gramEnd"/>
-            <w:r>
-              <w:rPr>
-                <w:lang w:val="en-PH"/>
-              </w:rPr>
-              <w:t>(</w:t>
+              <w:t>.remainingTokenClusters(</w:t>
             </w:r>
             <w:r>
               <w:rPr>
@@ -3710,19 +3750,11 @@
               </w:rPr>
               <w:t xml:space="preserve">       </w:t>
             </w:r>
-            <w:proofErr w:type="gramStart"/>
             <w:r>
               <w:rPr>
                 <w:lang w:val="en-PH"/>
               </w:rPr>
-              <w:t>this.addOccurred</w:t>
-            </w:r>
-            <w:proofErr w:type="gramEnd"/>
-            <w:r>
-              <w:rPr>
-                <w:lang w:val="en-PH"/>
-              </w:rPr>
-              <w:t>(cluster);</w:t>
+              <w:t>this.addOccurred(cluster);</w:t>
             </w:r>
           </w:p>
           <w:p>
@@ -3819,6 +3851,7 @@
           <w:id w:val="-1438672804"/>
           <w:citation/>
         </w:sdtPr>
+        <w:sdtEndPr/>
         <w:sdtContent>
           <w:r>
             <w:rPr>
@@ -3878,7 +3911,14 @@
         <w:rPr>
           <w:lang w:val="en-PH"/>
         </w:rPr>
-        <w:t xml:space="preserve">The author modelled the GUI classes with the Model-View-Presenter model, which is directly derived from the Model-View-Controller model. They also created additional </w:t>
+        <w:t xml:space="preserve">The author modelled the GUI classes with the Model-View-Presenter model, which is directly derived from the </w:t>
+      </w:r>
+      <w:r>
+        <w:rPr>
+          <w:lang w:val="en-PH"/>
+        </w:rPr>
+        <w:lastRenderedPageBreak/>
+        <w:t xml:space="preserve">Model-View-Controller model. They also created additional </w:t>
       </w:r>
       <w:r>
         <w:rPr>
@@ -4025,46 +4065,44 @@
           <w:iCs/>
           <w:lang w:val="en-PH"/>
         </w:rPr>
-        <w:t>|--[package_</w:t>
-      </w:r>
-      <w:proofErr w:type="gramStart"/>
-      <w:r>
+        <w:t>|--[package_name]View.java</w:t>
+      </w:r>
+    </w:p>
+    <w:p>
+      <w:pPr>
+        <w:jc w:val="both"/>
         <w:rPr>
           <w:i/>
           <w:iCs/>
           <w:lang w:val="en-PH"/>
         </w:rPr>
-        <w:t>name]View.java</w:t>
-      </w:r>
-      <w:proofErr w:type="gramEnd"/>
-    </w:p>
-    <w:p>
-      <w:pPr>
-        <w:jc w:val="both"/>
+      </w:pPr>
+      <w:r>
         <w:rPr>
           <w:i/>
           <w:iCs/>
           <w:lang w:val="en-PH"/>
         </w:rPr>
-      </w:pPr>
-      <w:r>
+        <w:t>|--[package_name].fxml</w:t>
+      </w:r>
+    </w:p>
+    <w:p>
+      <w:pPr>
+        <w:jc w:val="both"/>
         <w:rPr>
           <w:i/>
           <w:iCs/>
           <w:lang w:val="en-PH"/>
         </w:rPr>
-        <w:t>|--[package_name</w:t>
-      </w:r>
-      <w:proofErr w:type="gramStart"/>
+      </w:pPr>
       <w:r>
         <w:rPr>
           <w:i/>
           <w:iCs/>
           <w:lang w:val="en-PH"/>
         </w:rPr>
-        <w:t>].fxml</w:t>
-      </w:r>
-      <w:proofErr w:type="gramEnd"/>
+        <w:t>|--[package_name]Presenter.java</w:t>
+      </w:r>
     </w:p>
     <w:p>
       <w:pPr>
@@ -4081,75 +4119,26 @@
           <w:iCs/>
           <w:lang w:val="en-PH"/>
         </w:rPr>
-        <w:lastRenderedPageBreak/>
-        <w:t>|--[package_</w:t>
-      </w:r>
-      <w:proofErr w:type="gramStart"/>
-      <w:r>
+        <w:t>|--[package_name]Service.java</w:t>
+      </w:r>
+    </w:p>
+    <w:p>
+      <w:pPr>
+        <w:jc w:val="both"/>
         <w:rPr>
           <w:i/>
           <w:iCs/>
           <w:lang w:val="en-PH"/>
         </w:rPr>
-        <w:t>name]Presenter.java</w:t>
-      </w:r>
-      <w:proofErr w:type="gramEnd"/>
-    </w:p>
-    <w:p>
-      <w:pPr>
-        <w:jc w:val="both"/>
+      </w:pPr>
+      <w:r>
         <w:rPr>
           <w:i/>
           <w:iCs/>
           <w:lang w:val="en-PH"/>
         </w:rPr>
-      </w:pPr>
-      <w:r>
-        <w:rPr>
-          <w:i/>
-          <w:iCs/>
-          <w:lang w:val="en-PH"/>
-        </w:rPr>
-        <w:t>|--[package_</w:t>
-      </w:r>
-      <w:proofErr w:type="gramStart"/>
-      <w:r>
-        <w:rPr>
-          <w:i/>
-          <w:iCs/>
-          <w:lang w:val="en-PH"/>
-        </w:rPr>
-        <w:t>name]Service.java</w:t>
-      </w:r>
-      <w:proofErr w:type="gramEnd"/>
-    </w:p>
-    <w:p>
-      <w:pPr>
-        <w:jc w:val="both"/>
-        <w:rPr>
-          <w:i/>
-          <w:iCs/>
-          <w:lang w:val="en-PH"/>
-        </w:rPr>
-      </w:pPr>
-      <w:r>
-        <w:rPr>
-          <w:i/>
-          <w:iCs/>
-          <w:lang w:val="en-PH"/>
-        </w:rPr>
-        <w:t>|--[package_</w:t>
-      </w:r>
-      <w:proofErr w:type="gramStart"/>
-      <w:r>
-        <w:rPr>
-          <w:i/>
-          <w:iCs/>
-          <w:lang w:val="en-PH"/>
-        </w:rPr>
-        <w:t>name]Model.java</w:t>
-      </w:r>
-      <w:proofErr w:type="gramEnd"/>
+        <w:t>|--[package_name]Model.java</w:t>
+      </w:r>
     </w:p>
     <w:p>
       <w:pPr>
@@ -4171,7 +4160,7 @@
         <w:rPr>
           <w:noProof/>
         </w:rPr>
-        <w:t>6</w:t>
+        <w:t>7</w:t>
       </w:r>
       <w:r>
         <w:rPr>
@@ -4303,7 +4292,7 @@
                     </pic:cNvPicPr>
                   </pic:nvPicPr>
                   <pic:blipFill>
-                    <a:blip r:embed="rId13" cstate="print">
+                    <a:blip r:embed="rId18" cstate="print">
                       <a:extLst>
                         <a:ext uri="{28A0092B-C50C-407E-A947-70E740481C1C}">
                           <a14:useLocalDpi xmlns:a14="http://schemas.microsoft.com/office/drawing/2010/main" val="0"/>
@@ -4355,7 +4344,7 @@
         <w:rPr>
           <w:noProof/>
         </w:rPr>
-        <w:t>7</w:t>
+        <w:t>8</w:t>
       </w:r>
       <w:r>
         <w:rPr>
@@ -4435,7 +4424,7 @@
                     </pic:cNvPicPr>
                   </pic:nvPicPr>
                   <pic:blipFill>
-                    <a:blip r:embed="rId14" cstate="print">
+                    <a:blip r:embed="rId19" cstate="print">
                       <a:extLst>
                         <a:ext uri="{28A0092B-C50C-407E-A947-70E740481C1C}">
                           <a14:useLocalDpi xmlns:a14="http://schemas.microsoft.com/office/drawing/2010/main" val="0"/>
@@ -4470,7 +4459,6 @@
     <w:p>
       <w:pPr>
         <w:pStyle w:val="Caption"/>
-        <w:jc w:val="both"/>
       </w:pPr>
       <w:r>
         <w:t xml:space="preserve">Fig. </w:t>
@@ -4488,7 +4476,7 @@
         <w:rPr>
           <w:noProof/>
         </w:rPr>
-        <w:t>8</w:t>
+        <w:t>9</w:t>
       </w:r>
       <w:r>
         <w:rPr>
@@ -4561,7 +4549,7 @@
                     <pic:cNvPicPr/>
                   </pic:nvPicPr>
                   <pic:blipFill>
-                    <a:blip r:embed="rId15"/>
+                    <a:blip r:embed="rId20"/>
                     <a:stretch>
                       <a:fillRect/>
                     </a:stretch>
@@ -4602,7 +4590,7 @@
         <w:rPr>
           <w:noProof/>
         </w:rPr>
-        <w:t>9</w:t>
+        <w:t>10</w:t>
       </w:r>
       <w:r>
         <w:rPr>
@@ -4638,7 +4626,7 @@
                     <pic:cNvPicPr/>
                   </pic:nvPicPr>
                   <pic:blipFill>
-                    <a:blip r:embed="rId16"/>
+                    <a:blip r:embed="rId21"/>
                     <a:stretch>
                       <a:fillRect/>
                     </a:stretch>
@@ -4679,7 +4667,7 @@
         <w:rPr>
           <w:noProof/>
         </w:rPr>
-        <w:t>10</w:t>
+        <w:t>11</w:t>
       </w:r>
       <w:r>
         <w:rPr>
@@ -4716,7 +4704,7 @@
                     <pic:cNvPicPr/>
                   </pic:nvPicPr>
                   <pic:blipFill>
-                    <a:blip r:embed="rId17"/>
+                    <a:blip r:embed="rId22"/>
                     <a:stretch>
                       <a:fillRect/>
                     </a:stretch>
@@ -4740,7 +4728,6 @@
     <w:p>
       <w:pPr>
         <w:pStyle w:val="Caption"/>
-        <w:jc w:val="both"/>
         <w:rPr>
           <w:lang w:val="en-PH"/>
         </w:rPr>
@@ -4761,7 +4748,7 @@
         <w:rPr>
           <w:noProof/>
         </w:rPr>
-        <w:t>11</w:t>
+        <w:t>12</w:t>
       </w:r>
       <w:r>
         <w:rPr>
@@ -4837,7 +4824,7 @@
                     <pic:cNvPicPr/>
                   </pic:nvPicPr>
                   <pic:blipFill>
-                    <a:blip r:embed="rId18"/>
+                    <a:blip r:embed="rId23"/>
                     <a:stretch>
                       <a:fillRect/>
                     </a:stretch>
@@ -4861,7 +4848,6 @@
     <w:p>
       <w:pPr>
         <w:pStyle w:val="Caption"/>
-        <w:jc w:val="both"/>
       </w:pPr>
       <w:r>
         <w:t xml:space="preserve">Fig. </w:t>
@@ -4879,7 +4865,7 @@
         <w:rPr>
           <w:noProof/>
         </w:rPr>
-        <w:t>12</w:t>
+        <w:t>13</w:t>
       </w:r>
       <w:r>
         <w:rPr>
@@ -4925,6 +4911,7 @@
         <w:rPr>
           <w:lang w:val="en-PH"/>
         </w:rPr>
+        <w:lastRenderedPageBreak/>
         <w:t>Software Metrics</w:t>
       </w:r>
     </w:p>
@@ -4956,6 +4943,7 @@
           <w:id w:val="1257867321"/>
           <w:citation/>
         </w:sdtPr>
+        <w:sdtEndPr/>
         <w:sdtContent>
           <w:r>
             <w:rPr>
@@ -5004,6 +4992,7 @@
           <w:id w:val="-1022013345"/>
           <w:citation/>
         </w:sdtPr>
+        <w:sdtEndPr/>
         <w:sdtContent>
           <w:r>
             <w:rPr>
@@ -5062,7 +5051,6 @@
           <w:noProof/>
           <w:lang w:val="en-PH"/>
         </w:rPr>
-        <w:lastRenderedPageBreak/>
         <w:drawing>
           <wp:inline distT="0" distB="0" distL="0" distR="0" wp14:anchorId="34E42CF3" wp14:editId="309D364D">
             <wp:extent cx="3089275" cy="1412875"/>
@@ -5081,7 +5069,7 @@
                     </pic:cNvPicPr>
                   </pic:nvPicPr>
                   <pic:blipFill>
-                    <a:blip r:embed="rId19">
+                    <a:blip r:embed="rId24">
                       <a:extLst>
                         <a:ext uri="{28A0092B-C50C-407E-A947-70E740481C1C}">
                           <a14:useLocalDpi xmlns:a14="http://schemas.microsoft.com/office/drawing/2010/main" val="0"/>
@@ -5116,7 +5104,6 @@
     <w:p>
       <w:pPr>
         <w:pStyle w:val="Caption"/>
-        <w:jc w:val="both"/>
       </w:pPr>
       <w:r>
         <w:t xml:space="preserve">Fig. </w:t>
@@ -5134,7 +5121,7 @@
         <w:rPr>
           <w:noProof/>
         </w:rPr>
-        <w:t>13</w:t>
+        <w:t>14</w:t>
       </w:r>
       <w:r>
         <w:rPr>
@@ -5346,14 +5333,7 @@
         <w:rPr>
           <w:lang w:val="en-PH"/>
         </w:rPr>
-        <w:t xml:space="preserve">This tests all project-based operations (mainly comparison). </w:t>
-      </w:r>
-      <w:proofErr w:type="gramStart"/>
-      <w:r>
-        <w:rPr>
-          <w:lang w:val="en-PH"/>
-        </w:rPr>
-        <w:t>In particular</w:t>
+        <w:t>This tests all project-based operations (mainly comparison). In particular</w:t>
       </w:r>
       <w:r>
         <w:rPr>
@@ -5365,14 +5345,7 @@
         <w:rPr>
           <w:lang w:val="en-PH"/>
         </w:rPr>
-        <w:t>t</w:t>
-      </w:r>
-      <w:proofErr w:type="gramEnd"/>
-      <w:r>
-        <w:rPr>
-          <w:lang w:val="en-PH"/>
-        </w:rPr>
-        <w:t xml:space="preserve"> takes in two </w:t>
+        <w:t xml:space="preserve">t takes in two </w:t>
       </w:r>
       <w:r>
         <w:rPr>
@@ -5386,7 +5359,13 @@
         <w:rPr>
           <w:lang w:val="en-PH"/>
         </w:rPr>
-        <w:t xml:space="preserve"> objects and compares them. Since there is particurly good way to test the correctness of the score itself (given that the algorithm itself is quite arbitrary in nature), the only way to make sure the program yields proper results was to check if the output score was between 0.0 and 1.0, the actual range of possible scores. This test passed because it yielded a score within that range for all test projects, meaning the algorithm module does not have a numerical flaw.</w:t>
+        <w:t xml:space="preserve"> objects and </w:t>
+      </w:r>
+      <w:r>
+        <w:rPr>
+          <w:lang w:val="en-PH"/>
+        </w:rPr>
+        <w:t>compares them. Since there is particurly good way to test the correctness of the score itself (given that the algorithm itself is quite arbitrary in nature), the only way to make sure the program yields proper results was to check if the output score was between 0.0 and 1.0, the actual range of possible scores. This test passed because it yielded a score within that range for all test projects, meaning the algorithm module does not have a numerical flaw.</w:t>
       </w:r>
     </w:p>
     <w:p>
@@ -5415,13 +5394,7 @@
         <w:rPr>
           <w:lang w:val="en-PH"/>
         </w:rPr>
-        <w:t xml:space="preserve">This test checks if the tokenizer properly tokenizes some basic string patterns. To check if this was correct, the program </w:t>
-      </w:r>
-      <w:r>
-        <w:rPr>
-          <w:lang w:val="en-PH"/>
-        </w:rPr>
-        <w:t xml:space="preserve">had to yield a </w:t>
+        <w:t xml:space="preserve">This test checks if the tokenizer properly tokenizes some basic string patterns. To check if this was correct, the program had to yield a </w:t>
       </w:r>
       <w:r>
         <w:rPr>
@@ -5510,23 +5483,13 @@
         </w:rPr>
         <w:t xml:space="preserve">token objects and hash values and different token strings yielded different token objects. In particular it is meant to test </w:t>
       </w:r>
-      <w:proofErr w:type="gramStart"/>
       <w:r>
         <w:rPr>
           <w:b/>
           <w:bCs/>
           <w:lang w:val="en-PH"/>
         </w:rPr>
-        <w:t>Token::</w:t>
-      </w:r>
-      <w:proofErr w:type="gramEnd"/>
-      <w:r>
-        <w:rPr>
-          <w:b/>
-          <w:bCs/>
-          <w:lang w:val="en-PH"/>
-        </w:rPr>
-        <w:t xml:space="preserve">equals </w:t>
+        <w:t xml:space="preserve">Token::equals </w:t>
       </w:r>
       <w:r>
         <w:rPr>
@@ -5687,7 +5650,7 @@
                     </pic:cNvPicPr>
                   </pic:nvPicPr>
                   <pic:blipFill>
-                    <a:blip r:embed="rId20">
+                    <a:blip r:embed="rId25">
                       <a:extLst>
                         <a:ext uri="{28A0092B-C50C-407E-A947-70E740481C1C}">
                           <a14:useLocalDpi xmlns:a14="http://schemas.microsoft.com/office/drawing/2010/main" val="0"/>
@@ -5742,7 +5705,7 @@
         <w:rPr>
           <w:noProof/>
         </w:rPr>
-        <w:t>14</w:t>
+        <w:t>15</w:t>
       </w:r>
       <w:r>
         <w:fldChar w:fldCharType="end"/>
@@ -5780,7 +5743,7 @@
                     </pic:cNvPicPr>
                   </pic:nvPicPr>
                   <pic:blipFill>
-                    <a:blip r:embed="rId21">
+                    <a:blip r:embed="rId26">
                       <a:extLst>
                         <a:ext uri="{28A0092B-C50C-407E-A947-70E740481C1C}">
                           <a14:useLocalDpi xmlns:a14="http://schemas.microsoft.com/office/drawing/2010/main" val="0"/>
@@ -5815,7 +5778,6 @@
     <w:p>
       <w:pPr>
         <w:pStyle w:val="Caption"/>
-        <w:jc w:val="both"/>
         <w:rPr>
           <w:lang w:val="en-PH"/>
         </w:rPr>
@@ -5836,7 +5798,7 @@
         <w:rPr>
           <w:noProof/>
         </w:rPr>
-        <w:t>15</w:t>
+        <w:t>16</w:t>
       </w:r>
       <w:r>
         <w:fldChar w:fldCharType="end"/>
@@ -5874,7 +5836,7 @@
                     </pic:cNvPicPr>
                   </pic:nvPicPr>
                   <pic:blipFill>
-                    <a:blip r:embed="rId22">
+                    <a:blip r:embed="rId27">
                       <a:extLst>
                         <a:ext uri="{28A0092B-C50C-407E-A947-70E740481C1C}">
                           <a14:useLocalDpi xmlns:a14="http://schemas.microsoft.com/office/drawing/2010/main" val="0"/>
@@ -5909,7 +5871,6 @@
     <w:p>
       <w:pPr>
         <w:pStyle w:val="Caption"/>
-        <w:jc w:val="both"/>
       </w:pPr>
       <w:r>
         <w:t xml:space="preserve">Fig. </w:t>
@@ -5927,7 +5888,7 @@
         <w:rPr>
           <w:noProof/>
         </w:rPr>
-        <w:t>16</w:t>
+        <w:t>17</w:t>
       </w:r>
       <w:r>
         <w:fldChar w:fldCharType="end"/>
@@ -5953,21 +5914,7 @@
         <w:rPr>
           <w:lang w:val="en-PH"/>
         </w:rPr>
-        <w:t xml:space="preserve">the Google sheet which can be found in the Other Resources section. There are 18 projects and their combined size </w:t>
-      </w:r>
-      <w:proofErr w:type="gramStart"/>
-      <w:r>
-        <w:rPr>
-          <w:lang w:val="en-PH"/>
-        </w:rPr>
-        <w:t>at the moment</w:t>
-      </w:r>
-      <w:proofErr w:type="gramEnd"/>
-      <w:r>
-        <w:rPr>
-          <w:lang w:val="en-PH"/>
-        </w:rPr>
-        <w:t xml:space="preserve"> of testing was 50.1</w:t>
+        <w:t>the Google sheet which can be found in the Other Resources section. There are 18 projects and their combined size at the moment of testing was 50.1</w:t>
       </w:r>
       <w:r>
         <w:rPr>
@@ -6000,6 +5947,7 @@
         <w:rPr>
           <w:lang w:val="en-PH"/>
         </w:rPr>
+        <w:lastRenderedPageBreak/>
         <w:t xml:space="preserve">The latter could be </w:t>
       </w:r>
       <w:r>
@@ -6053,11 +6001,7 @@
         <w:t xml:space="preserve">om folders and imposing arbitrary filters. None of these had any direct consequences on the program. However, an action that did have an effect is </w:t>
       </w:r>
       <w:r>
-        <w:t xml:space="preserve">having too few </w:t>
-      </w:r>
-      <w:r>
-        <w:lastRenderedPageBreak/>
-        <w:t>filters. For example, the author tested the program using only *.java and *.cpp filters but he did not know beforehand that there were *.c and *.h files in the other projects. This might be fixed in future versions by having the system first look up all the file extensions present in the folder.</w:t>
+        <w:t>having too few filters. For example, the author tested the program using only *.java and *.cpp filters but he did not know beforehand that there were *.c and *.h files in the other projects. This might be fixed in future versions by having the system first look up all the file extensions present in the folder.</w:t>
       </w:r>
     </w:p>
     <w:p>
@@ -6092,7 +6036,7 @@
       <w:pPr>
         <w:jc w:val="start"/>
       </w:pPr>
-      <w:hyperlink r:id="rId23" w:anchor="gid=0" w:history="1">
+      <w:hyperlink r:id="rId28" w:anchor="gid=0" w:history="1">
         <w:r>
           <w:rPr>
             <w:rStyle w:val="Hyperlink"/>
@@ -6119,7 +6063,7 @@
       <w:pPr>
         <w:jc w:val="both"/>
       </w:pPr>
-      <w:hyperlink r:id="rId24" w:history="1">
+      <w:hyperlink r:id="rId29" w:history="1">
         <w:r>
           <w:rPr>
             <w:rStyle w:val="Hyperlink"/>
@@ -6163,6 +6107,7 @@
             <w:id w:val="-573587230"/>
             <w:bibliography/>
           </w:sdtPr>
+          <w:sdtEndPr/>
           <w:sdtContent>
             <w:p>
               <w:pPr>
@@ -6987,6 +6932,45 @@
 </w:document>
 </file>
 
+<file path=word/comments.xml><?xml version="1.0" encoding="utf-8"?>
+<w:comments xmlns:cx="http://schemas.microsoft.com/office/drawing/2014/chartex" xmlns:cx1="http://schemas.microsoft.com/office/drawing/2015/9/8/chartex" xmlns:cx2="http://schemas.microsoft.com/office/drawing/2015/10/21/chartex" xmlns:cx3="http://schemas.microsoft.com/office/drawing/2016/5/9/chartex" xmlns:cx4="http://schemas.microsoft.com/office/drawing/2016/5/10/chartex" xmlns:cx5="http://schemas.microsoft.com/office/drawing/2016/5/11/chartex" xmlns:cx6="http://schemas.microsoft.com/office/drawing/2016/5/12/chartex" xmlns:cx7="http://schemas.microsoft.com/office/drawing/2016/5/13/chartex" xmlns:cx8="http://schemas.microsoft.com/office/drawing/2016/5/14/chartex" xmlns:mc="http://schemas.openxmlformats.org/markup-compatibility/2006" xmlns:aink="http://schemas.microsoft.com/office/drawing/2016/ink" xmlns:am3d="http://schemas.microsoft.com/office/drawing/2017/model3d" xmlns:o="urn:schemas-microsoft-com:office:office" xmlns:r="http://purl.oclc.org/ooxml/officeDocument/relationships" xmlns:m="http://purl.oclc.org/ooxml/officeDocument/math" xmlns:v="urn:schemas-microsoft-com:vml" xmlns:wp14="http://schemas.microsoft.com/office/word/2010/wordprocessingDrawing" xmlns:wp="http://purl.oclc.org/ooxml/drawingml/wordprocessingDrawing" xmlns:w10="urn:schemas-microsoft-com:office:word" xmlns:w="http://purl.oclc.org/ooxml/wordprocessingml/main" xmlns:w14="http://schemas.microsoft.com/office/word/2010/wordml" xmlns:w15="http://schemas.microsoft.com/office/word/2012/wordml" xmlns:w16cex="http://schemas.microsoft.com/office/word/2018/wordml/cex" xmlns:w16cid="http://schemas.microsoft.com/office/word/2016/wordml/cid" xmlns:w16="http://schemas.microsoft.com/office/word/2018/wordml" xmlns:w16se="http://schemas.microsoft.com/office/word/2015/wordml/symex" xmlns:wpi="http://schemas.microsoft.com/office/word/2010/wordprocessingInk" xmlns:wne="http://schemas.microsoft.com/office/word/2006/wordml" mc:Ignorable="w14 w15 w16se w16cid w16 w16cex wne wp14">
+  <w:comment w:id="0" w:author="Emil John Lopez" w:date="2020-02-27T19:56:00Z" w:initials="EJL">
+    <w:p>
+      <w:pPr>
+        <w:pStyle w:val="CommentText"/>
+      </w:pPr>
+      <w:r>
+        <w:rPr>
+          <w:rStyle w:val="CommentReference"/>
+        </w:rPr>
+        <w:annotationRef/>
+      </w:r>
+      <w:r>
+        <w:t>Finish</w:t>
+      </w:r>
+    </w:p>
+  </w:comment>
+</w:comments>
+</file>
+
+<file path=word/commentsExtended.xml><?xml version="1.0" encoding="utf-8"?>
+<w15:commentsEx xmlns:cx="http://schemas.microsoft.com/office/drawing/2014/chartex" xmlns:cx1="http://schemas.microsoft.com/office/drawing/2015/9/8/chartex" xmlns:cx2="http://schemas.microsoft.com/office/drawing/2015/10/21/chartex" xmlns:cx3="http://schemas.microsoft.com/office/drawing/2016/5/9/chartex" xmlns:cx4="http://schemas.microsoft.com/office/drawing/2016/5/10/chartex" xmlns:cx5="http://schemas.microsoft.com/office/drawing/2016/5/11/chartex" xmlns:cx6="http://schemas.microsoft.com/office/drawing/2016/5/12/chartex" xmlns:cx7="http://schemas.microsoft.com/office/drawing/2016/5/13/chartex" xmlns:cx8="http://schemas.microsoft.com/office/drawing/2016/5/14/chartex" xmlns:mc="http://schemas.openxmlformats.org/markup-compatibility/2006" xmlns:aink="http://schemas.microsoft.com/office/drawing/2016/ink" xmlns:am3d="http://schemas.microsoft.com/office/drawing/2017/model3d" xmlns:o="urn:schemas-microsoft-com:office:office" xmlns:r="http://purl.oclc.org/ooxml/officeDocument/relationships" xmlns:m="http://purl.oclc.org/ooxml/officeDocument/math" xmlns:v="urn:schemas-microsoft-com:vml" xmlns:wp14="http://schemas.microsoft.com/office/word/2010/wordprocessingDrawing" xmlns:wp="http://purl.oclc.org/ooxml/drawingml/wordprocessingDrawing" xmlns:w10="urn:schemas-microsoft-com:office:word" xmlns:w="http://purl.oclc.org/ooxml/wordprocessingml/main" xmlns:w14="http://schemas.microsoft.com/office/word/2010/wordml" xmlns:w15="http://schemas.microsoft.com/office/word/2012/wordml" xmlns:w16cex="http://schemas.microsoft.com/office/word/2018/wordml/cex" xmlns:w16cid="http://schemas.microsoft.com/office/word/2016/wordml/cid" xmlns:w16="http://schemas.microsoft.com/office/word/2018/wordml" xmlns:w16se="http://schemas.microsoft.com/office/word/2015/wordml/symex" xmlns:wpi="http://schemas.microsoft.com/office/word/2010/wordprocessingInk" xmlns:wne="http://schemas.microsoft.com/office/word/2006/wordml" mc:Ignorable="w14 w15 w16se w16cid w16 w16cex wne wp14">
+  <w15:commentEx w15:paraId="559458E8" w15:done="0"/>
+</w15:commentsEx>
+</file>
+
+<file path=word/commentsExtensible.xml><?xml version="1.0" encoding="utf-8"?>
+<w16cex:commentsExtensible xmlns:cx="http://schemas.microsoft.com/office/drawing/2014/chartex" xmlns:cx1="http://schemas.microsoft.com/office/drawing/2015/9/8/chartex" xmlns:cx2="http://schemas.microsoft.com/office/drawing/2015/10/21/chartex" xmlns:cx3="http://schemas.microsoft.com/office/drawing/2016/5/9/chartex" xmlns:cx4="http://schemas.microsoft.com/office/drawing/2016/5/10/chartex" xmlns:cx5="http://schemas.microsoft.com/office/drawing/2016/5/11/chartex" xmlns:cx6="http://schemas.microsoft.com/office/drawing/2016/5/12/chartex" xmlns:cx7="http://schemas.microsoft.com/office/drawing/2016/5/13/chartex" xmlns:cx8="http://schemas.microsoft.com/office/drawing/2016/5/14/chartex" xmlns:mc="http://schemas.openxmlformats.org/markup-compatibility/2006" xmlns:aink="http://schemas.microsoft.com/office/drawing/2016/ink" xmlns:am3d="http://schemas.microsoft.com/office/drawing/2017/model3d" xmlns:o="urn:schemas-microsoft-com:office:office" xmlns:r="http://purl.oclc.org/ooxml/officeDocument/relationships" xmlns:m="http://purl.oclc.org/ooxml/officeDocument/math" xmlns:v="urn:schemas-microsoft-com:vml" xmlns:wp14="http://schemas.microsoft.com/office/word/2010/wordprocessingDrawing" xmlns:wp="http://purl.oclc.org/ooxml/drawingml/wordprocessingDrawing" xmlns:w10="urn:schemas-microsoft-com:office:word" xmlns:w="http://purl.oclc.org/ooxml/wordprocessingml/main" xmlns:w14="http://schemas.microsoft.com/office/word/2010/wordml" xmlns:w15="http://schemas.microsoft.com/office/word/2012/wordml" xmlns:w16cex="http://schemas.microsoft.com/office/word/2018/wordml/cex" xmlns:w16cid="http://schemas.microsoft.com/office/word/2016/wordml/cid" xmlns:w16="http://schemas.microsoft.com/office/word/2018/wordml" xmlns:w16se="http://schemas.microsoft.com/office/word/2015/wordml/symex" xmlns:wpi="http://schemas.microsoft.com/office/word/2010/wordprocessingInk" xmlns:wne="http://schemas.microsoft.com/office/word/2006/wordml" mc:Ignorable="w14 w15 w16se w16cid w16 w16cex wne wp14">
+  <w16cex:commentExtensible w16cex:durableId="22029D88" w16cex:dateUtc="2020-02-27T11:56:00Z"/>
+</w16cex:commentsExtensible>
+</file>
+
+<file path=word/commentsIds.xml><?xml version="1.0" encoding="utf-8"?>
+<w16cid:commentsIds xmlns:cx="http://schemas.microsoft.com/office/drawing/2014/chartex" xmlns:cx1="http://schemas.microsoft.com/office/drawing/2015/9/8/chartex" xmlns:cx2="http://schemas.microsoft.com/office/drawing/2015/10/21/chartex" xmlns:cx3="http://schemas.microsoft.com/office/drawing/2016/5/9/chartex" xmlns:cx4="http://schemas.microsoft.com/office/drawing/2016/5/10/chartex" xmlns:cx5="http://schemas.microsoft.com/office/drawing/2016/5/11/chartex" xmlns:cx6="http://schemas.microsoft.com/office/drawing/2016/5/12/chartex" xmlns:cx7="http://schemas.microsoft.com/office/drawing/2016/5/13/chartex" xmlns:cx8="http://schemas.microsoft.com/office/drawing/2016/5/14/chartex" xmlns:mc="http://schemas.openxmlformats.org/markup-compatibility/2006" xmlns:aink="http://schemas.microsoft.com/office/drawing/2016/ink" xmlns:am3d="http://schemas.microsoft.com/office/drawing/2017/model3d" xmlns:o="urn:schemas-microsoft-com:office:office" xmlns:r="http://purl.oclc.org/ooxml/officeDocument/relationships" xmlns:m="http://purl.oclc.org/ooxml/officeDocument/math" xmlns:v="urn:schemas-microsoft-com:vml" xmlns:wp14="http://schemas.microsoft.com/office/word/2010/wordprocessingDrawing" xmlns:wp="http://purl.oclc.org/ooxml/drawingml/wordprocessingDrawing" xmlns:w10="urn:schemas-microsoft-com:office:word" xmlns:w="http://purl.oclc.org/ooxml/wordprocessingml/main" xmlns:w14="http://schemas.microsoft.com/office/word/2010/wordml" xmlns:w15="http://schemas.microsoft.com/office/word/2012/wordml" xmlns:w16cex="http://schemas.microsoft.com/office/word/2018/wordml/cex" xmlns:w16cid="http://schemas.microsoft.com/office/word/2016/wordml/cid" xmlns:w16="http://schemas.microsoft.com/office/word/2018/wordml" xmlns:w16se="http://schemas.microsoft.com/office/word/2015/wordml/symex" xmlns:wpi="http://schemas.microsoft.com/office/word/2010/wordprocessingInk" xmlns:wne="http://schemas.microsoft.com/office/word/2006/wordml" mc:Ignorable="w14 w15 w16se w16cid w16 w16cex wne wp14">
+  <w16cid:commentId w16cid:paraId="559458E8" w16cid:durableId="22029D88"/>
+</w16cid:commentsIds>
+</file>
+
 <file path=word/endnotes.xml><?xml version="1.0" encoding="utf-8"?>
 <w:endnotes xmlns:cx="http://schemas.microsoft.com/office/drawing/2014/chartex" xmlns:cx1="http://schemas.microsoft.com/office/drawing/2015/9/8/chartex" xmlns:cx2="http://schemas.microsoft.com/office/drawing/2015/10/21/chartex" xmlns:cx3="http://schemas.microsoft.com/office/drawing/2016/5/9/chartex" xmlns:cx4="http://schemas.microsoft.com/office/drawing/2016/5/10/chartex" xmlns:cx5="http://schemas.microsoft.com/office/drawing/2016/5/11/chartex" xmlns:cx6="http://schemas.microsoft.com/office/drawing/2016/5/12/chartex" xmlns:cx7="http://schemas.microsoft.com/office/drawing/2016/5/13/chartex" xmlns:cx8="http://schemas.microsoft.com/office/drawing/2016/5/14/chartex" xmlns:mc="http://schemas.openxmlformats.org/markup-compatibility/2006" xmlns:aink="http://schemas.microsoft.com/office/drawing/2016/ink" xmlns:am3d="http://schemas.microsoft.com/office/drawing/2017/model3d" xmlns:o="urn:schemas-microsoft-com:office:office" xmlns:r="http://purl.oclc.org/ooxml/officeDocument/relationships" xmlns:m="http://purl.oclc.org/ooxml/officeDocument/math" xmlns:v="urn:schemas-microsoft-com:vml" xmlns:wp14="http://schemas.microsoft.com/office/word/2010/wordprocessingDrawing" xmlns:wp="http://purl.oclc.org/ooxml/drawingml/wordprocessingDrawing" xmlns:w10="urn:schemas-microsoft-com:office:word" xmlns:w="http://purl.oclc.org/ooxml/wordprocessingml/main" xmlns:w14="http://schemas.microsoft.com/office/word/2010/wordml" xmlns:w15="http://schemas.microsoft.com/office/word/2012/wordml" xmlns:w16cex="http://schemas.microsoft.com/office/word/2018/wordml/cex" xmlns:w16cid="http://schemas.microsoft.com/office/word/2016/wordml/cid" xmlns:w16="http://schemas.microsoft.com/office/word/2018/wordml" xmlns:w16se="http://schemas.microsoft.com/office/word/2015/wordml/symex" xmlns:wpi="http://schemas.microsoft.com/office/word/2010/wordprocessingInk" xmlns:wne="http://schemas.microsoft.com/office/word/2006/wordml" mc:Ignorable="w14 w15 w16se w16cid w16 w16cex wne wp14">
   <w:endnote w:type="separator" w:id="-1">
@@ -9353,6 +9337,14 @@
     <w:abstractNumId w:val="29"/>
   </w:num>
 </w:numbering>
+</file>
+
+<file path=word/people.xml><?xml version="1.0" encoding="utf-8"?>
+<w15:people xmlns:cx="http://schemas.microsoft.com/office/drawing/2014/chartex" xmlns:cx1="http://schemas.microsoft.com/office/drawing/2015/9/8/chartex" xmlns:cx2="http://schemas.microsoft.com/office/drawing/2015/10/21/chartex" xmlns:cx3="http://schemas.microsoft.com/office/drawing/2016/5/9/chartex" xmlns:cx4="http://schemas.microsoft.com/office/drawing/2016/5/10/chartex" xmlns:cx5="http://schemas.microsoft.com/office/drawing/2016/5/11/chartex" xmlns:cx6="http://schemas.microsoft.com/office/drawing/2016/5/12/chartex" xmlns:cx7="http://schemas.microsoft.com/office/drawing/2016/5/13/chartex" xmlns:cx8="http://schemas.microsoft.com/office/drawing/2016/5/14/chartex" xmlns:mc="http://schemas.openxmlformats.org/markup-compatibility/2006" xmlns:aink="http://schemas.microsoft.com/office/drawing/2016/ink" xmlns:am3d="http://schemas.microsoft.com/office/drawing/2017/model3d" xmlns:o="urn:schemas-microsoft-com:office:office" xmlns:r="http://purl.oclc.org/ooxml/officeDocument/relationships" xmlns:m="http://purl.oclc.org/ooxml/officeDocument/math" xmlns:v="urn:schemas-microsoft-com:vml" xmlns:wp14="http://schemas.microsoft.com/office/word/2010/wordprocessingDrawing" xmlns:wp="http://purl.oclc.org/ooxml/drawingml/wordprocessingDrawing" xmlns:w10="urn:schemas-microsoft-com:office:word" xmlns:w="http://purl.oclc.org/ooxml/wordprocessingml/main" xmlns:w14="http://schemas.microsoft.com/office/word/2010/wordml" xmlns:w15="http://schemas.microsoft.com/office/word/2012/wordml" xmlns:w16cex="http://schemas.microsoft.com/office/word/2018/wordml/cex" xmlns:w16cid="http://schemas.microsoft.com/office/word/2016/wordml/cid" xmlns:w16="http://schemas.microsoft.com/office/word/2018/wordml" xmlns:w16se="http://schemas.microsoft.com/office/word/2015/wordml/symex" xmlns:wpi="http://schemas.microsoft.com/office/word/2010/wordprocessingInk" xmlns:wne="http://schemas.microsoft.com/office/word/2006/wordml" mc:Ignorable="w14 w15 w16se w16cid w16 w16cex wne wp14">
+  <w15:person w15:author="Emil John Lopez">
+    <w15:presenceInfo w15:providerId="Windows Live" w15:userId="0456f1ecbc76c9fe"/>
+  </w15:person>
+</w15:people>
 </file>
 
 <file path=word/styles.xml><?xml version="1.0" encoding="utf-8"?>
@@ -9789,6 +9781,7 @@
   <w:style w:type="character" w:default="1" w:styleId="DefaultParagraphFont">
     <w:name w:val="Default Paragraph Font"/>
     <w:uiPriority w:val="1"/>
+    <w:semiHidden/>
     <w:unhideWhenUsed/>
   </w:style>
   <w:style w:type="table" w:default="1" w:styleId="TableNormal">
@@ -10165,9 +10158,10 @@
     <w:autoRedefine/>
     <w:unhideWhenUsed/>
     <w:qFormat/>
-    <w:rsid w:val="00CB4B22"/>
+    <w:rsid w:val="003461EF"/>
     <w:pPr>
       <w:spacing w:after="10pt"/>
+      <w:ind w:firstLine="7.10pt"/>
       <w:jc w:val="start"/>
     </w:pPr>
     <w:rPr>
@@ -10228,6 +10222,51 @@
     <w:rPr>
       <w:color w:val="0000FF"/>
       <w:u w:val="single"/>
+    </w:rPr>
+  </w:style>
+  <w:style w:type="character" w:styleId="CommentReference">
+    <w:name w:val="annotation reference"/>
+    <w:basedOn w:val="DefaultParagraphFont"/>
+    <w:rsid w:val="00586345"/>
+    <w:rPr>
+      <w:sz w:val="16"/>
+      <w:szCs w:val="16"/>
+    </w:rPr>
+  </w:style>
+  <w:style w:type="paragraph" w:styleId="CommentText">
+    <w:name w:val="annotation text"/>
+    <w:basedOn w:val="Normal"/>
+    <w:link w:val="CommentTextChar"/>
+    <w:rsid w:val="00586345"/>
+  </w:style>
+  <w:style w:type="character" w:customStyle="1" w:styleId="CommentTextChar">
+    <w:name w:val="Comment Text Char"/>
+    <w:basedOn w:val="DefaultParagraphFont"/>
+    <w:link w:val="CommentText"/>
+    <w:rsid w:val="00586345"/>
+  </w:style>
+  <w:style w:type="paragraph" w:styleId="CommentSubject">
+    <w:name w:val="annotation subject"/>
+    <w:basedOn w:val="CommentText"/>
+    <w:next w:val="CommentText"/>
+    <w:link w:val="CommentSubjectChar"/>
+    <w:semiHidden/>
+    <w:unhideWhenUsed/>
+    <w:rsid w:val="00586345"/>
+    <w:rPr>
+      <w:b/>
+      <w:bCs/>
+    </w:rPr>
+  </w:style>
+  <w:style w:type="character" w:customStyle="1" w:styleId="CommentSubjectChar">
+    <w:name w:val="Comment Subject Char"/>
+    <w:basedOn w:val="CommentTextChar"/>
+    <w:link w:val="CommentSubject"/>
+    <w:semiHidden/>
+    <w:rsid w:val="00586345"/>
+    <w:rPr>
+      <w:b/>
+      <w:bCs/>
     </w:rPr>
   </w:style>
 </w:styles>
@@ -10835,7 +10874,7 @@
 </file>
 
 <file path=customXml/itemProps1.xml><?xml version="1.0" encoding="utf-8"?>
-<ds:datastoreItem xmlns:ds="http://purl.oclc.org/ooxml/officeDocument/customXml" ds:itemID="{19D98946-49BD-4480-84A6-7294AE1FF87C}">
+<ds:datastoreItem xmlns:ds="http://purl.oclc.org/ooxml/officeDocument/customXml" ds:itemID="{8CA0FCA9-AB79-49C0-95D4-7B1A36D2D45B}">
   <ds:schemaRefs>
     <ds:schemaRef ds:uri="http://schemas.openxmlformats.org/officeDocument/2006/bibliography"/>
   </ds:schemaRefs>

</xml_diff>

<commit_message>
FINAL: Final versions of everything added
</commit_message>
<xml_diff>
--- a/docs/IEEE_Docs.docx
+++ b/docs/IEEE_Docs.docx
@@ -59,7 +59,7 @@
         <w:rPr>
           <w:sz w:val="18"/>
           <w:szCs w:val="18"/>
-          <w:lang w:val="en-PH"/>
+          <w:lang w:val="es-ES"/>
         </w:rPr>
         <w:br w:type="column"/>
       </w:r>
@@ -229,40 +229,7 @@
         <w:t>Keywords—</w:t>
       </w:r>
       <w:r>
-        <w:t>component</w:t>
-      </w:r>
-      <w:r>
-        <w:t>,</w:t>
-      </w:r>
-      <w:r>
-        <w:t xml:space="preserve"> formatting</w:t>
-      </w:r>
-      <w:r>
-        <w:t>,</w:t>
-      </w:r>
-      <w:r>
-        <w:t xml:space="preserve"> style</w:t>
-      </w:r>
-      <w:r>
-        <w:t>,</w:t>
-      </w:r>
-      <w:r>
-        <w:t xml:space="preserve"> styling</w:t>
-      </w:r>
-      <w:r>
-        <w:t>,</w:t>
-      </w:r>
-      <w:r>
-        <w:t xml:space="preserve"> insert (</w:t>
-      </w:r>
-      <w:r>
-        <w:rPr>
-          <w:b w:val="0"/>
-        </w:rPr>
-        <w:t>key words</w:t>
-      </w:r>
-      <w:r>
-        <w:t>)</w:t>
+        <w:t>simlarity, plagiarism, token</w:t>
       </w:r>
     </w:p>
     <w:p>
@@ -1080,27 +1047,14 @@
       <w:r>
         <w:t xml:space="preserve">Fig. </w:t>
       </w:r>
-      <w:r>
-        <w:fldChar w:fldCharType="begin"/>
-      </w:r>
-      <w:r>
-        <w:instrText xml:space="preserve"> SEQ Fig. \* ARABIC </w:instrText>
-      </w:r>
-      <w:r>
-        <w:fldChar w:fldCharType="separate"/>
-      </w:r>
-      <w:r>
-        <w:rPr>
-          <w:noProof/>
-        </w:rPr>
-        <w:t>1</w:t>
-      </w:r>
-      <w:r>
-        <w:rPr>
-          <w:noProof/>
-        </w:rPr>
-        <w:fldChar w:fldCharType="end"/>
-      </w:r>
+      <w:fldSimple w:instr=" SEQ Fig. \* ARABIC ">
+        <w:r>
+          <w:rPr>
+            <w:noProof/>
+          </w:rPr>
+          <w:t>1</w:t>
+        </w:r>
+      </w:fldSimple>
       <w:r>
         <w:t>. Class Diagram of Entire System</w:t>
       </w:r>
@@ -1392,7 +1346,13 @@
         <w:t xml:space="preserve">This program was developed </w:t>
       </w:r>
       <w:r>
-        <w:t>with the Evolutionary SDLC model</w:t>
+        <w:t xml:space="preserve">with the </w:t>
+      </w:r>
+      <w:r>
+        <w:t>Agile</w:t>
+      </w:r>
+      <w:r>
+        <w:t xml:space="preserve"> SDLC model</w:t>
       </w:r>
       <w:r>
         <w:t xml:space="preserve"> in mind. In pa</w:t>
@@ -1416,7 +1376,25 @@
         <w:t xml:space="preserve"> </w:t>
       </w:r>
       <w:r>
-        <w:t xml:space="preserve">During this time, he found problems in the requirements that could be not be designed properly and so he had to change some of the requirements to fit the system. Finally, he began developing a well-built prototype which could handle individual file comparisons at first. When the demand for project-based comparisons arrived from the </w:t>
+        <w:t xml:space="preserve">During this time, </w:t>
+      </w:r>
+      <w:r>
+        <w:t>they</w:t>
+      </w:r>
+      <w:r>
+        <w:t xml:space="preserve"> found problems in the requirements that could be not be designed properly and so </w:t>
+      </w:r>
+      <w:r>
+        <w:t>they</w:t>
+      </w:r>
+      <w:r>
+        <w:t xml:space="preserve"> had to change some of the requirements to fit the system. Finally, </w:t>
+      </w:r>
+      <w:r>
+        <w:t>they</w:t>
+      </w:r>
+      <w:r>
+        <w:t xml:space="preserve"> began developing a well-built prototype which could handle individual file comparisons at first. When the demand for project-based comparisons arrived from the </w:t>
       </w:r>
       <w:r>
         <w:rPr>
@@ -2373,24 +2351,14 @@
                         <w:r>
                           <w:t xml:space="preserve">Fig. </w:t>
                         </w:r>
-                        <w:r>
-                          <w:fldChar w:fldCharType="begin"/>
-                        </w:r>
-                        <w:r>
-                          <w:instrText xml:space="preserve"> SEQ Fig. \* ARABIC </w:instrText>
-                        </w:r>
-                        <w:r>
-                          <w:fldChar w:fldCharType="separate"/>
-                        </w:r>
-                        <w:r>
-                          <w:rPr>
-                            <w:noProof/>
-                          </w:rPr>
-                          <w:t>2</w:t>
-                        </w:r>
-                        <w:r>
-                          <w:fldChar w:fldCharType="end"/>
-                        </w:r>
+                        <w:fldSimple w:instr=" SEQ Fig. \* ARABIC ">
+                          <w:r>
+                            <w:rPr>
+                              <w:noProof/>
+                            </w:rPr>
+                            <w:t>2</w:t>
+                          </w:r>
+                        </w:fldSimple>
                         <w:r>
                           <w:t>. Algorithmic Flow of the System</w:t>
                         </w:r>
@@ -2446,7 +2414,7 @@
                         </a:ext>
                       </a:extLst>
                     </a:blip>
-                    <a:srcRect l="5.048%" t="32.331%"/>
+                    <a:srcRect l="5.048%" t="32.33%"/>
                     <a:stretch/>
                   </pic:blipFill>
                   <pic:spPr bwMode="auto">
@@ -2482,27 +2450,14 @@
       <w:r>
         <w:t xml:space="preserve">Fig. </w:t>
       </w:r>
-      <w:r>
-        <w:fldChar w:fldCharType="begin"/>
-      </w:r>
-      <w:r>
-        <w:instrText xml:space="preserve"> SEQ Fig. \* ARABIC </w:instrText>
-      </w:r>
-      <w:r>
-        <w:fldChar w:fldCharType="separate"/>
-      </w:r>
-      <w:r>
-        <w:rPr>
-          <w:noProof/>
-        </w:rPr>
-        <w:t>3</w:t>
-      </w:r>
-      <w:r>
-        <w:rPr>
-          <w:noProof/>
-        </w:rPr>
-        <w:fldChar w:fldCharType="end"/>
-      </w:r>
+      <w:fldSimple w:instr=" SEQ Fig. \* ARABIC ">
+        <w:r>
+          <w:rPr>
+            <w:noProof/>
+          </w:rPr>
+          <w:t>3</w:t>
+        </w:r>
+      </w:fldSimple>
       <w:r>
         <w:t>. General Comparison Algorithm</w:t>
       </w:r>
@@ -2594,27 +2549,14 @@
       <w:r>
         <w:t xml:space="preserve">Fig. </w:t>
       </w:r>
-      <w:r>
-        <w:fldChar w:fldCharType="begin"/>
-      </w:r>
-      <w:r>
-        <w:instrText xml:space="preserve"> SEQ Fig. \* ARABIC </w:instrText>
-      </w:r>
-      <w:r>
-        <w:fldChar w:fldCharType="separate"/>
-      </w:r>
-      <w:r>
-        <w:rPr>
-          <w:noProof/>
-        </w:rPr>
-        <w:t>4</w:t>
-      </w:r>
-      <w:r>
-        <w:rPr>
-          <w:noProof/>
-        </w:rPr>
-        <w:fldChar w:fldCharType="end"/>
-      </w:r>
+      <w:fldSimple w:instr=" SEQ Fig. \* ARABIC ">
+        <w:r>
+          <w:rPr>
+            <w:noProof/>
+          </w:rPr>
+          <w:t>4</w:t>
+        </w:r>
+      </w:fldSimple>
       <w:r>
         <w:t>. UML Diagram for ComparisonStrategy</w:t>
       </w:r>
@@ -2932,27 +2874,14 @@
       <w:r>
         <w:t xml:space="preserve">Fig. </w:t>
       </w:r>
-      <w:r>
-        <w:fldChar w:fldCharType="begin"/>
-      </w:r>
-      <w:r>
-        <w:instrText xml:space="preserve"> SEQ Fig. \* ARABIC </w:instrText>
-      </w:r>
-      <w:r>
-        <w:fldChar w:fldCharType="separate"/>
-      </w:r>
-      <w:r>
-        <w:rPr>
-          <w:noProof/>
-        </w:rPr>
-        <w:t>5</w:t>
-      </w:r>
-      <w:r>
-        <w:rPr>
-          <w:noProof/>
-        </w:rPr>
-        <w:fldChar w:fldCharType="end"/>
-      </w:r>
+      <w:fldSimple w:instr=" SEQ Fig. \* ARABIC ">
+        <w:r>
+          <w:rPr>
+            <w:noProof/>
+          </w:rPr>
+          <w:t>5</w:t>
+        </w:r>
+      </w:fldSimple>
       <w:r>
         <w:t>. Token Class UML</w:t>
       </w:r>
@@ -3031,7 +2960,13 @@
         <w:rPr>
           <w:lang w:val="en-PH"/>
         </w:rPr>
-        <w:t xml:space="preserve"> Clustering</w:t>
+        <w:t xml:space="preserve"> </w:t>
+      </w:r>
+      <w:r>
+        <w:rPr>
+          <w:lang w:val="en-PH"/>
+        </w:rPr>
+        <w:t>Partitioning</w:t>
       </w:r>
     </w:p>
     <w:p>
@@ -3316,27 +3251,14 @@
       <w:r>
         <w:t xml:space="preserve">Fig. </w:t>
       </w:r>
-      <w:r>
-        <w:fldChar w:fldCharType="begin"/>
-      </w:r>
-      <w:r>
-        <w:instrText xml:space="preserve"> SEQ Fig. \* ARABIC </w:instrText>
-      </w:r>
-      <w:r>
-        <w:fldChar w:fldCharType="separate"/>
-      </w:r>
-      <w:r>
-        <w:rPr>
-          <w:noProof/>
-        </w:rPr>
-        <w:t>6</w:t>
-      </w:r>
-      <w:r>
-        <w:rPr>
-          <w:noProof/>
-        </w:rPr>
-        <w:fldChar w:fldCharType="end"/>
-      </w:r>
+      <w:fldSimple w:instr=" SEQ Fig. \* ARABIC ">
+        <w:r>
+          <w:rPr>
+            <w:noProof/>
+          </w:rPr>
+          <w:t>6</w:t>
+        </w:r>
+      </w:fldSimple>
       <w:r>
         <w:t>. Example of Obfuscation</w:t>
       </w:r>
@@ -4147,27 +4069,14 @@
       <w:r>
         <w:t xml:space="preserve">Fig. </w:t>
       </w:r>
-      <w:r>
-        <w:fldChar w:fldCharType="begin"/>
-      </w:r>
-      <w:r>
-        <w:instrText xml:space="preserve"> SEQ Fig. \* ARABIC </w:instrText>
-      </w:r>
-      <w:r>
-        <w:fldChar w:fldCharType="separate"/>
-      </w:r>
-      <w:r>
-        <w:rPr>
-          <w:noProof/>
-        </w:rPr>
-        <w:t>7</w:t>
-      </w:r>
-      <w:r>
-        <w:rPr>
-          <w:noProof/>
-        </w:rPr>
-        <w:fldChar w:fldCharType="end"/>
-      </w:r>
+      <w:fldSimple w:instr=" SEQ Fig. \* ARABIC ">
+        <w:r>
+          <w:rPr>
+            <w:noProof/>
+          </w:rPr>
+          <w:t>7</w:t>
+        </w:r>
+      </w:fldSimple>
       <w:r>
         <w:t xml:space="preserve">. </w:t>
       </w:r>
@@ -4331,27 +4240,14 @@
       <w:r>
         <w:t xml:space="preserve">Fig. </w:t>
       </w:r>
-      <w:r>
-        <w:fldChar w:fldCharType="begin"/>
-      </w:r>
-      <w:r>
-        <w:instrText xml:space="preserve"> SEQ Fig. \* ARABIC </w:instrText>
-      </w:r>
-      <w:r>
-        <w:fldChar w:fldCharType="separate"/>
-      </w:r>
-      <w:r>
-        <w:rPr>
-          <w:noProof/>
-        </w:rPr>
-        <w:t>8</w:t>
-      </w:r>
-      <w:r>
-        <w:rPr>
-          <w:noProof/>
-        </w:rPr>
-        <w:fldChar w:fldCharType="end"/>
-      </w:r>
+      <w:fldSimple w:instr=" SEQ Fig. \* ARABIC ">
+        <w:r>
+          <w:rPr>
+            <w:noProof/>
+          </w:rPr>
+          <w:t>8</w:t>
+        </w:r>
+      </w:fldSimple>
       <w:r>
         <w:t>. Configured GUI of the Multi-Project Folder Menu</w:t>
       </w:r>
@@ -4463,27 +4359,14 @@
       <w:r>
         <w:t xml:space="preserve">Fig. </w:t>
       </w:r>
-      <w:r>
-        <w:fldChar w:fldCharType="begin"/>
-      </w:r>
-      <w:r>
-        <w:instrText xml:space="preserve"> SEQ Fig. \* ARABIC </w:instrText>
-      </w:r>
-      <w:r>
-        <w:fldChar w:fldCharType="separate"/>
-      </w:r>
-      <w:r>
-        <w:rPr>
-          <w:noProof/>
-        </w:rPr>
-        <w:t>9</w:t>
-      </w:r>
-      <w:r>
-        <w:rPr>
-          <w:noProof/>
-        </w:rPr>
-        <w:fldChar w:fldCharType="end"/>
-      </w:r>
+      <w:fldSimple w:instr=" SEQ Fig. \* ARABIC ">
+        <w:r>
+          <w:rPr>
+            <w:noProof/>
+          </w:rPr>
+          <w:t>9</w:t>
+        </w:r>
+      </w:fldSimple>
       <w:r>
         <w:t>. Individual Projects Menu</w:t>
       </w:r>
@@ -4577,27 +4460,14 @@
       <w:r>
         <w:t xml:space="preserve">Fig. </w:t>
       </w:r>
-      <w:r>
-        <w:fldChar w:fldCharType="begin"/>
-      </w:r>
-      <w:r>
-        <w:instrText xml:space="preserve"> SEQ Fig. \* ARABIC </w:instrText>
-      </w:r>
-      <w:r>
-        <w:fldChar w:fldCharType="separate"/>
-      </w:r>
-      <w:r>
-        <w:rPr>
-          <w:noProof/>
-        </w:rPr>
-        <w:t>10</w:t>
-      </w:r>
-      <w:r>
-        <w:rPr>
-          <w:noProof/>
-        </w:rPr>
-        <w:fldChar w:fldCharType="end"/>
-      </w:r>
+      <w:fldSimple w:instr=" SEQ Fig. \* ARABIC ">
+        <w:r>
+          <w:rPr>
+            <w:noProof/>
+          </w:rPr>
+          <w:t>10</w:t>
+        </w:r>
+      </w:fldSimple>
       <w:r>
         <w:t>. Correlation Matrix (Part 1)</w:t>
       </w:r>
@@ -4654,27 +4524,14 @@
       <w:r>
         <w:t xml:space="preserve">Fig. </w:t>
       </w:r>
-      <w:r>
-        <w:fldChar w:fldCharType="begin"/>
-      </w:r>
-      <w:r>
-        <w:instrText xml:space="preserve"> SEQ Fig. \* ARABIC </w:instrText>
-      </w:r>
-      <w:r>
-        <w:fldChar w:fldCharType="separate"/>
-      </w:r>
-      <w:r>
-        <w:rPr>
-          <w:noProof/>
-        </w:rPr>
-        <w:t>11</w:t>
-      </w:r>
-      <w:r>
-        <w:rPr>
-          <w:noProof/>
-        </w:rPr>
-        <w:fldChar w:fldCharType="end"/>
-      </w:r>
+      <w:fldSimple w:instr=" SEQ Fig. \* ARABIC ">
+        <w:r>
+          <w:rPr>
+            <w:noProof/>
+          </w:rPr>
+          <w:t>11</w:t>
+        </w:r>
+      </w:fldSimple>
       <w:r>
         <w:t>. Correlation Matrix (Part 2)</w:t>
       </w:r>
@@ -4735,27 +4592,14 @@
       <w:r>
         <w:t xml:space="preserve">Fig. </w:t>
       </w:r>
-      <w:r>
-        <w:fldChar w:fldCharType="begin"/>
-      </w:r>
-      <w:r>
-        <w:instrText xml:space="preserve"> SEQ Fig. \* ARABIC </w:instrText>
-      </w:r>
-      <w:r>
-        <w:fldChar w:fldCharType="separate"/>
-      </w:r>
-      <w:r>
-        <w:rPr>
-          <w:noProof/>
-        </w:rPr>
-        <w:t>12</w:t>
-      </w:r>
-      <w:r>
-        <w:rPr>
-          <w:noProof/>
-        </w:rPr>
-        <w:fldChar w:fldCharType="end"/>
-      </w:r>
+      <w:fldSimple w:instr=" SEQ Fig. \* ARABIC ">
+        <w:r>
+          <w:rPr>
+            <w:noProof/>
+          </w:rPr>
+          <w:t>12</w:t>
+        </w:r>
+      </w:fldSimple>
       <w:r>
         <w:t>. Correlation Matrix (Part 3)</w:t>
       </w:r>
@@ -4852,27 +4696,14 @@
       <w:r>
         <w:t xml:space="preserve">Fig. </w:t>
       </w:r>
-      <w:r>
-        <w:fldChar w:fldCharType="begin"/>
-      </w:r>
-      <w:r>
-        <w:instrText xml:space="preserve"> SEQ Fig. \* ARABIC </w:instrText>
-      </w:r>
-      <w:r>
-        <w:fldChar w:fldCharType="separate"/>
-      </w:r>
-      <w:r>
-        <w:rPr>
-          <w:noProof/>
-        </w:rPr>
-        <w:t>13</w:t>
-      </w:r>
-      <w:r>
-        <w:rPr>
-          <w:noProof/>
-        </w:rPr>
-        <w:fldChar w:fldCharType="end"/>
-      </w:r>
+      <w:fldSimple w:instr=" SEQ Fig. \* ARABIC ">
+        <w:r>
+          <w:rPr>
+            <w:noProof/>
+          </w:rPr>
+          <w:t>13</w:t>
+        </w:r>
+      </w:fldSimple>
       <w:r>
         <w:t>. Ranking Menu</w:t>
       </w:r>
@@ -4982,7 +4813,1434 @@
         <w:rPr>
           <w:lang w:val="en-PH"/>
         </w:rPr>
-        <w:t>. Here, the author used an open-source library by Ahmed Metwally to calculate these values</w:t>
+        <w:t xml:space="preserve">. </w:t>
+      </w:r>
+      <w:r>
+        <w:rPr>
+          <w:lang w:val="en-PH"/>
+        </w:rPr>
+        <w:t>Below are all the formulas used for this section.</w:t>
+      </w:r>
+      <w:r>
+        <w:rPr>
+          <w:lang w:val="en-PH"/>
+        </w:rPr>
+        <w:t xml:space="preserve"> The definitions are mostly self-explanatory, but the theory behind these metrics is elaborted in </w:t>
+      </w:r>
+      <w:sdt>
+        <w:sdtPr>
+          <w:rPr>
+            <w:lang w:val="en-PH"/>
+          </w:rPr>
+          <w:id w:val="-1974676453"/>
+          <w:citation/>
+        </w:sdtPr>
+        <w:sdtContent>
+          <w:r>
+            <w:rPr>
+              <w:lang w:val="en-PH"/>
+            </w:rPr>
+            <w:fldChar w:fldCharType="begin"/>
+          </w:r>
+          <w:r>
+            <w:rPr>
+              <w:lang w:val="en-PH"/>
+            </w:rPr>
+            <w:instrText xml:space="preserve"> CITATION Vir17 \l en-PH </w:instrText>
+          </w:r>
+          <w:r>
+            <w:rPr>
+              <w:lang w:val="en-PH"/>
+            </w:rPr>
+            <w:fldChar w:fldCharType="separate"/>
+          </w:r>
+          <w:r>
+            <w:rPr>
+              <w:noProof/>
+              <w:lang w:val="en-PH"/>
+            </w:rPr>
+            <w:t>[11]</w:t>
+          </w:r>
+          <w:r>
+            <w:rPr>
+              <w:lang w:val="en-PH"/>
+            </w:rPr>
+            <w:fldChar w:fldCharType="end"/>
+          </w:r>
+        </w:sdtContent>
+      </w:sdt>
+      <w:r>
+        <w:rPr>
+          <w:lang w:val="en-PH"/>
+        </w:rPr>
+        <w:t>.</w:t>
+      </w:r>
+    </w:p>
+    <w:p>
+      <w:pPr>
+        <w:ind w:firstLine="14.20pt"/>
+        <w:rPr>
+          <w:lang w:val="en-PH"/>
+        </w:rPr>
+      </w:pPr>
+      <m:oMathPara>
+        <m:oMath>
+          <m:sSub>
+            <m:sSubPr>
+              <m:ctrlPr>
+                <w:rPr>
+                  <w:rFonts w:ascii="Cambria Math" w:hAnsi="Cambria Math"/>
+                  <w:i/>
+                  <w:lang w:val="en-PH"/>
+                </w:rPr>
+              </m:ctrlPr>
+            </m:sSubPr>
+            <m:e>
+              <m:r>
+                <w:rPr>
+                  <w:rFonts w:ascii="Cambria Math" w:hAnsi="Cambria Math"/>
+                  <w:lang w:val="en-PH"/>
+                </w:rPr>
+                <m:t>n</m:t>
+              </m:r>
+            </m:e>
+            <m:sub>
+              <m:r>
+                <w:rPr>
+                  <w:rFonts w:ascii="Cambria Math" w:hAnsi="Cambria Math"/>
+                  <w:lang w:val="en-PH"/>
+                </w:rPr>
+                <m:t>1</m:t>
+              </m:r>
+            </m:sub>
+          </m:sSub>
+          <m:r>
+            <w:rPr>
+              <w:rFonts w:ascii="Cambria Math" w:hAnsi="Cambria Math"/>
+              <w:lang w:val="en-PH"/>
+            </w:rPr>
+            <m:t>:=distinct operators</m:t>
+          </m:r>
+        </m:oMath>
+      </m:oMathPara>
+    </w:p>
+    <w:p>
+      <w:pPr>
+        <w:ind w:firstLine="14.20pt"/>
+        <w:rPr>
+          <w:lang w:val="en-PH"/>
+        </w:rPr>
+      </w:pPr>
+      <m:oMathPara>
+        <m:oMath>
+          <m:sSub>
+            <m:sSubPr>
+              <m:ctrlPr>
+                <w:rPr>
+                  <w:rFonts w:ascii="Cambria Math" w:hAnsi="Cambria Math"/>
+                  <w:i/>
+                  <w:lang w:val="en-PH"/>
+                </w:rPr>
+              </m:ctrlPr>
+            </m:sSubPr>
+            <m:e>
+              <m:r>
+                <w:rPr>
+                  <w:rFonts w:ascii="Cambria Math" w:hAnsi="Cambria Math"/>
+                  <w:lang w:val="en-PH"/>
+                </w:rPr>
+                <m:t>n</m:t>
+              </m:r>
+            </m:e>
+            <m:sub>
+              <m:r>
+                <w:rPr>
+                  <w:rFonts w:ascii="Cambria Math" w:hAnsi="Cambria Math"/>
+                  <w:lang w:val="en-PH"/>
+                </w:rPr>
+                <m:t>2</m:t>
+              </m:r>
+            </m:sub>
+          </m:sSub>
+          <m:r>
+            <w:rPr>
+              <w:rFonts w:ascii="Cambria Math" w:hAnsi="Cambria Math"/>
+              <w:lang w:val="en-PH"/>
+            </w:rPr>
+            <m:t>:=distinct operands</m:t>
+          </m:r>
+        </m:oMath>
+      </m:oMathPara>
+    </w:p>
+    <w:p>
+      <w:pPr>
+        <w:ind w:firstLine="14.20pt"/>
+        <w:rPr>
+          <w:lang w:val="en-PH"/>
+        </w:rPr>
+      </w:pPr>
+      <m:oMathPara>
+        <m:oMath>
+          <m:sSub>
+            <m:sSubPr>
+              <m:ctrlPr>
+                <w:rPr>
+                  <w:rFonts w:ascii="Cambria Math" w:hAnsi="Cambria Math"/>
+                  <w:i/>
+                  <w:lang w:val="en-PH"/>
+                </w:rPr>
+              </m:ctrlPr>
+            </m:sSubPr>
+            <m:e>
+              <m:r>
+                <w:rPr>
+                  <w:rFonts w:ascii="Cambria Math" w:hAnsi="Cambria Math"/>
+                  <w:lang w:val="en-PH"/>
+                </w:rPr>
+                <m:t>N</m:t>
+              </m:r>
+            </m:e>
+            <m:sub>
+              <m:r>
+                <w:rPr>
+                  <w:rFonts w:ascii="Cambria Math" w:hAnsi="Cambria Math"/>
+                  <w:lang w:val="en-PH"/>
+                </w:rPr>
+                <m:t>1</m:t>
+              </m:r>
+            </m:sub>
+          </m:sSub>
+          <m:r>
+            <w:rPr>
+              <w:rFonts w:ascii="Cambria Math" w:hAnsi="Cambria Math"/>
+              <w:lang w:val="en-PH"/>
+            </w:rPr>
+            <m:t>:=total operators</m:t>
+          </m:r>
+        </m:oMath>
+      </m:oMathPara>
+    </w:p>
+    <w:p>
+      <w:pPr>
+        <w:keepNext/>
+        <w:ind w:firstLine="14.20pt"/>
+        <w:rPr>
+          <w:lang w:val="en-PH"/>
+        </w:rPr>
+      </w:pPr>
+      <m:oMathPara>
+        <m:oMath>
+          <m:sSub>
+            <m:sSubPr>
+              <m:ctrlPr>
+                <w:rPr>
+                  <w:rFonts w:ascii="Cambria Math" w:hAnsi="Cambria Math"/>
+                  <w:i/>
+                  <w:lang w:val="en-PH"/>
+                </w:rPr>
+              </m:ctrlPr>
+            </m:sSubPr>
+            <m:e>
+              <m:r>
+                <w:rPr>
+                  <w:rFonts w:ascii="Cambria Math" w:hAnsi="Cambria Math"/>
+                  <w:lang w:val="en-PH"/>
+                </w:rPr>
+                <m:t>N</m:t>
+              </m:r>
+            </m:e>
+            <m:sub>
+              <m:r>
+                <w:rPr>
+                  <w:rFonts w:ascii="Cambria Math" w:hAnsi="Cambria Math"/>
+                  <w:lang w:val="en-PH"/>
+                </w:rPr>
+                <m:t>2</m:t>
+              </m:r>
+            </m:sub>
+          </m:sSub>
+          <m:r>
+            <w:rPr>
+              <w:rFonts w:ascii="Cambria Math" w:hAnsi="Cambria Math"/>
+              <w:lang w:val="en-PH"/>
+            </w:rPr>
+            <m:t>:=total operands</m:t>
+          </m:r>
+        </m:oMath>
+      </m:oMathPara>
+    </w:p>
+    <w:p>
+      <w:pPr>
+        <w:pStyle w:val="Caption"/>
+        <w:jc w:val="center"/>
+        <w:rPr>
+          <w:lang w:val="en-PH"/>
+        </w:rPr>
+      </w:pPr>
+      <w:r>
+        <w:t xml:space="preserve">Fig. </w:t>
+      </w:r>
+      <w:fldSimple w:instr=" SEQ Fig. \* ARABIC ">
+        <w:r>
+          <w:rPr>
+            <w:noProof/>
+          </w:rPr>
+          <w:t>14</w:t>
+        </w:r>
+      </w:fldSimple>
+      <w:r>
+        <w:t>. Definition of Variables</w:t>
+      </w:r>
+    </w:p>
+    <w:p>
+      <w:pPr>
+        <w:keepNext/>
+        <w:ind w:firstLine="14.20pt"/>
+        <w:rPr>
+          <w:lang w:val="en-PH"/>
+        </w:rPr>
+      </w:pPr>
+      <m:oMathPara>
+        <m:oMath>
+          <m:r>
+            <w:rPr>
+              <w:rFonts w:ascii="Cambria Math" w:hAnsi="Cambria Math"/>
+              <w:lang w:val="en-PH"/>
+            </w:rPr>
+            <m:t>n=</m:t>
+          </m:r>
+          <m:sSub>
+            <m:sSubPr>
+              <m:ctrlPr>
+                <w:rPr>
+                  <w:rFonts w:ascii="Cambria Math" w:hAnsi="Cambria Math"/>
+                  <w:i/>
+                  <w:lang w:val="en-PH"/>
+                </w:rPr>
+              </m:ctrlPr>
+            </m:sSubPr>
+            <m:e>
+              <m:r>
+                <w:rPr>
+                  <w:rFonts w:ascii="Cambria Math" w:hAnsi="Cambria Math"/>
+                  <w:lang w:val="en-PH"/>
+                </w:rPr>
+                <m:t>n</m:t>
+              </m:r>
+            </m:e>
+            <m:sub>
+              <m:r>
+                <w:rPr>
+                  <w:rFonts w:ascii="Cambria Math" w:hAnsi="Cambria Math"/>
+                  <w:lang w:val="en-PH"/>
+                </w:rPr>
+                <m:t>1</m:t>
+              </m:r>
+            </m:sub>
+          </m:sSub>
+          <m:r>
+            <w:rPr>
+              <w:rFonts w:ascii="Cambria Math" w:hAnsi="Cambria Math"/>
+              <w:lang w:val="en-PH"/>
+            </w:rPr>
+            <m:t>+</m:t>
+          </m:r>
+          <m:sSub>
+            <m:sSubPr>
+              <m:ctrlPr>
+                <w:rPr>
+                  <w:rFonts w:ascii="Cambria Math" w:hAnsi="Cambria Math"/>
+                  <w:i/>
+                  <w:lang w:val="en-PH"/>
+                </w:rPr>
+              </m:ctrlPr>
+            </m:sSubPr>
+            <m:e>
+              <m:r>
+                <w:rPr>
+                  <w:rFonts w:ascii="Cambria Math" w:hAnsi="Cambria Math"/>
+                  <w:lang w:val="en-PH"/>
+                </w:rPr>
+                <m:t>n</m:t>
+              </m:r>
+            </m:e>
+            <m:sub>
+              <m:r>
+                <w:rPr>
+                  <w:rFonts w:ascii="Cambria Math" w:hAnsi="Cambria Math"/>
+                  <w:lang w:val="en-PH"/>
+                </w:rPr>
+                <m:t>2</m:t>
+              </m:r>
+            </m:sub>
+          </m:sSub>
+        </m:oMath>
+      </m:oMathPara>
+    </w:p>
+    <w:p>
+      <w:pPr>
+        <w:pStyle w:val="Caption"/>
+        <w:jc w:val="center"/>
+        <w:rPr>
+          <w:vertAlign w:val="subscript"/>
+          <w:lang w:val="en-PH"/>
+        </w:rPr>
+      </w:pPr>
+      <w:r>
+        <w:t xml:space="preserve">Fig. </w:t>
+      </w:r>
+      <w:fldSimple w:instr=" SEQ Fig. \* ARABIC ">
+        <w:r>
+          <w:rPr>
+            <w:noProof/>
+          </w:rPr>
+          <w:t>15</w:t>
+        </w:r>
+      </w:fldSimple>
+      <w:r>
+        <w:t>. Program Vocabulary</w:t>
+      </w:r>
+    </w:p>
+    <w:p>
+      <w:pPr>
+        <w:keepNext/>
+        <w:ind w:firstLine="14.20pt"/>
+        <w:rPr>
+          <w:vertAlign w:val="subscript"/>
+          <w:lang w:val="en-PH"/>
+        </w:rPr>
+      </w:pPr>
+      <m:oMath>
+        <m:r>
+          <w:rPr>
+            <w:rFonts w:ascii="Cambria Math" w:hAnsi="Cambria Math"/>
+            <w:lang w:val="en-PH"/>
+          </w:rPr>
+          <m:t>N=</m:t>
+        </m:r>
+        <m:sSub>
+          <m:sSubPr>
+            <m:ctrlPr>
+              <w:rPr>
+                <w:rFonts w:ascii="Cambria Math" w:hAnsi="Cambria Math"/>
+                <w:i/>
+                <w:lang w:val="en-PH"/>
+              </w:rPr>
+            </m:ctrlPr>
+          </m:sSubPr>
+          <m:e>
+            <m:r>
+              <w:rPr>
+                <w:rFonts w:ascii="Cambria Math" w:hAnsi="Cambria Math"/>
+                <w:lang w:val="en-PH"/>
+              </w:rPr>
+              <m:t>N</m:t>
+            </m:r>
+          </m:e>
+          <m:sub>
+            <m:r>
+              <w:rPr>
+                <w:rFonts w:ascii="Cambria Math" w:hAnsi="Cambria Math"/>
+                <w:lang w:val="en-PH"/>
+              </w:rPr>
+              <m:t>1</m:t>
+            </m:r>
+          </m:sub>
+        </m:sSub>
+        <m:r>
+          <w:rPr>
+            <w:rFonts w:ascii="Cambria Math" w:hAnsi="Cambria Math"/>
+            <w:lang w:val="en-PH"/>
+          </w:rPr>
+          <m:t>+</m:t>
+        </m:r>
+        <m:sSub>
+          <m:sSubPr>
+            <m:ctrlPr>
+              <w:rPr>
+                <w:rFonts w:ascii="Cambria Math" w:hAnsi="Cambria Math"/>
+                <w:i/>
+                <w:lang w:val="en-PH"/>
+              </w:rPr>
+            </m:ctrlPr>
+          </m:sSubPr>
+          <m:e>
+            <m:r>
+              <w:rPr>
+                <w:rFonts w:ascii="Cambria Math" w:hAnsi="Cambria Math"/>
+                <w:lang w:val="en-PH"/>
+              </w:rPr>
+              <m:t>N</m:t>
+            </m:r>
+          </m:e>
+          <m:sub>
+            <m:r>
+              <w:rPr>
+                <w:rFonts w:ascii="Cambria Math" w:hAnsi="Cambria Math"/>
+                <w:lang w:val="en-PH"/>
+              </w:rPr>
+              <m:t>2</m:t>
+            </m:r>
+          </m:sub>
+        </m:sSub>
+      </m:oMath>
+      <w:r>
+        <w:rPr>
+          <w:vertAlign w:val="subscript"/>
+          <w:lang w:val="en-PH"/>
+        </w:rPr>
+        <w:t xml:space="preserve"> </w:t>
+      </w:r>
+    </w:p>
+    <w:p>
+      <w:pPr>
+        <w:pStyle w:val="Caption"/>
+        <w:jc w:val="center"/>
+        <w:rPr>
+          <w:vertAlign w:val="subscript"/>
+          <w:lang w:val="en-PH"/>
+        </w:rPr>
+      </w:pPr>
+      <w:r>
+        <w:t xml:space="preserve">Fig. </w:t>
+      </w:r>
+      <w:fldSimple w:instr=" SEQ Fig. \* ARABIC ">
+        <w:r>
+          <w:rPr>
+            <w:noProof/>
+          </w:rPr>
+          <w:t>16</w:t>
+        </w:r>
+      </w:fldSimple>
+      <w:r>
+        <w:t>. Program Length</w:t>
+      </w:r>
+    </w:p>
+    <w:p>
+      <w:pPr>
+        <w:keepNext/>
+        <w:ind w:firstLine="14.20pt"/>
+        <w:rPr>
+          <w:vertAlign w:val="subscript"/>
+          <w:lang w:val="en-PH"/>
+        </w:rPr>
+      </w:pPr>
+      <m:oMath>
+        <m:acc>
+          <m:accPr>
+            <m:ctrlPr>
+              <w:rPr>
+                <w:rFonts w:ascii="Cambria Math" w:hAnsi="Cambria Math"/>
+                <w:i/>
+                <w:vertAlign w:val="subscript"/>
+                <w:lang w:val="en-PH"/>
+              </w:rPr>
+            </m:ctrlPr>
+          </m:accPr>
+          <m:e>
+            <m:r>
+              <w:rPr>
+                <w:rFonts w:ascii="Cambria Math" w:hAnsi="Cambria Math"/>
+                <w:vertAlign w:val="subscript"/>
+                <w:lang w:val="en-PH"/>
+              </w:rPr>
+              <m:t>N</m:t>
+            </m:r>
+          </m:e>
+        </m:acc>
+        <m:r>
+          <w:rPr>
+            <w:rFonts w:ascii="Cambria Math" w:hAnsi="Cambria Math"/>
+            <w:vertAlign w:val="subscript"/>
+            <w:lang w:val="en-PH"/>
+          </w:rPr>
+          <m:t>=</m:t>
+        </m:r>
+        <m:sSub>
+          <m:sSubPr>
+            <m:ctrlPr>
+              <w:rPr>
+                <w:rFonts w:ascii="Cambria Math" w:hAnsi="Cambria Math"/>
+                <w:i/>
+                <w:vertAlign w:val="subscript"/>
+                <w:lang w:val="en-PH"/>
+              </w:rPr>
+            </m:ctrlPr>
+          </m:sSubPr>
+          <m:e>
+            <m:r>
+              <w:rPr>
+                <w:rFonts w:ascii="Cambria Math" w:hAnsi="Cambria Math"/>
+                <w:vertAlign w:val="subscript"/>
+                <w:lang w:val="en-PH"/>
+              </w:rPr>
+              <m:t>n</m:t>
+            </m:r>
+          </m:e>
+          <m:sub>
+            <m:r>
+              <w:rPr>
+                <w:rFonts w:ascii="Cambria Math" w:hAnsi="Cambria Math"/>
+                <w:vertAlign w:val="subscript"/>
+                <w:lang w:val="en-PH"/>
+              </w:rPr>
+              <m:t>1</m:t>
+            </m:r>
+          </m:sub>
+        </m:sSub>
+        <m:func>
+          <m:funcPr>
+            <m:ctrlPr>
+              <w:rPr>
+                <w:rFonts w:ascii="Cambria Math" w:hAnsi="Cambria Math"/>
+                <w:i/>
+                <w:vertAlign w:val="subscript"/>
+                <w:lang w:val="en-PH"/>
+              </w:rPr>
+            </m:ctrlPr>
+          </m:funcPr>
+          <m:fName>
+            <m:sSub>
+              <m:sSubPr>
+                <m:ctrlPr>
+                  <w:rPr>
+                    <w:rFonts w:ascii="Cambria Math" w:hAnsi="Cambria Math"/>
+                    <w:i/>
+                    <w:vertAlign w:val="subscript"/>
+                    <w:lang w:val="en-PH"/>
+                  </w:rPr>
+                </m:ctrlPr>
+              </m:sSubPr>
+              <m:e>
+                <m:r>
+                  <m:rPr>
+                    <m:sty m:val="p"/>
+                  </m:rPr>
+                  <w:rPr>
+                    <w:rFonts w:ascii="Cambria Math" w:hAnsi="Cambria Math"/>
+                    <w:vertAlign w:val="subscript"/>
+                    <w:lang w:val="en-PH"/>
+                  </w:rPr>
+                  <m:t>log</m:t>
+                </m:r>
+                <m:ctrlPr>
+                  <w:rPr>
+                    <w:rFonts w:ascii="Cambria Math" w:hAnsi="Cambria Math"/>
+                    <w:vertAlign w:val="subscript"/>
+                    <w:lang w:val="en-PH"/>
+                  </w:rPr>
+                </m:ctrlPr>
+              </m:e>
+              <m:sub>
+                <m:r>
+                  <w:rPr>
+                    <w:rFonts w:ascii="Cambria Math" w:hAnsi="Cambria Math"/>
+                    <w:vertAlign w:val="subscript"/>
+                    <w:lang w:val="en-PH"/>
+                  </w:rPr>
+                  <m:t>2</m:t>
+                </m:r>
+                <m:ctrlPr>
+                  <w:rPr>
+                    <w:rFonts w:ascii="Cambria Math" w:hAnsi="Cambria Math"/>
+                    <w:vertAlign w:val="subscript"/>
+                    <w:lang w:val="en-PH"/>
+                  </w:rPr>
+                </m:ctrlPr>
+              </m:sub>
+            </m:sSub>
+          </m:fName>
+          <m:e>
+            <m:sSub>
+              <m:sSubPr>
+                <m:ctrlPr>
+                  <w:rPr>
+                    <w:rFonts w:ascii="Cambria Math" w:hAnsi="Cambria Math"/>
+                    <w:i/>
+                    <w:vertAlign w:val="subscript"/>
+                    <w:lang w:val="en-PH"/>
+                  </w:rPr>
+                </m:ctrlPr>
+              </m:sSubPr>
+              <m:e>
+                <m:r>
+                  <w:rPr>
+                    <w:rFonts w:ascii="Cambria Math" w:hAnsi="Cambria Math"/>
+                    <w:vertAlign w:val="subscript"/>
+                    <w:lang w:val="en-PH"/>
+                  </w:rPr>
+                  <m:t>n</m:t>
+                </m:r>
+              </m:e>
+              <m:sub>
+                <m:r>
+                  <w:rPr>
+                    <w:rFonts w:ascii="Cambria Math" w:hAnsi="Cambria Math"/>
+                    <w:vertAlign w:val="subscript"/>
+                    <w:lang w:val="en-PH"/>
+                  </w:rPr>
+                  <m:t>1</m:t>
+                </m:r>
+              </m:sub>
+            </m:sSub>
+          </m:e>
+        </m:func>
+        <m:r>
+          <w:rPr>
+            <w:rFonts w:ascii="Cambria Math" w:hAnsi="Cambria Math"/>
+            <w:vertAlign w:val="subscript"/>
+            <w:lang w:val="en-PH"/>
+          </w:rPr>
+          <m:t>+</m:t>
+        </m:r>
+        <m:sSub>
+          <m:sSubPr>
+            <m:ctrlPr>
+              <w:rPr>
+                <w:rFonts w:ascii="Cambria Math" w:hAnsi="Cambria Math"/>
+                <w:i/>
+                <w:vertAlign w:val="subscript"/>
+                <w:lang w:val="en-PH"/>
+              </w:rPr>
+            </m:ctrlPr>
+          </m:sSubPr>
+          <m:e>
+            <m:r>
+              <w:rPr>
+                <w:rFonts w:ascii="Cambria Math" w:hAnsi="Cambria Math"/>
+                <w:vertAlign w:val="subscript"/>
+                <w:lang w:val="en-PH"/>
+              </w:rPr>
+              <m:t>n</m:t>
+            </m:r>
+          </m:e>
+          <m:sub>
+            <m:r>
+              <w:rPr>
+                <w:rFonts w:ascii="Cambria Math" w:hAnsi="Cambria Math"/>
+                <w:vertAlign w:val="subscript"/>
+                <w:lang w:val="en-PH"/>
+              </w:rPr>
+              <m:t>2</m:t>
+            </m:r>
+          </m:sub>
+        </m:sSub>
+        <m:func>
+          <m:funcPr>
+            <m:ctrlPr>
+              <w:rPr>
+                <w:rFonts w:ascii="Cambria Math" w:hAnsi="Cambria Math"/>
+                <w:i/>
+                <w:vertAlign w:val="subscript"/>
+                <w:lang w:val="en-PH"/>
+              </w:rPr>
+            </m:ctrlPr>
+          </m:funcPr>
+          <m:fName>
+            <m:sSub>
+              <m:sSubPr>
+                <m:ctrlPr>
+                  <w:rPr>
+                    <w:rFonts w:ascii="Cambria Math" w:hAnsi="Cambria Math"/>
+                    <w:i/>
+                    <w:vertAlign w:val="subscript"/>
+                    <w:lang w:val="en-PH"/>
+                  </w:rPr>
+                </m:ctrlPr>
+              </m:sSubPr>
+              <m:e>
+                <m:r>
+                  <m:rPr>
+                    <m:sty m:val="p"/>
+                  </m:rPr>
+                  <w:rPr>
+                    <w:rFonts w:ascii="Cambria Math" w:hAnsi="Cambria Math"/>
+                    <w:vertAlign w:val="subscript"/>
+                    <w:lang w:val="en-PH"/>
+                  </w:rPr>
+                  <m:t>log</m:t>
+                </m:r>
+                <m:ctrlPr>
+                  <w:rPr>
+                    <w:rFonts w:ascii="Cambria Math" w:hAnsi="Cambria Math"/>
+                    <w:vertAlign w:val="subscript"/>
+                    <w:lang w:val="en-PH"/>
+                  </w:rPr>
+                </m:ctrlPr>
+              </m:e>
+              <m:sub>
+                <m:r>
+                  <w:rPr>
+                    <w:rFonts w:ascii="Cambria Math" w:hAnsi="Cambria Math"/>
+                    <w:vertAlign w:val="subscript"/>
+                    <w:lang w:val="en-PH"/>
+                  </w:rPr>
+                  <m:t>2</m:t>
+                </m:r>
+                <m:ctrlPr>
+                  <w:rPr>
+                    <w:rFonts w:ascii="Cambria Math" w:hAnsi="Cambria Math"/>
+                    <w:vertAlign w:val="subscript"/>
+                    <w:lang w:val="en-PH"/>
+                  </w:rPr>
+                </m:ctrlPr>
+              </m:sub>
+            </m:sSub>
+          </m:fName>
+          <m:e>
+            <m:sSub>
+              <m:sSubPr>
+                <m:ctrlPr>
+                  <w:rPr>
+                    <w:rFonts w:ascii="Cambria Math" w:hAnsi="Cambria Math"/>
+                    <w:i/>
+                    <w:vertAlign w:val="subscript"/>
+                    <w:lang w:val="en-PH"/>
+                  </w:rPr>
+                </m:ctrlPr>
+              </m:sSubPr>
+              <m:e>
+                <m:r>
+                  <w:rPr>
+                    <w:rFonts w:ascii="Cambria Math" w:hAnsi="Cambria Math"/>
+                    <w:vertAlign w:val="subscript"/>
+                    <w:lang w:val="en-PH"/>
+                  </w:rPr>
+                  <m:t>n</m:t>
+                </m:r>
+              </m:e>
+              <m:sub>
+                <m:r>
+                  <w:rPr>
+                    <w:rFonts w:ascii="Cambria Math" w:hAnsi="Cambria Math"/>
+                    <w:vertAlign w:val="subscript"/>
+                    <w:lang w:val="en-PH"/>
+                  </w:rPr>
+                  <m:t>2</m:t>
+                </m:r>
+              </m:sub>
+            </m:sSub>
+          </m:e>
+        </m:func>
+      </m:oMath>
+      <w:r>
+        <w:rPr>
+          <w:lang w:val="en-PH"/>
+        </w:rPr>
+        <w:softHyphen/>
+      </w:r>
+      <w:r>
+        <w:rPr>
+          <w:lang w:val="en-PH"/>
+        </w:rPr>
+        <w:softHyphen/>
+      </w:r>
+      <w:r>
+        <w:rPr>
+          <w:vertAlign w:val="subscript"/>
+          <w:lang w:val="en-PH"/>
+        </w:rPr>
+        <w:t xml:space="preserve"> </w:t>
+      </w:r>
+    </w:p>
+    <w:p>
+      <w:pPr>
+        <w:pStyle w:val="Caption"/>
+        <w:jc w:val="center"/>
+      </w:pPr>
+      <w:r>
+        <w:t xml:space="preserve">Fig. </w:t>
+      </w:r>
+      <w:fldSimple w:instr=" SEQ Fig. \* ARABIC ">
+        <w:r>
+          <w:rPr>
+            <w:noProof/>
+          </w:rPr>
+          <w:t>17</w:t>
+        </w:r>
+      </w:fldSimple>
+      <w:r>
+        <w:t>. Calculated Program Length</w:t>
+      </w:r>
+    </w:p>
+    <w:p>
+      <w:pPr>
+        <w:keepNext/>
+        <w:ind w:firstLine="14.20pt"/>
+        <w:rPr>
+          <w:vertAlign w:val="subscript"/>
+          <w:lang w:val="en-PH"/>
+        </w:rPr>
+      </w:pPr>
+      <m:oMath>
+        <m:r>
+          <w:rPr>
+            <w:rFonts w:ascii="Cambria Math" w:hAnsi="Cambria Math"/>
+            <w:vertAlign w:val="subscript"/>
+            <w:lang w:val="en-PH"/>
+          </w:rPr>
+          <m:t>V</m:t>
+        </m:r>
+        <m:r>
+          <w:rPr>
+            <w:rFonts w:ascii="Cambria Math" w:hAnsi="Cambria Math"/>
+            <w:vertAlign w:val="subscript"/>
+            <w:lang w:val="en-PH"/>
+          </w:rPr>
+          <m:t>=</m:t>
+        </m:r>
+        <m:r>
+          <w:rPr>
+            <w:rFonts w:ascii="Cambria Math" w:hAnsi="Cambria Math"/>
+            <w:vertAlign w:val="subscript"/>
+            <w:lang w:val="en-PH"/>
+          </w:rPr>
+          <m:t>Nlo</m:t>
+        </m:r>
+        <m:sSub>
+          <m:sSubPr>
+            <m:ctrlPr>
+              <w:rPr>
+                <w:rFonts w:ascii="Cambria Math" w:hAnsi="Cambria Math"/>
+                <w:i/>
+                <w:vertAlign w:val="subscript"/>
+                <w:lang w:val="en-PH"/>
+              </w:rPr>
+            </m:ctrlPr>
+          </m:sSubPr>
+          <m:e>
+            <m:r>
+              <w:rPr>
+                <w:rFonts w:ascii="Cambria Math" w:hAnsi="Cambria Math"/>
+                <w:vertAlign w:val="subscript"/>
+                <w:lang w:val="en-PH"/>
+              </w:rPr>
+              <m:t>g</m:t>
+            </m:r>
+          </m:e>
+          <m:sub>
+            <m:r>
+              <w:rPr>
+                <w:rFonts w:ascii="Cambria Math" w:hAnsi="Cambria Math"/>
+                <w:vertAlign w:val="subscript"/>
+                <w:lang w:val="en-PH"/>
+              </w:rPr>
+              <m:t>2</m:t>
+            </m:r>
+          </m:sub>
+        </m:sSub>
+        <m:r>
+          <w:rPr>
+            <w:rFonts w:ascii="Cambria Math" w:hAnsi="Cambria Math"/>
+            <w:vertAlign w:val="subscript"/>
+            <w:lang w:val="en-PH"/>
+          </w:rPr>
+          <m:t>(</m:t>
+        </m:r>
+        <m:r>
+          <w:rPr>
+            <w:rFonts w:ascii="Cambria Math" w:hAnsi="Cambria Math"/>
+            <w:vertAlign w:val="subscript"/>
+            <w:lang w:val="en-PH"/>
+          </w:rPr>
+          <m:t>n</m:t>
+        </m:r>
+        <m:r>
+          <w:rPr>
+            <w:rFonts w:ascii="Cambria Math" w:hAnsi="Cambria Math"/>
+            <w:vertAlign w:val="subscript"/>
+            <w:lang w:val="en-PH"/>
+          </w:rPr>
+          <m:t>)</m:t>
+        </m:r>
+      </m:oMath>
+      <w:r>
+        <w:rPr>
+          <w:vertAlign w:val="subscript"/>
+          <w:lang w:val="en-PH"/>
+        </w:rPr>
+        <w:t xml:space="preserve"> </w:t>
+      </w:r>
+    </w:p>
+    <w:p>
+      <w:pPr>
+        <w:pStyle w:val="Caption"/>
+        <w:jc w:val="center"/>
+      </w:pPr>
+      <w:r>
+        <w:t xml:space="preserve">Fig. </w:t>
+      </w:r>
+      <w:fldSimple w:instr=" SEQ Fig. \* ARABIC ">
+        <w:r>
+          <w:rPr>
+            <w:noProof/>
+          </w:rPr>
+          <w:t>18</w:t>
+        </w:r>
+      </w:fldSimple>
+      <w:r>
+        <w:t>. Volume</w:t>
+      </w:r>
+    </w:p>
+    <w:p>
+      <w:pPr>
+        <w:keepNext/>
+        <w:ind w:firstLine="14.20pt"/>
+        <w:rPr>
+          <w:vertAlign w:val="subscript"/>
+          <w:lang w:val="en-PH"/>
+        </w:rPr>
+      </w:pPr>
+      <m:oMath>
+        <m:r>
+          <w:rPr>
+            <w:rFonts w:ascii="Cambria Math" w:hAnsi="Cambria Math"/>
+            <w:vertAlign w:val="subscript"/>
+            <w:lang w:val="en-PH"/>
+          </w:rPr>
+          <m:t>D=</m:t>
+        </m:r>
+        <m:f>
+          <m:fPr>
+            <m:ctrlPr>
+              <w:rPr>
+                <w:rFonts w:ascii="Cambria Math" w:hAnsi="Cambria Math"/>
+                <w:i/>
+                <w:vertAlign w:val="subscript"/>
+                <w:lang w:val="en-PH"/>
+              </w:rPr>
+            </m:ctrlPr>
+          </m:fPr>
+          <m:num>
+            <m:sSub>
+              <m:sSubPr>
+                <m:ctrlPr>
+                  <w:rPr>
+                    <w:rFonts w:ascii="Cambria Math" w:hAnsi="Cambria Math"/>
+                    <w:i/>
+                    <w:vertAlign w:val="subscript"/>
+                    <w:lang w:val="en-PH"/>
+                  </w:rPr>
+                </m:ctrlPr>
+              </m:sSubPr>
+              <m:e>
+                <m:r>
+                  <w:rPr>
+                    <w:rFonts w:ascii="Cambria Math" w:hAnsi="Cambria Math"/>
+                    <w:vertAlign w:val="subscript"/>
+                    <w:lang w:val="en-PH"/>
+                  </w:rPr>
+                  <m:t>n</m:t>
+                </m:r>
+              </m:e>
+              <m:sub>
+                <m:r>
+                  <w:rPr>
+                    <w:rFonts w:ascii="Cambria Math" w:hAnsi="Cambria Math"/>
+                    <w:vertAlign w:val="subscript"/>
+                    <w:lang w:val="en-PH"/>
+                  </w:rPr>
+                  <m:t>1</m:t>
+                </m:r>
+              </m:sub>
+            </m:sSub>
+          </m:num>
+          <m:den>
+            <m:r>
+              <w:rPr>
+                <w:rFonts w:ascii="Cambria Math" w:hAnsi="Cambria Math"/>
+                <w:vertAlign w:val="subscript"/>
+                <w:lang w:val="en-PH"/>
+              </w:rPr>
+              <m:t>2</m:t>
+            </m:r>
+          </m:den>
+        </m:f>
+        <m:r>
+          <w:rPr>
+            <w:rFonts w:ascii="Cambria Math" w:hAnsi="Cambria Math"/>
+            <w:vertAlign w:val="subscript"/>
+            <w:lang w:val="en-PH"/>
+          </w:rPr>
+          <m:t>*</m:t>
+        </m:r>
+        <m:f>
+          <m:fPr>
+            <m:ctrlPr>
+              <w:rPr>
+                <w:rFonts w:ascii="Cambria Math" w:hAnsi="Cambria Math"/>
+                <w:i/>
+                <w:vertAlign w:val="subscript"/>
+                <w:lang w:val="en-PH"/>
+              </w:rPr>
+            </m:ctrlPr>
+          </m:fPr>
+          <m:num>
+            <m:sSub>
+              <m:sSubPr>
+                <m:ctrlPr>
+                  <w:rPr>
+                    <w:rFonts w:ascii="Cambria Math" w:hAnsi="Cambria Math"/>
+                    <w:i/>
+                    <w:vertAlign w:val="subscript"/>
+                    <w:lang w:val="en-PH"/>
+                  </w:rPr>
+                </m:ctrlPr>
+              </m:sSubPr>
+              <m:e>
+                <m:r>
+                  <w:rPr>
+                    <w:rFonts w:ascii="Cambria Math" w:hAnsi="Cambria Math"/>
+                    <w:vertAlign w:val="subscript"/>
+                    <w:lang w:val="en-PH"/>
+                  </w:rPr>
+                  <m:t>N</m:t>
+                </m:r>
+              </m:e>
+              <m:sub>
+                <m:r>
+                  <w:rPr>
+                    <w:rFonts w:ascii="Cambria Math" w:hAnsi="Cambria Math"/>
+                    <w:vertAlign w:val="subscript"/>
+                    <w:lang w:val="en-PH"/>
+                  </w:rPr>
+                  <m:t>2</m:t>
+                </m:r>
+              </m:sub>
+            </m:sSub>
+          </m:num>
+          <m:den>
+            <m:sSub>
+              <m:sSubPr>
+                <m:ctrlPr>
+                  <w:rPr>
+                    <w:rFonts w:ascii="Cambria Math" w:hAnsi="Cambria Math"/>
+                    <w:i/>
+                    <w:vertAlign w:val="subscript"/>
+                    <w:lang w:val="en-PH"/>
+                  </w:rPr>
+                </m:ctrlPr>
+              </m:sSubPr>
+              <m:e>
+                <m:r>
+                  <w:rPr>
+                    <w:rFonts w:ascii="Cambria Math" w:hAnsi="Cambria Math"/>
+                    <w:vertAlign w:val="subscript"/>
+                    <w:lang w:val="en-PH"/>
+                  </w:rPr>
+                  <m:t>n</m:t>
+                </m:r>
+              </m:e>
+              <m:sub>
+                <m:r>
+                  <w:rPr>
+                    <w:rFonts w:ascii="Cambria Math" w:hAnsi="Cambria Math"/>
+                    <w:vertAlign w:val="subscript"/>
+                    <w:lang w:val="en-PH"/>
+                  </w:rPr>
+                  <m:t>2</m:t>
+                </m:r>
+              </m:sub>
+            </m:sSub>
+          </m:den>
+        </m:f>
+      </m:oMath>
+      <w:r>
+        <w:rPr>
+          <w:vertAlign w:val="subscript"/>
+          <w:lang w:val="en-PH"/>
+        </w:rPr>
+        <w:t xml:space="preserve"> </w:t>
+      </w:r>
+    </w:p>
+    <w:p>
+      <w:pPr>
+        <w:pStyle w:val="Caption"/>
+        <w:jc w:val="center"/>
+        <w:rPr>
+          <w:vertAlign w:val="subscript"/>
+          <w:lang w:val="en-PH"/>
+        </w:rPr>
+      </w:pPr>
+      <w:r>
+        <w:t xml:space="preserve">Fig. </w:t>
+      </w:r>
+      <w:fldSimple w:instr=" SEQ Fig. \* ARABIC ">
+        <w:r>
+          <w:rPr>
+            <w:noProof/>
+          </w:rPr>
+          <w:t>19</w:t>
+        </w:r>
+      </w:fldSimple>
+      <w:r>
+        <w:t>. Program Difficulty</w:t>
+      </w:r>
+    </w:p>
+    <w:p>
+      <w:pPr>
+        <w:keepNext/>
+        <w:ind w:firstLine="14.20pt"/>
+        <w:rPr>
+          <w:vertAlign w:val="subscript"/>
+          <w:lang w:val="en-PH"/>
+        </w:rPr>
+      </w:pPr>
+      <m:oMathPara>
+        <m:oMath>
+          <m:r>
+            <w:rPr>
+              <w:rFonts w:ascii="Cambria Math" w:hAnsi="Cambria Math"/>
+              <w:vertAlign w:val="subscript"/>
+              <w:lang w:val="en-PH"/>
+            </w:rPr>
+            <m:t>E=D*</m:t>
+          </m:r>
+          <m:r>
+            <w:rPr>
+              <w:rFonts w:ascii="Cambria Math" w:hAnsi="Cambria Math"/>
+              <w:vertAlign w:val="subscript"/>
+              <w:lang w:val="en-PH"/>
+            </w:rPr>
+            <m:t>V</m:t>
+          </m:r>
+        </m:oMath>
+      </m:oMathPara>
+    </w:p>
+    <w:p>
+      <w:pPr>
+        <w:pStyle w:val="Caption"/>
+        <w:jc w:val="center"/>
+      </w:pPr>
+      <w:r>
+        <w:t xml:space="preserve">Fig. </w:t>
+      </w:r>
+      <w:fldSimple w:instr=" SEQ Fig. \* ARABIC ">
+        <w:r>
+          <w:rPr>
+            <w:noProof/>
+          </w:rPr>
+          <w:t>20</w:t>
+        </w:r>
+      </w:fldSimple>
+      <w:r>
+        <w:t>. Effort</w:t>
+      </w:r>
+    </w:p>
+    <w:p>
+      <w:pPr>
+        <w:keepNext/>
+        <w:rPr>
+          <w:vertAlign w:val="subscript"/>
+          <w:lang w:val="en-PH"/>
+        </w:rPr>
+      </w:pPr>
+      <m:oMathPara>
+        <m:oMath>
+          <m:r>
+            <w:rPr>
+              <w:rFonts w:ascii="Cambria Math" w:hAnsi="Cambria Math"/>
+              <w:vertAlign w:val="subscript"/>
+              <w:lang w:val="en-PH"/>
+            </w:rPr>
+            <m:t>T=</m:t>
+          </m:r>
+          <m:f>
+            <m:fPr>
+              <m:ctrlPr>
+                <w:rPr>
+                  <w:rFonts w:ascii="Cambria Math" w:hAnsi="Cambria Math"/>
+                  <w:i/>
+                  <w:vertAlign w:val="subscript"/>
+                  <w:lang w:val="en-PH"/>
+                </w:rPr>
+              </m:ctrlPr>
+            </m:fPr>
+            <m:num>
+              <m:r>
+                <w:rPr>
+                  <w:rFonts w:ascii="Cambria Math" w:hAnsi="Cambria Math"/>
+                  <w:vertAlign w:val="subscript"/>
+                  <w:lang w:val="en-PH"/>
+                </w:rPr>
+                <m:t>E</m:t>
+              </m:r>
+            </m:num>
+            <m:den>
+              <m:r>
+                <w:rPr>
+                  <w:rFonts w:ascii="Cambria Math" w:hAnsi="Cambria Math"/>
+                  <w:vertAlign w:val="subscript"/>
+                  <w:lang w:val="en-PH"/>
+                </w:rPr>
+                <m:t>18</m:t>
+              </m:r>
+            </m:den>
+          </m:f>
+        </m:oMath>
+      </m:oMathPara>
+    </w:p>
+    <w:p>
+      <w:pPr>
+        <w:pStyle w:val="Caption"/>
+        <w:jc w:val="center"/>
+      </w:pPr>
+      <w:r>
+        <w:t xml:space="preserve">Fig. </w:t>
+      </w:r>
+      <w:fldSimple w:instr=" SEQ Fig. \* ARABIC ">
+        <w:r>
+          <w:rPr>
+            <w:noProof/>
+          </w:rPr>
+          <w:t>21</w:t>
+        </w:r>
+      </w:fldSimple>
+      <w:r>
+        <w:t>. Time Required to Program</w:t>
+      </w:r>
+    </w:p>
+    <w:p>
+      <w:pPr>
+        <w:keepNext/>
+        <w:ind w:firstLine="14.20pt"/>
+        <w:rPr>
+          <w:vertAlign w:val="subscript"/>
+          <w:lang w:val="en-PH"/>
+        </w:rPr>
+      </w:pPr>
+      <m:oMathPara>
+        <m:oMath>
+          <m:r>
+            <w:rPr>
+              <w:rFonts w:ascii="Cambria Math" w:hAnsi="Cambria Math"/>
+              <w:vertAlign w:val="subscript"/>
+              <w:lang w:val="en-PH"/>
+            </w:rPr>
+            <m:t>B=</m:t>
+          </m:r>
+          <m:f>
+            <m:fPr>
+              <m:ctrlPr>
+                <w:rPr>
+                  <w:rFonts w:ascii="Cambria Math" w:hAnsi="Cambria Math"/>
+                  <w:i/>
+                  <w:vertAlign w:val="subscript"/>
+                  <w:lang w:val="en-PH"/>
+                </w:rPr>
+              </m:ctrlPr>
+            </m:fPr>
+            <m:num>
+              <m:sSup>
+                <m:sSupPr>
+                  <m:ctrlPr>
+                    <w:rPr>
+                      <w:rFonts w:ascii="Cambria Math" w:hAnsi="Cambria Math"/>
+                      <w:i/>
+                      <w:vertAlign w:val="subscript"/>
+                      <w:lang w:val="en-PH"/>
+                    </w:rPr>
+                  </m:ctrlPr>
+                </m:sSupPr>
+                <m:e>
+                  <m:r>
+                    <w:rPr>
+                      <w:rFonts w:ascii="Cambria Math" w:hAnsi="Cambria Math"/>
+                      <w:vertAlign w:val="subscript"/>
+                      <w:lang w:val="en-PH"/>
+                    </w:rPr>
+                    <m:t>E</m:t>
+                  </m:r>
+                </m:e>
+                <m:sup>
+                  <m:f>
+                    <m:fPr>
+                      <m:ctrlPr>
+                        <w:rPr>
+                          <w:rFonts w:ascii="Cambria Math" w:hAnsi="Cambria Math"/>
+                          <w:i/>
+                          <w:vertAlign w:val="subscript"/>
+                          <w:lang w:val="en-PH"/>
+                        </w:rPr>
+                      </m:ctrlPr>
+                    </m:fPr>
+                    <m:num>
+                      <m:r>
+                        <w:rPr>
+                          <w:rFonts w:ascii="Cambria Math" w:hAnsi="Cambria Math"/>
+                          <w:vertAlign w:val="subscript"/>
+                          <w:lang w:val="en-PH"/>
+                        </w:rPr>
+                        <m:t>2</m:t>
+                      </m:r>
+                    </m:num>
+                    <m:den>
+                      <m:r>
+                        <w:rPr>
+                          <w:rFonts w:ascii="Cambria Math" w:hAnsi="Cambria Math"/>
+                          <w:vertAlign w:val="subscript"/>
+                          <w:lang w:val="en-PH"/>
+                        </w:rPr>
+                        <m:t>3</m:t>
+                      </m:r>
+                    </m:den>
+                  </m:f>
+                </m:sup>
+              </m:sSup>
+            </m:num>
+            <m:den>
+              <m:r>
+                <w:rPr>
+                  <w:rFonts w:ascii="Cambria Math" w:hAnsi="Cambria Math"/>
+                  <w:vertAlign w:val="subscript"/>
+                  <w:lang w:val="en-PH"/>
+                </w:rPr>
+                <m:t>3000</m:t>
+              </m:r>
+            </m:den>
+          </m:f>
+        </m:oMath>
+      </m:oMathPara>
+    </w:p>
+    <w:p>
+      <w:pPr>
+        <w:pStyle w:val="Caption"/>
+        <w:jc w:val="center"/>
+        <w:rPr>
+          <w:lang w:val="en-PH"/>
+        </w:rPr>
+      </w:pPr>
+      <w:r>
+        <w:t xml:space="preserve">Fig. </w:t>
+      </w:r>
+      <w:fldSimple w:instr=" SEQ Fig. \* ARABIC ">
+        <w:r>
+          <w:rPr>
+            <w:noProof/>
+          </w:rPr>
+          <w:t>22</w:t>
+        </w:r>
+      </w:fldSimple>
+      <w:r>
+        <w:t xml:space="preserve">. </w:t>
+      </w:r>
+      <w:r>
+        <w:t>Bugs Delivered</w:t>
+      </w:r>
+    </w:p>
+    <w:p>
+      <w:pPr>
+        <w:ind w:firstLine="14.20pt"/>
+        <w:jc w:val="both"/>
+        <w:rPr>
+          <w:lang w:val="en-PH"/>
+        </w:rPr>
+      </w:pPr>
+      <w:r>
+        <w:rPr>
+          <w:lang w:val="en-PH"/>
+        </w:rPr>
+        <w:t>Here, the author used an open-source library by Ahmed Metwally to calculate these values</w:t>
       </w:r>
       <w:sdt>
         <w:sdtPr>
@@ -5108,27 +6366,14 @@
       <w:r>
         <w:t xml:space="preserve">Fig. </w:t>
       </w:r>
-      <w:r>
-        <w:fldChar w:fldCharType="begin"/>
-      </w:r>
-      <w:r>
-        <w:instrText xml:space="preserve"> SEQ Fig. \* ARABIC </w:instrText>
-      </w:r>
-      <w:r>
-        <w:fldChar w:fldCharType="separate"/>
-      </w:r>
-      <w:r>
-        <w:rPr>
-          <w:noProof/>
-        </w:rPr>
-        <w:t>14</w:t>
-      </w:r>
-      <w:r>
-        <w:rPr>
-          <w:noProof/>
-        </w:rPr>
-        <w:fldChar w:fldCharType="end"/>
-      </w:r>
+      <w:fldSimple w:instr=" SEQ Fig. \* ARABIC ">
+        <w:r>
+          <w:rPr>
+            <w:noProof/>
+          </w:rPr>
+          <w:t>23</w:t>
+        </w:r>
+      </w:fldSimple>
       <w:r>
         <w:t>. Results of Halstead Complexity Metrics</w:t>
       </w:r>
@@ -5145,7 +6390,13 @@
         <w:rPr>
           <w:lang w:val="en-PH"/>
         </w:rPr>
-        <w:t>The results show that the program had a total vocabulary of 1,196 tokens overall and a length of 2,530 tokens. It found that the volume is large, roughly 25,866.72, which means that the reader must absorb a lot of information from the code before they can understand it. Most interestingly for the author, the metrics estimate that it requires roughly 93,264 seconds or 25.9 hours to make this program.</w:t>
+        <w:t xml:space="preserve">The results show that the program had a total vocabulary of 1,196 tokens overall and a length of 2,530 tokens. It found that the volume is large, roughly 25,866.72, which means that the reader must absorb a lot of information from the code before they can understand it. Most interestingly for the </w:t>
+      </w:r>
+      <w:r>
+        <w:rPr>
+          <w:lang w:val="en-PH"/>
+        </w:rPr>
+        <w:t>author, the metrics estimate that it requires roughly 93,264 seconds or 25.9 hours to make this program.</w:t>
       </w:r>
     </w:p>
     <w:p>
@@ -5359,13 +6610,7 @@
         <w:rPr>
           <w:lang w:val="en-PH"/>
         </w:rPr>
-        <w:t xml:space="preserve"> objects and </w:t>
-      </w:r>
-      <w:r>
-        <w:rPr>
-          <w:lang w:val="en-PH"/>
-        </w:rPr>
-        <w:t>compares them. Since there is particurly good way to test the correctness of the score itself (given that the algorithm itself is quite arbitrary in nature), the only way to make sure the program yields proper results was to check if the output score was between 0.0 and 1.0, the actual range of possible scores. This test passed because it yielded a score within that range for all test projects, meaning the algorithm module does not have a numerical flaw.</w:t>
+        <w:t xml:space="preserve"> objects and compares them. Since there is particurly good way to test the correctness of the score itself (given that the algorithm itself is quite arbitrary in nature), the only way to make sure the program yields proper results was to check if the output score was between 0.0 and 1.0, the actual range of possible scores. This test passed because it yielded a score within that range for all test projects, meaning the algorithm module does not have a numerical flaw.</w:t>
       </w:r>
     </w:p>
     <w:p>
@@ -5587,6 +6832,7 @@
         <w:rPr>
           <w:lang w:val="en-PH"/>
         </w:rPr>
+        <w:lastRenderedPageBreak/>
         <w:t>Performance Testing</w:t>
       </w:r>
     </w:p>
@@ -5692,24 +6938,14 @@
       <w:r>
         <w:t xml:space="preserve">Fig. </w:t>
       </w:r>
-      <w:r>
-        <w:fldChar w:fldCharType="begin"/>
-      </w:r>
-      <w:r>
-        <w:instrText xml:space="preserve"> SEQ Fig. \* ARABIC </w:instrText>
-      </w:r>
-      <w:r>
-        <w:fldChar w:fldCharType="separate"/>
-      </w:r>
-      <w:r>
-        <w:rPr>
-          <w:noProof/>
-        </w:rPr>
-        <w:t>15</w:t>
-      </w:r>
-      <w:r>
-        <w:fldChar w:fldCharType="end"/>
-      </w:r>
+      <w:fldSimple w:instr=" SEQ Fig. \* ARABIC ">
+        <w:r>
+          <w:rPr>
+            <w:noProof/>
+          </w:rPr>
+          <w:t>24</w:t>
+        </w:r>
+      </w:fldSimple>
       <w:r>
         <w:t>. Operation Time Test # 1</w:t>
       </w:r>
@@ -5785,24 +7021,14 @@
       <w:r>
         <w:t xml:space="preserve">Fig. </w:t>
       </w:r>
-      <w:r>
-        <w:fldChar w:fldCharType="begin"/>
-      </w:r>
-      <w:r>
-        <w:instrText xml:space="preserve"> SEQ Fig. \* ARABIC </w:instrText>
-      </w:r>
-      <w:r>
-        <w:fldChar w:fldCharType="separate"/>
-      </w:r>
-      <w:r>
-        <w:rPr>
-          <w:noProof/>
-        </w:rPr>
-        <w:t>16</w:t>
-      </w:r>
-      <w:r>
-        <w:fldChar w:fldCharType="end"/>
-      </w:r>
+      <w:fldSimple w:instr=" SEQ Fig. \* ARABIC ">
+        <w:r>
+          <w:rPr>
+            <w:noProof/>
+          </w:rPr>
+          <w:t>25</w:t>
+        </w:r>
+      </w:fldSimple>
       <w:r>
         <w:t>. Operation Time Test # 2</w:t>
       </w:r>
@@ -5875,24 +7101,14 @@
       <w:r>
         <w:t xml:space="preserve">Fig. </w:t>
       </w:r>
-      <w:r>
-        <w:fldChar w:fldCharType="begin"/>
-      </w:r>
-      <w:r>
-        <w:instrText xml:space="preserve"> SEQ Fig. \* ARABIC </w:instrText>
-      </w:r>
-      <w:r>
-        <w:fldChar w:fldCharType="separate"/>
-      </w:r>
-      <w:r>
-        <w:rPr>
-          <w:noProof/>
-        </w:rPr>
-        <w:t>17</w:t>
-      </w:r>
-      <w:r>
-        <w:fldChar w:fldCharType="end"/>
-      </w:r>
+      <w:fldSimple w:instr=" SEQ Fig. \* ARABIC ">
+        <w:r>
+          <w:rPr>
+            <w:noProof/>
+          </w:rPr>
+          <w:t>26</w:t>
+        </w:r>
+      </w:fldSimple>
       <w:r>
         <w:t>. Operation Time Test # 3</w:t>
       </w:r>
@@ -5947,7 +7163,6 @@
         <w:rPr>
           <w:lang w:val="en-PH"/>
         </w:rPr>
-        <w:lastRenderedPageBreak/>
         <w:t xml:space="preserve">The latter could be </w:t>
       </w:r>
       <w:r>
@@ -10269,6 +11484,16 @@
       <w:bCs/>
     </w:rPr>
   </w:style>
+  <w:style w:type="character" w:styleId="PlaceholderText">
+    <w:name w:val="Placeholder Text"/>
+    <w:basedOn w:val="DefaultParagraphFont"/>
+    <w:uiPriority w:val="99"/>
+    <w:semiHidden/>
+    <w:rsid w:val="00673096"/>
+    <w:rPr>
+      <w:color w:val="808080"/>
+    </w:rPr>
+  </w:style>
 </w:styles>
 </file>
 
@@ -10874,7 +12099,7 @@
 </file>
 
 <file path=customXml/itemProps1.xml><?xml version="1.0" encoding="utf-8"?>
-<ds:datastoreItem xmlns:ds="http://purl.oclc.org/ooxml/officeDocument/customXml" ds:itemID="{8CA0FCA9-AB79-49C0-95D4-7B1A36D2D45B}">
+<ds:datastoreItem xmlns:ds="http://purl.oclc.org/ooxml/officeDocument/customXml" ds:itemID="{6C10AF57-BB35-47CD-8B5F-8682549B2030}">
   <ds:schemaRefs>
     <ds:schemaRef ds:uri="http://schemas.openxmlformats.org/officeDocument/2006/bibliography"/>
   </ds:schemaRefs>

</xml_diff>